<commit_message>
Added line rendering for displaying navmesh path
</commit_message>
<xml_diff>
--- a/Let's Move IT - Unity as fleet manager.docx
+++ b/Let's Move IT - Unity as fleet manager.docx
@@ -51,18 +51,18 @@
           <w:lang w:val="en-GB" w:eastAsia="en-GB"/>
         </w:rPr>
         <w:drawing>
-          <wp:anchor distT="0" distB="0" distL="114300" distR="114300" simplePos="0" relativeHeight="251657216" behindDoc="0" locked="0" layoutInCell="1" allowOverlap="1" wp14:anchorId="19B9BFE7" wp14:editId="2714917E">
+          <wp:anchor distT="0" distB="0" distL="114300" distR="114300" simplePos="0" relativeHeight="251696128" behindDoc="0" locked="0" layoutInCell="1" allowOverlap="1" wp14:anchorId="12C801B9" wp14:editId="300278CC">
             <wp:simplePos x="0" y="0"/>
             <wp:positionH relativeFrom="column">
-              <wp:posOffset>51435</wp:posOffset>
+              <wp:posOffset>0</wp:posOffset>
             </wp:positionH>
             <wp:positionV relativeFrom="paragraph">
-              <wp:posOffset>1158240</wp:posOffset>
+              <wp:posOffset>1015365</wp:posOffset>
             </wp:positionV>
-            <wp:extent cx="5270500" cy="2622550"/>
-            <wp:effectExtent l="0" t="0" r="12700" b="0"/>
+            <wp:extent cx="5267960" cy="2775585"/>
+            <wp:effectExtent l="0" t="0" r="0" b="0"/>
             <wp:wrapTopAndBottom/>
-            <wp:docPr id="2" name="Picture 2" descr="../../../Desktop/Screen%20Shot%202018-03-27%20at%2008.16.01"/>
+            <wp:docPr id="27" name="Picture 27" descr="../../../Desktop/Screen%20Shot%202018-04-10%20at%2022.08.58"/>
             <wp:cNvGraphicFramePr>
               <a:graphicFrameLocks xmlns:a="http://schemas.openxmlformats.org/drawingml/2006/main" noChangeAspect="1"/>
             </wp:cNvGraphicFramePr>
@@ -70,7 +70,7 @@
               <a:graphicData uri="http://schemas.openxmlformats.org/drawingml/2006/picture">
                 <pic:pic xmlns:pic="http://schemas.openxmlformats.org/drawingml/2006/picture">
                   <pic:nvPicPr>
-                    <pic:cNvPr id="0" name="Picture 2" descr="../../../Desktop/Screen%20Shot%202018-03-27%20at%2008.16.01"/>
+                    <pic:cNvPr id="0" name="Picture 8" descr="../../../Desktop/Screen%20Shot%202018-04-10%20at%2022.08.58"/>
                     <pic:cNvPicPr>
                       <a:picLocks noChangeAspect="1" noChangeArrowheads="1"/>
                     </pic:cNvPicPr>
@@ -91,7 +91,7 @@
                   <pic:spPr bwMode="auto">
                     <a:xfrm>
                       <a:off x="0" y="0"/>
-                      <a:ext cx="5270500" cy="2622550"/>
+                      <a:ext cx="5267960" cy="2775585"/>
                     </a:xfrm>
                     <a:prstGeom prst="rect">
                       <a:avLst/>
@@ -185,7 +185,7 @@
         <w:rPr>
           <w:noProof/>
         </w:rPr>
-        <w:instrText xml:space="preserve"> PAGEREF _Toc509902680 \h </w:instrText>
+        <w:instrText xml:space="preserve"> PAGEREF _Toc511160887 \h </w:instrText>
       </w:r>
       <w:r>
         <w:rPr>
@@ -258,7 +258,7 @@
         <w:rPr>
           <w:noProof/>
         </w:rPr>
-        <w:instrText xml:space="preserve"> PAGEREF _Toc509902681 \h </w:instrText>
+        <w:instrText xml:space="preserve"> PAGEREF _Toc511160888 \h </w:instrText>
       </w:r>
       <w:r>
         <w:rPr>
@@ -317,7 +317,7 @@
         <w:rPr>
           <w:noProof/>
         </w:rPr>
-        <w:instrText xml:space="preserve"> PAGEREF _Toc509902682 \h </w:instrText>
+        <w:instrText xml:space="preserve"> PAGEREF _Toc511160889 \h </w:instrText>
       </w:r>
       <w:r>
         <w:rPr>
@@ -366,7 +366,7 @@
         <w:pStyle w:val="Heading1"/>
       </w:pPr>
       <w:bookmarkStart w:id="0" w:name="_Ref324705597"/>
-      <w:bookmarkStart w:id="1" w:name="_Toc509902680"/>
+      <w:bookmarkStart w:id="1" w:name="_Toc511160887"/>
       <w:r>
         <w:t>In</w:t>
       </w:r>
@@ -448,6 +448,74 @@
     </w:p>
     <w:p>
       <w:r>
+        <w:rPr>
+          <w:noProof/>
+          <w:lang w:val="en-GB" w:eastAsia="en-GB"/>
+        </w:rPr>
+        <w:drawing>
+          <wp:anchor distT="0" distB="0" distL="114300" distR="114300" simplePos="0" relativeHeight="251695104" behindDoc="0" locked="0" layoutInCell="1" allowOverlap="1" wp14:anchorId="62B41D91" wp14:editId="33CDC362">
+            <wp:simplePos x="0" y="0"/>
+            <wp:positionH relativeFrom="column">
+              <wp:posOffset>-2540</wp:posOffset>
+            </wp:positionH>
+            <wp:positionV relativeFrom="paragraph">
+              <wp:posOffset>1572260</wp:posOffset>
+            </wp:positionV>
+            <wp:extent cx="3510915" cy="1849755"/>
+            <wp:effectExtent l="0" t="0" r="0" b="4445"/>
+            <wp:wrapTopAndBottom/>
+            <wp:docPr id="26" name="Picture 26" descr="../../../Desktop/Screen%20Shot%202018-04-10%20at%2022.08.58"/>
+            <wp:cNvGraphicFramePr>
+              <a:graphicFrameLocks xmlns:a="http://schemas.openxmlformats.org/drawingml/2006/main" noChangeAspect="1"/>
+            </wp:cNvGraphicFramePr>
+            <a:graphic xmlns:a="http://schemas.openxmlformats.org/drawingml/2006/main">
+              <a:graphicData uri="http://schemas.openxmlformats.org/drawingml/2006/picture">
+                <pic:pic xmlns:pic="http://schemas.openxmlformats.org/drawingml/2006/picture">
+                  <pic:nvPicPr>
+                    <pic:cNvPr id="0" name="Picture 7" descr="../../../Desktop/Screen%20Shot%202018-04-10%20at%2022.08.58"/>
+                    <pic:cNvPicPr>
+                      <a:picLocks noChangeAspect="1" noChangeArrowheads="1"/>
+                    </pic:cNvPicPr>
+                  </pic:nvPicPr>
+                  <pic:blipFill>
+                    <a:blip r:embed="rId8">
+                      <a:extLst>
+                        <a:ext uri="{28A0092B-C50C-407E-A947-70E740481C1C}">
+                          <a14:useLocalDpi xmlns:a14="http://schemas.microsoft.com/office/drawing/2010/main" val="0"/>
+                        </a:ext>
+                      </a:extLst>
+                    </a:blip>
+                    <a:srcRect/>
+                    <a:stretch>
+                      <a:fillRect/>
+                    </a:stretch>
+                  </pic:blipFill>
+                  <pic:spPr bwMode="auto">
+                    <a:xfrm>
+                      <a:off x="0" y="0"/>
+                      <a:ext cx="3510915" cy="1849755"/>
+                    </a:xfrm>
+                    <a:prstGeom prst="rect">
+                      <a:avLst/>
+                    </a:prstGeom>
+                    <a:noFill/>
+                    <a:ln>
+                      <a:noFill/>
+                    </a:ln>
+                  </pic:spPr>
+                </pic:pic>
+              </a:graphicData>
+            </a:graphic>
+            <wp14:sizeRelH relativeFrom="page">
+              <wp14:pctWidth>0</wp14:pctWidth>
+            </wp14:sizeRelH>
+            <wp14:sizeRelV relativeFrom="page">
+              <wp14:pctHeight>0</wp14:pctHeight>
+            </wp14:sizeRelV>
+          </wp:anchor>
+        </w:drawing>
+      </w:r>
+      <w:r>
         <w:t xml:space="preserve">The use of Unity and simple robots enables FHICT Technology students to participate in a </w:t>
       </w:r>
       <w:proofErr w:type="spellStart"/>
@@ -459,82 +527,105 @@
         <w:t xml:space="preserve"> way in this research.</w:t>
       </w:r>
       <w:r>
-        <w:t xml:space="preserve"> A test area will be set up for simple robots like LEGO Mindstorms EV3. These robots will be controlled by Unity by setting up a gameplay in which the robots will </w:t>
-      </w:r>
-      <w:r>
-        <w:t>have a common task to complete. This means there will be two-way real time communication between Unity and the robots.</w:t>
-      </w:r>
-      <w:r>
-        <w:t xml:space="preserve"> See </w:t>
-      </w:r>
+        <w:t xml:space="preserve"> A </w:t>
+      </w:r>
+      <w:r>
+        <w:t>playground</w:t>
+      </w:r>
+      <w:r>
+        <w:t xml:space="preserve"> will be set up for simple robots like LEGO Mindstorms EV3. These rob</w:t>
+      </w:r>
+      <w:r>
+        <w:t xml:space="preserve">ots will be controlled by Unity. </w:t>
+      </w:r>
+      <w:r>
+        <w:t>In Unity the robots are virtualized and perform a task in the virtual world</w:t>
+      </w:r>
+      <w:r>
+        <w:t xml:space="preserve">. </w:t>
+      </w:r>
+      <w:r>
+        <w:t xml:space="preserve">The actions of the virtual robots </w:t>
+      </w:r>
+      <w:proofErr w:type="gramStart"/>
+      <w:r>
+        <w:t>is</w:t>
+      </w:r>
+      <w:proofErr w:type="gramEnd"/>
+      <w:r>
+        <w:t xml:space="preserve"> sent to the physical robots while sensor data of the physical robots is sent back to Unity. This enables Unity to </w:t>
+      </w:r>
+      <w:proofErr w:type="gramStart"/>
+      <w:r>
+        <w:t>correctly  place</w:t>
+      </w:r>
+      <w:proofErr w:type="gramEnd"/>
+      <w:r>
+        <w:t xml:space="preserve"> the virtual robots in the virtual</w:t>
+      </w:r>
+      <w:r>
+        <w:t xml:space="preserve"> </w:t>
+      </w:r>
+      <w:r>
+        <w:t xml:space="preserve">world and calculate appropriate actions. </w:t>
+      </w:r>
+      <w:r>
+        <w:t xml:space="preserve">See </w:t>
+      </w:r>
+      <w:r>
+        <w:fldChar w:fldCharType="begin"/>
+      </w:r>
+      <w:r>
+        <w:instrText xml:space="preserve"> REF _Ref509906180 \h </w:instrText>
+      </w:r>
+      <w:r>
+        <w:fldChar w:fldCharType="separate"/>
+      </w:r>
+      <w:r>
+        <w:t xml:space="preserve">Figure </w:t>
+      </w:r>
+      <w:r>
+        <w:rPr>
+          <w:noProof/>
+        </w:rPr>
+        <w:t>1</w:t>
+      </w:r>
+      <w:r>
+        <w:fldChar w:fldCharType="end"/>
+      </w:r>
+      <w:r>
+        <w:t xml:space="preserve"> below</w:t>
+      </w:r>
+      <w:r>
+        <w:t xml:space="preserve"> for an overview of the setup</w:t>
+      </w:r>
+      <w:r>
+        <w:t>.</w:t>
+      </w:r>
+    </w:p>
+    <w:p>
       <w:bookmarkStart w:id="2" w:name="_GoBack"/>
       <w:bookmarkEnd w:id="2"/>
       <w:r>
-        <w:fldChar w:fldCharType="begin"/>
-      </w:r>
-      <w:r>
-        <w:instrText xml:space="preserve"> REF _Ref509906180 \h </w:instrText>
-      </w:r>
-      <w:r>
-        <w:fldChar w:fldCharType="separate"/>
-      </w:r>
-      <w:r>
-        <w:t xml:space="preserve">Figure </w:t>
-      </w:r>
-      <w:r>
         <w:rPr>
           <w:noProof/>
-        </w:rPr>
-        <w:t>1</w:t>
-      </w:r>
-      <w:r>
-        <w:fldChar w:fldCharType="end"/>
-      </w:r>
-      <w:r>
-        <w:t xml:space="preserve"> below.</w:t>
-      </w:r>
-    </w:p>
-    <w:p>
-      <w:bookmarkStart w:id="3" w:name="_Toc509902681"/>
-    </w:p>
-    <w:p>
-      <w:pPr>
-        <w:rPr>
-          <w:rFonts w:asciiTheme="majorHAnsi" w:eastAsiaTheme="majorEastAsia" w:hAnsiTheme="majorHAnsi" w:cstheme="majorBidi"/>
-          <w:b/>
-          <w:bCs/>
-          <w:color w:val="345A8A" w:themeColor="accent1" w:themeShade="B5"/>
-          <w:sz w:val="32"/>
-          <w:szCs w:val="32"/>
-        </w:rPr>
-      </w:pPr>
-      <w:r>
-        <w:rPr>
-          <w:noProof/>
+          <w:lang w:val="en-GB" w:eastAsia="en-GB"/>
         </w:rPr>
         <mc:AlternateContent>
           <mc:Choice Requires="wps">
             <w:drawing>
-              <wp:anchor distT="0" distB="0" distL="114300" distR="114300" simplePos="0" relativeHeight="251675648" behindDoc="0" locked="0" layoutInCell="1" allowOverlap="1" wp14:anchorId="0738636F" wp14:editId="194B501A">
+              <wp:anchor distT="0" distB="0" distL="114300" distR="114300" simplePos="0" relativeHeight="251681792" behindDoc="0" locked="0" layoutInCell="1" allowOverlap="1" wp14:anchorId="7CD10061" wp14:editId="554133D4">
                 <wp:simplePos x="0" y="0"/>
                 <wp:positionH relativeFrom="column">
-                  <wp:posOffset>615950</wp:posOffset>
+                  <wp:posOffset>4702810</wp:posOffset>
                 </wp:positionH>
                 <wp:positionV relativeFrom="paragraph">
-                  <wp:posOffset>4408805</wp:posOffset>
+                  <wp:posOffset>247015</wp:posOffset>
                 </wp:positionV>
-                <wp:extent cx="3709035" cy="260985"/>
-                <wp:effectExtent l="0" t="0" r="0" b="0"/>
-                <wp:wrapThrough wrapText="bothSides">
-                  <wp:wrapPolygon edited="0">
-                    <wp:start x="0" y="0"/>
-                    <wp:lineTo x="0" y="20571"/>
-                    <wp:lineTo x="21448" y="20571"/>
-                    <wp:lineTo x="21448" y="0"/>
-                    <wp:lineTo x="0" y="0"/>
-                  </wp:wrapPolygon>
-                </wp:wrapThrough>
-                <wp:docPr id="1" name="Text Box 1"/>
+                <wp:extent cx="1339850" cy="400050"/>
+                <wp:effectExtent l="0" t="0" r="0" b="6350"/>
+                <wp:wrapSquare wrapText="bothSides"/>
+                <wp:docPr id="8" name="Text Box 8"/>
                 <wp:cNvGraphicFramePr/>
                 <a:graphic xmlns:a="http://schemas.openxmlformats.org/drawingml/2006/main">
                   <a:graphicData uri="http://schemas.microsoft.com/office/word/2010/wordprocessingShape">
@@ -543,99 +634,211 @@
                       <wps:spPr>
                         <a:xfrm>
                           <a:off x="0" y="0"/>
-                          <a:ext cx="3709035" cy="260985"/>
+                          <a:ext cx="1339850" cy="400050"/>
                         </a:xfrm>
                         <a:prstGeom prst="rect">
                           <a:avLst/>
                         </a:prstGeom>
-                        <a:solidFill>
-                          <a:prstClr val="white"/>
-                        </a:solidFill>
+                        <a:noFill/>
                         <a:ln>
                           <a:noFill/>
                         </a:ln>
                         <a:effectLst/>
                       </wps:spPr>
+                      <wps:style>
+                        <a:lnRef idx="0">
+                          <a:schemeClr val="accent1"/>
+                        </a:lnRef>
+                        <a:fillRef idx="0">
+                          <a:schemeClr val="accent1"/>
+                        </a:fillRef>
+                        <a:effectRef idx="0">
+                          <a:schemeClr val="accent1"/>
+                        </a:effectRef>
+                        <a:fontRef idx="minor">
+                          <a:schemeClr val="dk1"/>
+                        </a:fontRef>
+                      </wps:style>
                       <wps:txbx>
                         <w:txbxContent>
                           <w:p>
                             <w:pPr>
-                              <w:pStyle w:val="Caption"/>
                               <w:rPr>
-                                <w:noProof/>
+                                <w:sz w:val="18"/>
+                                <w:szCs w:val="18"/>
+                                <w:lang w:val="nl-NL"/>
                               </w:rPr>
                             </w:pPr>
-                            <w:bookmarkStart w:id="4" w:name="_Ref509906148"/>
-                            <w:bookmarkStart w:id="5" w:name="_Ref509906180"/>
+                            <w:proofErr w:type="gramStart"/>
                             <w:r>
-                              <w:t xml:space="preserve">Figure </w:t>
+                              <w:rPr>
+                                <w:sz w:val="18"/>
+                                <w:szCs w:val="18"/>
+                                <w:lang w:val="nl-NL"/>
+                              </w:rPr>
+                              <w:t>laptop</w:t>
                             </w:r>
-                            <w:fldSimple w:instr=" SEQ Figure \* ARABIC ">
-                              <w:r>
-                                <w:rPr>
-                                  <w:noProof/>
-                                </w:rPr>
-                                <w:t>1</w:t>
-                              </w:r>
-                            </w:fldSimple>
-                            <w:bookmarkEnd w:id="5"/>
+                            <w:proofErr w:type="gramEnd"/>
                             <w:r>
-                              <w:t xml:space="preserve"> Unity - EV3 connection</w:t>
+                              <w:rPr>
+                                <w:sz w:val="18"/>
+                                <w:szCs w:val="18"/>
+                                <w:lang w:val="nl-NL"/>
+                              </w:rPr>
+                              <w:t xml:space="preserve"> running </w:t>
                             </w:r>
-                            <w:bookmarkEnd w:id="4"/>
+                            <w:proofErr w:type="spellStart"/>
+                            <w:r>
+                              <w:rPr>
+                                <w:sz w:val="18"/>
+                                <w:szCs w:val="18"/>
+                                <w:lang w:val="nl-NL"/>
+                              </w:rPr>
+                              <w:t>Unity</w:t>
+                            </w:r>
+                            <w:proofErr w:type="spellEnd"/>
+                            <w:r>
+                              <w:rPr>
+                                <w:sz w:val="18"/>
+                                <w:szCs w:val="18"/>
+                                <w:lang w:val="nl-NL"/>
+                              </w:rPr>
+                              <w:t xml:space="preserve"> </w:t>
+                            </w:r>
+                            <w:proofErr w:type="spellStart"/>
+                            <w:r>
+                              <w:rPr>
+                                <w:sz w:val="18"/>
+                                <w:szCs w:val="18"/>
+                                <w:lang w:val="nl-NL"/>
+                              </w:rPr>
+                              <w:t>and</w:t>
+                            </w:r>
+                            <w:proofErr w:type="spellEnd"/>
+                            <w:r>
+                              <w:rPr>
+                                <w:sz w:val="18"/>
+                                <w:szCs w:val="18"/>
+                                <w:lang w:val="nl-NL"/>
+                              </w:rPr>
+                              <w:t xml:space="preserve"> </w:t>
+                            </w:r>
+                            <w:proofErr w:type="spellStart"/>
+                            <w:r>
+                              <w:rPr>
+                                <w:sz w:val="18"/>
+                                <w:szCs w:val="18"/>
+                                <w:lang w:val="nl-NL"/>
+                              </w:rPr>
+                              <w:t>openCV</w:t>
+                            </w:r>
+                            <w:proofErr w:type="spellEnd"/>
                           </w:p>
                         </w:txbxContent>
                       </wps:txbx>
-                      <wps:bodyPr rot="0" spcFirstLastPara="0" vertOverflow="overflow" horzOverflow="overflow" vert="horz" wrap="square" lIns="0" tIns="0" rIns="0" bIns="0" numCol="1" spcCol="0" rtlCol="0" fromWordArt="0" anchor="t" anchorCtr="0" forceAA="0" compatLnSpc="1">
+                      <wps:bodyPr rot="0" spcFirstLastPara="0" vertOverflow="overflow" horzOverflow="overflow" vert="horz" wrap="square" lIns="91440" tIns="45720" rIns="91440" bIns="45720" numCol="1" spcCol="0" rtlCol="0" fromWordArt="0" anchor="t" anchorCtr="0" forceAA="0" compatLnSpc="1">
                         <a:prstTxWarp prst="textNoShape">
                           <a:avLst/>
                         </a:prstTxWarp>
-                        <a:spAutoFit/>
+                        <a:noAutofit/>
                       </wps:bodyPr>
                     </wps:wsp>
                   </a:graphicData>
                 </a:graphic>
+                <wp14:sizeRelH relativeFrom="margin">
+                  <wp14:pctWidth>0</wp14:pctWidth>
+                </wp14:sizeRelH>
+                <wp14:sizeRelV relativeFrom="margin">
+                  <wp14:pctHeight>0</wp14:pctHeight>
+                </wp14:sizeRelV>
               </wp:anchor>
             </w:drawing>
           </mc:Choice>
           <mc:Fallback>
             <w:pict>
-              <v:shapetype w14:anchorId="0738636F" id="_x0000_t202" coordsize="21600,21600" o:spt="202" path="m0,0l0,21600,21600,21600,21600,0xe">
+              <v:shapetype w14:anchorId="7CD10061" id="_x0000_t202" coordsize="21600,21600" o:spt="202" path="m0,0l0,21600,21600,21600,21600,0xe">
                 <v:stroke joinstyle="miter"/>
                 <v:path gradientshapeok="t" o:connecttype="rect"/>
               </v:shapetype>
-              <v:shape id="Text Box 1" o:spid="_x0000_s1026" type="#_x0000_t202" style="position:absolute;margin-left:48.5pt;margin-top:347.15pt;width:292.05pt;height:20.55pt;z-index:251675648;visibility:visible;mso-wrap-style:square;mso-wrap-distance-left:9pt;mso-wrap-distance-top:0;mso-wrap-distance-right:9pt;mso-wrap-distance-bottom:0;mso-position-horizontal:absolute;mso-position-horizontal-relative:text;mso-position-vertical:absolute;mso-position-vertical-relative:text;v-text-anchor:top" o:gfxdata="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" stroked="f">
-                <v:textbox style="mso-fit-shape-to-text:t" inset="0,0,0,0">
+              <v:shape id="Text Box 8" o:spid="_x0000_s1026" type="#_x0000_t202" style="position:absolute;margin-left:370.3pt;margin-top:19.45pt;width:105.5pt;height:31.5pt;z-index:251681792;visibility:visible;mso-wrap-style:square;mso-width-percent:0;mso-height-percent:0;mso-wrap-distance-left:9pt;mso-wrap-distance-top:0;mso-wrap-distance-right:9pt;mso-wrap-distance-bottom:0;mso-position-horizontal:absolute;mso-position-horizontal-relative:text;mso-position-vertical:absolute;mso-position-vertical-relative:text;mso-width-percent:0;mso-height-percent:0;mso-width-relative:margin;mso-height-relative:margin;v-text-anchor:top" o:gfxdata="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" filled="f" stroked="f">
+                <v:textbox>
                   <w:txbxContent>
                     <w:p>
                       <w:pPr>
-                        <w:pStyle w:val="Caption"/>
                         <w:rPr>
-                          <w:noProof/>
+                          <w:sz w:val="18"/>
+                          <w:szCs w:val="18"/>
+                          <w:lang w:val="nl-NL"/>
                         </w:rPr>
                       </w:pPr>
-                      <w:bookmarkStart w:id="6" w:name="_Ref509906148"/>
-                      <w:bookmarkStart w:id="7" w:name="_Ref509906180"/>
+                      <w:proofErr w:type="gramStart"/>
                       <w:r>
-                        <w:t xml:space="preserve">Figure </w:t>
+                        <w:rPr>
+                          <w:sz w:val="18"/>
+                          <w:szCs w:val="18"/>
+                          <w:lang w:val="nl-NL"/>
+                        </w:rPr>
+                        <w:t>laptop</w:t>
                       </w:r>
-                      <w:fldSimple w:instr=" SEQ Figure \* ARABIC ">
-                        <w:r>
-                          <w:rPr>
-                            <w:noProof/>
-                          </w:rPr>
-                          <w:t>1</w:t>
-                        </w:r>
-                      </w:fldSimple>
-                      <w:bookmarkEnd w:id="7"/>
+                      <w:proofErr w:type="gramEnd"/>
                       <w:r>
-                        <w:t xml:space="preserve"> Unity - EV3 connection</w:t>
+                        <w:rPr>
+                          <w:sz w:val="18"/>
+                          <w:szCs w:val="18"/>
+                          <w:lang w:val="nl-NL"/>
+                        </w:rPr>
+                        <w:t xml:space="preserve"> running </w:t>
                       </w:r>
-                      <w:bookmarkEnd w:id="6"/>
+                      <w:proofErr w:type="spellStart"/>
+                      <w:r>
+                        <w:rPr>
+                          <w:sz w:val="18"/>
+                          <w:szCs w:val="18"/>
+                          <w:lang w:val="nl-NL"/>
+                        </w:rPr>
+                        <w:t>Unity</w:t>
+                      </w:r>
+                      <w:proofErr w:type="spellEnd"/>
+                      <w:r>
+                        <w:rPr>
+                          <w:sz w:val="18"/>
+                          <w:szCs w:val="18"/>
+                          <w:lang w:val="nl-NL"/>
+                        </w:rPr>
+                        <w:t xml:space="preserve"> </w:t>
+                      </w:r>
+                      <w:proofErr w:type="spellStart"/>
+                      <w:r>
+                        <w:rPr>
+                          <w:sz w:val="18"/>
+                          <w:szCs w:val="18"/>
+                          <w:lang w:val="nl-NL"/>
+                        </w:rPr>
+                        <w:t>and</w:t>
+                      </w:r>
+                      <w:proofErr w:type="spellEnd"/>
+                      <w:r>
+                        <w:rPr>
+                          <w:sz w:val="18"/>
+                          <w:szCs w:val="18"/>
+                          <w:lang w:val="nl-NL"/>
+                        </w:rPr>
+                        <w:t xml:space="preserve"> </w:t>
+                      </w:r>
+                      <w:proofErr w:type="spellStart"/>
+                      <w:r>
+                        <w:rPr>
+                          <w:sz w:val="18"/>
+                          <w:szCs w:val="18"/>
+                          <w:lang w:val="nl-NL"/>
+                        </w:rPr>
+                        <w:t>openCV</w:t>
+                      </w:r>
+                      <w:proofErr w:type="spellEnd"/>
                     </w:p>
                   </w:txbxContent>
                 </v:textbox>
-                <w10:wrap type="through"/>
+                <w10:wrap type="square"/>
               </v:shape>
             </w:pict>
           </mc:Fallback>
@@ -649,35 +852,35 @@
         <mc:AlternateContent>
           <mc:Choice Requires="wpg">
             <w:drawing>
-              <wp:anchor distT="0" distB="0" distL="114300" distR="114300" simplePos="0" relativeHeight="251673600" behindDoc="0" locked="0" layoutInCell="1" allowOverlap="1" wp14:anchorId="52D49C12" wp14:editId="5FB73D40">
+              <wp:anchor distT="0" distB="0" distL="114300" distR="114300" simplePos="0" relativeHeight="251673600" behindDoc="0" locked="0" layoutInCell="1" allowOverlap="1" wp14:anchorId="52D49C12" wp14:editId="5544C634">
                 <wp:simplePos x="0" y="0"/>
                 <wp:positionH relativeFrom="column">
-                  <wp:posOffset>615950</wp:posOffset>
+                  <wp:posOffset>1337309</wp:posOffset>
                 </wp:positionH>
                 <wp:positionV relativeFrom="paragraph">
-                  <wp:posOffset>586105</wp:posOffset>
+                  <wp:posOffset>1901190</wp:posOffset>
                 </wp:positionV>
-                <wp:extent cx="3709035" cy="3765550"/>
-                <wp:effectExtent l="0" t="0" r="0" b="0"/>
+                <wp:extent cx="2248519" cy="2628900"/>
+                <wp:effectExtent l="0" t="25400" r="0" b="12700"/>
                 <wp:wrapThrough wrapText="bothSides">
                   <wp:wrapPolygon edited="0">
-                    <wp:start x="0" y="0"/>
-                    <wp:lineTo x="0" y="10636"/>
-                    <wp:lineTo x="9467" y="11656"/>
-                    <wp:lineTo x="3698" y="12384"/>
-                    <wp:lineTo x="2810" y="12676"/>
-                    <wp:lineTo x="2810" y="13987"/>
-                    <wp:lineTo x="5621" y="16318"/>
-                    <wp:lineTo x="5769" y="21418"/>
-                    <wp:lineTo x="16123" y="21418"/>
-                    <wp:lineTo x="16271" y="16318"/>
-                    <wp:lineTo x="17750" y="13987"/>
-                    <wp:lineTo x="18046" y="12822"/>
-                    <wp:lineTo x="17307" y="12530"/>
-                    <wp:lineTo x="12129" y="11656"/>
-                    <wp:lineTo x="21448" y="10636"/>
-                    <wp:lineTo x="21448" y="0"/>
-                    <wp:lineTo x="0" y="0"/>
+                    <wp:start x="10007" y="-209"/>
+                    <wp:lineTo x="9763" y="3130"/>
+                    <wp:lineTo x="8786" y="6470"/>
+                    <wp:lineTo x="488" y="8557"/>
+                    <wp:lineTo x="488" y="9600"/>
+                    <wp:lineTo x="8542" y="9809"/>
+                    <wp:lineTo x="2929" y="11896"/>
+                    <wp:lineTo x="2441" y="13148"/>
+                    <wp:lineTo x="2441" y="21496"/>
+                    <wp:lineTo x="19769" y="21496"/>
+                    <wp:lineTo x="19769" y="13148"/>
+                    <wp:lineTo x="20990" y="9809"/>
+                    <wp:lineTo x="21234" y="8557"/>
+                    <wp:lineTo x="15132" y="6470"/>
+                    <wp:lineTo x="11715" y="6470"/>
+                    <wp:lineTo x="11471" y="-209"/>
+                    <wp:lineTo x="10007" y="-209"/>
                   </wp:wrapPolygon>
                 </wp:wrapThrough>
                 <wp:docPr id="23" name="Group 23"/>
@@ -689,9 +892,9 @@
                       <wpg:grpSpPr>
                         <a:xfrm>
                           <a:off x="0" y="0"/>
-                          <a:ext cx="3709035" cy="3765550"/>
-                          <a:chOff x="0" y="0"/>
-                          <a:chExt cx="3709035" cy="3765550"/>
+                          <a:ext cx="2248519" cy="2628900"/>
+                          <a:chOff x="718256" y="1136650"/>
+                          <a:chExt cx="2249009" cy="2628900"/>
                         </a:xfrm>
                       </wpg:grpSpPr>
                       <pic:pic xmlns:pic="http://schemas.openxmlformats.org/drawingml/2006/picture">
@@ -733,40 +936,6 @@
                           </a:extLst>
                         </pic:spPr>
                       </pic:pic>
-                      <pic:pic xmlns:pic="http://schemas.openxmlformats.org/drawingml/2006/picture">
-                        <pic:nvPicPr>
-                          <pic:cNvPr id="10" name="Picture 10" descr="../../../Desktop/Screen%20Shot%202018-03-27%20at%2008.16.01"/>
-                          <pic:cNvPicPr>
-                            <a:picLocks noChangeAspect="1"/>
-                          </pic:cNvPicPr>
-                        </pic:nvPicPr>
-                        <pic:blipFill>
-                          <a:blip r:embed="rId8">
-                            <a:extLst>
-                              <a:ext uri="{28A0092B-C50C-407E-A947-70E740481C1C}">
-                                <a14:useLocalDpi xmlns:a14="http://schemas.microsoft.com/office/drawing/2010/main" val="0"/>
-                              </a:ext>
-                            </a:extLst>
-                          </a:blip>
-                          <a:srcRect/>
-                          <a:stretch>
-                            <a:fillRect/>
-                          </a:stretch>
-                        </pic:blipFill>
-                        <pic:spPr bwMode="auto">
-                          <a:xfrm>
-                            <a:off x="0" y="0"/>
-                            <a:ext cx="3709035" cy="1845310"/>
-                          </a:xfrm>
-                          <a:prstGeom prst="rect">
-                            <a:avLst/>
-                          </a:prstGeom>
-                          <a:noFill/>
-                          <a:ln>
-                            <a:noFill/>
-                          </a:ln>
-                        </pic:spPr>
-                      </pic:pic>
                       <wps:wsp>
                         <wps:cNvPr id="13" name="Straight Connector 13"/>
                         <wps:cNvCnPr/>
@@ -780,7 +949,7 @@
                           </a:prstGeom>
                           <a:ln>
                             <a:solidFill>
-                              <a:schemeClr val="tx1"/>
+                              <a:schemeClr val="accent1"/>
                             </a:solidFill>
                             <a:prstDash val="dash"/>
                           </a:ln>
@@ -806,8 +975,8 @@
                         <wps:cNvSpPr txBox="1"/>
                         <wps:spPr>
                           <a:xfrm>
-                            <a:off x="1949450" y="2165350"/>
-                            <a:ext cx="1143635" cy="339090"/>
+                            <a:off x="1949451" y="2165350"/>
+                            <a:ext cx="1017814" cy="285750"/>
                           </a:xfrm>
                           <a:prstGeom prst="rect">
                             <a:avLst/>
@@ -837,12 +1006,16 @@
                             <w:p>
                               <w:pPr>
                                 <w:rPr>
+                                  <w:sz w:val="18"/>
+                                  <w:szCs w:val="18"/>
                                   <w:lang w:val="nl-NL"/>
                                 </w:rPr>
                               </w:pPr>
                               <w:proofErr w:type="gramStart"/>
                               <w:r>
                                 <w:rPr>
+                                  <w:sz w:val="18"/>
+                                  <w:szCs w:val="18"/>
                                   <w:lang w:val="nl-NL"/>
                                 </w:rPr>
                                 <w:t>sensor</w:t>
@@ -850,6 +1023,8 @@
                               <w:proofErr w:type="gramEnd"/>
                               <w:r>
                                 <w:rPr>
+                                  <w:sz w:val="18"/>
+                                  <w:szCs w:val="18"/>
                                   <w:lang w:val="nl-NL"/>
                                 </w:rPr>
                                 <w:t xml:space="preserve"> data</w:t>
@@ -932,8 +1107,8 @@
                         <wps:cNvSpPr txBox="1"/>
                         <wps:spPr>
                           <a:xfrm>
-                            <a:off x="463550" y="2165350"/>
-                            <a:ext cx="1486535" cy="339090"/>
+                            <a:off x="718256" y="2161540"/>
+                            <a:ext cx="1299260" cy="213360"/>
                           </a:xfrm>
                           <a:prstGeom prst="rect">
                             <a:avLst/>
@@ -963,12 +1138,16 @@
                             <w:p>
                               <w:pPr>
                                 <w:rPr>
+                                  <w:sz w:val="18"/>
+                                  <w:szCs w:val="18"/>
                                   <w:lang w:val="nl-NL"/>
                                 </w:rPr>
                               </w:pPr>
                               <w:proofErr w:type="gramStart"/>
                               <w:r>
                                 <w:rPr>
+                                  <w:sz w:val="18"/>
+                                  <w:szCs w:val="18"/>
                                   <w:lang w:val="nl-NL"/>
                                 </w:rPr>
                                 <w:t>move</w:t>
@@ -976,6 +1155,8 @@
                               <w:proofErr w:type="gramEnd"/>
                               <w:r>
                                 <w:rPr>
+                                  <w:sz w:val="18"/>
+                                  <w:szCs w:val="18"/>
                                   <w:lang w:val="nl-NL"/>
                                 </w:rPr>
                                 <w:t xml:space="preserve"> </w:t>
@@ -983,6 +1164,8 @@
                               <w:proofErr w:type="spellStart"/>
                               <w:r>
                                 <w:rPr>
+                                  <w:sz w:val="18"/>
+                                  <w:szCs w:val="18"/>
                                   <w:lang w:val="nl-NL"/>
                                 </w:rPr>
                                 <w:t>commands</w:t>
@@ -1001,12 +1184,18 @@
                     </wpg:wgp>
                   </a:graphicData>
                 </a:graphic>
+                <wp14:sizeRelH relativeFrom="margin">
+                  <wp14:pctWidth>0</wp14:pctWidth>
+                </wp14:sizeRelH>
+                <wp14:sizeRelV relativeFrom="margin">
+                  <wp14:pctHeight>0</wp14:pctHeight>
+                </wp14:sizeRelV>
               </wp:anchor>
             </w:drawing>
           </mc:Choice>
           <mc:Fallback>
             <w:pict>
-              <v:group w14:anchorId="52D49C12" id="Group 23" o:spid="_x0000_s1027" style="position:absolute;margin-left:48.5pt;margin-top:46.15pt;width:292.05pt;height:296.5pt;z-index:251673600" coordsize="3709035,3765550" o:gfxdata="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">
+              <v:group w14:anchorId="52D49C12" id="Group 23" o:spid="_x0000_s1027" style="position:absolute;margin-left:105.3pt;margin-top:149.7pt;width:177.05pt;height:207pt;z-index:251673600;mso-width-relative:margin;mso-height-relative:margin" coordorigin="718256,1136650" coordsize="2249009,2628900" o:gfxdata="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">
                 <v:shapetype id="_x0000_t75" coordsize="21600,21600" o:spt="75" o:preferrelative="t" path="m@4@5l@4@11@9@11@9@5xe" filled="f" stroked="f">
                   <v:stroke joinstyle="miter"/>
                   <v:formulas>
@@ -1030,26 +1219,26 @@
                   <v:imagedata r:id="rId10" o:title=""/>
                   <v:path arrowok="t"/>
                 </v:shape>
-                <v:shape id="Picture 10" o:spid="_x0000_s1029" type="#_x0000_t75" alt="../../../Desktop/Screen%20Shot%202018-03-27%20at%2008.16.01" style="position:absolute;width:3709035;height:1845310;visibility:visible;mso-wrap-style:square" o:gfxdata="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">
-                  <v:imagedata r:id="rId11" o:title="../../../Desktop/Screen%20Shot%202018-03-27%20at%2008.16.01"/>
-                  <v:path arrowok="t"/>
-                </v:shape>
-                <v:line id="Straight Connector 13" o:spid="_x0000_s1030" style="position:absolute;visibility:visible;mso-wrap-style:square" from="1828800,1136650" to="1829435,2625090" o:connectortype="straight" o:gfxdata="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" strokecolor="black [3213]" strokeweight="2pt">
+                <v:line id="Straight Connector 13" o:spid="_x0000_s1029" style="position:absolute;visibility:visible;mso-wrap-style:square" from="1828800,1136650" to="1829435,2625090" o:connectortype="straight" o:gfxdata="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" strokecolor="#4f81bd [3204]" strokeweight="2pt">
                   <v:stroke dashstyle="dash"/>
                   <v:shadow on="t" opacity="24903f" mv:blur="40000f" origin=",.5" offset="0,20000emu"/>
                 </v:line>
-                <v:shape id="Text Box 14" o:spid="_x0000_s1031" type="#_x0000_t202" style="position:absolute;left:1949450;top:2165350;width:1143635;height:339090;visibility:visible;mso-wrap-style:square;v-text-anchor:top" o:gfxdata="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" filled="f" stroked="f">
+                <v:shape id="Text Box 14" o:spid="_x0000_s1030" type="#_x0000_t202" style="position:absolute;left:1949451;top:2165350;width:1017814;height:285750;visibility:visible;mso-wrap-style:square;v-text-anchor:top" o:gfxdata="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" filled="f" stroked="f">
                   <v:textbox>
                     <w:txbxContent>
                       <w:p>
                         <w:pPr>
                           <w:rPr>
+                            <w:sz w:val="18"/>
+                            <w:szCs w:val="18"/>
                             <w:lang w:val="nl-NL"/>
                           </w:rPr>
                         </w:pPr>
                         <w:proofErr w:type="gramStart"/>
                         <w:r>
                           <w:rPr>
+                            <w:sz w:val="18"/>
+                            <w:szCs w:val="18"/>
                             <w:lang w:val="nl-NL"/>
                           </w:rPr>
                           <w:t>sensor</w:t>
@@ -1057,6 +1246,8 @@
                         <w:proofErr w:type="gramEnd"/>
                         <w:r>
                           <w:rPr>
+                            <w:sz w:val="18"/>
+                            <w:szCs w:val="18"/>
                             <w:lang w:val="nl-NL"/>
                           </w:rPr>
                           <w:t xml:space="preserve"> data</w:t>
@@ -1069,26 +1260,30 @@
                   <v:path arrowok="t" fillok="f" o:connecttype="none"/>
                   <o:lock v:ext="edit" shapetype="t"/>
                 </v:shapetype>
-                <v:shape id="Straight Arrow Connector 15" o:spid="_x0000_s1032" type="#_x0000_t32" style="position:absolute;left:1714500;top:1943100;width:0;height:571500;visibility:visible;mso-wrap-style:square" o:connectortype="straight" o:gfxdata="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" strokecolor="#4f81bd [3204]" strokeweight="2pt">
+                <v:shape id="Straight Arrow Connector 15" o:spid="_x0000_s1031" type="#_x0000_t32" style="position:absolute;left:1714500;top:1943100;width:0;height:571500;visibility:visible;mso-wrap-style:square" o:connectortype="straight" o:gfxdata="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" strokecolor="#4f81bd [3204]" strokeweight="2pt">
                   <v:stroke endarrow="block"/>
                   <v:shadow on="t" opacity="24903f" mv:blur="40000f" origin=",.5" offset="0,20000emu"/>
                 </v:shape>
-                <v:shape id="Straight Arrow Connector 18" o:spid="_x0000_s1033" type="#_x0000_t32" style="position:absolute;left:1943100;top:1936750;width:0;height:571500;visibility:visible;mso-wrap-style:square" o:connectortype="straight" o:gfxdata="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" strokecolor="#4f81bd [3204]" strokeweight="2pt">
+                <v:shape id="Straight Arrow Connector 18" o:spid="_x0000_s1032" type="#_x0000_t32" style="position:absolute;left:1943100;top:1936750;width:0;height:571500;visibility:visible;mso-wrap-style:square" o:connectortype="straight" o:gfxdata="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" strokecolor="#4f81bd [3204]" strokeweight="2pt">
                   <v:stroke startarrow="block"/>
                   <v:shadow on="t" opacity="24903f" mv:blur="40000f" origin=",.5" offset="0,20000emu"/>
                 </v:shape>
-                <v:shape id="Text Box 22" o:spid="_x0000_s1034" type="#_x0000_t202" style="position:absolute;left:463550;top:2165350;width:1486535;height:339090;visibility:visible;mso-wrap-style:square;v-text-anchor:top" o:gfxdata="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" filled="f" stroked="f">
+                <v:shape id="Text Box 22" o:spid="_x0000_s1033" type="#_x0000_t202" style="position:absolute;left:718256;top:2161540;width:1299260;height:213360;visibility:visible;mso-wrap-style:square;v-text-anchor:top" o:gfxdata="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" filled="f" stroked="f">
                   <v:textbox>
                     <w:txbxContent>
                       <w:p>
                         <w:pPr>
                           <w:rPr>
+                            <w:sz w:val="18"/>
+                            <w:szCs w:val="18"/>
                             <w:lang w:val="nl-NL"/>
                           </w:rPr>
                         </w:pPr>
                         <w:proofErr w:type="gramStart"/>
                         <w:r>
                           <w:rPr>
+                            <w:sz w:val="18"/>
+                            <w:szCs w:val="18"/>
                             <w:lang w:val="nl-NL"/>
                           </w:rPr>
                           <w:t>move</w:t>
@@ -1096,6 +1291,8 @@
                         <w:proofErr w:type="gramEnd"/>
                         <w:r>
                           <w:rPr>
+                            <w:sz w:val="18"/>
+                            <w:szCs w:val="18"/>
                             <w:lang w:val="nl-NL"/>
                           </w:rPr>
                           <w:t xml:space="preserve"> </w:t>
@@ -1103,6 +1300,8 @@
                         <w:proofErr w:type="spellStart"/>
                         <w:r>
                           <w:rPr>
+                            <w:sz w:val="18"/>
+                            <w:szCs w:val="18"/>
                             <w:lang w:val="nl-NL"/>
                           </w:rPr>
                           <w:t>commands</w:t>
@@ -1123,14 +1322,588 @@
           <w:noProof/>
           <w:lang w:val="en-GB" w:eastAsia="en-GB"/>
         </w:rPr>
+        <mc:AlternateContent>
+          <mc:Choice Requires="wps">
+            <w:drawing>
+              <wp:anchor distT="0" distB="0" distL="114300" distR="114300" simplePos="0" relativeHeight="251694080" behindDoc="0" locked="0" layoutInCell="1" allowOverlap="1" wp14:anchorId="463F6C20" wp14:editId="37CC13E7">
+                <wp:simplePos x="0" y="0"/>
+                <wp:positionH relativeFrom="column">
+                  <wp:posOffset>3579421</wp:posOffset>
+                </wp:positionH>
+                <wp:positionV relativeFrom="paragraph">
+                  <wp:posOffset>1043354</wp:posOffset>
+                </wp:positionV>
+                <wp:extent cx="880432" cy="49"/>
+                <wp:effectExtent l="76200" t="101600" r="59690" b="152400"/>
+                <wp:wrapNone/>
+                <wp:docPr id="25" name="Straight Connector 25"/>
+                <wp:cNvGraphicFramePr/>
+                <a:graphic xmlns:a="http://schemas.openxmlformats.org/drawingml/2006/main">
+                  <a:graphicData uri="http://schemas.microsoft.com/office/word/2010/wordprocessingShape">
+                    <wps:wsp>
+                      <wps:cNvCnPr/>
+                      <wps:spPr>
+                        <a:xfrm flipH="1">
+                          <a:off x="0" y="0"/>
+                          <a:ext cx="880432" cy="49"/>
+                        </a:xfrm>
+                        <a:prstGeom prst="line">
+                          <a:avLst/>
+                        </a:prstGeom>
+                        <a:ln>
+                          <a:solidFill>
+                            <a:schemeClr val="accent1"/>
+                          </a:solidFill>
+                          <a:tailEnd type="triangle"/>
+                        </a:ln>
+                      </wps:spPr>
+                      <wps:style>
+                        <a:lnRef idx="2">
+                          <a:schemeClr val="accent1"/>
+                        </a:lnRef>
+                        <a:fillRef idx="0">
+                          <a:schemeClr val="accent1"/>
+                        </a:fillRef>
+                        <a:effectRef idx="1">
+                          <a:schemeClr val="accent1"/>
+                        </a:effectRef>
+                        <a:fontRef idx="minor">
+                          <a:schemeClr val="tx1"/>
+                        </a:fontRef>
+                      </wps:style>
+                      <wps:bodyPr/>
+                    </wps:wsp>
+                  </a:graphicData>
+                </a:graphic>
+                <wp14:sizeRelH relativeFrom="margin">
+                  <wp14:pctWidth>0</wp14:pctWidth>
+                </wp14:sizeRelH>
+                <wp14:sizeRelV relativeFrom="margin">
+                  <wp14:pctHeight>0</wp14:pctHeight>
+                </wp14:sizeRelV>
+              </wp:anchor>
+            </w:drawing>
+          </mc:Choice>
+          <mc:Fallback>
+            <w:pict>
+              <v:line w14:anchorId="18A3D7C8" id="Straight Connector 25" o:spid="_x0000_s1026" style="position:absolute;flip:x;z-index:251694080;visibility:visible;mso-wrap-style:square;mso-width-percent:0;mso-height-percent:0;mso-wrap-distance-left:9pt;mso-wrap-distance-top:0;mso-wrap-distance-right:9pt;mso-wrap-distance-bottom:0;mso-position-horizontal:absolute;mso-position-horizontal-relative:text;mso-position-vertical:absolute;mso-position-vertical-relative:text;mso-width-percent:0;mso-height-percent:0;mso-width-relative:margin;mso-height-relative:margin" from="281.85pt,82.15pt" to="351.2pt,82.15pt" o:gfxdata="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" strokecolor="#4f81bd [3204]" strokeweight="2pt">
+                <v:stroke endarrow="block"/>
+                <v:shadow on="t" opacity="24903f" mv:blur="40000f" origin=",.5" offset="0,20000emu"/>
+              </v:line>
+            </w:pict>
+          </mc:Fallback>
+        </mc:AlternateContent>
+      </w:r>
+      <w:r>
+        <w:rPr>
+          <w:noProof/>
+          <w:lang w:val="en-GB" w:eastAsia="en-GB"/>
+        </w:rPr>
+        <mc:AlternateContent>
+          <mc:Choice Requires="wps">
+            <w:drawing>
+              <wp:anchor distT="0" distB="0" distL="114300" distR="114300" simplePos="0" relativeHeight="251692032" behindDoc="0" locked="0" layoutInCell="1" allowOverlap="1" wp14:anchorId="21FE4721" wp14:editId="7E507BBA">
+                <wp:simplePos x="0" y="0"/>
+                <wp:positionH relativeFrom="column">
+                  <wp:posOffset>3579495</wp:posOffset>
+                </wp:positionH>
+                <wp:positionV relativeFrom="paragraph">
+                  <wp:posOffset>570865</wp:posOffset>
+                </wp:positionV>
+                <wp:extent cx="996315" cy="468630"/>
+                <wp:effectExtent l="0" t="0" r="0" b="0"/>
+                <wp:wrapSquare wrapText="bothSides"/>
+                <wp:docPr id="24" name="Text Box 24"/>
+                <wp:cNvGraphicFramePr/>
+                <a:graphic xmlns:a="http://schemas.openxmlformats.org/drawingml/2006/main">
+                  <a:graphicData uri="http://schemas.microsoft.com/office/word/2010/wordprocessingShape">
+                    <wps:wsp>
+                      <wps:cNvSpPr txBox="1"/>
+                      <wps:spPr>
+                        <a:xfrm>
+                          <a:off x="0" y="0"/>
+                          <a:ext cx="996315" cy="468630"/>
+                        </a:xfrm>
+                        <a:prstGeom prst="rect">
+                          <a:avLst/>
+                        </a:prstGeom>
+                        <a:noFill/>
+                        <a:ln>
+                          <a:noFill/>
+                        </a:ln>
+                        <a:effectLst/>
+                      </wps:spPr>
+                      <wps:style>
+                        <a:lnRef idx="0">
+                          <a:schemeClr val="accent1"/>
+                        </a:lnRef>
+                        <a:fillRef idx="0">
+                          <a:schemeClr val="accent1"/>
+                        </a:fillRef>
+                        <a:effectRef idx="0">
+                          <a:schemeClr val="accent1"/>
+                        </a:effectRef>
+                        <a:fontRef idx="minor">
+                          <a:schemeClr val="dk1"/>
+                        </a:fontRef>
+                      </wps:style>
+                      <wps:txbx>
+                        <w:txbxContent>
+                          <w:p>
+                            <w:pPr>
+                              <w:rPr>
+                                <w:sz w:val="18"/>
+                                <w:szCs w:val="18"/>
+                                <w:lang w:val="nl-NL"/>
+                              </w:rPr>
+                            </w:pPr>
+                            <w:proofErr w:type="spellStart"/>
+                            <w:proofErr w:type="gramStart"/>
+                            <w:r>
+                              <w:rPr>
+                                <w:sz w:val="18"/>
+                                <w:szCs w:val="18"/>
+                                <w:lang w:val="nl-NL"/>
+                              </w:rPr>
+                              <w:t>position</w:t>
+                            </w:r>
+                            <w:proofErr w:type="spellEnd"/>
+                            <w:proofErr w:type="gramEnd"/>
+                            <w:r>
+                              <w:rPr>
+                                <w:sz w:val="18"/>
+                                <w:szCs w:val="18"/>
+                                <w:lang w:val="nl-NL"/>
+                              </w:rPr>
+                              <w:t xml:space="preserve"> </w:t>
+                            </w:r>
+                            <w:proofErr w:type="spellStart"/>
+                            <w:r>
+                              <w:rPr>
+                                <w:sz w:val="18"/>
+                                <w:szCs w:val="18"/>
+                                <w:lang w:val="nl-NL"/>
+                              </w:rPr>
+                              <w:t>and</w:t>
+                            </w:r>
+                            <w:proofErr w:type="spellEnd"/>
+                            <w:r>
+                              <w:rPr>
+                                <w:sz w:val="18"/>
+                                <w:szCs w:val="18"/>
+                                <w:lang w:val="nl-NL"/>
+                              </w:rPr>
+                              <w:t xml:space="preserve"> </w:t>
+                            </w:r>
+                            <w:proofErr w:type="spellStart"/>
+                            <w:r>
+                              <w:rPr>
+                                <w:sz w:val="18"/>
+                                <w:szCs w:val="18"/>
+                                <w:lang w:val="nl-NL"/>
+                              </w:rPr>
+                              <w:t>orientation</w:t>
+                            </w:r>
+                            <w:proofErr w:type="spellEnd"/>
+                            <w:r>
+                              <w:rPr>
+                                <w:sz w:val="18"/>
+                                <w:szCs w:val="18"/>
+                                <w:lang w:val="nl-NL"/>
+                              </w:rPr>
+                              <w:t xml:space="preserve"> of markers</w:t>
+                            </w:r>
+                          </w:p>
+                        </w:txbxContent>
+                      </wps:txbx>
+                      <wps:bodyPr rot="0" spcFirstLastPara="0" vertOverflow="overflow" horzOverflow="overflow" vert="horz" wrap="square" lIns="91440" tIns="45720" rIns="91440" bIns="45720" numCol="1" spcCol="0" rtlCol="0" fromWordArt="0" anchor="t" anchorCtr="0" forceAA="0" compatLnSpc="1">
+                        <a:prstTxWarp prst="textNoShape">
+                          <a:avLst/>
+                        </a:prstTxWarp>
+                        <a:noAutofit/>
+                      </wps:bodyPr>
+                    </wps:wsp>
+                  </a:graphicData>
+                </a:graphic>
+                <wp14:sizeRelH relativeFrom="margin">
+                  <wp14:pctWidth>0</wp14:pctWidth>
+                </wp14:sizeRelH>
+                <wp14:sizeRelV relativeFrom="margin">
+                  <wp14:pctHeight>0</wp14:pctHeight>
+                </wp14:sizeRelV>
+              </wp:anchor>
+            </w:drawing>
+          </mc:Choice>
+          <mc:Fallback>
+            <w:pict>
+              <v:shape w14:anchorId="21FE4721" id="Text Box 24" o:spid="_x0000_s1034" type="#_x0000_t202" style="position:absolute;margin-left:281.85pt;margin-top:44.95pt;width:78.45pt;height:36.9pt;z-index:251692032;visibility:visible;mso-wrap-style:square;mso-width-percent:0;mso-height-percent:0;mso-wrap-distance-left:9pt;mso-wrap-distance-top:0;mso-wrap-distance-right:9pt;mso-wrap-distance-bottom:0;mso-position-horizontal:absolute;mso-position-horizontal-relative:text;mso-position-vertical:absolute;mso-position-vertical-relative:text;mso-width-percent:0;mso-height-percent:0;mso-width-relative:margin;mso-height-relative:margin;v-text-anchor:top" o:gfxdata="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" filled="f" stroked="f">
+                <v:textbox>
+                  <w:txbxContent>
+                    <w:p>
+                      <w:pPr>
+                        <w:rPr>
+                          <w:sz w:val="18"/>
+                          <w:szCs w:val="18"/>
+                          <w:lang w:val="nl-NL"/>
+                        </w:rPr>
+                      </w:pPr>
+                      <w:proofErr w:type="spellStart"/>
+                      <w:proofErr w:type="gramStart"/>
+                      <w:r>
+                        <w:rPr>
+                          <w:sz w:val="18"/>
+                          <w:szCs w:val="18"/>
+                          <w:lang w:val="nl-NL"/>
+                        </w:rPr>
+                        <w:t>position</w:t>
+                      </w:r>
+                      <w:proofErr w:type="spellEnd"/>
+                      <w:proofErr w:type="gramEnd"/>
+                      <w:r>
+                        <w:rPr>
+                          <w:sz w:val="18"/>
+                          <w:szCs w:val="18"/>
+                          <w:lang w:val="nl-NL"/>
+                        </w:rPr>
+                        <w:t xml:space="preserve"> </w:t>
+                      </w:r>
+                      <w:proofErr w:type="spellStart"/>
+                      <w:r>
+                        <w:rPr>
+                          <w:sz w:val="18"/>
+                          <w:szCs w:val="18"/>
+                          <w:lang w:val="nl-NL"/>
+                        </w:rPr>
+                        <w:t>and</w:t>
+                      </w:r>
+                      <w:proofErr w:type="spellEnd"/>
+                      <w:r>
+                        <w:rPr>
+                          <w:sz w:val="18"/>
+                          <w:szCs w:val="18"/>
+                          <w:lang w:val="nl-NL"/>
+                        </w:rPr>
+                        <w:t xml:space="preserve"> </w:t>
+                      </w:r>
+                      <w:proofErr w:type="spellStart"/>
+                      <w:r>
+                        <w:rPr>
+                          <w:sz w:val="18"/>
+                          <w:szCs w:val="18"/>
+                          <w:lang w:val="nl-NL"/>
+                        </w:rPr>
+                        <w:t>orientation</w:t>
+                      </w:r>
+                      <w:proofErr w:type="spellEnd"/>
+                      <w:r>
+                        <w:rPr>
+                          <w:sz w:val="18"/>
+                          <w:szCs w:val="18"/>
+                          <w:lang w:val="nl-NL"/>
+                        </w:rPr>
+                        <w:t xml:space="preserve"> of markers</w:t>
+                      </w:r>
+                    </w:p>
+                  </w:txbxContent>
+                </v:textbox>
+                <w10:wrap type="square"/>
+              </v:shape>
+            </w:pict>
+          </mc:Fallback>
+        </mc:AlternateContent>
+      </w:r>
+      <w:r>
+        <w:rPr>
+          <w:noProof/>
+          <w:lang w:val="en-GB" w:eastAsia="en-GB"/>
+        </w:rPr>
         <w:drawing>
-          <wp:anchor distT="0" distB="0" distL="114300" distR="114300" simplePos="0" relativeHeight="251666432" behindDoc="0" locked="0" layoutInCell="1" allowOverlap="1" wp14:anchorId="79B50512" wp14:editId="35A48837">
+          <wp:anchor distT="0" distB="0" distL="114300" distR="114300" simplePos="0" relativeHeight="251686912" behindDoc="0" locked="0" layoutInCell="1" allowOverlap="1" wp14:anchorId="36304339" wp14:editId="7655FD60">
             <wp:simplePos x="0" y="0"/>
             <wp:positionH relativeFrom="column">
-              <wp:posOffset>3253105</wp:posOffset>
+              <wp:posOffset>4521835</wp:posOffset>
             </wp:positionH>
             <wp:positionV relativeFrom="paragraph">
-              <wp:posOffset>697865</wp:posOffset>
+              <wp:posOffset>754380</wp:posOffset>
+            </wp:positionV>
+            <wp:extent cx="376555" cy="463550"/>
+            <wp:effectExtent l="0" t="0" r="4445" b="0"/>
+            <wp:wrapTopAndBottom/>
+            <wp:docPr id="16" name="Picture 16" descr="../../../Downloads/1200px-OpenCV_Logo_with_text_svg_version.svg.png"/>
+            <wp:cNvGraphicFramePr>
+              <a:graphicFrameLocks xmlns:a="http://schemas.openxmlformats.org/drawingml/2006/main" noChangeAspect="1"/>
+            </wp:cNvGraphicFramePr>
+            <a:graphic xmlns:a="http://schemas.openxmlformats.org/drawingml/2006/main">
+              <a:graphicData uri="http://schemas.openxmlformats.org/drawingml/2006/picture">
+                <pic:pic xmlns:pic="http://schemas.openxmlformats.org/drawingml/2006/picture">
+                  <pic:nvPicPr>
+                    <pic:cNvPr id="0" name="Picture 5" descr="../../../Downloads/1200px-OpenCV_Logo_with_text_svg_version.svg.png"/>
+                    <pic:cNvPicPr>
+                      <a:picLocks noChangeAspect="1" noChangeArrowheads="1"/>
+                    </pic:cNvPicPr>
+                  </pic:nvPicPr>
+                  <pic:blipFill>
+                    <a:blip r:embed="rId11">
+                      <a:extLst>
+                        <a:ext uri="{28A0092B-C50C-407E-A947-70E740481C1C}">
+                          <a14:useLocalDpi xmlns:a14="http://schemas.microsoft.com/office/drawing/2010/main" val="0"/>
+                        </a:ext>
+                      </a:extLst>
+                    </a:blip>
+                    <a:srcRect/>
+                    <a:stretch>
+                      <a:fillRect/>
+                    </a:stretch>
+                  </pic:blipFill>
+                  <pic:spPr bwMode="auto">
+                    <a:xfrm>
+                      <a:off x="0" y="0"/>
+                      <a:ext cx="376555" cy="463550"/>
+                    </a:xfrm>
+                    <a:prstGeom prst="rect">
+                      <a:avLst/>
+                    </a:prstGeom>
+                    <a:noFill/>
+                    <a:ln>
+                      <a:noFill/>
+                    </a:ln>
+                  </pic:spPr>
+                </pic:pic>
+              </a:graphicData>
+            </a:graphic>
+            <wp14:sizeRelH relativeFrom="page">
+              <wp14:pctWidth>0</wp14:pctWidth>
+            </wp14:sizeRelH>
+            <wp14:sizeRelV relativeFrom="page">
+              <wp14:pctHeight>0</wp14:pctHeight>
+            </wp14:sizeRelV>
+          </wp:anchor>
+        </w:drawing>
+      </w:r>
+      <w:r>
+        <w:rPr>
+          <w:noProof/>
+          <w:lang w:val="en-GB" w:eastAsia="en-GB"/>
+        </w:rPr>
+        <w:drawing>
+          <wp:anchor distT="0" distB="0" distL="114300" distR="114300" simplePos="0" relativeHeight="251679744" behindDoc="0" locked="0" layoutInCell="1" allowOverlap="1" wp14:anchorId="64E8C2EE" wp14:editId="637624E7">
+            <wp:simplePos x="0" y="0"/>
+            <wp:positionH relativeFrom="column">
+              <wp:posOffset>4597400</wp:posOffset>
+            </wp:positionH>
+            <wp:positionV relativeFrom="paragraph">
+              <wp:posOffset>679450</wp:posOffset>
+            </wp:positionV>
+            <wp:extent cx="1305560" cy="977900"/>
+            <wp:effectExtent l="0" t="0" r="0" b="12700"/>
+            <wp:wrapTopAndBottom/>
+            <wp:docPr id="6" name="Picture 6" descr="../../../Downloads/download.jpeg"/>
+            <wp:cNvGraphicFramePr>
+              <a:graphicFrameLocks xmlns:a="http://schemas.openxmlformats.org/drawingml/2006/main" noChangeAspect="1"/>
+            </wp:cNvGraphicFramePr>
+            <a:graphic xmlns:a="http://schemas.openxmlformats.org/drawingml/2006/main">
+              <a:graphicData uri="http://schemas.openxmlformats.org/drawingml/2006/picture">
+                <pic:pic xmlns:pic="http://schemas.openxmlformats.org/drawingml/2006/picture">
+                  <pic:nvPicPr>
+                    <pic:cNvPr id="0" name="Picture 4" descr="../../../Downloads/download.jpeg"/>
+                    <pic:cNvPicPr>
+                      <a:picLocks noChangeAspect="1" noChangeArrowheads="1"/>
+                    </pic:cNvPicPr>
+                  </pic:nvPicPr>
+                  <pic:blipFill>
+                    <a:blip r:embed="rId12">
+                      <a:extLst>
+                        <a:ext uri="{28A0092B-C50C-407E-A947-70E740481C1C}">
+                          <a14:useLocalDpi xmlns:a14="http://schemas.microsoft.com/office/drawing/2010/main" val="0"/>
+                        </a:ext>
+                      </a:extLst>
+                    </a:blip>
+                    <a:srcRect/>
+                    <a:stretch>
+                      <a:fillRect/>
+                    </a:stretch>
+                  </pic:blipFill>
+                  <pic:spPr bwMode="auto">
+                    <a:xfrm>
+                      <a:off x="0" y="0"/>
+                      <a:ext cx="1305560" cy="977900"/>
+                    </a:xfrm>
+                    <a:prstGeom prst="rect">
+                      <a:avLst/>
+                    </a:prstGeom>
+                    <a:noFill/>
+                    <a:ln>
+                      <a:noFill/>
+                    </a:ln>
+                  </pic:spPr>
+                </pic:pic>
+              </a:graphicData>
+            </a:graphic>
+            <wp14:sizeRelH relativeFrom="page">
+              <wp14:pctWidth>0</wp14:pctWidth>
+            </wp14:sizeRelH>
+            <wp14:sizeRelV relativeFrom="page">
+              <wp14:pctHeight>0</wp14:pctHeight>
+            </wp14:sizeRelV>
+          </wp:anchor>
+        </w:drawing>
+      </w:r>
+      <w:r>
+        <w:rPr>
+          <w:noProof/>
+          <w:lang w:val="en-GB" w:eastAsia="en-GB"/>
+        </w:rPr>
+        <w:drawing>
+          <wp:anchor distT="0" distB="0" distL="114300" distR="114300" simplePos="0" relativeHeight="251689984" behindDoc="0" locked="0" layoutInCell="1" allowOverlap="1" wp14:anchorId="010C4CE0" wp14:editId="1714979D">
+            <wp:simplePos x="0" y="0"/>
+            <wp:positionH relativeFrom="column">
+              <wp:posOffset>2227580</wp:posOffset>
+            </wp:positionH>
+            <wp:positionV relativeFrom="paragraph">
+              <wp:posOffset>3662680</wp:posOffset>
+            </wp:positionV>
+            <wp:extent cx="264160" cy="264160"/>
+            <wp:effectExtent l="76200" t="76200" r="15240" b="66040"/>
+            <wp:wrapTopAndBottom/>
+            <wp:docPr id="21" name="Picture 21" descr="../../../Downloads/marker23.jpg"/>
+            <wp:cNvGraphicFramePr>
+              <a:graphicFrameLocks xmlns:a="http://schemas.openxmlformats.org/drawingml/2006/main" noChangeAspect="1"/>
+            </wp:cNvGraphicFramePr>
+            <a:graphic xmlns:a="http://schemas.openxmlformats.org/drawingml/2006/main">
+              <a:graphicData uri="http://schemas.openxmlformats.org/drawingml/2006/picture">
+                <pic:pic xmlns:pic="http://schemas.openxmlformats.org/drawingml/2006/picture">
+                  <pic:nvPicPr>
+                    <pic:cNvPr id="0" name="Picture 6" descr="../../../Downloads/marker23.jpg"/>
+                    <pic:cNvPicPr>
+                      <a:picLocks noChangeAspect="1" noChangeArrowheads="1"/>
+                    </pic:cNvPicPr>
+                  </pic:nvPicPr>
+                  <pic:blipFill>
+                    <a:blip r:embed="rId13">
+                      <a:extLst>
+                        <a:ext uri="{28A0092B-C50C-407E-A947-70E740481C1C}">
+                          <a14:useLocalDpi xmlns:a14="http://schemas.microsoft.com/office/drawing/2010/main" val="0"/>
+                        </a:ext>
+                      </a:extLst>
+                    </a:blip>
+                    <a:srcRect/>
+                    <a:stretch>
+                      <a:fillRect/>
+                    </a:stretch>
+                  </pic:blipFill>
+                  <pic:spPr bwMode="auto">
+                    <a:xfrm rot="2711443">
+                      <a:off x="0" y="0"/>
+                      <a:ext cx="264160" cy="264160"/>
+                    </a:xfrm>
+                    <a:prstGeom prst="rect">
+                      <a:avLst/>
+                    </a:prstGeom>
+                    <a:noFill/>
+                    <a:ln>
+                      <a:noFill/>
+                    </a:ln>
+                  </pic:spPr>
+                </pic:pic>
+              </a:graphicData>
+            </a:graphic>
+            <wp14:sizeRelH relativeFrom="page">
+              <wp14:pctWidth>0</wp14:pctWidth>
+            </wp14:sizeRelH>
+            <wp14:sizeRelV relativeFrom="page">
+              <wp14:pctHeight>0</wp14:pctHeight>
+            </wp14:sizeRelV>
+          </wp:anchor>
+        </w:drawing>
+      </w:r>
+      <w:r>
+        <w:rPr>
+          <w:noProof/>
+          <w:lang w:val="en-GB" w:eastAsia="en-GB"/>
+        </w:rPr>
+        <mc:AlternateContent>
+          <mc:Choice Requires="wps">
+            <w:drawing>
+              <wp:anchor distT="0" distB="0" distL="114300" distR="114300" simplePos="0" relativeHeight="251680768" behindDoc="0" locked="0" layoutInCell="1" allowOverlap="1" wp14:anchorId="00759653" wp14:editId="1801FDFD">
+                <wp:simplePos x="0" y="0"/>
+                <wp:positionH relativeFrom="column">
+                  <wp:posOffset>4884419</wp:posOffset>
+                </wp:positionH>
+                <wp:positionV relativeFrom="paragraph">
+                  <wp:posOffset>1473678</wp:posOffset>
+                </wp:positionV>
+                <wp:extent cx="516865" cy="981867"/>
+                <wp:effectExtent l="50800" t="25400" r="67945" b="110490"/>
+                <wp:wrapNone/>
+                <wp:docPr id="7" name="Straight Connector 7"/>
+                <wp:cNvGraphicFramePr/>
+                <a:graphic xmlns:a="http://schemas.openxmlformats.org/drawingml/2006/main">
+                  <a:graphicData uri="http://schemas.microsoft.com/office/word/2010/wordprocessingShape">
+                    <wps:wsp>
+                      <wps:cNvCnPr/>
+                      <wps:spPr>
+                        <a:xfrm flipH="1">
+                          <a:off x="0" y="0"/>
+                          <a:ext cx="516865" cy="981867"/>
+                        </a:xfrm>
+                        <a:prstGeom prst="line">
+                          <a:avLst/>
+                        </a:prstGeom>
+                        <a:ln>
+                          <a:solidFill>
+                            <a:schemeClr val="tx1"/>
+                          </a:solidFill>
+                        </a:ln>
+                      </wps:spPr>
+                      <wps:style>
+                        <a:lnRef idx="2">
+                          <a:schemeClr val="accent1"/>
+                        </a:lnRef>
+                        <a:fillRef idx="0">
+                          <a:schemeClr val="accent1"/>
+                        </a:fillRef>
+                        <a:effectRef idx="1">
+                          <a:schemeClr val="accent1"/>
+                        </a:effectRef>
+                        <a:fontRef idx="minor">
+                          <a:schemeClr val="tx1"/>
+                        </a:fontRef>
+                      </wps:style>
+                      <wps:bodyPr/>
+                    </wps:wsp>
+                  </a:graphicData>
+                </a:graphic>
+                <wp14:sizeRelH relativeFrom="margin">
+                  <wp14:pctWidth>0</wp14:pctWidth>
+                </wp14:sizeRelH>
+                <wp14:sizeRelV relativeFrom="margin">
+                  <wp14:pctHeight>0</wp14:pctHeight>
+                </wp14:sizeRelV>
+              </wp:anchor>
+            </w:drawing>
+          </mc:Choice>
+          <mc:Fallback>
+            <w:pict>
+              <v:line w14:anchorId="54E13BDA" id="Straight Connector 7" o:spid="_x0000_s1026" style="position:absolute;flip:x;z-index:251680768;visibility:visible;mso-wrap-style:square;mso-width-percent:0;mso-height-percent:0;mso-wrap-distance-left:9pt;mso-wrap-distance-top:0;mso-wrap-distance-right:9pt;mso-wrap-distance-bottom:0;mso-position-horizontal:absolute;mso-position-horizontal-relative:text;mso-position-vertical:absolute;mso-position-vertical-relative:text;mso-width-percent:0;mso-height-percent:0;mso-width-relative:margin;mso-height-relative:margin" from="384.6pt,116.05pt" to="425.3pt,193.35pt" o:gfxdata="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" strokecolor="black [3213]" strokeweight="2pt">
+                <v:shadow on="t" opacity="24903f" mv:blur="40000f" origin=",.5" offset="0,20000emu"/>
+              </v:line>
+            </w:pict>
+          </mc:Fallback>
+        </mc:AlternateContent>
+      </w:r>
+      <w:r>
+        <w:rPr>
+          <w:noProof/>
+          <w:lang w:val="en-GB" w:eastAsia="en-GB"/>
+        </w:rPr>
+        <w:drawing>
+          <wp:anchor distT="0" distB="0" distL="114300" distR="114300" simplePos="0" relativeHeight="251677696" behindDoc="0" locked="0" layoutInCell="1" allowOverlap="1" wp14:anchorId="79B50512" wp14:editId="28FB8708">
+            <wp:simplePos x="0" y="0"/>
+            <wp:positionH relativeFrom="column">
+              <wp:posOffset>961390</wp:posOffset>
+            </wp:positionH>
+            <wp:positionV relativeFrom="paragraph">
+              <wp:posOffset>1560830</wp:posOffset>
             </wp:positionV>
             <wp:extent cx="915035" cy="332105"/>
             <wp:effectExtent l="0" t="0" r="0" b="0"/>
@@ -1149,7 +1922,7 @@
                     </pic:cNvPicPr>
                   </pic:nvPicPr>
                   <pic:blipFill>
-                    <a:blip r:embed="rId12">
+                    <a:blip r:embed="rId14">
                       <a:extLst>
                         <a:ext uri="{28A0092B-C50C-407E-A947-70E740481C1C}">
                           <a14:useLocalDpi xmlns:a14="http://schemas.microsoft.com/office/drawing/2010/main" val="0"/>
@@ -1191,18 +1964,779 @@
           </wp:anchor>
         </w:drawing>
       </w:r>
-      <w:r>
-        <w:br w:type="page"/>
-      </w:r>
     </w:p>
     <w:p>
       <w:pPr>
+        <w:rPr>
+          <w:rFonts w:asciiTheme="majorHAnsi" w:eastAsiaTheme="majorEastAsia" w:hAnsiTheme="majorHAnsi" w:cstheme="majorBidi"/>
+          <w:b/>
+          <w:bCs/>
+          <w:color w:val="345A8A" w:themeColor="accent1" w:themeShade="B5"/>
+          <w:sz w:val="32"/>
+          <w:szCs w:val="32"/>
+        </w:rPr>
+      </w:pPr>
+      <w:r>
+        <w:rPr>
+          <w:noProof/>
+          <w:lang w:val="en-GB" w:eastAsia="en-GB"/>
+        </w:rPr>
+        <w:drawing>
+          <wp:anchor distT="0" distB="0" distL="114300" distR="114300" simplePos="0" relativeHeight="251678720" behindDoc="0" locked="0" layoutInCell="1" allowOverlap="1" wp14:anchorId="36505199" wp14:editId="6D9FAB73">
+            <wp:simplePos x="0" y="0"/>
+            <wp:positionH relativeFrom="column">
+              <wp:posOffset>4307840</wp:posOffset>
+            </wp:positionH>
+            <wp:positionV relativeFrom="paragraph">
+              <wp:posOffset>214630</wp:posOffset>
+            </wp:positionV>
+            <wp:extent cx="785495" cy="589280"/>
+            <wp:effectExtent l="0" t="0" r="1905" b="0"/>
+            <wp:wrapTopAndBottom/>
+            <wp:docPr id="5" name="Picture 5" descr="../../../Downloads/logitech_webcam_c930e_2.jpg"/>
+            <wp:cNvGraphicFramePr>
+              <a:graphicFrameLocks xmlns:a="http://schemas.openxmlformats.org/drawingml/2006/main" noChangeAspect="1"/>
+            </wp:cNvGraphicFramePr>
+            <a:graphic xmlns:a="http://schemas.openxmlformats.org/drawingml/2006/main">
+              <a:graphicData uri="http://schemas.openxmlformats.org/drawingml/2006/picture">
+                <pic:pic xmlns:pic="http://schemas.openxmlformats.org/drawingml/2006/picture">
+                  <pic:nvPicPr>
+                    <pic:cNvPr id="0" name="Picture 3" descr="../../../Downloads/logitech_webcam_c930e_2.jpg"/>
+                    <pic:cNvPicPr>
+                      <a:picLocks noChangeAspect="1" noChangeArrowheads="1"/>
+                    </pic:cNvPicPr>
+                  </pic:nvPicPr>
+                  <pic:blipFill>
+                    <a:blip r:embed="rId15">
+                      <a:extLst>
+                        <a:ext uri="{28A0092B-C50C-407E-A947-70E740481C1C}">
+                          <a14:useLocalDpi xmlns:a14="http://schemas.microsoft.com/office/drawing/2010/main" val="0"/>
+                        </a:ext>
+                      </a:extLst>
+                    </a:blip>
+                    <a:srcRect/>
+                    <a:stretch>
+                      <a:fillRect/>
+                    </a:stretch>
+                  </pic:blipFill>
+                  <pic:spPr bwMode="auto">
+                    <a:xfrm>
+                      <a:off x="0" y="0"/>
+                      <a:ext cx="785495" cy="589280"/>
+                    </a:xfrm>
+                    <a:prstGeom prst="rect">
+                      <a:avLst/>
+                    </a:prstGeom>
+                    <a:noFill/>
+                    <a:ln>
+                      <a:noFill/>
+                    </a:ln>
+                  </pic:spPr>
+                </pic:pic>
+              </a:graphicData>
+            </a:graphic>
+            <wp14:sizeRelH relativeFrom="page">
+              <wp14:pctWidth>0</wp14:pctWidth>
+            </wp14:sizeRelH>
+            <wp14:sizeRelV relativeFrom="page">
+              <wp14:pctHeight>0</wp14:pctHeight>
+            </wp14:sizeRelV>
+          </wp:anchor>
+        </w:drawing>
+      </w:r>
+    </w:p>
+    <w:p>
+      <w:pPr>
+        <w:rPr>
+          <w:rFonts w:asciiTheme="majorHAnsi" w:eastAsiaTheme="majorEastAsia" w:hAnsiTheme="majorHAnsi" w:cstheme="majorBidi"/>
+          <w:b/>
+          <w:bCs/>
+          <w:color w:val="345A8A" w:themeColor="accent1" w:themeShade="B5"/>
+          <w:sz w:val="32"/>
+          <w:szCs w:val="32"/>
+        </w:rPr>
+      </w:pPr>
+      <w:r>
+        <w:rPr>
+          <w:noProof/>
+          <w:lang w:val="en-GB" w:eastAsia="en-GB"/>
+        </w:rPr>
+        <mc:AlternateContent>
+          <mc:Choice Requires="wps">
+            <w:drawing>
+              <wp:anchor distT="0" distB="0" distL="114300" distR="114300" simplePos="0" relativeHeight="251675648" behindDoc="0" locked="0" layoutInCell="1" allowOverlap="1" wp14:anchorId="0738636F" wp14:editId="2BE3C263">
+                <wp:simplePos x="0" y="0"/>
+                <wp:positionH relativeFrom="column">
+                  <wp:posOffset>649605</wp:posOffset>
+                </wp:positionH>
+                <wp:positionV relativeFrom="paragraph">
+                  <wp:posOffset>2280285</wp:posOffset>
+                </wp:positionV>
+                <wp:extent cx="3709035" cy="260985"/>
+                <wp:effectExtent l="0" t="0" r="0" b="0"/>
+                <wp:wrapThrough wrapText="bothSides">
+                  <wp:wrapPolygon edited="0">
+                    <wp:start x="0" y="0"/>
+                    <wp:lineTo x="0" y="20571"/>
+                    <wp:lineTo x="21448" y="20571"/>
+                    <wp:lineTo x="21448" y="0"/>
+                    <wp:lineTo x="0" y="0"/>
+                  </wp:wrapPolygon>
+                </wp:wrapThrough>
+                <wp:docPr id="1" name="Text Box 1"/>
+                <wp:cNvGraphicFramePr/>
+                <a:graphic xmlns:a="http://schemas.openxmlformats.org/drawingml/2006/main">
+                  <a:graphicData uri="http://schemas.microsoft.com/office/word/2010/wordprocessingShape">
+                    <wps:wsp>
+                      <wps:cNvSpPr txBox="1"/>
+                      <wps:spPr>
+                        <a:xfrm>
+                          <a:off x="0" y="0"/>
+                          <a:ext cx="3709035" cy="260985"/>
+                        </a:xfrm>
+                        <a:prstGeom prst="rect">
+                          <a:avLst/>
+                        </a:prstGeom>
+                        <a:solidFill>
+                          <a:prstClr val="white"/>
+                        </a:solidFill>
+                        <a:ln>
+                          <a:noFill/>
+                        </a:ln>
+                        <a:effectLst/>
+                      </wps:spPr>
+                      <wps:txbx>
+                        <w:txbxContent>
+                          <w:p>
+                            <w:pPr>
+                              <w:pStyle w:val="Caption"/>
+                              <w:rPr>
+                                <w:noProof/>
+                              </w:rPr>
+                            </w:pPr>
+                            <w:bookmarkStart w:id="3" w:name="_Ref509906180"/>
+                            <w:bookmarkStart w:id="4" w:name="_Ref509906148"/>
+                            <w:r>
+                              <w:t xml:space="preserve">Figure </w:t>
+                            </w:r>
+                            <w:r>
+                              <w:fldChar w:fldCharType="begin"/>
+                            </w:r>
+                            <w:r>
+                              <w:instrText xml:space="preserve"> SEQ Figure \* ARABIC </w:instrText>
+                            </w:r>
+                            <w:r>
+                              <w:fldChar w:fldCharType="separate"/>
+                            </w:r>
+                            <w:r>
+                              <w:rPr>
+                                <w:noProof/>
+                              </w:rPr>
+                              <w:t>1</w:t>
+                            </w:r>
+                            <w:r>
+                              <w:rPr>
+                                <w:noProof/>
+                              </w:rPr>
+                              <w:fldChar w:fldCharType="end"/>
+                            </w:r>
+                            <w:bookmarkEnd w:id="3"/>
+                            <w:r>
+                              <w:t xml:space="preserve"> </w:t>
+                            </w:r>
+                            <w:bookmarkEnd w:id="4"/>
+                            <w:r>
+                              <w:t xml:space="preserve">Playground setup with Unity and </w:t>
+                            </w:r>
+                            <w:proofErr w:type="spellStart"/>
+                            <w:r>
+                              <w:t>OpenCV</w:t>
+                            </w:r>
+                            <w:proofErr w:type="spellEnd"/>
+                          </w:p>
+                        </w:txbxContent>
+                      </wps:txbx>
+                      <wps:bodyPr rot="0" spcFirstLastPara="0" vertOverflow="overflow" horzOverflow="overflow" vert="horz" wrap="square" lIns="0" tIns="0" rIns="0" bIns="0" numCol="1" spcCol="0" rtlCol="0" fromWordArt="0" anchor="t" anchorCtr="0" forceAA="0" compatLnSpc="1">
+                        <a:prstTxWarp prst="textNoShape">
+                          <a:avLst/>
+                        </a:prstTxWarp>
+                        <a:spAutoFit/>
+                      </wps:bodyPr>
+                    </wps:wsp>
+                  </a:graphicData>
+                </a:graphic>
+              </wp:anchor>
+            </w:drawing>
+          </mc:Choice>
+          <mc:Fallback>
+            <w:pict>
+              <v:shape w14:anchorId="0738636F" id="Text Box 1" o:spid="_x0000_s1035" type="#_x0000_t202" style="position:absolute;margin-left:51.15pt;margin-top:179.55pt;width:292.05pt;height:20.55pt;z-index:251675648;visibility:visible;mso-wrap-style:square;mso-wrap-distance-left:9pt;mso-wrap-distance-top:0;mso-wrap-distance-right:9pt;mso-wrap-distance-bottom:0;mso-position-horizontal:absolute;mso-position-horizontal-relative:text;mso-position-vertical:absolute;mso-position-vertical-relative:text;v-text-anchor:top" o:gfxdata="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" stroked="f">
+                <v:textbox style="mso-fit-shape-to-text:t" inset="0,0,0,0">
+                  <w:txbxContent>
+                    <w:p>
+                      <w:pPr>
+                        <w:pStyle w:val="Caption"/>
+                        <w:rPr>
+                          <w:noProof/>
+                        </w:rPr>
+                      </w:pPr>
+                      <w:bookmarkStart w:id="5" w:name="_Ref509906180"/>
+                      <w:bookmarkStart w:id="6" w:name="_Ref509906148"/>
+                      <w:r>
+                        <w:t xml:space="preserve">Figure </w:t>
+                      </w:r>
+                      <w:r>
+                        <w:fldChar w:fldCharType="begin"/>
+                      </w:r>
+                      <w:r>
+                        <w:instrText xml:space="preserve"> SEQ Figure \* ARABIC </w:instrText>
+                      </w:r>
+                      <w:r>
+                        <w:fldChar w:fldCharType="separate"/>
+                      </w:r>
+                      <w:r>
+                        <w:rPr>
+                          <w:noProof/>
+                        </w:rPr>
+                        <w:t>1</w:t>
+                      </w:r>
+                      <w:r>
+                        <w:rPr>
+                          <w:noProof/>
+                        </w:rPr>
+                        <w:fldChar w:fldCharType="end"/>
+                      </w:r>
+                      <w:bookmarkEnd w:id="5"/>
+                      <w:r>
+                        <w:t xml:space="preserve"> </w:t>
+                      </w:r>
+                      <w:bookmarkEnd w:id="6"/>
+                      <w:r>
+                        <w:t xml:space="preserve">Playground setup with Unity and </w:t>
+                      </w:r>
+                      <w:proofErr w:type="spellStart"/>
+                      <w:r>
+                        <w:t>OpenCV</w:t>
+                      </w:r>
+                      <w:proofErr w:type="spellEnd"/>
+                    </w:p>
+                  </w:txbxContent>
+                </v:textbox>
+                <w10:wrap type="through"/>
+              </v:shape>
+            </w:pict>
+          </mc:Fallback>
+        </mc:AlternateContent>
+      </w:r>
+      <w:r>
+        <w:rPr>
+          <w:noProof/>
+          <w:lang w:val="en-GB" w:eastAsia="en-GB"/>
+        </w:rPr>
+        <mc:AlternateContent>
+          <mc:Choice Requires="wps">
+            <w:drawing>
+              <wp:anchor distT="0" distB="0" distL="114300" distR="114300" simplePos="0" relativeHeight="251683840" behindDoc="0" locked="0" layoutInCell="1" allowOverlap="1" wp14:anchorId="14D21795" wp14:editId="17C18FF5">
+                <wp:simplePos x="0" y="0"/>
+                <wp:positionH relativeFrom="column">
+                  <wp:posOffset>3905250</wp:posOffset>
+                </wp:positionH>
+                <wp:positionV relativeFrom="paragraph">
+                  <wp:posOffset>581025</wp:posOffset>
+                </wp:positionV>
+                <wp:extent cx="1704340" cy="252730"/>
+                <wp:effectExtent l="0" t="0" r="0" b="1270"/>
+                <wp:wrapSquare wrapText="bothSides"/>
+                <wp:docPr id="11" name="Text Box 11"/>
+                <wp:cNvGraphicFramePr/>
+                <a:graphic xmlns:a="http://schemas.openxmlformats.org/drawingml/2006/main">
+                  <a:graphicData uri="http://schemas.microsoft.com/office/word/2010/wordprocessingShape">
+                    <wps:wsp>
+                      <wps:cNvSpPr txBox="1"/>
+                      <wps:spPr>
+                        <a:xfrm>
+                          <a:off x="0" y="0"/>
+                          <a:ext cx="1704340" cy="252730"/>
+                        </a:xfrm>
+                        <a:prstGeom prst="rect">
+                          <a:avLst/>
+                        </a:prstGeom>
+                        <a:noFill/>
+                        <a:ln>
+                          <a:noFill/>
+                        </a:ln>
+                        <a:effectLst/>
+                      </wps:spPr>
+                      <wps:style>
+                        <a:lnRef idx="0">
+                          <a:schemeClr val="accent1"/>
+                        </a:lnRef>
+                        <a:fillRef idx="0">
+                          <a:schemeClr val="accent1"/>
+                        </a:fillRef>
+                        <a:effectRef idx="0">
+                          <a:schemeClr val="accent1"/>
+                        </a:effectRef>
+                        <a:fontRef idx="minor">
+                          <a:schemeClr val="dk1"/>
+                        </a:fontRef>
+                      </wps:style>
+                      <wps:txbx>
+                        <w:txbxContent>
+                          <w:p>
+                            <w:pPr>
+                              <w:rPr>
+                                <w:sz w:val="18"/>
+                                <w:szCs w:val="18"/>
+                                <w:lang w:val="nl-NL"/>
+                              </w:rPr>
+                            </w:pPr>
+                            <w:proofErr w:type="gramStart"/>
+                            <w:r>
+                              <w:rPr>
+                                <w:sz w:val="18"/>
+                                <w:szCs w:val="18"/>
+                                <w:lang w:val="nl-NL"/>
+                              </w:rPr>
+                              <w:t>camera</w:t>
+                            </w:r>
+                            <w:proofErr w:type="gramEnd"/>
+                            <w:r>
+                              <w:rPr>
+                                <w:sz w:val="18"/>
+                                <w:szCs w:val="18"/>
+                                <w:lang w:val="nl-NL"/>
+                              </w:rPr>
+                              <w:t xml:space="preserve"> </w:t>
+                            </w:r>
+                            <w:proofErr w:type="spellStart"/>
+                            <w:r>
+                              <w:rPr>
+                                <w:sz w:val="18"/>
+                                <w:szCs w:val="18"/>
+                                <w:lang w:val="nl-NL"/>
+                              </w:rPr>
+                              <w:t>overseeing</w:t>
+                            </w:r>
+                            <w:proofErr w:type="spellEnd"/>
+                            <w:r>
+                              <w:rPr>
+                                <w:sz w:val="18"/>
+                                <w:szCs w:val="18"/>
+                                <w:lang w:val="nl-NL"/>
+                              </w:rPr>
+                              <w:t xml:space="preserve"> </w:t>
+                            </w:r>
+                            <w:proofErr w:type="spellStart"/>
+                            <w:r>
+                              <w:rPr>
+                                <w:sz w:val="18"/>
+                                <w:szCs w:val="18"/>
+                                <w:lang w:val="nl-NL"/>
+                              </w:rPr>
+                              <w:t>playground</w:t>
+                            </w:r>
+                            <w:proofErr w:type="spellEnd"/>
+                          </w:p>
+                        </w:txbxContent>
+                      </wps:txbx>
+                      <wps:bodyPr rot="0" spcFirstLastPara="0" vertOverflow="overflow" horzOverflow="overflow" vert="horz" wrap="square" lIns="91440" tIns="45720" rIns="91440" bIns="45720" numCol="1" spcCol="0" rtlCol="0" fromWordArt="0" anchor="t" anchorCtr="0" forceAA="0" compatLnSpc="1">
+                        <a:prstTxWarp prst="textNoShape">
+                          <a:avLst/>
+                        </a:prstTxWarp>
+                        <a:noAutofit/>
+                      </wps:bodyPr>
+                    </wps:wsp>
+                  </a:graphicData>
+                </a:graphic>
+                <wp14:sizeRelH relativeFrom="margin">
+                  <wp14:pctWidth>0</wp14:pctWidth>
+                </wp14:sizeRelH>
+                <wp14:sizeRelV relativeFrom="margin">
+                  <wp14:pctHeight>0</wp14:pctHeight>
+                </wp14:sizeRelV>
+              </wp:anchor>
+            </w:drawing>
+          </mc:Choice>
+          <mc:Fallback>
+            <w:pict>
+              <v:shape w14:anchorId="14D21795" id="Text Box 11" o:spid="_x0000_s1036" type="#_x0000_t202" style="position:absolute;margin-left:307.5pt;margin-top:45.75pt;width:134.2pt;height:19.9pt;z-index:251683840;visibility:visible;mso-wrap-style:square;mso-width-percent:0;mso-height-percent:0;mso-wrap-distance-left:9pt;mso-wrap-distance-top:0;mso-wrap-distance-right:9pt;mso-wrap-distance-bottom:0;mso-position-horizontal:absolute;mso-position-horizontal-relative:text;mso-position-vertical:absolute;mso-position-vertical-relative:text;mso-width-percent:0;mso-height-percent:0;mso-width-relative:margin;mso-height-relative:margin;v-text-anchor:top" o:gfxdata="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" filled="f" stroked="f">
+                <v:textbox>
+                  <w:txbxContent>
+                    <w:p>
+                      <w:pPr>
+                        <w:rPr>
+                          <w:sz w:val="18"/>
+                          <w:szCs w:val="18"/>
+                          <w:lang w:val="nl-NL"/>
+                        </w:rPr>
+                      </w:pPr>
+                      <w:proofErr w:type="gramStart"/>
+                      <w:r>
+                        <w:rPr>
+                          <w:sz w:val="18"/>
+                          <w:szCs w:val="18"/>
+                          <w:lang w:val="nl-NL"/>
+                        </w:rPr>
+                        <w:t>camera</w:t>
+                      </w:r>
+                      <w:proofErr w:type="gramEnd"/>
+                      <w:r>
+                        <w:rPr>
+                          <w:sz w:val="18"/>
+                          <w:szCs w:val="18"/>
+                          <w:lang w:val="nl-NL"/>
+                        </w:rPr>
+                        <w:t xml:space="preserve"> </w:t>
+                      </w:r>
+                      <w:proofErr w:type="spellStart"/>
+                      <w:r>
+                        <w:rPr>
+                          <w:sz w:val="18"/>
+                          <w:szCs w:val="18"/>
+                          <w:lang w:val="nl-NL"/>
+                        </w:rPr>
+                        <w:t>overseeing</w:t>
+                      </w:r>
+                      <w:proofErr w:type="spellEnd"/>
+                      <w:r>
+                        <w:rPr>
+                          <w:sz w:val="18"/>
+                          <w:szCs w:val="18"/>
+                          <w:lang w:val="nl-NL"/>
+                        </w:rPr>
+                        <w:t xml:space="preserve"> </w:t>
+                      </w:r>
+                      <w:proofErr w:type="spellStart"/>
+                      <w:r>
+                        <w:rPr>
+                          <w:sz w:val="18"/>
+                          <w:szCs w:val="18"/>
+                          <w:lang w:val="nl-NL"/>
+                        </w:rPr>
+                        <w:t>playground</w:t>
+                      </w:r>
+                      <w:proofErr w:type="spellEnd"/>
+                    </w:p>
+                  </w:txbxContent>
+                </v:textbox>
+                <w10:wrap type="square"/>
+              </v:shape>
+            </w:pict>
+          </mc:Fallback>
+        </mc:AlternateContent>
+      </w:r>
+      <w:r>
+        <w:rPr>
+          <w:noProof/>
+          <w:lang w:val="en-GB" w:eastAsia="en-GB"/>
+        </w:rPr>
+        <mc:AlternateContent>
+          <mc:Choice Requires="wps">
+            <w:drawing>
+              <wp:anchor distT="0" distB="0" distL="114300" distR="114300" simplePos="0" relativeHeight="251688960" behindDoc="0" locked="0" layoutInCell="1" allowOverlap="1" wp14:anchorId="56CF24C7" wp14:editId="5B4853DB">
+                <wp:simplePos x="0" y="0"/>
+                <wp:positionH relativeFrom="column">
+                  <wp:posOffset>3399155</wp:posOffset>
+                </wp:positionH>
+                <wp:positionV relativeFrom="paragraph">
+                  <wp:posOffset>1397000</wp:posOffset>
+                </wp:positionV>
+                <wp:extent cx="1376045" cy="396240"/>
+                <wp:effectExtent l="0" t="0" r="0" b="10160"/>
+                <wp:wrapSquare wrapText="bothSides"/>
+                <wp:docPr id="20" name="Text Box 20"/>
+                <wp:cNvGraphicFramePr/>
+                <a:graphic xmlns:a="http://schemas.openxmlformats.org/drawingml/2006/main">
+                  <a:graphicData uri="http://schemas.microsoft.com/office/word/2010/wordprocessingShape">
+                    <wps:wsp>
+                      <wps:cNvSpPr txBox="1"/>
+                      <wps:spPr>
+                        <a:xfrm>
+                          <a:off x="0" y="0"/>
+                          <a:ext cx="1376045" cy="396240"/>
+                        </a:xfrm>
+                        <a:prstGeom prst="rect">
+                          <a:avLst/>
+                        </a:prstGeom>
+                        <a:noFill/>
+                        <a:ln>
+                          <a:noFill/>
+                        </a:ln>
+                        <a:effectLst/>
+                      </wps:spPr>
+                      <wps:style>
+                        <a:lnRef idx="0">
+                          <a:schemeClr val="accent1"/>
+                        </a:lnRef>
+                        <a:fillRef idx="0">
+                          <a:schemeClr val="accent1"/>
+                        </a:fillRef>
+                        <a:effectRef idx="0">
+                          <a:schemeClr val="accent1"/>
+                        </a:effectRef>
+                        <a:fontRef idx="minor">
+                          <a:schemeClr val="dk1"/>
+                        </a:fontRef>
+                      </wps:style>
+                      <wps:txbx>
+                        <w:txbxContent>
+                          <w:p>
+                            <w:pPr>
+                              <w:rPr>
+                                <w:sz w:val="18"/>
+                                <w:szCs w:val="18"/>
+                                <w:lang w:val="nl-NL"/>
+                              </w:rPr>
+                            </w:pPr>
+                            <w:proofErr w:type="spellStart"/>
+                            <w:r>
+                              <w:rPr>
+                                <w:sz w:val="18"/>
+                                <w:szCs w:val="18"/>
+                                <w:lang w:val="nl-NL"/>
+                              </w:rPr>
+                              <w:t>Playground</w:t>
+                            </w:r>
+                            <w:proofErr w:type="spellEnd"/>
+                            <w:r>
+                              <w:rPr>
+                                <w:sz w:val="18"/>
+                                <w:szCs w:val="18"/>
+                                <w:lang w:val="nl-NL"/>
+                              </w:rPr>
+                              <w:t xml:space="preserve"> </w:t>
+                            </w:r>
+                            <w:proofErr w:type="spellStart"/>
+                            <w:r>
+                              <w:rPr>
+                                <w:sz w:val="18"/>
+                                <w:szCs w:val="18"/>
+                                <w:lang w:val="nl-NL"/>
+                              </w:rPr>
+                              <w:t>with</w:t>
+                            </w:r>
+                            <w:proofErr w:type="spellEnd"/>
+                            <w:r>
+                              <w:rPr>
+                                <w:sz w:val="18"/>
+                                <w:szCs w:val="18"/>
+                                <w:lang w:val="nl-NL"/>
+                              </w:rPr>
+                              <w:t xml:space="preserve"> </w:t>
+                            </w:r>
+                            <w:r>
+                              <w:rPr>
+                                <w:sz w:val="18"/>
+                                <w:szCs w:val="18"/>
+                                <w:lang w:val="nl-NL"/>
+                              </w:rPr>
+                              <w:t>EV3</w:t>
+                            </w:r>
+                            <w:r>
+                              <w:rPr>
+                                <w:sz w:val="18"/>
+                                <w:szCs w:val="18"/>
+                                <w:lang w:val="nl-NL"/>
+                              </w:rPr>
+                              <w:t>’s</w:t>
+                            </w:r>
+                            <w:r>
+                              <w:rPr>
+                                <w:sz w:val="18"/>
+                                <w:szCs w:val="18"/>
+                                <w:lang w:val="nl-NL"/>
+                              </w:rPr>
+                              <w:t xml:space="preserve"> </w:t>
+                            </w:r>
+                            <w:proofErr w:type="spellStart"/>
+                            <w:r>
+                              <w:rPr>
+                                <w:sz w:val="18"/>
+                                <w:szCs w:val="18"/>
+                                <w:lang w:val="nl-NL"/>
+                              </w:rPr>
+                              <w:t>with</w:t>
+                            </w:r>
+                            <w:proofErr w:type="spellEnd"/>
+                            <w:r>
+                              <w:rPr>
+                                <w:sz w:val="18"/>
+                                <w:szCs w:val="18"/>
+                                <w:lang w:val="nl-NL"/>
+                              </w:rPr>
+                              <w:t xml:space="preserve"> </w:t>
+                            </w:r>
+                            <w:proofErr w:type="spellStart"/>
+                            <w:r>
+                              <w:rPr>
+                                <w:sz w:val="18"/>
+                                <w:szCs w:val="18"/>
+                                <w:lang w:val="nl-NL"/>
+                              </w:rPr>
+                              <w:t>ArUco</w:t>
+                            </w:r>
+                            <w:proofErr w:type="spellEnd"/>
+                            <w:r>
+                              <w:rPr>
+                                <w:sz w:val="18"/>
+                                <w:szCs w:val="18"/>
+                                <w:lang w:val="nl-NL"/>
+                              </w:rPr>
+                              <w:t xml:space="preserve"> marker</w:t>
+                            </w:r>
+                          </w:p>
+                        </w:txbxContent>
+                      </wps:txbx>
+                      <wps:bodyPr rot="0" spcFirstLastPara="0" vertOverflow="overflow" horzOverflow="overflow" vert="horz" wrap="square" lIns="91440" tIns="45720" rIns="91440" bIns="45720" numCol="1" spcCol="0" rtlCol="0" fromWordArt="0" anchor="t" anchorCtr="0" forceAA="0" compatLnSpc="1">
+                        <a:prstTxWarp prst="textNoShape">
+                          <a:avLst/>
+                        </a:prstTxWarp>
+                        <a:noAutofit/>
+                      </wps:bodyPr>
+                    </wps:wsp>
+                  </a:graphicData>
+                </a:graphic>
+                <wp14:sizeRelH relativeFrom="margin">
+                  <wp14:pctWidth>0</wp14:pctWidth>
+                </wp14:sizeRelH>
+                <wp14:sizeRelV relativeFrom="margin">
+                  <wp14:pctHeight>0</wp14:pctHeight>
+                </wp14:sizeRelV>
+              </wp:anchor>
+            </w:drawing>
+          </mc:Choice>
+          <mc:Fallback>
+            <w:pict>
+              <v:shape w14:anchorId="56CF24C7" id="Text Box 20" o:spid="_x0000_s1037" type="#_x0000_t202" style="position:absolute;margin-left:267.65pt;margin-top:110pt;width:108.35pt;height:31.2pt;z-index:251688960;visibility:visible;mso-wrap-style:square;mso-width-percent:0;mso-height-percent:0;mso-wrap-distance-left:9pt;mso-wrap-distance-top:0;mso-wrap-distance-right:9pt;mso-wrap-distance-bottom:0;mso-position-horizontal:absolute;mso-position-horizontal-relative:text;mso-position-vertical:absolute;mso-position-vertical-relative:text;mso-width-percent:0;mso-height-percent:0;mso-width-relative:margin;mso-height-relative:margin;v-text-anchor:top" o:gfxdata="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" filled="f" stroked="f">
+                <v:textbox>
+                  <w:txbxContent>
+                    <w:p>
+                      <w:pPr>
+                        <w:rPr>
+                          <w:sz w:val="18"/>
+                          <w:szCs w:val="18"/>
+                          <w:lang w:val="nl-NL"/>
+                        </w:rPr>
+                      </w:pPr>
+                      <w:proofErr w:type="spellStart"/>
+                      <w:r>
+                        <w:rPr>
+                          <w:sz w:val="18"/>
+                          <w:szCs w:val="18"/>
+                          <w:lang w:val="nl-NL"/>
+                        </w:rPr>
+                        <w:t>Playground</w:t>
+                      </w:r>
+                      <w:proofErr w:type="spellEnd"/>
+                      <w:r>
+                        <w:rPr>
+                          <w:sz w:val="18"/>
+                          <w:szCs w:val="18"/>
+                          <w:lang w:val="nl-NL"/>
+                        </w:rPr>
+                        <w:t xml:space="preserve"> </w:t>
+                      </w:r>
+                      <w:proofErr w:type="spellStart"/>
+                      <w:r>
+                        <w:rPr>
+                          <w:sz w:val="18"/>
+                          <w:szCs w:val="18"/>
+                          <w:lang w:val="nl-NL"/>
+                        </w:rPr>
+                        <w:t>with</w:t>
+                      </w:r>
+                      <w:proofErr w:type="spellEnd"/>
+                      <w:r>
+                        <w:rPr>
+                          <w:sz w:val="18"/>
+                          <w:szCs w:val="18"/>
+                          <w:lang w:val="nl-NL"/>
+                        </w:rPr>
+                        <w:t xml:space="preserve"> </w:t>
+                      </w:r>
+                      <w:r>
+                        <w:rPr>
+                          <w:sz w:val="18"/>
+                          <w:szCs w:val="18"/>
+                          <w:lang w:val="nl-NL"/>
+                        </w:rPr>
+                        <w:t>EV3</w:t>
+                      </w:r>
+                      <w:r>
+                        <w:rPr>
+                          <w:sz w:val="18"/>
+                          <w:szCs w:val="18"/>
+                          <w:lang w:val="nl-NL"/>
+                        </w:rPr>
+                        <w:t>’s</w:t>
+                      </w:r>
+                      <w:r>
+                        <w:rPr>
+                          <w:sz w:val="18"/>
+                          <w:szCs w:val="18"/>
+                          <w:lang w:val="nl-NL"/>
+                        </w:rPr>
+                        <w:t xml:space="preserve"> </w:t>
+                      </w:r>
+                      <w:proofErr w:type="spellStart"/>
+                      <w:r>
+                        <w:rPr>
+                          <w:sz w:val="18"/>
+                          <w:szCs w:val="18"/>
+                          <w:lang w:val="nl-NL"/>
+                        </w:rPr>
+                        <w:t>with</w:t>
+                      </w:r>
+                      <w:proofErr w:type="spellEnd"/>
+                      <w:r>
+                        <w:rPr>
+                          <w:sz w:val="18"/>
+                          <w:szCs w:val="18"/>
+                          <w:lang w:val="nl-NL"/>
+                        </w:rPr>
+                        <w:t xml:space="preserve"> </w:t>
+                      </w:r>
+                      <w:proofErr w:type="spellStart"/>
+                      <w:r>
+                        <w:rPr>
+                          <w:sz w:val="18"/>
+                          <w:szCs w:val="18"/>
+                          <w:lang w:val="nl-NL"/>
+                        </w:rPr>
+                        <w:t>ArUco</w:t>
+                      </w:r>
+                      <w:proofErr w:type="spellEnd"/>
+                      <w:r>
+                        <w:rPr>
+                          <w:sz w:val="18"/>
+                          <w:szCs w:val="18"/>
+                          <w:lang w:val="nl-NL"/>
+                        </w:rPr>
+                        <w:t xml:space="preserve"> marker</w:t>
+                      </w:r>
+                    </w:p>
+                  </w:txbxContent>
+                </v:textbox>
+                <w10:wrap type="square"/>
+              </v:shape>
+            </w:pict>
+          </mc:Fallback>
+        </mc:AlternateContent>
+      </w:r>
+      <w:r>
+        <w:br w:type="page"/>
+      </w:r>
+    </w:p>
+    <w:p>
+      <w:pPr>
         <w:pStyle w:val="Heading1"/>
       </w:pPr>
+      <w:bookmarkStart w:id="7" w:name="_Toc511160888"/>
       <w:r>
         <w:t>Bibliography</w:t>
       </w:r>
-      <w:bookmarkEnd w:id="3"/>
+      <w:bookmarkEnd w:id="7"/>
     </w:p>
     <w:p>
       <w:pPr>
@@ -1246,7 +2780,7 @@
         </w:rPr>
         <w:t xml:space="preserve">, H. (2017). RAAK MKB Project LET’S MOVE IT. Retrieved from </w:t>
       </w:r>
-      <w:hyperlink r:id="rId13" w:history="1">
+      <w:hyperlink r:id="rId16" w:history="1">
         <w:r>
           <w:rPr>
             <w:rStyle w:val="Hyperlink"/>
@@ -1526,7 +3060,7 @@
           <w:numId w:val="0"/>
         </w:numPr>
       </w:pPr>
-      <w:bookmarkStart w:id="12" w:name="_Toc509902682"/>
+      <w:bookmarkStart w:id="12" w:name="_Toc511160889"/>
       <w:r>
         <w:t>Appendix 1</w:t>
       </w:r>
@@ -1672,7 +3206,7 @@
       <w:r>
         <w:t xml:space="preserve">Making use of </w:t>
       </w:r>
-      <w:hyperlink r:id="rId14" w:history="1">
+      <w:hyperlink r:id="rId17" w:history="1">
         <w:r>
           <w:rPr>
             <w:rStyle w:val="Hyperlink"/>
@@ -1803,7 +3337,7 @@
       <w:r>
         <w:t xml:space="preserve">Making use of </w:t>
       </w:r>
-      <w:hyperlink r:id="rId15" w:history="1">
+      <w:hyperlink r:id="rId18" w:history="1">
         <w:r>
           <w:rPr>
             <w:rStyle w:val="Hyperlink"/>
@@ -1933,7 +3467,7 @@
       <w:r>
         <w:t xml:space="preserve"> use of </w:t>
       </w:r>
-      <w:hyperlink r:id="rId16" w:history="1">
+      <w:hyperlink r:id="rId19" w:history="1">
         <w:r>
           <w:rPr>
             <w:rStyle w:val="Hyperlink"/>
@@ -2165,7 +3699,7 @@
       <w:r>
         <w:t xml:space="preserve"> is described at </w:t>
       </w:r>
-      <w:hyperlink r:id="rId17" w:history="1">
+      <w:hyperlink r:id="rId20" w:history="1">
         <w:r>
           <w:rPr>
             <w:rStyle w:val="Hyperlink"/>
@@ -2363,7 +3897,7 @@
       <w:r>
         <w:t xml:space="preserve">At </w:t>
       </w:r>
-      <w:hyperlink r:id="rId18" w:history="1">
+      <w:hyperlink r:id="rId21" w:history="1">
         <w:r>
           <w:rPr>
             <w:rStyle w:val="Hyperlink"/>
@@ -6864,7 +8398,7 @@
 </file>
 
 <file path=customXml/itemProps1.xml><?xml version="1.0" encoding="utf-8"?>
-<ds:datastoreItem xmlns:ds="http://schemas.openxmlformats.org/officeDocument/2006/customXml" ds:itemID="{9089AD20-E123-1649-821C-A99D315DFB61}">
+<ds:datastoreItem xmlns:ds="http://schemas.openxmlformats.org/officeDocument/2006/customXml" ds:itemID="{8E2A9BD9-8E1E-D549-9EDA-395D5EB1D737}">
   <ds:schemaRefs>
     <ds:schemaRef ds:uri="http://schemas.openxmlformats.org/officeDocument/2006/bibliography"/>
   </ds:schemaRefs>

</xml_diff>

<commit_message>
Added start of shooting ball in goal demo
</commit_message>
<xml_diff>
--- a/Let's Move IT - Unity as fleet manager.docx
+++ b/Let's Move IT - Unity as fleet manager.docx
@@ -6,6 +6,8 @@
       <w:pPr>
         <w:pStyle w:val="Title"/>
       </w:pPr>
+      <w:bookmarkStart w:id="0" w:name="_GoBack"/>
+      <w:bookmarkEnd w:id="0"/>
       <w:r>
         <w:t>Let’s Move IT – Unity as fleet manager</w:t>
       </w:r>
@@ -20,21 +22,7 @@
         <w:rPr>
           <w:i/>
         </w:rPr>
-        <w:t xml:space="preserve">Rene </w:t>
-      </w:r>
-      <w:proofErr w:type="spellStart"/>
-      <w:r>
-        <w:rPr>
-          <w:i/>
-        </w:rPr>
-        <w:t>Bakx</w:t>
-      </w:r>
-      <w:proofErr w:type="spellEnd"/>
-      <w:r>
-        <w:rPr>
-          <w:i/>
-        </w:rPr>
-        <w:t xml:space="preserve">, </w:t>
+        <w:t xml:space="preserve">Rene Bakx, </w:t>
       </w:r>
       <w:r>
         <w:rPr>
@@ -365,16 +353,16 @@
       <w:pPr>
         <w:pStyle w:val="Heading1"/>
       </w:pPr>
-      <w:bookmarkStart w:id="0" w:name="_Ref324705597"/>
-      <w:bookmarkStart w:id="1" w:name="_Toc511160887"/>
+      <w:bookmarkStart w:id="1" w:name="_Ref324705597"/>
+      <w:bookmarkStart w:id="2" w:name="_Toc511160887"/>
       <w:r>
         <w:t>In</w:t>
       </w:r>
       <w:r>
         <w:t>troduction</w:t>
       </w:r>
-      <w:bookmarkEnd w:id="0"/>
       <w:bookmarkEnd w:id="1"/>
+      <w:bookmarkEnd w:id="2"/>
     </w:p>
     <w:p>
       <w:r>
@@ -414,15 +402,7 @@
         <w:t xml:space="preserve">is described. </w:t>
       </w:r>
       <w:r>
-        <w:t xml:space="preserve">This work is part of the </w:t>
-      </w:r>
-      <w:proofErr w:type="spellStart"/>
-      <w:r>
-        <w:t>Fontys</w:t>
-      </w:r>
-      <w:proofErr w:type="spellEnd"/>
-      <w:r>
-        <w:t xml:space="preserve"> FHICT activities on the two work packages: WP1 (planning and control) and WP4 (test area mobile robots)</w:t>
+        <w:t>This work is part of the Fontys FHICT activities on the two work packages: WP1 (planning and control) and WP4 (test area mobile robots)</w:t>
       </w:r>
       <w:r>
         <w:t>.</w:t>
@@ -453,7 +433,75 @@
           <w:lang w:val="en-GB" w:eastAsia="en-GB"/>
         </w:rPr>
         <w:drawing>
-          <wp:anchor distT="0" distB="0" distL="114300" distR="114300" simplePos="0" relativeHeight="251695104" behindDoc="0" locked="0" layoutInCell="1" allowOverlap="1" wp14:anchorId="62B41D91" wp14:editId="33CDC362">
+          <wp:anchor distT="0" distB="0" distL="114300" distR="114300" simplePos="0" relativeHeight="251697152" behindDoc="0" locked="0" layoutInCell="1" allowOverlap="1" wp14:anchorId="31E68F2E" wp14:editId="53B1E885">
+            <wp:simplePos x="0" y="0"/>
+            <wp:positionH relativeFrom="column">
+              <wp:posOffset>3664585</wp:posOffset>
+            </wp:positionH>
+            <wp:positionV relativeFrom="paragraph">
+              <wp:posOffset>2533015</wp:posOffset>
+            </wp:positionV>
+            <wp:extent cx="662940" cy="262255"/>
+            <wp:effectExtent l="0" t="0" r="0" b="0"/>
+            <wp:wrapTopAndBottom/>
+            <wp:docPr id="2" name="Picture 2" descr="../../../Downloads/json-logo.png"/>
+            <wp:cNvGraphicFramePr>
+              <a:graphicFrameLocks xmlns:a="http://schemas.openxmlformats.org/drawingml/2006/main" noChangeAspect="1"/>
+            </wp:cNvGraphicFramePr>
+            <a:graphic xmlns:a="http://schemas.openxmlformats.org/drawingml/2006/main">
+              <a:graphicData uri="http://schemas.openxmlformats.org/drawingml/2006/picture">
+                <pic:pic xmlns:pic="http://schemas.openxmlformats.org/drawingml/2006/picture">
+                  <pic:nvPicPr>
+                    <pic:cNvPr id="0" name="Picture 1" descr="../../../Downloads/json-logo.png"/>
+                    <pic:cNvPicPr>
+                      <a:picLocks noChangeAspect="1" noChangeArrowheads="1"/>
+                    </pic:cNvPicPr>
+                  </pic:nvPicPr>
+                  <pic:blipFill>
+                    <a:blip r:embed="rId9">
+                      <a:extLst>
+                        <a:ext uri="{28A0092B-C50C-407E-A947-70E740481C1C}">
+                          <a14:useLocalDpi xmlns:a14="http://schemas.microsoft.com/office/drawing/2010/main" val="0"/>
+                        </a:ext>
+                      </a:extLst>
+                    </a:blip>
+                    <a:srcRect/>
+                    <a:stretch>
+                      <a:fillRect/>
+                    </a:stretch>
+                  </pic:blipFill>
+                  <pic:spPr bwMode="auto">
+                    <a:xfrm>
+                      <a:off x="0" y="0"/>
+                      <a:ext cx="662940" cy="262255"/>
+                    </a:xfrm>
+                    <a:prstGeom prst="rect">
+                      <a:avLst/>
+                    </a:prstGeom>
+                    <a:noFill/>
+                    <a:ln>
+                      <a:noFill/>
+                    </a:ln>
+                  </pic:spPr>
+                </pic:pic>
+              </a:graphicData>
+            </a:graphic>
+            <wp14:sizeRelH relativeFrom="page">
+              <wp14:pctWidth>0</wp14:pctWidth>
+            </wp14:sizeRelH>
+            <wp14:sizeRelV relativeFrom="page">
+              <wp14:pctHeight>0</wp14:pctHeight>
+            </wp14:sizeRelV>
+          </wp:anchor>
+        </w:drawing>
+      </w:r>
+      <w:r>
+        <w:rPr>
+          <w:noProof/>
+          <w:lang w:val="en-GB" w:eastAsia="en-GB"/>
+        </w:rPr>
+        <w:drawing>
+          <wp:anchor distT="0" distB="0" distL="114300" distR="114300" simplePos="0" relativeHeight="251695104" behindDoc="0" locked="0" layoutInCell="1" allowOverlap="1" wp14:anchorId="62B41D91" wp14:editId="21D92047">
             <wp:simplePos x="0" y="0"/>
             <wp:positionH relativeFrom="column">
               <wp:posOffset>-2540</wp:posOffset>
@@ -516,15 +564,7 @@
         </w:drawing>
       </w:r>
       <w:r>
-        <w:t xml:space="preserve">The use of Unity and simple robots enables FHICT Technology students to participate in a </w:t>
-      </w:r>
-      <w:proofErr w:type="spellStart"/>
-      <w:r>
-        <w:t>practicle</w:t>
-      </w:r>
-      <w:proofErr w:type="spellEnd"/>
-      <w:r>
-        <w:t xml:space="preserve"> way in this research.</w:t>
+        <w:t>The use of Unity and simple robots enables FHICT Technology students to participate in a practicle way in this research.</w:t>
       </w:r>
       <w:r>
         <w:t xml:space="preserve"> A </w:t>
@@ -545,23 +585,7 @@
         <w:t xml:space="preserve">. </w:t>
       </w:r>
       <w:r>
-        <w:t xml:space="preserve">The actions of the virtual robots </w:t>
-      </w:r>
-      <w:proofErr w:type="gramStart"/>
-      <w:r>
-        <w:t>is</w:t>
-      </w:r>
-      <w:proofErr w:type="gramEnd"/>
-      <w:r>
-        <w:t xml:space="preserve"> sent to the physical robots while sensor data of the physical robots is sent back to Unity. This enables Unity to </w:t>
-      </w:r>
-      <w:proofErr w:type="gramStart"/>
-      <w:r>
-        <w:t>correctly  place</w:t>
-      </w:r>
-      <w:proofErr w:type="gramEnd"/>
-      <w:r>
-        <w:t xml:space="preserve"> the virtual robots in the virtual</w:t>
+        <w:t>The actions of the virtual robots is sent to the physical robots while sensor data of the physical robots is sent back to Unity. This enables Unity to correctly  place the virtual robots in the virtual</w:t>
       </w:r>
       <w:r>
         <w:t xml:space="preserve"> </w:t>
@@ -604,8 +628,6 @@
       </w:r>
     </w:p>
     <w:p>
-      <w:bookmarkStart w:id="2" w:name="_GoBack"/>
-      <w:bookmarkEnd w:id="2"/>
       <w:r>
         <w:rPr>
           <w:noProof/>
@@ -614,7 +636,7 @@
         <mc:AlternateContent>
           <mc:Choice Requires="wps">
             <w:drawing>
-              <wp:anchor distT="0" distB="0" distL="114300" distR="114300" simplePos="0" relativeHeight="251681792" behindDoc="0" locked="0" layoutInCell="1" allowOverlap="1" wp14:anchorId="7CD10061" wp14:editId="554133D4">
+              <wp:anchor distT="0" distB="0" distL="114300" distR="114300" simplePos="0" relativeHeight="251681792" behindDoc="0" locked="0" layoutInCell="1" allowOverlap="1" wp14:anchorId="7CD10061" wp14:editId="2199D00D">
                 <wp:simplePos x="0" y="0"/>
                 <wp:positionH relativeFrom="column">
                   <wp:posOffset>4702810</wp:posOffset>
@@ -669,61 +691,22 @@
                                 <w:lang w:val="nl-NL"/>
                               </w:rPr>
                             </w:pPr>
-                            <w:proofErr w:type="gramStart"/>
                             <w:r>
                               <w:rPr>
                                 <w:sz w:val="18"/>
                                 <w:szCs w:val="18"/>
                                 <w:lang w:val="nl-NL"/>
                               </w:rPr>
-                              <w:t>laptop</w:t>
+                              <w:t xml:space="preserve">laptop running </w:t>
                             </w:r>
-                            <w:proofErr w:type="gramEnd"/>
                             <w:r>
                               <w:rPr>
                                 <w:sz w:val="18"/>
                                 <w:szCs w:val="18"/>
                                 <w:lang w:val="nl-NL"/>
                               </w:rPr>
-                              <w:t xml:space="preserve"> running </w:t>
+                              <w:t xml:space="preserve">Unity and </w:t>
                             </w:r>
-                            <w:proofErr w:type="spellStart"/>
-                            <w:r>
-                              <w:rPr>
-                                <w:sz w:val="18"/>
-                                <w:szCs w:val="18"/>
-                                <w:lang w:val="nl-NL"/>
-                              </w:rPr>
-                              <w:t>Unity</w:t>
-                            </w:r>
-                            <w:proofErr w:type="spellEnd"/>
-                            <w:r>
-                              <w:rPr>
-                                <w:sz w:val="18"/>
-                                <w:szCs w:val="18"/>
-                                <w:lang w:val="nl-NL"/>
-                              </w:rPr>
-                              <w:t xml:space="preserve"> </w:t>
-                            </w:r>
-                            <w:proofErr w:type="spellStart"/>
-                            <w:r>
-                              <w:rPr>
-                                <w:sz w:val="18"/>
-                                <w:szCs w:val="18"/>
-                                <w:lang w:val="nl-NL"/>
-                              </w:rPr>
-                              <w:t>and</w:t>
-                            </w:r>
-                            <w:proofErr w:type="spellEnd"/>
-                            <w:r>
-                              <w:rPr>
-                                <w:sz w:val="18"/>
-                                <w:szCs w:val="18"/>
-                                <w:lang w:val="nl-NL"/>
-                              </w:rPr>
-                              <w:t xml:space="preserve"> </w:t>
-                            </w:r>
-                            <w:proofErr w:type="spellStart"/>
                             <w:r>
                               <w:rPr>
                                 <w:sz w:val="18"/>
@@ -732,7 +715,6 @@
                               </w:rPr>
                               <w:t>openCV</w:t>
                             </w:r>
-                            <w:proofErr w:type="spellEnd"/>
                           </w:p>
                         </w:txbxContent>
                       </wps:txbx>
@@ -905,7 +887,7 @@
                           </pic:cNvPicPr>
                         </pic:nvPicPr>
                         <pic:blipFill>
-                          <a:blip r:embed="rId9">
+                          <a:blip r:embed="rId10">
                             <a:extLst>
                               <a:ext uri="{28A0092B-C50C-407E-A947-70E740481C1C}">
                                 <a14:useLocalDpi xmlns:a14="http://schemas.microsoft.com/office/drawing/2010/main" val="0"/>
@@ -1011,23 +993,13 @@
                                   <w:lang w:val="nl-NL"/>
                                 </w:rPr>
                               </w:pPr>
-                              <w:proofErr w:type="gramStart"/>
                               <w:r>
                                 <w:rPr>
                                   <w:sz w:val="18"/>
                                   <w:szCs w:val="18"/>
                                   <w:lang w:val="nl-NL"/>
                                 </w:rPr>
-                                <w:t>sensor</w:t>
-                              </w:r>
-                              <w:proofErr w:type="gramEnd"/>
-                              <w:r>
-                                <w:rPr>
-                                  <w:sz w:val="18"/>
-                                  <w:szCs w:val="18"/>
-                                  <w:lang w:val="nl-NL"/>
-                                </w:rPr>
-                                <w:t xml:space="preserve"> data</w:t>
+                                <w:t>sensor data</w:t>
                               </w:r>
                             </w:p>
                           </w:txbxContent>
@@ -1143,34 +1115,14 @@
                                   <w:lang w:val="nl-NL"/>
                                 </w:rPr>
                               </w:pPr>
-                              <w:proofErr w:type="gramStart"/>
                               <w:r>
                                 <w:rPr>
                                   <w:sz w:val="18"/>
                                   <w:szCs w:val="18"/>
                                   <w:lang w:val="nl-NL"/>
                                 </w:rPr>
-                                <w:t>move</w:t>
+                                <w:t>move commands</w:t>
                               </w:r>
-                              <w:proofErr w:type="gramEnd"/>
-                              <w:r>
-                                <w:rPr>
-                                  <w:sz w:val="18"/>
-                                  <w:szCs w:val="18"/>
-                                  <w:lang w:val="nl-NL"/>
-                                </w:rPr>
-                                <w:t xml:space="preserve"> </w:t>
-                              </w:r>
-                              <w:proofErr w:type="spellStart"/>
-                              <w:r>
-                                <w:rPr>
-                                  <w:sz w:val="18"/>
-                                  <w:szCs w:val="18"/>
-                                  <w:lang w:val="nl-NL"/>
-                                </w:rPr>
-                                <w:t>commands</w:t>
-                              </w:r>
-                              <w:proofErr w:type="spellEnd"/>
                             </w:p>
                           </w:txbxContent>
                         </wps:txbx>
@@ -1216,7 +1168,7 @@
                   <o:lock v:ext="edit" aspectratio="t"/>
                 </v:shapetype>
                 <v:shape id="Picture 9" o:spid="_x0000_s1028" type="#_x0000_t75" style="position:absolute;left:1035050;top:2622550;width:1717675;height:1143000;visibility:visible;mso-wrap-style:square" o:gfxdata="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">
-                  <v:imagedata r:id="rId10" o:title=""/>
+                  <v:imagedata r:id="rId11" o:title=""/>
                   <v:path arrowok="t"/>
                 </v:shape>
                 <v:line id="Straight Connector 13" o:spid="_x0000_s1029" style="position:absolute;visibility:visible;mso-wrap-style:square" from="1828800,1136650" to="1829435,2625090" o:connectortype="straight" o:gfxdata="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" strokecolor="#4f81bd [3204]" strokeweight="2pt">
@@ -1457,61 +1409,21 @@
                                 <w:lang w:val="nl-NL"/>
                               </w:rPr>
                             </w:pPr>
-                            <w:proofErr w:type="spellStart"/>
-                            <w:proofErr w:type="gramStart"/>
                             <w:r>
                               <w:rPr>
                                 <w:sz w:val="18"/>
                                 <w:szCs w:val="18"/>
                                 <w:lang w:val="nl-NL"/>
                               </w:rPr>
-                              <w:t>position</w:t>
+                              <w:t>position and</w:t>
                             </w:r>
-                            <w:proofErr w:type="spellEnd"/>
-                            <w:proofErr w:type="gramEnd"/>
                             <w:r>
                               <w:rPr>
                                 <w:sz w:val="18"/>
                                 <w:szCs w:val="18"/>
                                 <w:lang w:val="nl-NL"/>
                               </w:rPr>
-                              <w:t xml:space="preserve"> </w:t>
-                            </w:r>
-                            <w:proofErr w:type="spellStart"/>
-                            <w:r>
-                              <w:rPr>
-                                <w:sz w:val="18"/>
-                                <w:szCs w:val="18"/>
-                                <w:lang w:val="nl-NL"/>
-                              </w:rPr>
-                              <w:t>and</w:t>
-                            </w:r>
-                            <w:proofErr w:type="spellEnd"/>
-                            <w:r>
-                              <w:rPr>
-                                <w:sz w:val="18"/>
-                                <w:szCs w:val="18"/>
-                                <w:lang w:val="nl-NL"/>
-                              </w:rPr>
-                              <w:t xml:space="preserve"> </w:t>
-                            </w:r>
-                            <w:proofErr w:type="spellStart"/>
-                            <w:r>
-                              <w:rPr>
-                                <w:sz w:val="18"/>
-                                <w:szCs w:val="18"/>
-                                <w:lang w:val="nl-NL"/>
-                              </w:rPr>
-                              <w:t>orientation</w:t>
-                            </w:r>
-                            <w:proofErr w:type="spellEnd"/>
-                            <w:r>
-                              <w:rPr>
-                                <w:sz w:val="18"/>
-                                <w:szCs w:val="18"/>
-                                <w:lang w:val="nl-NL"/>
-                              </w:rPr>
-                              <w:t xml:space="preserve"> of markers</w:t>
+                              <w:t xml:space="preserve"> orientation of markers</w:t>
                             </w:r>
                           </w:p>
                         </w:txbxContent>
@@ -1643,7 +1555,7 @@
                     </pic:cNvPicPr>
                   </pic:nvPicPr>
                   <pic:blipFill>
-                    <a:blip r:embed="rId11">
+                    <a:blip r:embed="rId12">
                       <a:extLst>
                         <a:ext uri="{28A0092B-C50C-407E-A947-70E740481C1C}">
                           <a14:useLocalDpi xmlns:a14="http://schemas.microsoft.com/office/drawing/2010/main" val="0"/>
@@ -1711,7 +1623,7 @@
                     </pic:cNvPicPr>
                   </pic:nvPicPr>
                   <pic:blipFill>
-                    <a:blip r:embed="rId12">
+                    <a:blip r:embed="rId13">
                       <a:extLst>
                         <a:ext uri="{28A0092B-C50C-407E-A947-70E740481C1C}">
                           <a14:useLocalDpi xmlns:a14="http://schemas.microsoft.com/office/drawing/2010/main" val="0"/>
@@ -1779,7 +1691,7 @@
                     </pic:cNvPicPr>
                   </pic:nvPicPr>
                   <pic:blipFill>
-                    <a:blip r:embed="rId13">
+                    <a:blip r:embed="rId14">
                       <a:extLst>
                         <a:ext uri="{28A0092B-C50C-407E-A947-70E740481C1C}">
                           <a14:useLocalDpi xmlns:a14="http://schemas.microsoft.com/office/drawing/2010/main" val="0"/>
@@ -1922,7 +1834,7 @@
                     </pic:cNvPicPr>
                   </pic:nvPicPr>
                   <pic:blipFill>
-                    <a:blip r:embed="rId14">
+                    <a:blip r:embed="rId15">
                       <a:extLst>
                         <a:ext uri="{28A0092B-C50C-407E-A947-70E740481C1C}">
                           <a14:useLocalDpi xmlns:a14="http://schemas.microsoft.com/office/drawing/2010/main" val="0"/>
@@ -2007,7 +1919,7 @@
                     </pic:cNvPicPr>
                   </pic:nvPicPr>
                   <pic:blipFill>
-                    <a:blip r:embed="rId15">
+                    <a:blip r:embed="rId16">
                       <a:extLst>
                         <a:ext uri="{28A0092B-C50C-407E-A947-70E740481C1C}">
                           <a14:useLocalDpi xmlns:a14="http://schemas.microsoft.com/office/drawing/2010/main" val="0"/>
@@ -2146,13 +2058,8 @@
                             </w:r>
                             <w:bookmarkEnd w:id="4"/>
                             <w:r>
-                              <w:t xml:space="preserve">Playground setup with Unity and </w:t>
+                              <w:t>Playground setup with Unity and OpenCV</w:t>
                             </w:r>
-                            <w:proofErr w:type="spellStart"/>
-                            <w:r>
-                              <w:t>OpenCV</w:t>
-                            </w:r>
-                            <w:proofErr w:type="spellEnd"/>
                           </w:p>
                         </w:txbxContent>
                       </wps:txbx>
@@ -2291,52 +2198,14 @@
                                 <w:lang w:val="nl-NL"/>
                               </w:rPr>
                             </w:pPr>
-                            <w:proofErr w:type="gramStart"/>
                             <w:r>
                               <w:rPr>
                                 <w:sz w:val="18"/>
                                 <w:szCs w:val="18"/>
                                 <w:lang w:val="nl-NL"/>
                               </w:rPr>
-                              <w:t>camera</w:t>
+                              <w:t>camera overseeing playground</w:t>
                             </w:r>
-                            <w:proofErr w:type="gramEnd"/>
-                            <w:r>
-                              <w:rPr>
-                                <w:sz w:val="18"/>
-                                <w:szCs w:val="18"/>
-                                <w:lang w:val="nl-NL"/>
-                              </w:rPr>
-                              <w:t xml:space="preserve"> </w:t>
-                            </w:r>
-                            <w:proofErr w:type="spellStart"/>
-                            <w:r>
-                              <w:rPr>
-                                <w:sz w:val="18"/>
-                                <w:szCs w:val="18"/>
-                                <w:lang w:val="nl-NL"/>
-                              </w:rPr>
-                              <w:t>overseeing</w:t>
-                            </w:r>
-                            <w:proofErr w:type="spellEnd"/>
-                            <w:r>
-                              <w:rPr>
-                                <w:sz w:val="18"/>
-                                <w:szCs w:val="18"/>
-                                <w:lang w:val="nl-NL"/>
-                              </w:rPr>
-                              <w:t xml:space="preserve"> </w:t>
-                            </w:r>
-                            <w:proofErr w:type="spellStart"/>
-                            <w:r>
-                              <w:rPr>
-                                <w:sz w:val="18"/>
-                                <w:szCs w:val="18"/>
-                                <w:lang w:val="nl-NL"/>
-                              </w:rPr>
-                              <w:t>playground</w:t>
-                            </w:r>
-                            <w:proofErr w:type="spellEnd"/>
                           </w:p>
                         </w:txbxContent>
                       </wps:txbx>
@@ -2489,41 +2358,13 @@
                                 <w:lang w:val="nl-NL"/>
                               </w:rPr>
                             </w:pPr>
-                            <w:proofErr w:type="spellStart"/>
                             <w:r>
                               <w:rPr>
                                 <w:sz w:val="18"/>
                                 <w:szCs w:val="18"/>
                                 <w:lang w:val="nl-NL"/>
                               </w:rPr>
-                              <w:t>Playground</w:t>
-                            </w:r>
-                            <w:proofErr w:type="spellEnd"/>
-                            <w:r>
-                              <w:rPr>
-                                <w:sz w:val="18"/>
-                                <w:szCs w:val="18"/>
-                                <w:lang w:val="nl-NL"/>
-                              </w:rPr>
-                              <w:t xml:space="preserve"> </w:t>
-                            </w:r>
-                            <w:proofErr w:type="spellStart"/>
-                            <w:r>
-                              <w:rPr>
-                                <w:sz w:val="18"/>
-                                <w:szCs w:val="18"/>
-                                <w:lang w:val="nl-NL"/>
-                              </w:rPr>
-                              <w:t>with</w:t>
-                            </w:r>
-                            <w:proofErr w:type="spellEnd"/>
-                            <w:r>
-                              <w:rPr>
-                                <w:sz w:val="18"/>
-                                <w:szCs w:val="18"/>
-                                <w:lang w:val="nl-NL"/>
-                              </w:rPr>
-                              <w:t xml:space="preserve"> </w:t>
+                              <w:t xml:space="preserve">Playground with </w:t>
                             </w:r>
                             <w:r>
                               <w:rPr>
@@ -2547,43 +2388,7 @@
                                 <w:szCs w:val="18"/>
                                 <w:lang w:val="nl-NL"/>
                               </w:rPr>
-                              <w:t xml:space="preserve"> </w:t>
-                            </w:r>
-                            <w:proofErr w:type="spellStart"/>
-                            <w:r>
-                              <w:rPr>
-                                <w:sz w:val="18"/>
-                                <w:szCs w:val="18"/>
-                                <w:lang w:val="nl-NL"/>
-                              </w:rPr>
-                              <w:t>with</w:t>
-                            </w:r>
-                            <w:proofErr w:type="spellEnd"/>
-                            <w:r>
-                              <w:rPr>
-                                <w:sz w:val="18"/>
-                                <w:szCs w:val="18"/>
-                                <w:lang w:val="nl-NL"/>
-                              </w:rPr>
-                              <w:t xml:space="preserve"> </w:t>
-                            </w:r>
-                            <w:proofErr w:type="spellStart"/>
-                            <w:r>
-                              <w:rPr>
-                                <w:sz w:val="18"/>
-                                <w:szCs w:val="18"/>
-                                <w:lang w:val="nl-NL"/>
-                              </w:rPr>
-                              <w:t>ArUco</w:t>
-                            </w:r>
-                            <w:proofErr w:type="spellEnd"/>
-                            <w:r>
-                              <w:rPr>
-                                <w:sz w:val="18"/>
-                                <w:szCs w:val="18"/>
-                                <w:lang w:val="nl-NL"/>
-                              </w:rPr>
-                              <w:t xml:space="preserve"> marker</w:t>
+                              <w:t xml:space="preserve"> with ArUco marker</w:t>
                             </w:r>
                           </w:p>
                         </w:txbxContent>
@@ -2732,11 +2537,11 @@
       <w:pPr>
         <w:pStyle w:val="Heading1"/>
       </w:pPr>
-      <w:bookmarkStart w:id="7" w:name="_Toc511160888"/>
+      <w:bookmarkStart w:id="5" w:name="_Toc511160888"/>
       <w:r>
         <w:t>Bibliography</w:t>
       </w:r>
-      <w:bookmarkEnd w:id="7"/>
+      <w:bookmarkEnd w:id="5"/>
     </w:p>
     <w:p>
       <w:pPr>
@@ -2761,26 +2566,16 @@
           <w:szCs w:val="22"/>
         </w:rPr>
       </w:pPr>
-      <w:bookmarkStart w:id="8" w:name="_Ref509904549"/>
-      <w:proofErr w:type="spellStart"/>
+      <w:bookmarkStart w:id="6" w:name="_Ref509904549"/>
       <w:r>
         <w:rPr>
           <w:rFonts w:ascii="Calibri" w:eastAsia="Calibri" w:hAnsi="Calibri" w:cs="Calibri"/>
           <w:sz w:val="22"/>
           <w:szCs w:val="22"/>
         </w:rPr>
-        <w:t>Kiela</w:t>
-      </w:r>
-      <w:proofErr w:type="spellEnd"/>
-      <w:r>
-        <w:rPr>
-          <w:rFonts w:ascii="Calibri" w:eastAsia="Calibri" w:hAnsi="Calibri" w:cs="Calibri"/>
-          <w:sz w:val="22"/>
-          <w:szCs w:val="22"/>
-        </w:rPr>
-        <w:t xml:space="preserve">, H. (2017). RAAK MKB Project LET’S MOVE IT. Retrieved from </w:t>
-      </w:r>
-      <w:hyperlink r:id="rId16" w:history="1">
+        <w:t xml:space="preserve">Kiela, H. (2017). RAAK MKB Project LET’S MOVE IT. Retrieved from </w:t>
+      </w:r>
+      <w:hyperlink r:id="rId17" w:history="1">
         <w:r>
           <w:rPr>
             <w:rStyle w:val="Hyperlink"/>
@@ -2791,7 +2586,7 @@
           <w:t>https://www.nwo.nl/onderzoek-en-resultaten/onderzoeksprojecten/i/89/29489.html</w:t>
         </w:r>
       </w:hyperlink>
-      <w:bookmarkEnd w:id="8"/>
+      <w:bookmarkEnd w:id="6"/>
     </w:p>
     <w:p>
       <w:pPr>
@@ -2801,80 +2596,42 @@
           <w:numId w:val="18"/>
         </w:numPr>
       </w:pPr>
-      <w:bookmarkStart w:id="9" w:name="_Ref324713802"/>
-      <w:bookmarkStart w:id="10" w:name="_Ref325115628"/>
-      <w:proofErr w:type="spellStart"/>
+      <w:bookmarkStart w:id="7" w:name="_Ref324713802"/>
+      <w:bookmarkStart w:id="8" w:name="_Ref325115628"/>
       <w:r>
         <w:rPr>
           <w:rFonts w:ascii="Calibri" w:eastAsia="Calibri" w:hAnsi="Calibri" w:cs="Calibri"/>
           <w:sz w:val="22"/>
           <w:szCs w:val="22"/>
         </w:rPr>
-        <w:t>Bakx</w:t>
-      </w:r>
-      <w:proofErr w:type="spellEnd"/>
+        <w:t>Bakx, R. (n.d.</w:t>
+      </w:r>
       <w:r>
         <w:rPr>
           <w:rFonts w:ascii="Calibri" w:eastAsia="Calibri" w:hAnsi="Calibri" w:cs="Calibri"/>
           <w:sz w:val="22"/>
           <w:szCs w:val="22"/>
         </w:rPr>
-        <w:t>, R. (</w:t>
-      </w:r>
-      <w:proofErr w:type="spellStart"/>
+        <w:t xml:space="preserve">). UnityRobot project. </w:t>
+      </w:r>
       <w:r>
         <w:rPr>
           <w:rFonts w:ascii="Calibri" w:eastAsia="Calibri" w:hAnsi="Calibri" w:cs="Calibri"/>
           <w:sz w:val="22"/>
           <w:szCs w:val="22"/>
         </w:rPr>
-        <w:t>n.d.</w:t>
-      </w:r>
-      <w:proofErr w:type="spellEnd"/>
+        <w:t>Retrieved May 17, 2016, from</w:t>
+      </w:r>
       <w:r>
         <w:rPr>
           <w:rFonts w:ascii="Calibri" w:eastAsia="Calibri" w:hAnsi="Calibri" w:cs="Calibri"/>
           <w:sz w:val="22"/>
           <w:szCs w:val="22"/>
         </w:rPr>
-        <w:t xml:space="preserve">). </w:t>
-      </w:r>
-      <w:proofErr w:type="spellStart"/>
-      <w:r>
-        <w:rPr>
-          <w:rFonts w:ascii="Calibri" w:eastAsia="Calibri" w:hAnsi="Calibri" w:cs="Calibri"/>
-          <w:sz w:val="22"/>
-          <w:szCs w:val="22"/>
-        </w:rPr>
-        <w:t>UnityRobot</w:t>
-      </w:r>
-      <w:proofErr w:type="spellEnd"/>
-      <w:r>
-        <w:rPr>
-          <w:rFonts w:ascii="Calibri" w:eastAsia="Calibri" w:hAnsi="Calibri" w:cs="Calibri"/>
-          <w:sz w:val="22"/>
-          <w:szCs w:val="22"/>
-        </w:rPr>
-        <w:t xml:space="preserve"> project. </w:t>
-      </w:r>
-      <w:r>
-        <w:rPr>
-          <w:rFonts w:ascii="Calibri" w:eastAsia="Calibri" w:hAnsi="Calibri" w:cs="Calibri"/>
-          <w:sz w:val="22"/>
-          <w:szCs w:val="22"/>
-        </w:rPr>
-        <w:t>Retrieved May 17, 2016, from</w:t>
-      </w:r>
-      <w:r>
-        <w:rPr>
-          <w:rFonts w:ascii="Calibri" w:eastAsia="Calibri" w:hAnsi="Calibri" w:cs="Calibri"/>
-          <w:sz w:val="22"/>
-          <w:szCs w:val="22"/>
-        </w:rPr>
         <w:t xml:space="preserve"> https://github.com/rbakx/UnityRobot</w:t>
       </w:r>
-      <w:bookmarkEnd w:id="9"/>
-      <w:bookmarkEnd w:id="10"/>
+      <w:bookmarkEnd w:id="7"/>
+      <w:bookmarkEnd w:id="8"/>
     </w:p>
     <w:p>
       <w:pPr>
@@ -2889,78 +2646,14 @@
           <w:szCs w:val="22"/>
         </w:rPr>
       </w:pPr>
-      <w:bookmarkStart w:id="11" w:name="_Ref325102907"/>
-      <w:proofErr w:type="spellStart"/>
+      <w:bookmarkStart w:id="9" w:name="_Ref325102907"/>
       <w:r>
         <w:rPr>
           <w:rFonts w:ascii="Calibri" w:eastAsia="Calibri" w:hAnsi="Calibri" w:cs="Calibri"/>
           <w:sz w:val="22"/>
           <w:szCs w:val="22"/>
         </w:rPr>
-        <w:t>Bartneck</w:t>
-      </w:r>
-      <w:proofErr w:type="spellEnd"/>
-      <w:r>
-        <w:rPr>
-          <w:rFonts w:ascii="Calibri" w:eastAsia="Calibri" w:hAnsi="Calibri" w:cs="Calibri"/>
-          <w:sz w:val="22"/>
-          <w:szCs w:val="22"/>
-        </w:rPr>
-        <w:t xml:space="preserve">, C., </w:t>
-      </w:r>
-      <w:proofErr w:type="spellStart"/>
-      <w:r>
-        <w:rPr>
-          <w:rFonts w:ascii="Calibri" w:eastAsia="Calibri" w:hAnsi="Calibri" w:cs="Calibri"/>
-          <w:sz w:val="22"/>
-          <w:szCs w:val="22"/>
-        </w:rPr>
-        <w:t>Soucy</w:t>
-      </w:r>
-      <w:proofErr w:type="spellEnd"/>
-      <w:r>
-        <w:rPr>
-          <w:rFonts w:ascii="Calibri" w:eastAsia="Calibri" w:hAnsi="Calibri" w:cs="Calibri"/>
-          <w:sz w:val="22"/>
-          <w:szCs w:val="22"/>
-        </w:rPr>
-        <w:t xml:space="preserve">, M., </w:t>
-      </w:r>
-      <w:proofErr w:type="spellStart"/>
-      <w:r>
-        <w:rPr>
-          <w:rFonts w:ascii="Calibri" w:eastAsia="Calibri" w:hAnsi="Calibri" w:cs="Calibri"/>
-          <w:sz w:val="22"/>
-          <w:szCs w:val="22"/>
-        </w:rPr>
-        <w:t>Fleuret</w:t>
-      </w:r>
-      <w:proofErr w:type="spellEnd"/>
-      <w:r>
-        <w:rPr>
-          <w:rFonts w:ascii="Calibri" w:eastAsia="Calibri" w:hAnsi="Calibri" w:cs="Calibri"/>
-          <w:sz w:val="22"/>
-          <w:szCs w:val="22"/>
-        </w:rPr>
-        <w:t xml:space="preserve">, K., &amp; Sandoval, E. B. (2015). The Robot Engine - Making The Unity 3D Game Engine Work </w:t>
-      </w:r>
-      <w:proofErr w:type="gramStart"/>
-      <w:r>
-        <w:rPr>
-          <w:rFonts w:ascii="Calibri" w:eastAsia="Calibri" w:hAnsi="Calibri" w:cs="Calibri"/>
-          <w:sz w:val="22"/>
-          <w:szCs w:val="22"/>
-        </w:rPr>
-        <w:t>For</w:t>
-      </w:r>
-      <w:proofErr w:type="gramEnd"/>
-      <w:r>
-        <w:rPr>
-          <w:rFonts w:ascii="Calibri" w:eastAsia="Calibri" w:hAnsi="Calibri" w:cs="Calibri"/>
-          <w:sz w:val="22"/>
-          <w:szCs w:val="22"/>
-        </w:rPr>
-        <w:t xml:space="preserve"> HRI. </w:t>
+        <w:t xml:space="preserve">Bartneck, C., Soucy, M., Fleuret, K., &amp; Sandoval, E. B. (2015). The Robot Engine - Making The Unity 3D Game Engine Work For HRI. </w:t>
       </w:r>
       <w:r>
         <w:rPr>
@@ -2980,7 +2673,6 @@
         </w:rPr>
         <w:t xml:space="preserve">, </w:t>
       </w:r>
-      <w:proofErr w:type="spellStart"/>
       <w:r>
         <w:rPr>
           <w:rFonts w:ascii="Calibri" w:eastAsia="Calibri" w:hAnsi="Calibri" w:cs="Calibri"/>
@@ -2991,7 +2683,6 @@
         </w:rPr>
         <w:t>RO-MAN2015</w:t>
       </w:r>
-      <w:proofErr w:type="spellEnd"/>
       <w:r>
         <w:rPr>
           <w:rFonts w:ascii="Calibri" w:eastAsia="Calibri" w:hAnsi="Calibri" w:cs="Calibri"/>
@@ -3000,7 +2691,7 @@
         </w:rPr>
         <w:t>, 431-437. doi:10.1109/ROMAN.2015.7333561</w:t>
       </w:r>
-      <w:bookmarkEnd w:id="11"/>
+      <w:bookmarkEnd w:id="9"/>
     </w:p>
     <w:p>
       <w:pPr>
@@ -3060,7 +2751,7 @@
           <w:numId w:val="0"/>
         </w:numPr>
       </w:pPr>
-      <w:bookmarkStart w:id="12" w:name="_Toc511160889"/>
+      <w:bookmarkStart w:id="10" w:name="_Toc511160889"/>
       <w:r>
         <w:t>Appendix 1</w:t>
       </w:r>
@@ -3073,7 +2764,7 @@
       <w:r>
         <w:t>Mindstorms</w:t>
       </w:r>
-      <w:bookmarkEnd w:id="12"/>
+      <w:bookmarkEnd w:id="10"/>
     </w:p>
     <w:p>
       <w:pPr>
@@ -3206,7 +2897,7 @@
       <w:r>
         <w:t xml:space="preserve">Making use of </w:t>
       </w:r>
-      <w:hyperlink r:id="rId17" w:history="1">
+      <w:hyperlink r:id="rId18" w:history="1">
         <w:r>
           <w:rPr>
             <w:rStyle w:val="Hyperlink"/>
@@ -3221,45 +2912,22 @@
         <w:t xml:space="preserve">a host </w:t>
       </w:r>
       <w:r>
-        <w:t xml:space="preserve">to the EV3 using Bluetooth. However, some .NET 4 functionality is used: the queuing mechanism in </w:t>
-      </w:r>
-      <w:proofErr w:type="spellStart"/>
-      <w:proofErr w:type="gramStart"/>
-      <w:r>
-        <w:t>System.Collections.Concurrent</w:t>
-      </w:r>
-      <w:proofErr w:type="spellEnd"/>
-      <w:proofErr w:type="gramEnd"/>
+        <w:t>to the EV3 using Bluetooth. However, some .NET 4 functionality is used: the queuing mechanism in System.Collections.Concurrent</w:t>
+      </w:r>
       <w:r>
         <w:t>. So this has to be replaced.</w:t>
       </w:r>
       <w:r>
-        <w:t xml:space="preserve"> In Windows </w:t>
-      </w:r>
-      <w:proofErr w:type="gramStart"/>
-      <w:r>
-        <w:t>an applica</w:t>
-      </w:r>
-      <w:r>
-        <w:t>tions</w:t>
-      </w:r>
-      <w:proofErr w:type="gramEnd"/>
-      <w:r>
-        <w:t xml:space="preserve"> connects to a</w:t>
+        <w:t xml:space="preserve"> In Windows an applica</w:t>
+      </w:r>
+      <w:r>
+        <w:t>tions connects to a</w:t>
       </w:r>
       <w:r>
         <w:t xml:space="preserve"> </w:t>
       </w:r>
       <w:r>
-        <w:t xml:space="preserve">Bluetooth device via a serial port emulation. On the Mac OS X </w:t>
-      </w:r>
-      <w:proofErr w:type="spellStart"/>
-      <w:r>
-        <w:t>MonoDevelop</w:t>
-      </w:r>
-      <w:proofErr w:type="spellEnd"/>
-      <w:r>
-        <w:t>-Unity is used which does not support this, so it is not possible to use the EV3Messenger code with Unity on a Mac.</w:t>
+        <w:t>Bluetooth device via a serial port emulation. On the Mac OS X MonoDevelop-Unity is used which does not support this, so it is not possible to use the EV3Messenger code with Unity on a Mac.</w:t>
       </w:r>
     </w:p>
     <w:p>
@@ -3273,23 +2941,7 @@
         <w:t xml:space="preserve">messaging </w:t>
       </w:r>
       <w:r>
-        <w:t xml:space="preserve">is supported for sending and receiving. Using </w:t>
-      </w:r>
-      <w:proofErr w:type="spellStart"/>
-      <w:r>
-        <w:t>Wifi</w:t>
-      </w:r>
-      <w:proofErr w:type="spellEnd"/>
-      <w:r>
-        <w:t xml:space="preserve">, </w:t>
-      </w:r>
-      <w:proofErr w:type="spellStart"/>
-      <w:r>
-        <w:t>sendig</w:t>
-      </w:r>
-      <w:proofErr w:type="spellEnd"/>
-      <w:r>
-        <w:t xml:space="preserve"> to a EV3 mailbox is supported, receiving seems not to be supported.</w:t>
+        <w:t>is supported for sending and receiving. Using Wifi, sendig to a EV3 mailbox is supported, receiving seems not to be supported.</w:t>
       </w:r>
     </w:p>
     <w:p/>
@@ -3307,37 +2959,19 @@
         </w:rPr>
         <w:t xml:space="preserve">Connecting using </w:t>
       </w:r>
-      <w:proofErr w:type="spellStart"/>
       <w:r>
         <w:rPr>
           <w:b/>
           <w:color w:val="4F81BD" w:themeColor="accent1"/>
         </w:rPr>
-        <w:t>Wifi</w:t>
-      </w:r>
-      <w:proofErr w:type="spellEnd"/>
-      <w:r>
-        <w:rPr>
-          <w:b/>
-          <w:color w:val="4F81BD" w:themeColor="accent1"/>
-        </w:rPr>
-        <w:t xml:space="preserve"> and </w:t>
-      </w:r>
-      <w:proofErr w:type="spellStart"/>
-      <w:r>
-        <w:rPr>
-          <w:b/>
-          <w:color w:val="4F81BD" w:themeColor="accent1"/>
-        </w:rPr>
-        <w:t>MonoBrick</w:t>
-      </w:r>
-      <w:proofErr w:type="spellEnd"/>
+        <w:t>Wifi and MonoBrick</w:t>
+      </w:r>
     </w:p>
     <w:p>
       <w:r>
         <w:t xml:space="preserve">Making use of </w:t>
       </w:r>
-      <w:hyperlink r:id="rId18" w:history="1">
+      <w:hyperlink r:id="rId19" w:history="1">
         <w:r>
           <w:rPr>
             <w:rStyle w:val="Hyperlink"/>
@@ -3357,11 +2991,9 @@
       <w:r>
         <w:t xml:space="preserve">to the EV3 using </w:t>
       </w:r>
-      <w:proofErr w:type="spellStart"/>
       <w:r>
         <w:t>Wifi</w:t>
       </w:r>
-      <w:proofErr w:type="spellEnd"/>
       <w:r>
         <w:t>.</w:t>
       </w:r>
@@ -3378,23 +3010,7 @@
         <w:t xml:space="preserve">' is supported. </w:t>
       </w:r>
       <w:r>
-        <w:t xml:space="preserve">It is tested that with </w:t>
-      </w:r>
-      <w:proofErr w:type="spellStart"/>
-      <w:r>
-        <w:t>MonoBrick</w:t>
-      </w:r>
-      <w:proofErr w:type="spellEnd"/>
-      <w:r>
-        <w:t xml:space="preserve"> it is indeed possible to send mailbox messages to the EV3 using Direct Commands. The </w:t>
-      </w:r>
-      <w:proofErr w:type="spellStart"/>
-      <w:r>
-        <w:t>MonoBrick</w:t>
-      </w:r>
-      <w:proofErr w:type="spellEnd"/>
-      <w:r>
-        <w:t xml:space="preserve"> library uses .NET 4 functionality so will not work with Unity.</w:t>
+        <w:t>It is tested that with MonoBrick it is indeed possible to send mailbox messages to the EV3 using Direct Commands. The MonoBrick library uses .NET 4 functionality so will not work with Unity.</w:t>
       </w:r>
       <w:r>
         <w:t xml:space="preserve"> Receiving messages seems not to be supported. However, with Direct Commands it is possible to retrieve the sensor data. Also it is possible to read memory. It still has to be investigated whether it is possible to write the same memory from a standard EV3 program. If this is the case, it is possible to send messages to an EV3 using a mailbox and receive back messages through memory. </w:t>
@@ -3419,55 +3035,31 @@
           <w:b/>
           <w:color w:val="4F81BD" w:themeColor="accent1"/>
         </w:rPr>
-        <w:t xml:space="preserve">Connecting using </w:t>
-      </w:r>
-      <w:proofErr w:type="spellStart"/>
+        <w:t xml:space="preserve">Connecting using Wifi and </w:t>
+      </w:r>
       <w:r>
         <w:rPr>
           <w:b/>
           <w:color w:val="4F81BD" w:themeColor="accent1"/>
         </w:rPr>
-        <w:t>Wifi</w:t>
-      </w:r>
-      <w:proofErr w:type="spellEnd"/>
+        <w:t xml:space="preserve">the </w:t>
+      </w:r>
       <w:r>
         <w:rPr>
           <w:b/>
           <w:color w:val="4F81BD" w:themeColor="accent1"/>
         </w:rPr>
-        <w:t xml:space="preserve"> and </w:t>
-      </w:r>
-      <w:r>
-        <w:rPr>
-          <w:b/>
-          <w:color w:val="4F81BD" w:themeColor="accent1"/>
-        </w:rPr>
-        <w:t xml:space="preserve">the </w:t>
-      </w:r>
-      <w:r>
-        <w:rPr>
-          <w:b/>
-          <w:color w:val="4F81BD" w:themeColor="accent1"/>
-        </w:rPr>
         <w:t>LEGO MINDSTORMS EV3 API for .NET</w:t>
       </w:r>
     </w:p>
     <w:p>
       <w:r>
-        <w:t xml:space="preserve">Instead of </w:t>
-      </w:r>
-      <w:proofErr w:type="spellStart"/>
-      <w:r>
-        <w:t>MonoBrick</w:t>
-      </w:r>
-      <w:proofErr w:type="spellEnd"/>
-      <w:r>
-        <w:t>, one can make</w:t>
+        <w:t>Instead of MonoBrick, one can make</w:t>
       </w:r>
       <w:r>
         <w:t xml:space="preserve"> use of </w:t>
       </w:r>
-      <w:hyperlink r:id="rId19" w:history="1">
+      <w:hyperlink r:id="rId20" w:history="1">
         <w:r>
           <w:rPr>
             <w:rStyle w:val="Hyperlink"/>
@@ -3476,15 +3068,7 @@
         </w:r>
       </w:hyperlink>
       <w:r>
-        <w:t xml:space="preserve">. These libraries also make use </w:t>
-      </w:r>
-      <w:proofErr w:type="gramStart"/>
-      <w:r>
-        <w:t>of  .NET</w:t>
-      </w:r>
-      <w:proofErr w:type="gramEnd"/>
-      <w:r>
-        <w:t xml:space="preserve"> 4 functionality so will not work with Unity.</w:t>
+        <w:t>. These libraries also make use of  .NET 4 functionality so will not work with Unity.</w:t>
       </w:r>
       <w:r>
         <w:t xml:space="preserve"> I tested this only using a USB connection which worked.</w:t>
@@ -3498,43 +3082,27 @@
         <w:t>IMPORTANT NOTE</w:t>
       </w:r>
       <w:r>
-        <w:t xml:space="preserve">: When building the </w:t>
-      </w:r>
-      <w:proofErr w:type="spellStart"/>
-      <w:r>
-        <w:t>TestApplication</w:t>
-      </w:r>
-      <w:proofErr w:type="spellEnd"/>
-      <w:r>
-        <w:t xml:space="preserve"> provided by </w:t>
-      </w:r>
-      <w:proofErr w:type="spellStart"/>
-      <w:r>
-        <w:t>MonoBrick</w:t>
-      </w:r>
-      <w:proofErr w:type="spellEnd"/>
+        <w:t xml:space="preserve">: When building the TestApplication provided by MonoBrick </w:t>
+      </w:r>
+      <w:r>
+        <w:t xml:space="preserve">it might be that </w:t>
+      </w:r>
+      <w:r>
+        <w:t xml:space="preserve">when starting the error message “Error: Failed to open connection” appears. Resolution: </w:t>
+      </w:r>
+      <w:r>
+        <w:t>set P</w:t>
+      </w:r>
+      <w:r>
+        <w:t xml:space="preserve">latform target </w:t>
+      </w:r>
+      <w:r>
+        <w:t>from ‘Any CPU’ to</w:t>
+      </w:r>
       <w:r>
         <w:t xml:space="preserve"> </w:t>
       </w:r>
       <w:r>
-        <w:t xml:space="preserve">it might be that </w:t>
-      </w:r>
-      <w:r>
-        <w:t xml:space="preserve">when starting the error message “Error: Failed to open connection” appears. Resolution: </w:t>
-      </w:r>
-      <w:r>
-        <w:t>set P</w:t>
-      </w:r>
-      <w:r>
-        <w:t xml:space="preserve">latform target </w:t>
-      </w:r>
-      <w:r>
-        <w:t>from ‘Any CPU’ to</w:t>
-      </w:r>
-      <w:r>
-        <w:t xml:space="preserve"> </w:t>
-      </w:r>
-      <w:r>
         <w:t>‘</w:t>
       </w:r>
       <w:r>
@@ -3555,37 +3123,14 @@
       <w:r>
         <w:t xml:space="preserve">.dll and </w:t>
       </w:r>
-      <w:proofErr w:type="spellStart"/>
-      <w:proofErr w:type="gramStart"/>
       <w:r>
         <w:t>hidapi</w:t>
       </w:r>
       <w:r>
-        <w:t>.dylib</w:t>
-      </w:r>
-      <w:proofErr w:type="spellEnd"/>
-      <w:proofErr w:type="gramEnd"/>
-      <w:r>
-        <w:t xml:space="preserve"> from the LEGO Software installation to the  </w:t>
-      </w:r>
-      <w:proofErr w:type="spellStart"/>
-      <w:r>
-        <w:t>Monobrick</w:t>
-      </w:r>
-      <w:proofErr w:type="spellEnd"/>
-      <w:r>
-        <w:t xml:space="preserve"> </w:t>
-      </w:r>
-      <w:r>
-        <w:t xml:space="preserve">Test </w:t>
-      </w:r>
-      <w:proofErr w:type="spellStart"/>
-      <w:r>
-        <w:t>Apllication</w:t>
-      </w:r>
-      <w:proofErr w:type="spellEnd"/>
-      <w:r>
-        <w:t>.</w:t>
+        <w:t xml:space="preserve">.dylib from the LEGO Software installation to the  Monobrick </w:t>
+      </w:r>
+      <w:r>
+        <w:t>Test Apllication.</w:t>
       </w:r>
     </w:p>
     <w:p/>
@@ -3607,77 +3152,37 @@
           <w:b/>
           <w:color w:val="4F81BD" w:themeColor="accent1"/>
         </w:rPr>
-        <w:t xml:space="preserve">cting using </w:t>
-      </w:r>
-      <w:proofErr w:type="spellStart"/>
+        <w:t xml:space="preserve">cting using Wifi and </w:t>
+      </w:r>
       <w:r>
         <w:rPr>
           <w:b/>
           <w:color w:val="4F81BD" w:themeColor="accent1"/>
         </w:rPr>
-        <w:t>Wifi</w:t>
-      </w:r>
-      <w:proofErr w:type="spellEnd"/>
+        <w:t xml:space="preserve">a </w:t>
+      </w:r>
       <w:r>
         <w:rPr>
           <w:b/>
           <w:color w:val="4F81BD" w:themeColor="accent1"/>
         </w:rPr>
-        <w:t xml:space="preserve"> and </w:t>
+        <w:t xml:space="preserve">simple TCP/IP </w:t>
       </w:r>
       <w:r>
         <w:rPr>
           <w:b/>
           <w:color w:val="4F81BD" w:themeColor="accent1"/>
         </w:rPr>
-        <w:t xml:space="preserve">a </w:t>
+        <w:t>connection</w:t>
       </w:r>
       <w:r>
         <w:rPr>
           <w:b/>
-          <w:color w:val="4F81BD" w:themeColor="accent1"/>
-        </w:rPr>
-        <w:t xml:space="preserve">simple TCP/IP </w:t>
-      </w:r>
-      <w:r>
-        <w:rPr>
-          <w:b/>
-          <w:color w:val="4F81BD" w:themeColor="accent1"/>
-        </w:rPr>
-        <w:t>connection</w:t>
-      </w:r>
-      <w:r>
-        <w:rPr>
-          <w:b/>
         </w:rPr>
         <w:br/>
       </w:r>
       <w:r>
-        <w:t xml:space="preserve">The EV3 can connect </w:t>
-      </w:r>
-      <w:proofErr w:type="spellStart"/>
-      <w:r>
-        <w:t>throug</w:t>
-      </w:r>
-      <w:proofErr w:type="spellEnd"/>
-      <w:r>
-        <w:t xml:space="preserve"> </w:t>
-      </w:r>
-      <w:proofErr w:type="spellStart"/>
-      <w:r>
-        <w:t>Wifi</w:t>
-      </w:r>
-      <w:proofErr w:type="spellEnd"/>
-      <w:r>
-        <w:t xml:space="preserve">. </w:t>
-      </w:r>
-      <w:proofErr w:type="gramStart"/>
-      <w:r>
-        <w:t>Only  the</w:t>
-      </w:r>
-      <w:proofErr w:type="gramEnd"/>
-      <w:r>
-        <w:t xml:space="preserve"> 'NETGEAR </w:t>
+        <w:t xml:space="preserve">The EV3 can connect throug Wifi. Only  the 'NETGEAR </w:t>
       </w:r>
       <w:r>
         <w:t>WNA1100 - N150 Wireless USB Adapter</w:t>
@@ -3689,17 +3194,9 @@
         <w:t xml:space="preserve">a host </w:t>
       </w:r>
       <w:r>
-        <w:t xml:space="preserve">to EV3 through </w:t>
-      </w:r>
-      <w:proofErr w:type="spellStart"/>
-      <w:r>
-        <w:t>Wifi</w:t>
-      </w:r>
-      <w:proofErr w:type="spellEnd"/>
-      <w:r>
-        <w:t xml:space="preserve"> is described at </w:t>
-      </w:r>
-      <w:hyperlink r:id="rId20" w:history="1">
+        <w:t xml:space="preserve">to EV3 through Wifi is described at </w:t>
+      </w:r>
+      <w:hyperlink r:id="rId21" w:history="1">
         <w:r>
           <w:rPr>
             <w:rStyle w:val="Hyperlink"/>
@@ -3723,15 +3220,7 @@
         </w:numPr>
       </w:pPr>
       <w:r>
-        <w:t xml:space="preserve">When the EV3 </w:t>
-      </w:r>
-      <w:proofErr w:type="spellStart"/>
-      <w:r>
-        <w:t>wifi</w:t>
-      </w:r>
-      <w:proofErr w:type="spellEnd"/>
-      <w:r>
-        <w:t xml:space="preserve"> is enabled and connection is made to the network, the EV3 starts broadcasting an UDP message every 10 seconds. This broadcast contains the serial number of the EV3.</w:t>
+        <w:t>When the EV3 wifi is enabled and connection is made to the network, the EV3 starts broadcasting an UDP message every 10 seconds. This broadcast contains the serial number of the EV3.</w:t>
       </w:r>
     </w:p>
     <w:p>
@@ -3805,15 +3294,7 @@
     </w:p>
     <w:p>
       <w:r>
-        <w:t xml:space="preserve">The above connection </w:t>
-      </w:r>
-      <w:proofErr w:type="spellStart"/>
-      <w:r>
-        <w:t>sequency</w:t>
-      </w:r>
-      <w:proofErr w:type="spellEnd"/>
-      <w:r>
-        <w:t xml:space="preserve"> can easily be implemented in C# with .NET 3.5 functionality which is used in Unity.</w:t>
+        <w:t>The above connection sequency can easily be implemented in C# with .NET 3.5 functionality which is used in Unity.</w:t>
       </w:r>
     </w:p>
     <w:p>
@@ -3824,23 +3305,7 @@
         <w:t>IMPORTANT NOTE</w:t>
       </w:r>
       <w:r>
-        <w:t xml:space="preserve">: When running the C# application on a </w:t>
-      </w:r>
-      <w:proofErr w:type="spellStart"/>
-      <w:r>
-        <w:t>VirtualBox</w:t>
-      </w:r>
-      <w:proofErr w:type="spellEnd"/>
-      <w:r>
-        <w:t xml:space="preserve"> virtual machine, be sure that the EV3 robot is on the same network as the virtual machine. This means that in </w:t>
-      </w:r>
-      <w:proofErr w:type="spellStart"/>
-      <w:r>
-        <w:t>VirtualBox</w:t>
-      </w:r>
-      <w:proofErr w:type="spellEnd"/>
-      <w:r>
-        <w:t xml:space="preserve"> ‘Devices -&gt; Network -&gt; Network Settings -&gt; Attached’ must be on ‘Bridged Adapter’ and not on ‘NAT’.</w:t>
+        <w:t>: When running the C# application on a VirtualBox virtual machine, be sure that the EV3 robot is on the same network as the virtual machine. This means that in VirtualBox ‘Devices -&gt; Network -&gt; Network Settings -&gt; Attached’ must be on ‘Bridged Adapter’ and not on ‘NAT’.</w:t>
       </w:r>
     </w:p>
     <w:p/>
@@ -3882,22 +3347,14 @@
     </w:p>
     <w:p>
       <w:r>
-        <w:t xml:space="preserve">Sending back messages from the EV3 to the host through a mailbox seems only to be supported for Bluetooth, not for </w:t>
-      </w:r>
-      <w:proofErr w:type="spellStart"/>
-      <w:r>
-        <w:t>Wifi</w:t>
-      </w:r>
-      <w:proofErr w:type="spellEnd"/>
-      <w:r>
-        <w:t>.</w:t>
+        <w:t>Sending back messages from the EV3 to the host through a mailbox seems only to be supported for Bluetooth, not for Wifi.</w:t>
       </w:r>
     </w:p>
     <w:p>
       <w:r>
         <w:t xml:space="preserve">At </w:t>
       </w:r>
-      <w:hyperlink r:id="rId21" w:history="1">
+      <w:hyperlink r:id="rId22" w:history="1">
         <w:r>
           <w:rPr>
             <w:rStyle w:val="Hyperlink"/>
@@ -3906,24 +3363,14 @@
         </w:r>
       </w:hyperlink>
       <w:r>
-        <w:t xml:space="preserve"> a workaround is </w:t>
-      </w:r>
-      <w:proofErr w:type="spellStart"/>
-      <w:r>
-        <w:t>decscribed</w:t>
-      </w:r>
-      <w:proofErr w:type="spellEnd"/>
-      <w:r>
-        <w:t xml:space="preserve">. On the EV3 it is possible to write text to a file which can be read on the host </w:t>
+        <w:t xml:space="preserve"> a workaround is decscribed. On the EV3 it is possible to write text to a file which can be read on the host </w:t>
       </w:r>
       <w:r>
         <w:t xml:space="preserve">using the </w:t>
       </w:r>
-      <w:proofErr w:type="spellStart"/>
       <w:r>
         <w:t>opFile</w:t>
       </w:r>
-      <w:proofErr w:type="spellEnd"/>
       <w:r>
         <w:t xml:space="preserve">(READ_VALUE) command </w:t>
       </w:r>
@@ -3942,15 +3389,7 @@
     </w:p>
     <w:p>
       <w:r>
-        <w:t>Attention point with this method is that when the EV3 is writing the file, the host cannot read it. A way around this is to let the EV3 write a new value in the file after a request from the host (e.g. '</w:t>
-      </w:r>
-      <w:proofErr w:type="spellStart"/>
-      <w:r>
-        <w:t>get_distance</w:t>
-      </w:r>
-      <w:proofErr w:type="spellEnd"/>
-      <w:r>
-        <w:t>') and then let the host close the file after which the host can read the value.</w:t>
+        <w:t>Attention point with this method is that when the EV3 is writing the file, the host cannot read it. A way around this is to let the EV3 write a new value in the file after a request from the host (e.g. 'get_distance') and then let the host close the file after which the host can read the value.</w:t>
       </w:r>
     </w:p>
     <w:p/>
@@ -3980,15 +3419,7 @@
         <w:t xml:space="preserve">can </w:t>
       </w:r>
       <w:r>
-        <w:t xml:space="preserve">be included in a Unity project. In Unity, set the 'Edit -&gt; Project Settings -&gt; Player -&gt; </w:t>
-      </w:r>
-      <w:proofErr w:type="spellStart"/>
-      <w:r>
-        <w:t>Api</w:t>
-      </w:r>
-      <w:proofErr w:type="spellEnd"/>
-      <w:r>
-        <w:t xml:space="preserve"> Compatibility Level' to '.NET 2.0'.</w:t>
+        <w:t>be included in a Unity project. In Unity, set the 'Edit -&gt; Project Settings -&gt; Player -&gt; Api Compatibility Level' to '.NET 2.0'.</w:t>
       </w:r>
     </w:p>
     <w:p/>
@@ -8398,7 +7829,7 @@
 </file>
 
 <file path=customXml/itemProps1.xml><?xml version="1.0" encoding="utf-8"?>
-<ds:datastoreItem xmlns:ds="http://schemas.openxmlformats.org/officeDocument/2006/customXml" ds:itemID="{8E2A9BD9-8E1E-D549-9EDA-395D5EB1D737}">
+<ds:datastoreItem xmlns:ds="http://schemas.openxmlformats.org/officeDocument/2006/customXml" ds:itemID="{EE84595B-09E2-E442-9EA8-0F87B23B9BCD}">
   <ds:schemaRefs>
     <ds:schemaRef ds:uri="http://schemas.openxmlformats.org/officeDocument/2006/bibliography"/>
   </ds:schemaRefs>

</xml_diff>

<commit_message>
updated documentation: added future experiments
</commit_message>
<xml_diff>
--- a/Let's Move IT - Unity as fleet manager.docx
+++ b/Let's Move IT - Unity as fleet manager.docx
@@ -649,10 +649,21 @@
     </w:p>
     <w:p>
       <w:r>
-        <w:t>The main research question to be answered:</w:t>
-      </w:r>
-      <w:r>
-        <w:br/>
+        <w:t>The main re</w:t>
+      </w:r>
+      <w:r>
+        <w:t>search question to be answered:</w:t>
+      </w:r>
+    </w:p>
+    <w:p>
+      <w:pPr>
+        <w:pStyle w:val="ListParagraph"/>
+        <w:numPr>
+          <w:ilvl w:val="0"/>
+          <w:numId w:val="42"/>
+        </w:numPr>
+      </w:pPr>
+      <w:r>
         <w:t>“</w:t>
       </w:r>
       <w:r>
@@ -667,7 +678,97 @@
     </w:p>
     <w:p>
       <w:r>
-        <w:t>To answer this question a playground is setup to enable students and teachers to do experiments</w:t>
+        <w:t xml:space="preserve">To answer this </w:t>
+      </w:r>
+      <w:proofErr w:type="gramStart"/>
+      <w:r>
+        <w:t>question</w:t>
+      </w:r>
+      <w:proofErr w:type="gramEnd"/>
+      <w:r>
+        <w:t xml:space="preserve"> we </w:t>
+      </w:r>
+      <w:r>
+        <w:t xml:space="preserve">want to address the following </w:t>
+      </w:r>
+      <w:proofErr w:type="spellStart"/>
+      <w:r>
+        <w:t>subquestions</w:t>
+      </w:r>
+      <w:proofErr w:type="spellEnd"/>
+      <w:r>
+        <w:t>:</w:t>
+      </w:r>
+    </w:p>
+    <w:p>
+      <w:pPr>
+        <w:pStyle w:val="ListParagraph"/>
+        <w:numPr>
+          <w:ilvl w:val="0"/>
+          <w:numId w:val="42"/>
+        </w:numPr>
+        <w:rPr>
+          <w:i/>
+        </w:rPr>
+      </w:pPr>
+      <w:r>
+        <w:rPr>
+          <w:i/>
+        </w:rPr>
+        <w:t>“Can Unity control multiple physical robots?”</w:t>
+      </w:r>
+    </w:p>
+    <w:p>
+      <w:pPr>
+        <w:pStyle w:val="ListParagraph"/>
+        <w:numPr>
+          <w:ilvl w:val="0"/>
+          <w:numId w:val="42"/>
+        </w:numPr>
+        <w:rPr>
+          <w:i/>
+        </w:rPr>
+      </w:pPr>
+      <w:r>
+        <w:rPr>
+          <w:i/>
+        </w:rPr>
+        <w:t>“</w:t>
+      </w:r>
+      <w:r>
+        <w:rPr>
+          <w:i/>
+        </w:rPr>
+        <w:t>How useful are Unity tools like behavior trees, decision trees, pathfinding for fleet management?”</w:t>
+      </w:r>
+    </w:p>
+    <w:p>
+      <w:pPr>
+        <w:pStyle w:val="ListParagraph"/>
+        <w:numPr>
+          <w:ilvl w:val="0"/>
+          <w:numId w:val="42"/>
+        </w:numPr>
+        <w:rPr>
+          <w:i/>
+        </w:rPr>
+      </w:pPr>
+      <w:r>
+        <w:rPr>
+          <w:i/>
+        </w:rPr>
+        <w:t>How would Unity compare to existing fleet management systems?</w:t>
+      </w:r>
+    </w:p>
+    <w:p>
+      <w:r>
+        <w:t xml:space="preserve">To answer </w:t>
+      </w:r>
+      <w:r>
+        <w:t>these questions</w:t>
+      </w:r>
+      <w:r>
+        <w:t xml:space="preserve"> a playground is setup to enable students and teachers to do experiments</w:t>
       </w:r>
       <w:r>
         <w:t xml:space="preserve"> with Unity as a fleet manager</w:t>
@@ -685,13 +786,22 @@
         <w:t xml:space="preserve">hopefully </w:t>
       </w:r>
       <w:r>
-        <w:t xml:space="preserve">will help in answering </w:t>
+        <w:t xml:space="preserve">will </w:t>
+      </w:r>
+      <w:r>
+        <w:t xml:space="preserve">give answer to </w:t>
       </w:r>
       <w:r>
         <w:t xml:space="preserve">the research </w:t>
       </w:r>
       <w:r>
-        <w:t>question.</w:t>
+        <w:t>question</w:t>
+      </w:r>
+      <w:r>
+        <w:t>s</w:t>
+      </w:r>
+      <w:r>
+        <w:t>.</w:t>
       </w:r>
     </w:p>
     <w:p/>
@@ -721,14 +831,164 @@
       <w:bookmarkEnd w:id="2"/>
     </w:p>
     <w:p>
-      <w:r>
-        <w:rPr>
-          <w:lang w:val="en-GB"/>
+      <w:pPr>
+        <w:pStyle w:val="Heading2"/>
+      </w:pPr>
+      <w:r>
+        <w:t>Playground overview</w:t>
+      </w:r>
+    </w:p>
+    <w:p>
+      <w:r>
+        <w:rPr>
+          <w:noProof/>
+          <w:lang w:val="en-GB" w:eastAsia="en-GB"/>
+        </w:rPr>
+        <mc:AlternateContent>
+          <mc:Choice Requires="wps">
+            <w:drawing>
+              <wp:anchor distT="0" distB="0" distL="114300" distR="114300" simplePos="0" relativeHeight="251699200" behindDoc="0" locked="0" layoutInCell="1" allowOverlap="1" wp14:anchorId="1A42C588" wp14:editId="0EA0C3A2">
+                <wp:simplePos x="0" y="0"/>
+                <wp:positionH relativeFrom="column">
+                  <wp:posOffset>9525</wp:posOffset>
+                </wp:positionH>
+                <wp:positionV relativeFrom="paragraph">
+                  <wp:posOffset>5166995</wp:posOffset>
+                </wp:positionV>
+                <wp:extent cx="5270500" cy="260985"/>
+                <wp:effectExtent l="0" t="0" r="0" b="0"/>
+                <wp:wrapThrough wrapText="bothSides">
+                  <wp:wrapPolygon edited="0">
+                    <wp:start x="0" y="0"/>
+                    <wp:lineTo x="0" y="0"/>
+                    <wp:lineTo x="0" y="0"/>
+                  </wp:wrapPolygon>
+                </wp:wrapThrough>
+                <wp:docPr id="25" name="Text Box 25"/>
+                <wp:cNvGraphicFramePr/>
+                <a:graphic xmlns:a="http://schemas.openxmlformats.org/drawingml/2006/main">
+                  <a:graphicData uri="http://schemas.microsoft.com/office/word/2010/wordprocessingShape">
+                    <wps:wsp>
+                      <wps:cNvSpPr txBox="1"/>
+                      <wps:spPr>
+                        <a:xfrm>
+                          <a:off x="0" y="0"/>
+                          <a:ext cx="5270500" cy="260985"/>
+                        </a:xfrm>
+                        <a:prstGeom prst="rect">
+                          <a:avLst/>
+                        </a:prstGeom>
+                        <a:solidFill>
+                          <a:prstClr val="white"/>
+                        </a:solidFill>
+                        <a:ln>
+                          <a:noFill/>
+                        </a:ln>
+                        <a:effectLst/>
+                      </wps:spPr>
+                      <wps:txbx>
+                        <w:txbxContent>
+                          <w:p>
+                            <w:pPr>
+                              <w:pStyle w:val="Caption"/>
+                              <w:rPr>
+                                <w:noProof/>
+                              </w:rPr>
+                            </w:pPr>
+                            <w:bookmarkStart w:id="3" w:name="_Ref512152414"/>
+                            <w:r>
+                              <w:t xml:space="preserve">Figure </w:t>
+                            </w:r>
+                            <w:fldSimple w:instr=" SEQ Figure \* ARABIC ">
+                              <w:r>
+                                <w:rPr>
+                                  <w:noProof/>
+                                </w:rPr>
+                                <w:t>1</w:t>
+                              </w:r>
+                            </w:fldSimple>
+                            <w:bookmarkEnd w:id="3"/>
+                            <w:r>
+                              <w:t xml:space="preserve"> Playground setup</w:t>
+                            </w:r>
+                          </w:p>
+                        </w:txbxContent>
+                      </wps:txbx>
+                      <wps:bodyPr rot="0" spcFirstLastPara="0" vertOverflow="overflow" horzOverflow="overflow" vert="horz" wrap="square" lIns="0" tIns="0" rIns="0" bIns="0" numCol="1" spcCol="0" rtlCol="0" fromWordArt="0" anchor="t" anchorCtr="0" forceAA="0" compatLnSpc="1">
+                        <a:prstTxWarp prst="textNoShape">
+                          <a:avLst/>
+                        </a:prstTxWarp>
+                        <a:spAutoFit/>
+                      </wps:bodyPr>
+                    </wps:wsp>
+                  </a:graphicData>
+                </a:graphic>
+              </wp:anchor>
+            </w:drawing>
+          </mc:Choice>
+          <mc:Fallback>
+            <w:pict>
+              <v:shapetype w14:anchorId="1A42C588" id="_x0000_t202" coordsize="21600,21600" o:spt="202" path="m0,0l0,21600,21600,21600,21600,0xe">
+                <v:stroke joinstyle="miter"/>
+                <v:path gradientshapeok="t" o:connecttype="rect"/>
+              </v:shapetype>
+              <v:shape id="Text Box 25" o:spid="_x0000_s1026" type="#_x0000_t202" style="position:absolute;margin-left:.75pt;margin-top:406.85pt;width:415pt;height:20.55pt;z-index:251699200;visibility:visible;mso-wrap-style:square;mso-wrap-distance-left:9pt;mso-wrap-distance-top:0;mso-wrap-distance-right:9pt;mso-wrap-distance-bottom:0;mso-position-horizontal:absolute;mso-position-horizontal-relative:text;mso-position-vertical:absolute;mso-position-vertical-relative:text;v-text-anchor:top" o:gfxdata="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" stroked="f">
+                <v:textbox style="mso-fit-shape-to-text:t" inset="0,0,0,0">
+                  <w:txbxContent>
+                    <w:p>
+                      <w:pPr>
+                        <w:pStyle w:val="Caption"/>
+                        <w:rPr>
+                          <w:noProof/>
+                        </w:rPr>
+                      </w:pPr>
+                      <w:bookmarkStart w:id="5" w:name="_Ref512152414"/>
+                      <w:r>
+                        <w:t xml:space="preserve">Figure </w:t>
+                      </w:r>
+                      <w:r>
+                        <w:fldChar w:fldCharType="begin"/>
+                      </w:r>
+                      <w:r>
+                        <w:instrText xml:space="preserve"> SEQ Figure \* ARABIC </w:instrText>
+                      </w:r>
+                      <w:r>
+                        <w:fldChar w:fldCharType="separate"/>
+                      </w:r>
+                      <w:r>
+                        <w:rPr>
+                          <w:noProof/>
+                        </w:rPr>
+                        <w:t>1</w:t>
+                      </w:r>
+                      <w:r>
+                        <w:rPr>
+                          <w:noProof/>
+                        </w:rPr>
+                        <w:fldChar w:fldCharType="end"/>
+                      </w:r>
+                      <w:bookmarkEnd w:id="5"/>
+                      <w:r>
+                        <w:t xml:space="preserve"> Playground setup</w:t>
+                      </w:r>
+                    </w:p>
+                  </w:txbxContent>
+                </v:textbox>
+                <w10:wrap type="through"/>
+              </v:shape>
+            </w:pict>
+          </mc:Fallback>
+        </mc:AlternateContent>
+      </w:r>
+      <w:r>
+        <w:rPr>
+          <w:noProof/>
+          <w:lang w:val="en-GB" w:eastAsia="en-GB"/>
         </w:rPr>
         <mc:AlternateContent>
           <mc:Choice Requires="wpg">
             <w:drawing>
-              <wp:anchor distT="0" distB="0" distL="114300" distR="114300" simplePos="0" relativeHeight="251697152" behindDoc="0" locked="0" layoutInCell="1" allowOverlap="1" wp14:anchorId="67DA8140" wp14:editId="181D4AE1">
+              <wp:anchor distT="0" distB="0" distL="114300" distR="114300" simplePos="0" relativeHeight="251697152" behindDoc="0" locked="0" layoutInCell="1" allowOverlap="1" wp14:anchorId="67DA8140" wp14:editId="299DC11B">
                 <wp:simplePos x="0" y="0"/>
                 <wp:positionH relativeFrom="column">
                   <wp:posOffset>9525</wp:posOffset>
@@ -2185,8 +2445,8 @@
           </mc:Choice>
           <mc:Fallback>
             <w:pict>
-              <v:group w14:anchorId="67DA8140" id="Group 1" o:spid="_x0000_s1026" style="position:absolute;margin-left:.75pt;margin-top:27.65pt;width:415pt;height:374.7pt;z-index:251697152" coordsize="5562095,5022562" o:gfxdata="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">
-                <v:group id="Group 3" o:spid="_x0000_s1027" style="position:absolute;left:1426987;top:1891614;width:1740754;height:2599690" coordorigin="1426987,1891614" coordsize="1741613,2599690" o:gfxdata="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">
+              <v:group w14:anchorId="67DA8140" id="Group 1" o:spid="_x0000_s1027" style="position:absolute;margin-left:.75pt;margin-top:27.65pt;width:415pt;height:374.7pt;z-index:251697152" coordsize="5562095,5022562" o:gfxdata="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">
+                <v:group id="Group 3" o:spid="_x0000_s1028" style="position:absolute;left:1426987;top:1891614;width:1740754;height:2599690" coordorigin="1426987,1891614" coordsize="1741613,2599690" o:gfxdata="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">
                   <v:shapetype id="_x0000_t75" coordsize="21600,21600" o:spt="75" o:preferrelative="t" path="m@4@5l@4@11@9@11@9@5xe" filled="f" stroked="f">
                     <v:stroke joinstyle="miter"/>
                     <v:formulas>
@@ -2206,19 +2466,15 @@
                     <v:path o:extrusionok="f" gradientshapeok="t" o:connecttype="rect"/>
                     <o:lock v:ext="edit" aspectratio="t"/>
                   </v:shapetype>
-                  <v:shape id="Picture 19" o:spid="_x0000_s1028" type="#_x0000_t75" style="position:absolute;left:1450925;top:3348304;width:1717675;height:1143000;visibility:visible;mso-wrap-style:square" o:gfxdata="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">
+                  <v:shape id="Picture 19" o:spid="_x0000_s1029" type="#_x0000_t75" style="position:absolute;left:1450925;top:3348304;width:1717675;height:1143000;visibility:visible;mso-wrap-style:square" o:gfxdata="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">
                     <v:imagedata r:id="rId17" o:title=""/>
                     <v:path arrowok="t"/>
                   </v:shape>
-                  <v:line id="Straight Connector 20" o:spid="_x0000_s1029" style="position:absolute;visibility:visible;mso-wrap-style:square" from="2309763,1891614" to="2310398,3380054" o:connectortype="straight" o:gfxdata="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" strokecolor="#4f81bd [3204]" strokeweight="2pt">
+                  <v:line id="Straight Connector 20" o:spid="_x0000_s1030" style="position:absolute;visibility:visible;mso-wrap-style:square" from="2309763,1891614" to="2310398,3380054" o:connectortype="straight" o:gfxdata="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" strokecolor="#4f81bd [3204]" strokeweight="2pt">
                     <v:stroke dashstyle="dash"/>
                     <v:shadow on="t" opacity="24903f" mv:blur="40000f" origin=",.5" offset="0,20000emu"/>
                   </v:line>
-                  <v:shapetype id="_x0000_t202" coordsize="21600,21600" o:spt="202" path="m0,0l0,21600,21600,21600,21600,0xe">
-                    <v:stroke joinstyle="miter"/>
-                    <v:path gradientshapeok="t" o:connecttype="rect"/>
-                  </v:shapetype>
-                  <v:shape id="Text Box 14" o:spid="_x0000_s1030" type="#_x0000_t202" style="position:absolute;left:2422011;top:2769038;width:691492;height:376290;visibility:visible;mso-wrap-style:square;v-text-anchor:top" o:gfxdata="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" filled="f" stroked="f">
+                  <v:shape id="Text Box 14" o:spid="_x0000_s1031" type="#_x0000_t202" style="position:absolute;left:2422011;top:2769038;width:691492;height:376290;visibility:visible;mso-wrap-style:square;v-text-anchor:top" o:gfxdata="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" filled="f" stroked="f">
                     <v:textbox>
                       <w:txbxContent>
                         <w:p>
@@ -2262,15 +2518,15 @@
                     <v:path arrowok="t" fillok="f" o:connecttype="none"/>
                     <o:lock v:ext="edit" shapetype="t"/>
                   </v:shapetype>
-                  <v:shape id="Straight Arrow Connector 22" o:spid="_x0000_s1031" type="#_x0000_t32" style="position:absolute;left:2195463;top:2698064;width:0;height:571500;visibility:visible;mso-wrap-style:square" o:connectortype="straight" o:gfxdata="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" strokecolor="#4f81bd [3204]" strokeweight="2pt">
+                  <v:shape id="Straight Arrow Connector 22" o:spid="_x0000_s1032" type="#_x0000_t32" style="position:absolute;left:2195463;top:2698064;width:0;height:571500;visibility:visible;mso-wrap-style:square" o:connectortype="straight" o:gfxdata="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" strokecolor="#4f81bd [3204]" strokeweight="2pt">
                     <v:stroke endarrow="block"/>
                     <v:shadow on="t" opacity="24903f" mv:blur="40000f" origin=",.5" offset="0,20000emu"/>
                   </v:shape>
-                  <v:shape id="Straight Arrow Connector 23" o:spid="_x0000_s1032" type="#_x0000_t32" style="position:absolute;left:2424063;top:2691714;width:0;height:571500;visibility:visible;mso-wrap-style:square" o:connectortype="straight" o:gfxdata="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" strokecolor="#4f81bd [3204]" strokeweight="2pt">
+                  <v:shape id="Straight Arrow Connector 23" o:spid="_x0000_s1033" type="#_x0000_t32" style="position:absolute;left:2424063;top:2691714;width:0;height:571500;visibility:visible;mso-wrap-style:square" o:connectortype="straight" o:gfxdata="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" strokecolor="#4f81bd [3204]" strokeweight="2pt">
                     <v:stroke startarrow="block"/>
                     <v:shadow on="t" opacity="24903f" mv:blur="40000f" origin=",.5" offset="0,20000emu"/>
                   </v:shape>
-                  <v:shape id="Text Box 22" o:spid="_x0000_s1033" type="#_x0000_t202" style="position:absolute;left:1426987;top:2779409;width:875009;height:597941;visibility:visible;mso-wrap-style:square;v-text-anchor:top" o:gfxdata="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" filled="f" stroked="f">
+                  <v:shape id="Text Box 22" o:spid="_x0000_s1034" type="#_x0000_t202" style="position:absolute;left:1426987;top:2779409;width:875009;height:597941;visibility:visible;mso-wrap-style:square;v-text-anchor:top" o:gfxdata="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" filled="f" stroked="f">
                     <v:textbox>
                       <w:txbxContent>
                         <w:p>
@@ -2324,13 +2580,13 @@
                     </v:textbox>
                   </v:shape>
                 </v:group>
-                <v:shape id="Picture 4" o:spid="_x0000_s1034" type="#_x0000_t75" alt="../../../Downloads/download.jpeg" style="position:absolute;left:4257170;top:744888;width:1304925;height:977900;visibility:visible;mso-wrap-style:square" o:gfxdata="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">
+                <v:shape id="Picture 4" o:spid="_x0000_s1035" type="#_x0000_t75" alt="../../../Downloads/download.jpeg" style="position:absolute;left:4257170;top:744888;width:1304925;height:977900;visibility:visible;mso-wrap-style:square" o:gfxdata="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">
                   <v:imagedata r:id="rId18" o:title="../../../Downloads/download.jpeg"/>
                 </v:shape>
-                <v:line id="Straight Connector 5" o:spid="_x0000_s1035" style="position:absolute;flip:x;visibility:visible;mso-wrap-style:square" from="4728148,1472384" to="5244403,2454094" o:connectortype="straight" o:gfxdata="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" strokecolor="black [3213]" strokeweight="2pt">
+                <v:line id="Straight Connector 5" o:spid="_x0000_s1036" style="position:absolute;flip:x;visibility:visible;mso-wrap-style:square" from="4728148,1472384" to="5244403,2454094" o:connectortype="straight" o:gfxdata="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" strokecolor="black [3213]" strokeweight="2pt">
                   <v:shadow on="t" opacity="24903f" mv:blur="40000f" origin=",.5" offset="0,20000emu"/>
                 </v:line>
-                <v:shape id="Text Box 8" o:spid="_x0000_s1036" type="#_x0000_t202" style="position:absolute;left:4072352;top:352615;width:1382554;height:476412;visibility:visible;mso-wrap-style:square;v-text-anchor:top" o:gfxdata="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" filled="f" stroked="f">
+                <v:shape id="Text Box 8" o:spid="_x0000_s1037" type="#_x0000_t202" style="position:absolute;left:4072352;top:352615;width:1382554;height:476412;visibility:visible;mso-wrap-style:square;v-text-anchor:top" o:gfxdata="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" filled="f" stroked="f">
                   <v:textbox>
                     <w:txbxContent>
                       <w:p>
@@ -2431,13 +2687,13 @@
                     </w:txbxContent>
                   </v:textbox>
                 </v:shape>
-                <v:shape id="Picture 7" o:spid="_x0000_s1037" type="#_x0000_t75" alt="../../../Downloads/1200px-OpenCV_Logo_with_text_svg_version.svg.png" style="position:absolute;left:4246569;top:1659839;width:376238;height:463550;visibility:visible;mso-wrap-style:square" o:gfxdata="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">
+                <v:shape id="Picture 7" o:spid="_x0000_s1038" type="#_x0000_t75" alt="../../../Downloads/1200px-OpenCV_Logo_with_text_svg_version.svg.png" style="position:absolute;left:4246569;top:1659839;width:376238;height:463550;visibility:visible;mso-wrap-style:square" o:gfxdata="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">
                   <v:imagedata r:id="rId19" o:title="../../../Downloads/1200px-OpenCV_Logo_with_text_svg_version.svg.png"/>
                 </v:shape>
-                <v:shape id="Picture 8" o:spid="_x0000_s1038" type="#_x0000_t75" alt="../../../Downloads/marker23.jpg" style="position:absolute;left:1991225;top:3615320;width:263525;height:263525;rotation:2837568fd;visibility:visible;mso-wrap-style:square" o:gfxdata="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">
+                <v:shape id="Picture 8" o:spid="_x0000_s1039" type="#_x0000_t75" alt="../../../Downloads/marker23.jpg" style="position:absolute;left:1991225;top:3615320;width:263525;height:263525;rotation:2837568fd;visibility:visible;mso-wrap-style:square" o:gfxdata="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">
                   <v:imagedata r:id="rId20" o:title="../../../Downloads/marker23.jpg"/>
                 </v:shape>
-                <v:shape id="Text Box 24" o:spid="_x0000_s1039" type="#_x0000_t202" style="position:absolute;left:2309328;top:2033854;width:1282207;height:676910;visibility:visible;mso-wrap-style:square;v-text-anchor:top" o:gfxdata="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" filled="f" stroked="f">
+                <v:shape id="Text Box 24" o:spid="_x0000_s1040" type="#_x0000_t202" style="position:absolute;left:2309328;top:2033854;width:1282207;height:676910;visibility:visible;mso-wrap-style:square;v-text-anchor:top" o:gfxdata="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" filled="f" stroked="f">
                   <v:textbox>
                     <w:txbxContent>
                       <w:p>
@@ -2527,19 +2783,19 @@
                     </w:txbxContent>
                   </v:textbox>
                 </v:shape>
-                <v:shape id="Picture 10" o:spid="_x0000_s1040" type="#_x0000_t75" alt="../../../Desktop/Screen%20Shot%202018-04-10%20at%2022.08.58" style="position:absolute;left:447966;width:3505201;height:1846263;visibility:visible;mso-wrap-style:square" o:gfxdata="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">
+                <v:shape id="Picture 10" o:spid="_x0000_s1041" type="#_x0000_t75" alt="../../../Desktop/Screen%20Shot%202018-04-10%20at%2022.08.58" style="position:absolute;left:447966;width:3505201;height:1846263;visibility:visible;mso-wrap-style:square" o:gfxdata="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">
                   <v:imagedata r:id="rId21" o:title="../../../Desktop/Screen%20Shot%202018-04-10%20at%2022.08.58"/>
                 </v:shape>
-                <v:shape id="Picture 11" o:spid="_x0000_s1041" type="#_x0000_t75" alt="../../../Downloads/ptp200s-newlens.jpg" style="position:absolute;left:444121;top:1965045;width:1054100;height:715010;visibility:visible;mso-wrap-style:square" o:gfxdata="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">
+                <v:shape id="Picture 11" o:spid="_x0000_s1042" type="#_x0000_t75" alt="../../../Downloads/ptp200s-newlens.jpg" style="position:absolute;left:444121;top:1965045;width:1054100;height:715010;visibility:visible;mso-wrap-style:square" o:gfxdata="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">
                   <v:imagedata r:id="rId22" o:title="../../../Downloads/ptp200s-newlens.jpg"/>
                 </v:shape>
-                <v:shape id="Picture 12" o:spid="_x0000_s1042" type="#_x0000_t75" alt="../../../Downloads/logitech_webcam_c930e_2.jpg" style="position:absolute;left:4095684;top:2372309;width:785495;height:655955;visibility:visible;mso-wrap-style:square" o:gfxdata="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">
+                <v:shape id="Picture 12" o:spid="_x0000_s1043" type="#_x0000_t75" alt="../../../Downloads/logitech_webcam_c930e_2.jpg" style="position:absolute;left:4095684;top:2372309;width:785495;height:655955;visibility:visible;mso-wrap-style:square" o:gfxdata="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">
                   <v:imagedata r:id="rId23" o:title="../../../Downloads/logitech_webcam_c930e_2.jpg"/>
                 </v:shape>
-                <v:shape id="Picture 13" o:spid="_x0000_s1043" type="#_x0000_t75" alt="MacBookPro:Users:fhict:Downloads:download.png" style="position:absolute;left:2990032;top:1482621;width:914400;height:331787;visibility:visible;mso-wrap-style:square" o:gfxdata="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">
+                <v:shape id="Picture 13" o:spid="_x0000_s1044" type="#_x0000_t75" alt="MacBookPro:Users:fhict:Downloads:download.png" style="position:absolute;left:2990032;top:1482621;width:914400;height:331787;visibility:visible;mso-wrap-style:square" o:gfxdata="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">
                   <v:imagedata r:id="rId24" o:title="download.png"/>
                 </v:shape>
-                <v:shape id="Text Box 4" o:spid="_x0000_s1044" type="#_x0000_t202" style="position:absolute;top:2689542;width:1438507;height:871282;visibility:visible;mso-wrap-style:square;v-text-anchor:top" o:gfxdata="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" filled="f" stroked="f">
+                <v:shape id="Text Box 4" o:spid="_x0000_s1045" type="#_x0000_t202" style="position:absolute;top:2689542;width:1438507;height:871282;visibility:visible;mso-wrap-style:square;v-text-anchor:top" o:gfxdata="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" filled="f" stroked="f">
                   <v:textbox>
                     <w:txbxContent>
                       <w:p>
@@ -2710,7 +2966,7 @@
                     </w:txbxContent>
                   </v:textbox>
                 </v:shape>
-                <v:shape id="Text Box 20" o:spid="_x0000_s1045" type="#_x0000_t202" style="position:absolute;left:1735548;top:4455800;width:1432193;height:566762;visibility:visible;mso-wrap-style:square;v-text-anchor:top" o:gfxdata="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" filled="f" stroked="f">
+                <v:shape id="Text Box 20" o:spid="_x0000_s1046" type="#_x0000_t202" style="position:absolute;left:1735548;top:4455800;width:1432193;height:566762;visibility:visible;mso-wrap-style:square;v-text-anchor:top" o:gfxdata="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" filled="f" stroked="f">
                   <v:textbox>
                     <w:txbxContent>
                       <w:p>
@@ -2822,14 +3078,14 @@
                     </w:txbxContent>
                   </v:textbox>
                 </v:shape>
-                <v:line id="Straight Connector 16" o:spid="_x0000_s1046" style="position:absolute;flip:x;visibility:visible;mso-wrap-style:square" from="3963767,778928" to="4843877,778928" o:connectortype="straight" o:gfxdata="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" strokecolor="#4f81bd [3204]" strokeweight="2pt">
+                <v:line id="Straight Connector 16" o:spid="_x0000_s1047" style="position:absolute;flip:x;visibility:visible;mso-wrap-style:square" from="3963767,778928" to="4843877,778928" o:connectortype="straight" o:gfxdata="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" strokecolor="#4f81bd [3204]" strokeweight="2pt">
                   <v:stroke endarrow="block"/>
                   <v:shadow on="t" opacity="24903f" mv:blur="40000f" origin=",.5" offset="0,20000emu"/>
                 </v:line>
-                <v:shape id="Picture 17" o:spid="_x0000_s1047" type="#_x0000_t75" alt="../../../Downloads/json-logo.png" style="position:absolute;left:4072352;top:823339;width:662940;height:262255;visibility:visible;mso-wrap-style:square" o:gfxdata="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">
+                <v:shape id="Picture 17" o:spid="_x0000_s1048" type="#_x0000_t75" alt="../../../Downloads/json-logo.png" style="position:absolute;left:4072352;top:823339;width:662940;height:262255;visibility:visible;mso-wrap-style:square" o:gfxdata="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">
                   <v:imagedata r:id="rId25" o:title="../../../Downloads/json-logo.png"/>
                 </v:shape>
-                <v:shape id="Text Box 20" o:spid="_x0000_s1048" type="#_x0000_t202" style="position:absolute;left:3885181;top:3009502;width:1359222;height:668283;visibility:visible;mso-wrap-style:square;v-text-anchor:top" o:gfxdata="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" filled="f" stroked="f">
+                <v:shape id="Text Box 20" o:spid="_x0000_s1049" type="#_x0000_t202" style="position:absolute;left:3885181;top:3009502;width:1359222;height:668283;visibility:visible;mso-wrap-style:square;v-text-anchor:top" o:gfxdata="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" filled="f" stroked="f">
                   <v:textbox>
                     <w:txbxContent>
                       <w:p>
@@ -2988,13 +3244,16 @@
     </w:p>
     <w:p>
       <w:pPr>
-        <w:pStyle w:val="Heading1"/>
-      </w:pPr>
-      <w:bookmarkStart w:id="3" w:name="_Toc512102991"/>
-      <w:r>
-        <w:t>Playground experiment</w:t>
-      </w:r>
-      <w:bookmarkEnd w:id="3"/>
+        <w:pStyle w:val="Heading2"/>
+      </w:pPr>
+      <w:bookmarkStart w:id="4" w:name="_Toc512102991"/>
+      <w:r>
+        <w:t xml:space="preserve">Playground </w:t>
+      </w:r>
+      <w:bookmarkEnd w:id="4"/>
+      <w:r>
+        <w:t>components</w:t>
+      </w:r>
     </w:p>
     <w:p>
       <w:r>
@@ -3028,21 +3287,10 @@
       </w:r>
       <w:r>
         <w:br/>
-        <w:t xml:space="preserve">This project is the Unity project. The Unity scene consists of a soccer field in which a virtual robot and a ball are placed. When pressing ‘g’ </w:t>
-      </w:r>
-      <w:r>
-        <w:t xml:space="preserve">the robot pushes the ball </w:t>
-      </w:r>
-      <w:proofErr w:type="spellStart"/>
-      <w:r>
-        <w:t>towatds</w:t>
-      </w:r>
-      <w:proofErr w:type="spellEnd"/>
-      <w:r>
-        <w:t xml:space="preserve"> the goal and scores.</w:t>
-      </w:r>
-      <w:r>
-        <w:t xml:space="preserve"> When a connection with the physical EV3 is made, the EV3 will actually push a real ball into the goal. When there is no connection, a simulation </w:t>
+        <w:t xml:space="preserve">This project is the Unity project. </w:t>
+      </w:r>
+      <w:r>
+        <w:t xml:space="preserve">When a connection with the physical EV3 is made, the EV3 will actually push a real ball into the goal. When there is no connection, a simulation </w:t>
       </w:r>
       <w:proofErr w:type="spellStart"/>
       <w:r>
@@ -3100,7 +3348,19 @@
       </w:r>
       <w:r>
         <w:br/>
-        <w:t>This is a ROBOTC file run on the EV3. It executes move commands received from Unity and sends back sensor information of the motor encoders and the Gyro.</w:t>
+        <w:t xml:space="preserve">This is a ROBOTC file </w:t>
+      </w:r>
+      <w:r>
+        <w:t xml:space="preserve">which </w:t>
+      </w:r>
+      <w:r>
+        <w:t>run</w:t>
+      </w:r>
+      <w:r>
+        <w:t>s</w:t>
+      </w:r>
+      <w:r>
+        <w:t xml:space="preserve"> on the EV3. It executes move commands received from Unity and sends back sensor information of the motor encoders and the Gyro.</w:t>
       </w:r>
     </w:p>
     <w:p>
@@ -3119,6 +3379,107 @@
         <w:t>This library is used by Unity to communicate to the EV3 robot. It is a C# library for socket communication with the EV3.</w:t>
       </w:r>
     </w:p>
+    <w:p>
+      <w:pPr>
+        <w:pStyle w:val="Heading2"/>
+      </w:pPr>
+      <w:r>
+        <w:t>Playground specifications</w:t>
+      </w:r>
+    </w:p>
+    <w:p>
+      <w:r>
+        <w:t>The specifications of the setup are as follows:</w:t>
+      </w:r>
+    </w:p>
+    <w:p>
+      <w:pPr>
+        <w:pStyle w:val="ListParagraph"/>
+        <w:numPr>
+          <w:ilvl w:val="0"/>
+          <w:numId w:val="39"/>
+        </w:numPr>
+      </w:pPr>
+      <w:r>
+        <w:t xml:space="preserve">MacBook Pro 2015 running both Unity 2017 and </w:t>
+      </w:r>
+      <w:proofErr w:type="spellStart"/>
+      <w:r>
+        <w:t>OpenCV</w:t>
+      </w:r>
+      <w:proofErr w:type="spellEnd"/>
+      <w:r>
+        <w:t xml:space="preserve"> 3</w:t>
+      </w:r>
+    </w:p>
+    <w:p>
+      <w:pPr>
+        <w:pStyle w:val="ListParagraph"/>
+        <w:numPr>
+          <w:ilvl w:val="0"/>
+          <w:numId w:val="39"/>
+        </w:numPr>
+      </w:pPr>
+      <w:r>
+        <w:t>Camera: Logitech C930: resolution 1920x1080@30</w:t>
+      </w:r>
+      <w:proofErr w:type="gramStart"/>
+      <w:r>
+        <w:t>fps,,</w:t>
+      </w:r>
+      <w:proofErr w:type="gramEnd"/>
+      <w:r>
+        <w:t xml:space="preserve"> </w:t>
+      </w:r>
+      <w:r>
+        <w:t>90° field of view</w:t>
+      </w:r>
+      <w:r>
+        <w:t>, mounting height 250cm</w:t>
+      </w:r>
+    </w:p>
+    <w:p>
+      <w:pPr>
+        <w:pStyle w:val="ListParagraph"/>
+        <w:numPr>
+          <w:ilvl w:val="0"/>
+          <w:numId w:val="39"/>
+        </w:numPr>
+      </w:pPr>
+      <w:r>
+        <w:t>LEGO Mindstorms EV3: ROBOTC firmware version 1.07X</w:t>
+      </w:r>
+    </w:p>
+    <w:p>
+      <w:pPr>
+        <w:pStyle w:val="ListParagraph"/>
+        <w:numPr>
+          <w:ilvl w:val="0"/>
+          <w:numId w:val="39"/>
+        </w:numPr>
+      </w:pPr>
+      <w:proofErr w:type="spellStart"/>
+      <w:r>
+        <w:t>Aruco</w:t>
+      </w:r>
+      <w:proofErr w:type="spellEnd"/>
+      <w:r>
+        <w:t xml:space="preserve"> marker size: 8x8 cm</w:t>
+      </w:r>
+    </w:p>
+    <w:p>
+      <w:pPr>
+        <w:pStyle w:val="ListParagraph"/>
+        <w:numPr>
+          <w:ilvl w:val="0"/>
+          <w:numId w:val="39"/>
+        </w:numPr>
+      </w:pPr>
+      <w:r>
+        <w:t>Beamer …</w:t>
+      </w:r>
+    </w:p>
+    <w:p/>
     <w:p>
       <w:pPr>
         <w:rPr>
@@ -3138,164 +3499,136 @@
       <w:pPr>
         <w:pStyle w:val="Heading1"/>
       </w:pPr>
-      <w:bookmarkStart w:id="4" w:name="_Toc512102992"/>
-      <w:r>
-        <w:t>Results</w:t>
-      </w:r>
-      <w:bookmarkEnd w:id="4"/>
-    </w:p>
-    <w:p>
-      <w:r>
-        <w:t>At &lt;</w:t>
-      </w:r>
-      <w:proofErr w:type="spellStart"/>
-      <w:r>
-        <w:t>youtube</w:t>
-      </w:r>
-      <w:proofErr w:type="spellEnd"/>
-      <w:r>
-        <w:t xml:space="preserve"> link&gt; a demo video of the setup is available. The specifications of the setup are as follows:</w:t>
-      </w:r>
-    </w:p>
-    <w:p>
-      <w:pPr>
-        <w:pStyle w:val="ListParagraph"/>
-        <w:numPr>
-          <w:ilvl w:val="0"/>
-          <w:numId w:val="39"/>
-        </w:numPr>
-      </w:pPr>
-      <w:r>
-        <w:t xml:space="preserve">MacBook Pro 2015 </w:t>
-      </w:r>
-      <w:r>
-        <w:t xml:space="preserve">running both Unity 2017 and </w:t>
-      </w:r>
-      <w:proofErr w:type="spellStart"/>
-      <w:r>
-        <w:t>OpenCV</w:t>
-      </w:r>
-      <w:proofErr w:type="spellEnd"/>
-      <w:r>
-        <w:t xml:space="preserve"> 3</w:t>
-      </w:r>
-    </w:p>
-    <w:p>
-      <w:pPr>
-        <w:pStyle w:val="ListParagraph"/>
-        <w:numPr>
-          <w:ilvl w:val="0"/>
-          <w:numId w:val="39"/>
-        </w:numPr>
-      </w:pPr>
-      <w:r>
-        <w:t>Camera: Logitech C930</w:t>
-      </w:r>
-      <w:r>
-        <w:t xml:space="preserve">: </w:t>
-      </w:r>
-      <w:r>
-        <w:t>resolution 1920x1080@30</w:t>
-      </w:r>
-      <w:proofErr w:type="gramStart"/>
-      <w:r>
-        <w:t>fps</w:t>
-      </w:r>
-      <w:r>
-        <w:t>,,</w:t>
-      </w:r>
-      <w:proofErr w:type="gramEnd"/>
-      <w:r>
-        <w:t xml:space="preserve"> </w:t>
-      </w:r>
-      <w:r>
-        <w:t>90° field of view</w:t>
-      </w:r>
-      <w:r>
-        <w:t>, mounting height 250cm</w:t>
-      </w:r>
-    </w:p>
-    <w:p>
-      <w:pPr>
-        <w:pStyle w:val="ListParagraph"/>
-        <w:numPr>
-          <w:ilvl w:val="0"/>
-          <w:numId w:val="39"/>
-        </w:numPr>
-      </w:pPr>
-      <w:r>
-        <w:t xml:space="preserve">LEGO Mindstorms EV3: </w:t>
-      </w:r>
-      <w:r>
-        <w:t>ROBOTC firmware version 1.07X</w:t>
-      </w:r>
-    </w:p>
-    <w:p>
-      <w:pPr>
-        <w:pStyle w:val="ListParagraph"/>
-        <w:numPr>
-          <w:ilvl w:val="0"/>
-          <w:numId w:val="39"/>
-        </w:numPr>
-      </w:pPr>
-      <w:proofErr w:type="spellStart"/>
-      <w:r>
-        <w:t>Aruco</w:t>
-      </w:r>
-      <w:proofErr w:type="spellEnd"/>
-      <w:r>
-        <w:t xml:space="preserve"> marker size</w:t>
-      </w:r>
-      <w:r>
-        <w:t>:</w:t>
-      </w:r>
-      <w:r>
-        <w:t xml:space="preserve"> </w:t>
-      </w:r>
-      <w:r>
-        <w:t>8x8</w:t>
-      </w:r>
-      <w:r>
-        <w:t xml:space="preserve"> cm</w:t>
-      </w:r>
-    </w:p>
-    <w:p>
-      <w:pPr>
-        <w:pStyle w:val="ListParagraph"/>
-        <w:numPr>
-          <w:ilvl w:val="0"/>
-          <w:numId w:val="39"/>
-        </w:numPr>
-      </w:pPr>
-      <w:r>
-        <w:t>Beamer …</w:t>
-      </w:r>
-    </w:p>
-    <w:p>
-      <w:pPr>
-        <w:pStyle w:val="ListParagraph"/>
-        <w:numPr>
-          <w:ilvl w:val="0"/>
-          <w:numId w:val="39"/>
-        </w:numPr>
-      </w:pPr>
-      <w:r>
-        <w:t>Refresh rate in Unity: 10fps</w:t>
-      </w:r>
-    </w:p>
-    <w:p>
-      <w:pPr>
-        <w:pStyle w:val="ListParagraph"/>
-        <w:numPr>
-          <w:ilvl w:val="0"/>
-          <w:numId w:val="39"/>
-        </w:numPr>
-      </w:pPr>
-      <w:r>
-        <w:t>Positioning accuracy on the playground:  5 cm</w:t>
+      <w:bookmarkStart w:id="5" w:name="_Toc512102992"/>
+      <w:r>
+        <w:t>Playground experiment</w:t>
+      </w:r>
+    </w:p>
+    <w:p>
+      <w:r>
+        <w:t xml:space="preserve">For the experiment a Unity scene is created which consists of a soccer field in which a virtual robot and a ball are placed. </w:t>
+      </w:r>
+      <w:r>
+        <w:t xml:space="preserve">See </w:t>
+      </w:r>
+      <w:r>
+        <w:fldChar w:fldCharType="begin"/>
+      </w:r>
+      <w:r>
+        <w:instrText xml:space="preserve"> REF _Ref512152441 \h </w:instrText>
+      </w:r>
+      <w:r>
+        <w:fldChar w:fldCharType="separate"/>
+      </w:r>
+      <w:r>
+        <w:t xml:space="preserve">Figure </w:t>
+      </w:r>
+      <w:r>
+        <w:rPr>
+          <w:noProof/>
+        </w:rPr>
+        <w:t>2</w:t>
+      </w:r>
+      <w:r>
+        <w:fldChar w:fldCharType="end"/>
+      </w:r>
+      <w:r>
+        <w:t>.</w:t>
       </w:r>
     </w:p>
     <w:p/>
+    <w:p>
+      <w:pPr>
+        <w:keepNext/>
+      </w:pPr>
+      <w:r>
+        <w:rPr>
+          <w:noProof/>
+          <w:lang w:val="en-GB" w:eastAsia="en-GB"/>
+        </w:rPr>
+        <w:drawing>
+          <wp:inline distT="0" distB="0" distL="0" distR="0" wp14:anchorId="5FA0BA41" wp14:editId="5DC4219A">
+            <wp:extent cx="5262880" cy="3078480"/>
+            <wp:effectExtent l="0" t="0" r="0" b="0"/>
+            <wp:docPr id="1" name="Picture 1" descr="../../../Desktop/Screen%20Shot%202018-04-22%20at%2008.48.42"/>
+            <wp:cNvGraphicFramePr>
+              <a:graphicFrameLocks xmlns:a="http://schemas.openxmlformats.org/drawingml/2006/main" noChangeAspect="1"/>
+            </wp:cNvGraphicFramePr>
+            <a:graphic xmlns:a="http://schemas.openxmlformats.org/drawingml/2006/main">
+              <a:graphicData uri="http://schemas.openxmlformats.org/drawingml/2006/picture">
+                <pic:pic xmlns:pic="http://schemas.openxmlformats.org/drawingml/2006/picture">
+                  <pic:nvPicPr>
+                    <pic:cNvPr id="0" name="Picture 1" descr="../../../Desktop/Screen%20Shot%202018-04-22%20at%2008.48.42"/>
+                    <pic:cNvPicPr>
+                      <a:picLocks noChangeAspect="1" noChangeArrowheads="1"/>
+                    </pic:cNvPicPr>
+                  </pic:nvPicPr>
+                  <pic:blipFill>
+                    <a:blip r:embed="rId27">
+                      <a:extLst>
+                        <a:ext uri="{28A0092B-C50C-407E-A947-70E740481C1C}">
+                          <a14:useLocalDpi xmlns:a14="http://schemas.microsoft.com/office/drawing/2010/main" val="0"/>
+                        </a:ext>
+                      </a:extLst>
+                    </a:blip>
+                    <a:srcRect/>
+                    <a:stretch>
+                      <a:fillRect/>
+                    </a:stretch>
+                  </pic:blipFill>
+                  <pic:spPr bwMode="auto">
+                    <a:xfrm>
+                      <a:off x="0" y="0"/>
+                      <a:ext cx="5262880" cy="3078480"/>
+                    </a:xfrm>
+                    <a:prstGeom prst="rect">
+                      <a:avLst/>
+                    </a:prstGeom>
+                    <a:noFill/>
+                    <a:ln>
+                      <a:noFill/>
+                    </a:ln>
+                  </pic:spPr>
+                </pic:pic>
+              </a:graphicData>
+            </a:graphic>
+          </wp:inline>
+        </w:drawing>
+      </w:r>
+    </w:p>
+    <w:p>
+      <w:pPr>
+        <w:pStyle w:val="Caption"/>
+      </w:pPr>
+      <w:bookmarkStart w:id="6" w:name="_Ref512152441"/>
+      <w:r>
+        <w:t xml:space="preserve">Figure </w:t>
+      </w:r>
+      <w:fldSimple w:instr=" SEQ Figure \* ARABIC ">
+        <w:r>
+          <w:rPr>
+            <w:noProof/>
+          </w:rPr>
+          <w:t>2</w:t>
+        </w:r>
+      </w:fldSimple>
+      <w:bookmarkEnd w:id="6"/>
+      <w:r>
+        <w:t xml:space="preserve"> Soccer experiment</w:t>
+      </w:r>
+    </w:p>
+    <w:p>
+      <w:r>
+        <w:t>When pressing ‘g’ the robot pushes the ball towards the goal and scores. When connected to a physical EV3, the EV3 will do the same. The Vision system provides location and  orientation information of the EV3 and location information of the ball.</w:t>
+      </w:r>
+      <w:r>
+        <w:br/>
+        <w:t xml:space="preserve">This experiment was chosen because the ball movements are dynamic and unpredictable. When the feedback loop between Unity and the physical   playground can deal with this scenario it should be able to deal with other </w:t>
+      </w:r>
+      <w:r>
+        <w:t>useful scenarios.</w:t>
+      </w:r>
+    </w:p>
     <w:p>
       <w:pPr>
         <w:rPr>
@@ -3316,6 +3649,89 @@
         <w:pStyle w:val="Heading1"/>
       </w:pPr>
       <w:r>
+        <w:t>Results</w:t>
+      </w:r>
+      <w:bookmarkEnd w:id="5"/>
+    </w:p>
+    <w:p>
+      <w:r>
+        <w:t>At &lt;</w:t>
+      </w:r>
+      <w:proofErr w:type="spellStart"/>
+      <w:r>
+        <w:t>youtube</w:t>
+      </w:r>
+      <w:proofErr w:type="spellEnd"/>
+      <w:r>
+        <w:t xml:space="preserve"> link&gt; a demo video of the </w:t>
+      </w:r>
+      <w:r>
+        <w:t>soccer experiment</w:t>
+      </w:r>
+      <w:r>
+        <w:t xml:space="preserve"> is available. Below some concrete results are listed.</w:t>
+      </w:r>
+    </w:p>
+    <w:p>
+      <w:pPr>
+        <w:pStyle w:val="ListParagraph"/>
+        <w:numPr>
+          <w:ilvl w:val="0"/>
+          <w:numId w:val="41"/>
+        </w:numPr>
+      </w:pPr>
+      <w:r>
+        <w:t>Refresh rate in Unity: 10fps</w:t>
+      </w:r>
+    </w:p>
+    <w:p>
+      <w:pPr>
+        <w:pStyle w:val="ListParagraph"/>
+        <w:numPr>
+          <w:ilvl w:val="0"/>
+          <w:numId w:val="39"/>
+        </w:numPr>
+      </w:pPr>
+      <w:r>
+        <w:t>Positioning accuracy on the playground:  5 cm</w:t>
+      </w:r>
+    </w:p>
+    <w:p>
+      <w:pPr>
+        <w:pStyle w:val="ListParagraph"/>
+        <w:numPr>
+          <w:ilvl w:val="0"/>
+          <w:numId w:val="39"/>
+        </w:numPr>
+      </w:pPr>
+      <w:r>
+        <w:t>Out of 10 times, the EV3 scored 10 times</w:t>
+      </w:r>
+      <w:r>
+        <w:t>.</w:t>
+      </w:r>
+    </w:p>
+    <w:p/>
+    <w:p>
+      <w:pPr>
+        <w:rPr>
+          <w:rFonts w:asciiTheme="majorHAnsi" w:eastAsiaTheme="majorEastAsia" w:hAnsiTheme="majorHAnsi" w:cstheme="majorBidi"/>
+          <w:b/>
+          <w:bCs/>
+          <w:color w:val="345A8A" w:themeColor="accent1" w:themeShade="B5"/>
+          <w:sz w:val="32"/>
+          <w:szCs w:val="32"/>
+        </w:rPr>
+      </w:pPr>
+      <w:r>
+        <w:br w:type="page"/>
+      </w:r>
+    </w:p>
+    <w:p>
+      <w:pPr>
+        <w:pStyle w:val="Heading1"/>
+      </w:pPr>
+      <w:r>
         <w:t>Conclusion</w:t>
       </w:r>
     </w:p>
@@ -3336,10 +3752,34 @@
         <w:t xml:space="preserve">Future experiments have to be conducted to test how scalable the provided framework </w:t>
       </w:r>
       <w:r>
-        <w:t>is scalable in both performance and in number of robots.</w:t>
-      </w:r>
-      <w:r>
-        <w:t xml:space="preserve"> Possible future experiments are listed below.</w:t>
+        <w:t>is i</w:t>
+      </w:r>
+      <w:r>
+        <w:t>n both performance and in number of robots.</w:t>
+      </w:r>
+      <w:r>
+        <w:t xml:space="preserve"> </w:t>
+      </w:r>
+      <w:r>
+        <w:t xml:space="preserve"> Only then the first sub question can be answered.</w:t>
+      </w:r>
+    </w:p>
+    <w:p/>
+    <w:p>
+      <w:r>
+        <w:t>Possible future experiments are listed below.</w:t>
+      </w:r>
+      <w:r>
+        <w:t xml:space="preserve"> They are listed per sub question.</w:t>
+      </w:r>
+    </w:p>
+    <w:p/>
+    <w:p>
+      <w:r>
+        <w:rPr>
+          <w:i/>
+        </w:rPr>
+        <w:t>“Can Unity control multiple physical robots?”</w:t>
       </w:r>
     </w:p>
     <w:p>
@@ -3389,9 +3829,115 @@
       <w:r>
         <w:t>Define a robot API for announcing its capabilities</w:t>
       </w:r>
-      <w:bookmarkStart w:id="5" w:name="_GoBack"/>
-      <w:bookmarkEnd w:id="5"/>
-    </w:p>
+    </w:p>
+    <w:p>
+      <w:pPr>
+        <w:rPr>
+          <w:i/>
+        </w:rPr>
+      </w:pPr>
+    </w:p>
+    <w:p>
+      <w:pPr>
+        <w:rPr>
+          <w:i/>
+        </w:rPr>
+      </w:pPr>
+      <w:r>
+        <w:rPr>
+          <w:i/>
+        </w:rPr>
+        <w:t xml:space="preserve"> </w:t>
+      </w:r>
+      <w:r>
+        <w:rPr>
+          <w:i/>
+        </w:rPr>
+        <w:t>“How useful are Unity tools like behavior trees, decision trees, pathfinding for fleet management?”</w:t>
+      </w:r>
+    </w:p>
+    <w:p>
+      <w:pPr>
+        <w:pStyle w:val="ListParagraph"/>
+        <w:numPr>
+          <w:ilvl w:val="0"/>
+          <w:numId w:val="44"/>
+        </w:numPr>
+      </w:pPr>
+      <w:r>
+        <w:t>Define some</w:t>
+      </w:r>
+      <w:r>
+        <w:t xml:space="preserve"> </w:t>
+      </w:r>
+      <w:r>
+        <w:t>typical</w:t>
+      </w:r>
+      <w:r>
+        <w:t xml:space="preserve"> fleet management task</w:t>
+      </w:r>
+      <w:r>
+        <w:t>s</w:t>
+      </w:r>
+      <w:r>
+        <w:t xml:space="preserve"> and </w:t>
+      </w:r>
+      <w:r>
+        <w:t xml:space="preserve">implement </w:t>
+      </w:r>
+      <w:r>
+        <w:t>these</w:t>
+      </w:r>
+      <w:r>
+        <w:t xml:space="preserve"> with the Unity setup.</w:t>
+      </w:r>
+    </w:p>
+    <w:p>
+      <w:pPr>
+        <w:rPr>
+          <w:i/>
+        </w:rPr>
+      </w:pPr>
+    </w:p>
+    <w:p>
+      <w:pPr>
+        <w:rPr>
+          <w:i/>
+        </w:rPr>
+      </w:pPr>
+      <w:r>
+        <w:rPr>
+          <w:i/>
+        </w:rPr>
+        <w:t>How would Unity compare to existing fleet management systems?</w:t>
+      </w:r>
+    </w:p>
+    <w:p>
+      <w:pPr>
+        <w:pStyle w:val="ListParagraph"/>
+        <w:numPr>
+          <w:ilvl w:val="0"/>
+          <w:numId w:val="44"/>
+        </w:numPr>
+      </w:pPr>
+      <w:r>
+        <w:t>Compare the Unity implementation</w:t>
+      </w:r>
+      <w:r>
+        <w:t>s</w:t>
+      </w:r>
+      <w:r>
+        <w:t xml:space="preserve"> with exi</w:t>
+      </w:r>
+      <w:bookmarkStart w:id="7" w:name="_GoBack"/>
+      <w:bookmarkEnd w:id="7"/>
+      <w:r>
+        <w:t>sting fleet management solutions.</w:t>
+      </w:r>
+    </w:p>
+    <w:p/>
+    <w:p/>
+    <w:p/>
     <w:p>
       <w:pPr>
         <w:pStyle w:val="ListParagraph"/>
@@ -3408,11 +3954,11 @@
       <w:pPr>
         <w:pStyle w:val="Heading1"/>
       </w:pPr>
-      <w:bookmarkStart w:id="6" w:name="_Toc512102993"/>
+      <w:bookmarkStart w:id="8" w:name="_Toc512102993"/>
       <w:r>
         <w:t>Bibliography</w:t>
       </w:r>
-      <w:bookmarkEnd w:id="6"/>
+      <w:bookmarkEnd w:id="8"/>
     </w:p>
     <w:p>
       <w:pPr>
@@ -3437,7 +3983,7 @@
           <w:szCs w:val="22"/>
         </w:rPr>
       </w:pPr>
-      <w:bookmarkStart w:id="7" w:name="_Ref509904549"/>
+      <w:bookmarkStart w:id="9" w:name="_Ref509904549"/>
       <w:proofErr w:type="spellStart"/>
       <w:r>
         <w:rPr>
@@ -3456,7 +4002,7 @@
         </w:rPr>
         <w:t xml:space="preserve">, H. (2017). RAAK MKB Project LET’S MOVE IT. Retrieved from </w:t>
       </w:r>
-      <w:hyperlink r:id="rId27" w:history="1">
+      <w:hyperlink r:id="rId28" w:history="1">
         <w:r>
           <w:rPr>
             <w:rStyle w:val="Hyperlink"/>
@@ -3467,7 +4013,7 @@
           <w:t>https://www.nwo.nl/onderzoek-en-resultaten/onderzoeksprojecten/i/89/29489.html</w:t>
         </w:r>
       </w:hyperlink>
-      <w:bookmarkEnd w:id="7"/>
+      <w:bookmarkEnd w:id="9"/>
     </w:p>
     <w:p>
       <w:pPr>
@@ -3477,8 +4023,8 @@
           <w:numId w:val="18"/>
         </w:numPr>
       </w:pPr>
-      <w:bookmarkStart w:id="8" w:name="_Ref324713802"/>
-      <w:bookmarkStart w:id="9" w:name="_Ref325115628"/>
+      <w:bookmarkStart w:id="10" w:name="_Ref324713802"/>
+      <w:bookmarkStart w:id="11" w:name="_Ref325115628"/>
       <w:proofErr w:type="spellStart"/>
       <w:r>
         <w:rPr>
@@ -3549,8 +4095,8 @@
         </w:rPr>
         <w:t xml:space="preserve"> https://github.com/rbakx/UnityRobot</w:t>
       </w:r>
-      <w:bookmarkEnd w:id="8"/>
-      <w:bookmarkEnd w:id="9"/>
+      <w:bookmarkEnd w:id="10"/>
+      <w:bookmarkEnd w:id="11"/>
     </w:p>
     <w:p>
       <w:pPr>
@@ -3565,7 +4111,7 @@
           <w:szCs w:val="22"/>
         </w:rPr>
       </w:pPr>
-      <w:bookmarkStart w:id="10" w:name="_Ref325102907"/>
+      <w:bookmarkStart w:id="12" w:name="_Ref325102907"/>
       <w:proofErr w:type="spellStart"/>
       <w:r>
         <w:rPr>
@@ -3676,7 +4222,7 @@
         </w:rPr>
         <w:t>, 431-437. doi:10.1109/ROMAN.2015.7333561</w:t>
       </w:r>
-      <w:bookmarkEnd w:id="10"/>
+      <w:bookmarkEnd w:id="12"/>
     </w:p>
     <w:p>
       <w:pPr>
@@ -3736,7 +4282,7 @@
           <w:numId w:val="0"/>
         </w:numPr>
       </w:pPr>
-      <w:bookmarkStart w:id="11" w:name="_Toc512102994"/>
+      <w:bookmarkStart w:id="13" w:name="_Toc512102994"/>
       <w:r>
         <w:t>Appendix 1</w:t>
       </w:r>
@@ -3749,7 +4295,7 @@
       <w:r>
         <w:t>Mindstorms</w:t>
       </w:r>
-      <w:bookmarkEnd w:id="11"/>
+      <w:bookmarkEnd w:id="13"/>
     </w:p>
     <w:p>
       <w:pPr>
@@ -3882,7 +4428,7 @@
       <w:r>
         <w:t xml:space="preserve">Making use of </w:t>
       </w:r>
-      <w:hyperlink r:id="rId28" w:history="1">
+      <w:hyperlink r:id="rId29" w:history="1">
         <w:r>
           <w:rPr>
             <w:rStyle w:val="Hyperlink"/>
@@ -4013,7 +4559,7 @@
       <w:r>
         <w:t xml:space="preserve">Making use of </w:t>
       </w:r>
-      <w:hyperlink r:id="rId29" w:history="1">
+      <w:hyperlink r:id="rId30" w:history="1">
         <w:r>
           <w:rPr>
             <w:rStyle w:val="Hyperlink"/>
@@ -4143,7 +4689,7 @@
       <w:r>
         <w:t xml:space="preserve"> use of </w:t>
       </w:r>
-      <w:hyperlink r:id="rId30" w:history="1">
+      <w:hyperlink r:id="rId31" w:history="1">
         <w:r>
           <w:rPr>
             <w:rStyle w:val="Hyperlink"/>
@@ -4375,7 +4921,7 @@
       <w:r>
         <w:t xml:space="preserve"> is described at </w:t>
       </w:r>
-      <w:hyperlink r:id="rId31" w:history="1">
+      <w:hyperlink r:id="rId32" w:history="1">
         <w:r>
           <w:rPr>
             <w:rStyle w:val="Hyperlink"/>
@@ -4573,7 +5119,7 @@
       <w:r>
         <w:t xml:space="preserve">At </w:t>
       </w:r>
-      <w:hyperlink r:id="rId32" w:history="1">
+      <w:hyperlink r:id="rId33" w:history="1">
         <w:r>
           <w:rPr>
             <w:rStyle w:val="Hyperlink"/>
@@ -6029,6 +6575,119 @@
     </w:lvl>
   </w:abstractNum>
   <w:abstractNum w:abstractNumId="13">
+    <w:nsid w:val="30630FFD"/>
+    <w:multiLevelType w:val="hybridMultilevel"/>
+    <w:tmpl w:val="15D6125E"/>
+    <w:lvl w:ilvl="0" w:tplc="08090001">
+      <w:start w:val="1"/>
+      <w:numFmt w:val="bullet"/>
+      <w:lvlText w:val=""/>
+      <w:lvlJc w:val="left"/>
+      <w:pPr>
+        <w:ind w:left="720" w:hanging="360"/>
+      </w:pPr>
+      <w:rPr>
+        <w:rFonts w:ascii="Symbol" w:hAnsi="Symbol" w:hint="default"/>
+      </w:rPr>
+    </w:lvl>
+    <w:lvl w:ilvl="1" w:tplc="08090003" w:tentative="1">
+      <w:start w:val="1"/>
+      <w:numFmt w:val="bullet"/>
+      <w:lvlText w:val="o"/>
+      <w:lvlJc w:val="left"/>
+      <w:pPr>
+        <w:ind w:left="1440" w:hanging="360"/>
+      </w:pPr>
+      <w:rPr>
+        <w:rFonts w:ascii="Courier New" w:hAnsi="Courier New" w:cs="Courier New" w:hint="default"/>
+      </w:rPr>
+    </w:lvl>
+    <w:lvl w:ilvl="2" w:tplc="08090005" w:tentative="1">
+      <w:start w:val="1"/>
+      <w:numFmt w:val="bullet"/>
+      <w:lvlText w:val=""/>
+      <w:lvlJc w:val="left"/>
+      <w:pPr>
+        <w:ind w:left="2160" w:hanging="360"/>
+      </w:pPr>
+      <w:rPr>
+        <w:rFonts w:ascii="Wingdings" w:hAnsi="Wingdings" w:hint="default"/>
+      </w:rPr>
+    </w:lvl>
+    <w:lvl w:ilvl="3" w:tplc="08090001" w:tentative="1">
+      <w:start w:val="1"/>
+      <w:numFmt w:val="bullet"/>
+      <w:lvlText w:val=""/>
+      <w:lvlJc w:val="left"/>
+      <w:pPr>
+        <w:ind w:left="2880" w:hanging="360"/>
+      </w:pPr>
+      <w:rPr>
+        <w:rFonts w:ascii="Symbol" w:hAnsi="Symbol" w:hint="default"/>
+      </w:rPr>
+    </w:lvl>
+    <w:lvl w:ilvl="4" w:tplc="08090003" w:tentative="1">
+      <w:start w:val="1"/>
+      <w:numFmt w:val="bullet"/>
+      <w:lvlText w:val="o"/>
+      <w:lvlJc w:val="left"/>
+      <w:pPr>
+        <w:ind w:left="3600" w:hanging="360"/>
+      </w:pPr>
+      <w:rPr>
+        <w:rFonts w:ascii="Courier New" w:hAnsi="Courier New" w:cs="Courier New" w:hint="default"/>
+      </w:rPr>
+    </w:lvl>
+    <w:lvl w:ilvl="5" w:tplc="08090005" w:tentative="1">
+      <w:start w:val="1"/>
+      <w:numFmt w:val="bullet"/>
+      <w:lvlText w:val=""/>
+      <w:lvlJc w:val="left"/>
+      <w:pPr>
+        <w:ind w:left="4320" w:hanging="360"/>
+      </w:pPr>
+      <w:rPr>
+        <w:rFonts w:ascii="Wingdings" w:hAnsi="Wingdings" w:hint="default"/>
+      </w:rPr>
+    </w:lvl>
+    <w:lvl w:ilvl="6" w:tplc="08090001" w:tentative="1">
+      <w:start w:val="1"/>
+      <w:numFmt w:val="bullet"/>
+      <w:lvlText w:val=""/>
+      <w:lvlJc w:val="left"/>
+      <w:pPr>
+        <w:ind w:left="5040" w:hanging="360"/>
+      </w:pPr>
+      <w:rPr>
+        <w:rFonts w:ascii="Symbol" w:hAnsi="Symbol" w:hint="default"/>
+      </w:rPr>
+    </w:lvl>
+    <w:lvl w:ilvl="7" w:tplc="08090003" w:tentative="1">
+      <w:start w:val="1"/>
+      <w:numFmt w:val="bullet"/>
+      <w:lvlText w:val="o"/>
+      <w:lvlJc w:val="left"/>
+      <w:pPr>
+        <w:ind w:left="5760" w:hanging="360"/>
+      </w:pPr>
+      <w:rPr>
+        <w:rFonts w:ascii="Courier New" w:hAnsi="Courier New" w:cs="Courier New" w:hint="default"/>
+      </w:rPr>
+    </w:lvl>
+    <w:lvl w:ilvl="8" w:tplc="08090005" w:tentative="1">
+      <w:start w:val="1"/>
+      <w:numFmt w:val="bullet"/>
+      <w:lvlText w:val=""/>
+      <w:lvlJc w:val="left"/>
+      <w:pPr>
+        <w:ind w:left="6480" w:hanging="360"/>
+      </w:pPr>
+      <w:rPr>
+        <w:rFonts w:ascii="Wingdings" w:hAnsi="Wingdings" w:hint="default"/>
+      </w:rPr>
+    </w:lvl>
+  </w:abstractNum>
+  <w:abstractNum w:abstractNumId="14">
     <w:nsid w:val="30EA47E2"/>
     <w:multiLevelType w:val="hybridMultilevel"/>
     <w:tmpl w:val="D19AA240"/>
@@ -6141,7 +6800,7 @@
       </w:rPr>
     </w:lvl>
   </w:abstractNum>
-  <w:abstractNum w:abstractNumId="14">
+  <w:abstractNum w:abstractNumId="15">
     <w:nsid w:val="31791DB1"/>
     <w:multiLevelType w:val="hybridMultilevel"/>
     <w:tmpl w:val="87927C84"/>
@@ -6254,7 +6913,120 @@
       </w:rPr>
     </w:lvl>
   </w:abstractNum>
-  <w:abstractNum w:abstractNumId="15">
+  <w:abstractNum w:abstractNumId="16">
+    <w:nsid w:val="3CDA416C"/>
+    <w:multiLevelType w:val="hybridMultilevel"/>
+    <w:tmpl w:val="20B2BFBE"/>
+    <w:lvl w:ilvl="0" w:tplc="08090001">
+      <w:start w:val="1"/>
+      <w:numFmt w:val="bullet"/>
+      <w:lvlText w:val=""/>
+      <w:lvlJc w:val="left"/>
+      <w:pPr>
+        <w:ind w:left="1440" w:hanging="360"/>
+      </w:pPr>
+      <w:rPr>
+        <w:rFonts w:ascii="Symbol" w:hAnsi="Symbol" w:hint="default"/>
+      </w:rPr>
+    </w:lvl>
+    <w:lvl w:ilvl="1" w:tplc="08090003" w:tentative="1">
+      <w:start w:val="1"/>
+      <w:numFmt w:val="bullet"/>
+      <w:lvlText w:val="o"/>
+      <w:lvlJc w:val="left"/>
+      <w:pPr>
+        <w:ind w:left="2160" w:hanging="360"/>
+      </w:pPr>
+      <w:rPr>
+        <w:rFonts w:ascii="Courier New" w:hAnsi="Courier New" w:cs="Courier New" w:hint="default"/>
+      </w:rPr>
+    </w:lvl>
+    <w:lvl w:ilvl="2" w:tplc="08090005" w:tentative="1">
+      <w:start w:val="1"/>
+      <w:numFmt w:val="bullet"/>
+      <w:lvlText w:val=""/>
+      <w:lvlJc w:val="left"/>
+      <w:pPr>
+        <w:ind w:left="2880" w:hanging="360"/>
+      </w:pPr>
+      <w:rPr>
+        <w:rFonts w:ascii="Wingdings" w:hAnsi="Wingdings" w:hint="default"/>
+      </w:rPr>
+    </w:lvl>
+    <w:lvl w:ilvl="3" w:tplc="08090001" w:tentative="1">
+      <w:start w:val="1"/>
+      <w:numFmt w:val="bullet"/>
+      <w:lvlText w:val=""/>
+      <w:lvlJc w:val="left"/>
+      <w:pPr>
+        <w:ind w:left="3600" w:hanging="360"/>
+      </w:pPr>
+      <w:rPr>
+        <w:rFonts w:ascii="Symbol" w:hAnsi="Symbol" w:hint="default"/>
+      </w:rPr>
+    </w:lvl>
+    <w:lvl w:ilvl="4" w:tplc="08090003" w:tentative="1">
+      <w:start w:val="1"/>
+      <w:numFmt w:val="bullet"/>
+      <w:lvlText w:val="o"/>
+      <w:lvlJc w:val="left"/>
+      <w:pPr>
+        <w:ind w:left="4320" w:hanging="360"/>
+      </w:pPr>
+      <w:rPr>
+        <w:rFonts w:ascii="Courier New" w:hAnsi="Courier New" w:cs="Courier New" w:hint="default"/>
+      </w:rPr>
+    </w:lvl>
+    <w:lvl w:ilvl="5" w:tplc="08090005" w:tentative="1">
+      <w:start w:val="1"/>
+      <w:numFmt w:val="bullet"/>
+      <w:lvlText w:val=""/>
+      <w:lvlJc w:val="left"/>
+      <w:pPr>
+        <w:ind w:left="5040" w:hanging="360"/>
+      </w:pPr>
+      <w:rPr>
+        <w:rFonts w:ascii="Wingdings" w:hAnsi="Wingdings" w:hint="default"/>
+      </w:rPr>
+    </w:lvl>
+    <w:lvl w:ilvl="6" w:tplc="08090001" w:tentative="1">
+      <w:start w:val="1"/>
+      <w:numFmt w:val="bullet"/>
+      <w:lvlText w:val=""/>
+      <w:lvlJc w:val="left"/>
+      <w:pPr>
+        <w:ind w:left="5760" w:hanging="360"/>
+      </w:pPr>
+      <w:rPr>
+        <w:rFonts w:ascii="Symbol" w:hAnsi="Symbol" w:hint="default"/>
+      </w:rPr>
+    </w:lvl>
+    <w:lvl w:ilvl="7" w:tplc="08090003" w:tentative="1">
+      <w:start w:val="1"/>
+      <w:numFmt w:val="bullet"/>
+      <w:lvlText w:val="o"/>
+      <w:lvlJc w:val="left"/>
+      <w:pPr>
+        <w:ind w:left="6480" w:hanging="360"/>
+      </w:pPr>
+      <w:rPr>
+        <w:rFonts w:ascii="Courier New" w:hAnsi="Courier New" w:cs="Courier New" w:hint="default"/>
+      </w:rPr>
+    </w:lvl>
+    <w:lvl w:ilvl="8" w:tplc="08090005" w:tentative="1">
+      <w:start w:val="1"/>
+      <w:numFmt w:val="bullet"/>
+      <w:lvlText w:val=""/>
+      <w:lvlJc w:val="left"/>
+      <w:pPr>
+        <w:ind w:left="7200" w:hanging="360"/>
+      </w:pPr>
+      <w:rPr>
+        <w:rFonts w:ascii="Wingdings" w:hAnsi="Wingdings" w:hint="default"/>
+      </w:rPr>
+    </w:lvl>
+  </w:abstractNum>
+  <w:abstractNum w:abstractNumId="17">
     <w:nsid w:val="465E51C6"/>
     <w:multiLevelType w:val="hybridMultilevel"/>
     <w:tmpl w:val="9EDCE3EA"/>
@@ -6367,7 +7139,7 @@
       </w:rPr>
     </w:lvl>
   </w:abstractNum>
-  <w:abstractNum w:abstractNumId="16">
+  <w:abstractNum w:abstractNumId="18">
     <w:nsid w:val="4F0D5CC3"/>
     <w:multiLevelType w:val="multilevel"/>
     <w:tmpl w:val="7494DB1A"/>
@@ -6453,7 +7225,7 @@
       </w:pPr>
     </w:lvl>
   </w:abstractNum>
-  <w:abstractNum w:abstractNumId="17">
+  <w:abstractNum w:abstractNumId="19">
     <w:nsid w:val="508E2C8F"/>
     <w:multiLevelType w:val="multilevel"/>
     <w:tmpl w:val="F3582D12"/>
@@ -6543,7 +7315,7 @@
       </w:pPr>
     </w:lvl>
   </w:abstractNum>
-  <w:abstractNum w:abstractNumId="18">
+  <w:abstractNum w:abstractNumId="20">
     <w:nsid w:val="57186A4D"/>
     <w:multiLevelType w:val="multilevel"/>
     <w:tmpl w:val="01AEC748"/>
@@ -6629,7 +7401,7 @@
       </w:pPr>
     </w:lvl>
   </w:abstractNum>
-  <w:abstractNum w:abstractNumId="19">
+  <w:abstractNum w:abstractNumId="21">
     <w:nsid w:val="577F7E4C"/>
     <w:multiLevelType w:val="hybridMultilevel"/>
     <w:tmpl w:val="06F64B2A"/>
@@ -6742,7 +7514,7 @@
       </w:rPr>
     </w:lvl>
   </w:abstractNum>
-  <w:abstractNum w:abstractNumId="20">
+  <w:abstractNum w:abstractNumId="22">
     <w:nsid w:val="578304C9"/>
     <w:multiLevelType w:val="hybridMultilevel"/>
     <w:tmpl w:val="9AC05772"/>
@@ -6831,7 +7603,120 @@
       </w:pPr>
     </w:lvl>
   </w:abstractNum>
-  <w:abstractNum w:abstractNumId="21">
+  <w:abstractNum w:abstractNumId="23">
+    <w:nsid w:val="57E94119"/>
+    <w:multiLevelType w:val="hybridMultilevel"/>
+    <w:tmpl w:val="758CEC0E"/>
+    <w:lvl w:ilvl="0" w:tplc="08090001">
+      <w:start w:val="1"/>
+      <w:numFmt w:val="bullet"/>
+      <w:lvlText w:val=""/>
+      <w:lvlJc w:val="left"/>
+      <w:pPr>
+        <w:ind w:left="720" w:hanging="360"/>
+      </w:pPr>
+      <w:rPr>
+        <w:rFonts w:ascii="Symbol" w:hAnsi="Symbol" w:hint="default"/>
+      </w:rPr>
+    </w:lvl>
+    <w:lvl w:ilvl="1" w:tplc="08090003" w:tentative="1">
+      <w:start w:val="1"/>
+      <w:numFmt w:val="bullet"/>
+      <w:lvlText w:val="o"/>
+      <w:lvlJc w:val="left"/>
+      <w:pPr>
+        <w:ind w:left="1440" w:hanging="360"/>
+      </w:pPr>
+      <w:rPr>
+        <w:rFonts w:ascii="Courier New" w:hAnsi="Courier New" w:cs="Courier New" w:hint="default"/>
+      </w:rPr>
+    </w:lvl>
+    <w:lvl w:ilvl="2" w:tplc="08090005" w:tentative="1">
+      <w:start w:val="1"/>
+      <w:numFmt w:val="bullet"/>
+      <w:lvlText w:val=""/>
+      <w:lvlJc w:val="left"/>
+      <w:pPr>
+        <w:ind w:left="2160" w:hanging="360"/>
+      </w:pPr>
+      <w:rPr>
+        <w:rFonts w:ascii="Wingdings" w:hAnsi="Wingdings" w:hint="default"/>
+      </w:rPr>
+    </w:lvl>
+    <w:lvl w:ilvl="3" w:tplc="08090001" w:tentative="1">
+      <w:start w:val="1"/>
+      <w:numFmt w:val="bullet"/>
+      <w:lvlText w:val=""/>
+      <w:lvlJc w:val="left"/>
+      <w:pPr>
+        <w:ind w:left="2880" w:hanging="360"/>
+      </w:pPr>
+      <w:rPr>
+        <w:rFonts w:ascii="Symbol" w:hAnsi="Symbol" w:hint="default"/>
+      </w:rPr>
+    </w:lvl>
+    <w:lvl w:ilvl="4" w:tplc="08090003" w:tentative="1">
+      <w:start w:val="1"/>
+      <w:numFmt w:val="bullet"/>
+      <w:lvlText w:val="o"/>
+      <w:lvlJc w:val="left"/>
+      <w:pPr>
+        <w:ind w:left="3600" w:hanging="360"/>
+      </w:pPr>
+      <w:rPr>
+        <w:rFonts w:ascii="Courier New" w:hAnsi="Courier New" w:cs="Courier New" w:hint="default"/>
+      </w:rPr>
+    </w:lvl>
+    <w:lvl w:ilvl="5" w:tplc="08090005" w:tentative="1">
+      <w:start w:val="1"/>
+      <w:numFmt w:val="bullet"/>
+      <w:lvlText w:val=""/>
+      <w:lvlJc w:val="left"/>
+      <w:pPr>
+        <w:ind w:left="4320" w:hanging="360"/>
+      </w:pPr>
+      <w:rPr>
+        <w:rFonts w:ascii="Wingdings" w:hAnsi="Wingdings" w:hint="default"/>
+      </w:rPr>
+    </w:lvl>
+    <w:lvl w:ilvl="6" w:tplc="08090001" w:tentative="1">
+      <w:start w:val="1"/>
+      <w:numFmt w:val="bullet"/>
+      <w:lvlText w:val=""/>
+      <w:lvlJc w:val="left"/>
+      <w:pPr>
+        <w:ind w:left="5040" w:hanging="360"/>
+      </w:pPr>
+      <w:rPr>
+        <w:rFonts w:ascii="Symbol" w:hAnsi="Symbol" w:hint="default"/>
+      </w:rPr>
+    </w:lvl>
+    <w:lvl w:ilvl="7" w:tplc="08090003" w:tentative="1">
+      <w:start w:val="1"/>
+      <w:numFmt w:val="bullet"/>
+      <w:lvlText w:val="o"/>
+      <w:lvlJc w:val="left"/>
+      <w:pPr>
+        <w:ind w:left="5760" w:hanging="360"/>
+      </w:pPr>
+      <w:rPr>
+        <w:rFonts w:ascii="Courier New" w:hAnsi="Courier New" w:cs="Courier New" w:hint="default"/>
+      </w:rPr>
+    </w:lvl>
+    <w:lvl w:ilvl="8" w:tplc="08090005" w:tentative="1">
+      <w:start w:val="1"/>
+      <w:numFmt w:val="bullet"/>
+      <w:lvlText w:val=""/>
+      <w:lvlJc w:val="left"/>
+      <w:pPr>
+        <w:ind w:left="6480" w:hanging="360"/>
+      </w:pPr>
+      <w:rPr>
+        <w:rFonts w:ascii="Wingdings" w:hAnsi="Wingdings" w:hint="default"/>
+      </w:rPr>
+    </w:lvl>
+  </w:abstractNum>
+  <w:abstractNum w:abstractNumId="24">
     <w:nsid w:val="58BF525D"/>
     <w:multiLevelType w:val="hybridMultilevel"/>
     <w:tmpl w:val="12129F1A"/>
@@ -6917,7 +7802,7 @@
       </w:pPr>
     </w:lvl>
   </w:abstractNum>
-  <w:abstractNum w:abstractNumId="22">
+  <w:abstractNum w:abstractNumId="25">
     <w:nsid w:val="61EE23B9"/>
     <w:multiLevelType w:val="hybridMultilevel"/>
     <w:tmpl w:val="4816CD6C"/>
@@ -7030,7 +7915,7 @@
       </w:rPr>
     </w:lvl>
   </w:abstractNum>
-  <w:abstractNum w:abstractNumId="23">
+  <w:abstractNum w:abstractNumId="26">
     <w:nsid w:val="624C5663"/>
     <w:multiLevelType w:val="hybridMultilevel"/>
     <w:tmpl w:val="A5F40000"/>
@@ -7143,7 +8028,7 @@
       </w:rPr>
     </w:lvl>
   </w:abstractNum>
-  <w:abstractNum w:abstractNumId="24">
+  <w:abstractNum w:abstractNumId="27">
     <w:nsid w:val="62F11296"/>
     <w:multiLevelType w:val="hybridMultilevel"/>
     <w:tmpl w:val="6B40FE20"/>
@@ -7229,7 +8114,120 @@
       </w:pPr>
     </w:lvl>
   </w:abstractNum>
-  <w:abstractNum w:abstractNumId="25">
+  <w:abstractNum w:abstractNumId="28">
+    <w:nsid w:val="659D77D3"/>
+    <w:multiLevelType w:val="hybridMultilevel"/>
+    <w:tmpl w:val="5BE4D734"/>
+    <w:lvl w:ilvl="0" w:tplc="08090001">
+      <w:start w:val="1"/>
+      <w:numFmt w:val="bullet"/>
+      <w:lvlText w:val=""/>
+      <w:lvlJc w:val="left"/>
+      <w:pPr>
+        <w:ind w:left="720" w:hanging="360"/>
+      </w:pPr>
+      <w:rPr>
+        <w:rFonts w:ascii="Symbol" w:hAnsi="Symbol" w:hint="default"/>
+      </w:rPr>
+    </w:lvl>
+    <w:lvl w:ilvl="1" w:tplc="08090003" w:tentative="1">
+      <w:start w:val="1"/>
+      <w:numFmt w:val="bullet"/>
+      <w:lvlText w:val="o"/>
+      <w:lvlJc w:val="left"/>
+      <w:pPr>
+        <w:ind w:left="1440" w:hanging="360"/>
+      </w:pPr>
+      <w:rPr>
+        <w:rFonts w:ascii="Courier New" w:hAnsi="Courier New" w:cs="Courier New" w:hint="default"/>
+      </w:rPr>
+    </w:lvl>
+    <w:lvl w:ilvl="2" w:tplc="08090005" w:tentative="1">
+      <w:start w:val="1"/>
+      <w:numFmt w:val="bullet"/>
+      <w:lvlText w:val=""/>
+      <w:lvlJc w:val="left"/>
+      <w:pPr>
+        <w:ind w:left="2160" w:hanging="360"/>
+      </w:pPr>
+      <w:rPr>
+        <w:rFonts w:ascii="Wingdings" w:hAnsi="Wingdings" w:hint="default"/>
+      </w:rPr>
+    </w:lvl>
+    <w:lvl w:ilvl="3" w:tplc="08090001" w:tentative="1">
+      <w:start w:val="1"/>
+      <w:numFmt w:val="bullet"/>
+      <w:lvlText w:val=""/>
+      <w:lvlJc w:val="left"/>
+      <w:pPr>
+        <w:ind w:left="2880" w:hanging="360"/>
+      </w:pPr>
+      <w:rPr>
+        <w:rFonts w:ascii="Symbol" w:hAnsi="Symbol" w:hint="default"/>
+      </w:rPr>
+    </w:lvl>
+    <w:lvl w:ilvl="4" w:tplc="08090003" w:tentative="1">
+      <w:start w:val="1"/>
+      <w:numFmt w:val="bullet"/>
+      <w:lvlText w:val="o"/>
+      <w:lvlJc w:val="left"/>
+      <w:pPr>
+        <w:ind w:left="3600" w:hanging="360"/>
+      </w:pPr>
+      <w:rPr>
+        <w:rFonts w:ascii="Courier New" w:hAnsi="Courier New" w:cs="Courier New" w:hint="default"/>
+      </w:rPr>
+    </w:lvl>
+    <w:lvl w:ilvl="5" w:tplc="08090005" w:tentative="1">
+      <w:start w:val="1"/>
+      <w:numFmt w:val="bullet"/>
+      <w:lvlText w:val=""/>
+      <w:lvlJc w:val="left"/>
+      <w:pPr>
+        <w:ind w:left="4320" w:hanging="360"/>
+      </w:pPr>
+      <w:rPr>
+        <w:rFonts w:ascii="Wingdings" w:hAnsi="Wingdings" w:hint="default"/>
+      </w:rPr>
+    </w:lvl>
+    <w:lvl w:ilvl="6" w:tplc="08090001" w:tentative="1">
+      <w:start w:val="1"/>
+      <w:numFmt w:val="bullet"/>
+      <w:lvlText w:val=""/>
+      <w:lvlJc w:val="left"/>
+      <w:pPr>
+        <w:ind w:left="5040" w:hanging="360"/>
+      </w:pPr>
+      <w:rPr>
+        <w:rFonts w:ascii="Symbol" w:hAnsi="Symbol" w:hint="default"/>
+      </w:rPr>
+    </w:lvl>
+    <w:lvl w:ilvl="7" w:tplc="08090003" w:tentative="1">
+      <w:start w:val="1"/>
+      <w:numFmt w:val="bullet"/>
+      <w:lvlText w:val="o"/>
+      <w:lvlJc w:val="left"/>
+      <w:pPr>
+        <w:ind w:left="5760" w:hanging="360"/>
+      </w:pPr>
+      <w:rPr>
+        <w:rFonts w:ascii="Courier New" w:hAnsi="Courier New" w:cs="Courier New" w:hint="default"/>
+      </w:rPr>
+    </w:lvl>
+    <w:lvl w:ilvl="8" w:tplc="08090005" w:tentative="1">
+      <w:start w:val="1"/>
+      <w:numFmt w:val="bullet"/>
+      <w:lvlText w:val=""/>
+      <w:lvlJc w:val="left"/>
+      <w:pPr>
+        <w:ind w:left="6480" w:hanging="360"/>
+      </w:pPr>
+      <w:rPr>
+        <w:rFonts w:ascii="Wingdings" w:hAnsi="Wingdings" w:hint="default"/>
+      </w:rPr>
+    </w:lvl>
+  </w:abstractNum>
+  <w:abstractNum w:abstractNumId="29">
     <w:nsid w:val="6B9D3129"/>
     <w:multiLevelType w:val="hybridMultilevel"/>
     <w:tmpl w:val="76E80DCE"/>
@@ -7342,7 +8340,7 @@
       </w:rPr>
     </w:lvl>
   </w:abstractNum>
-  <w:abstractNum w:abstractNumId="26">
+  <w:abstractNum w:abstractNumId="30">
     <w:nsid w:val="737B00A1"/>
     <w:multiLevelType w:val="hybridMultilevel"/>
     <w:tmpl w:val="9E7461E0"/>
@@ -7455,7 +8453,7 @@
       </w:rPr>
     </w:lvl>
   </w:abstractNum>
-  <w:abstractNum w:abstractNumId="27">
+  <w:abstractNum w:abstractNumId="31">
     <w:nsid w:val="74E42B41"/>
     <w:multiLevelType w:val="hybridMultilevel"/>
     <w:tmpl w:val="27F89B0C"/>
@@ -7541,7 +8539,7 @@
       </w:pPr>
     </w:lvl>
   </w:abstractNum>
-  <w:abstractNum w:abstractNumId="28">
+  <w:abstractNum w:abstractNumId="32">
     <w:nsid w:val="74FF33F3"/>
     <w:multiLevelType w:val="hybridMultilevel"/>
     <w:tmpl w:val="74F694BC"/>
@@ -7627,7 +8625,7 @@
       </w:pPr>
     </w:lvl>
   </w:abstractNum>
-  <w:abstractNum w:abstractNumId="29">
+  <w:abstractNum w:abstractNumId="33">
     <w:nsid w:val="75B564C2"/>
     <w:multiLevelType w:val="multilevel"/>
     <w:tmpl w:val="12129F1A"/>
@@ -7713,7 +8711,7 @@
       </w:pPr>
     </w:lvl>
   </w:abstractNum>
-  <w:abstractNum w:abstractNumId="30">
+  <w:abstractNum w:abstractNumId="34">
     <w:nsid w:val="76FF7600"/>
     <w:multiLevelType w:val="multilevel"/>
     <w:tmpl w:val="27F89B0C"/>
@@ -7799,7 +8797,7 @@
       </w:pPr>
     </w:lvl>
   </w:abstractNum>
-  <w:abstractNum w:abstractNumId="31">
+  <w:abstractNum w:abstractNumId="35">
     <w:nsid w:val="7DAB6BE7"/>
     <w:multiLevelType w:val="multilevel"/>
     <w:tmpl w:val="6A84A812"/>
@@ -7888,7 +8886,7 @@
       </w:pPr>
     </w:lvl>
   </w:abstractNum>
-  <w:abstractNum w:abstractNumId="32">
+  <w:abstractNum w:abstractNumId="36">
     <w:nsid w:val="7F3F5F8C"/>
     <w:multiLevelType w:val="hybridMultilevel"/>
     <w:tmpl w:val="A8181396"/>
@@ -8001,7 +8999,7 @@
       </w:rPr>
     </w:lvl>
   </w:abstractNum>
-  <w:abstractNum w:abstractNumId="33">
+  <w:abstractNum w:abstractNumId="37">
     <w:nsid w:val="7F715C17"/>
     <w:multiLevelType w:val="hybridMultilevel"/>
     <w:tmpl w:val="2B8E703A"/>
@@ -8115,19 +9113,19 @@
     </w:lvl>
   </w:abstractNum>
   <w:num w:numId="1">
-    <w:abstractNumId w:val="18"/>
+    <w:abstractNumId w:val="20"/>
   </w:num>
   <w:num w:numId="2">
     <w:abstractNumId w:val="3"/>
   </w:num>
   <w:num w:numId="3">
-    <w:abstractNumId w:val="16"/>
+    <w:abstractNumId w:val="18"/>
   </w:num>
   <w:num w:numId="4">
-    <w:abstractNumId w:val="17"/>
+    <w:abstractNumId w:val="19"/>
   </w:num>
   <w:num w:numId="5">
-    <w:abstractNumId w:val="17"/>
+    <w:abstractNumId w:val="19"/>
     <w:lvlOverride w:ilvl="0">
       <w:startOverride w:val="1"/>
     </w:lvlOverride>
@@ -8157,7 +9155,7 @@
     </w:lvlOverride>
   </w:num>
   <w:num w:numId="6">
-    <w:abstractNumId w:val="15"/>
+    <w:abstractNumId w:val="17"/>
   </w:num>
   <w:num w:numId="7">
     <w:abstractNumId w:val="12"/>
@@ -8172,7 +9170,7 @@
     <w:abstractNumId w:val="1"/>
   </w:num>
   <w:num w:numId="11">
-    <w:abstractNumId w:val="17"/>
+    <w:abstractNumId w:val="19"/>
     <w:lvlOverride w:ilvl="0">
       <w:startOverride w:val="1"/>
     </w:lvlOverride>
@@ -8202,7 +9200,7 @@
     </w:lvlOverride>
   </w:num>
   <w:num w:numId="12">
-    <w:abstractNumId w:val="17"/>
+    <w:abstractNumId w:val="19"/>
     <w:lvlOverride w:ilvl="0">
       <w:startOverride w:val="1"/>
     </w:lvlOverride>
@@ -8232,31 +9230,31 @@
     </w:lvlOverride>
   </w:num>
   <w:num w:numId="13">
-    <w:abstractNumId w:val="14"/>
+    <w:abstractNumId w:val="15"/>
   </w:num>
   <w:num w:numId="14">
-    <w:abstractNumId w:val="27"/>
+    <w:abstractNumId w:val="31"/>
   </w:num>
   <w:num w:numId="15">
-    <w:abstractNumId w:val="30"/>
+    <w:abstractNumId w:val="34"/>
   </w:num>
   <w:num w:numId="16">
     <w:abstractNumId w:val="11"/>
   </w:num>
   <w:num w:numId="17">
-    <w:abstractNumId w:val="31"/>
+    <w:abstractNumId w:val="35"/>
   </w:num>
   <w:num w:numId="18">
-    <w:abstractNumId w:val="20"/>
+    <w:abstractNumId w:val="22"/>
   </w:num>
   <w:num w:numId="19">
     <w:abstractNumId w:val="7"/>
   </w:num>
   <w:num w:numId="20">
-    <w:abstractNumId w:val="24"/>
+    <w:abstractNumId w:val="27"/>
   </w:num>
   <w:num w:numId="21">
-    <w:abstractNumId w:val="17"/>
+    <w:abstractNumId w:val="19"/>
     <w:lvlOverride w:ilvl="0">
       <w:startOverride w:val="1"/>
     </w:lvlOverride>
@@ -8286,19 +9284,19 @@
     </w:lvlOverride>
   </w:num>
   <w:num w:numId="22">
+    <w:abstractNumId w:val="36"/>
+  </w:num>
+  <w:num w:numId="23">
     <w:abstractNumId w:val="32"/>
   </w:num>
-  <w:num w:numId="23">
-    <w:abstractNumId w:val="28"/>
-  </w:num>
   <w:num w:numId="24">
-    <w:abstractNumId w:val="19"/>
+    <w:abstractNumId w:val="21"/>
   </w:num>
   <w:num w:numId="25">
-    <w:abstractNumId w:val="23"/>
+    <w:abstractNumId w:val="26"/>
   </w:num>
   <w:num w:numId="26">
-    <w:abstractNumId w:val="33"/>
+    <w:abstractNumId w:val="37"/>
   </w:num>
   <w:num w:numId="27">
     <w:abstractNumId w:val="0"/>
@@ -8310,16 +9308,16 @@
     <w:abstractNumId w:val="8"/>
   </w:num>
   <w:num w:numId="30">
-    <w:abstractNumId w:val="21"/>
+    <w:abstractNumId w:val="24"/>
   </w:num>
   <w:num w:numId="31">
+    <w:abstractNumId w:val="33"/>
+  </w:num>
+  <w:num w:numId="32">
     <w:abstractNumId w:val="29"/>
   </w:num>
-  <w:num w:numId="32">
-    <w:abstractNumId w:val="25"/>
-  </w:num>
   <w:num w:numId="33">
-    <w:abstractNumId w:val="17"/>
+    <w:abstractNumId w:val="19"/>
     <w:lvlOverride w:ilvl="0">
       <w:startOverride w:val="1"/>
     </w:lvlOverride>
@@ -8349,10 +9347,10 @@
     </w:lvlOverride>
   </w:num>
   <w:num w:numId="34">
-    <w:abstractNumId w:val="13"/>
+    <w:abstractNumId w:val="14"/>
   </w:num>
   <w:num w:numId="35">
-    <w:abstractNumId w:val="17"/>
+    <w:abstractNumId w:val="19"/>
     <w:lvlOverride w:ilvl="0">
       <w:startOverride w:val="1"/>
     </w:lvlOverride>
@@ -8382,19 +9380,31 @@
     </w:lvlOverride>
   </w:num>
   <w:num w:numId="36">
-    <w:abstractNumId w:val="26"/>
+    <w:abstractNumId w:val="30"/>
   </w:num>
   <w:num w:numId="37">
     <w:abstractNumId w:val="4"/>
   </w:num>
   <w:num w:numId="38">
-    <w:abstractNumId w:val="22"/>
+    <w:abstractNumId w:val="25"/>
   </w:num>
   <w:num w:numId="39">
     <w:abstractNumId w:val="10"/>
   </w:num>
   <w:num w:numId="40">
     <w:abstractNumId w:val="5"/>
+  </w:num>
+  <w:num w:numId="41">
+    <w:abstractNumId w:val="28"/>
+  </w:num>
+  <w:num w:numId="42">
+    <w:abstractNumId w:val="23"/>
+  </w:num>
+  <w:num w:numId="43">
+    <w:abstractNumId w:val="16"/>
+  </w:num>
+  <w:num w:numId="44">
+    <w:abstractNumId w:val="13"/>
   </w:num>
 </w:numbering>
 </file>
@@ -8907,6 +9917,7 @@
   <w:style w:type="character" w:default="1" w:styleId="DefaultParagraphFont">
     <w:name w:val="Default Paragraph Font"/>
     <w:uiPriority w:val="1"/>
+    <w:semiHidden/>
     <w:unhideWhenUsed/>
   </w:style>
   <w:style w:type="table" w:default="1" w:styleId="TableNormal">
@@ -9653,7 +10664,7 @@
 </file>
 
 <file path=customXml/itemProps1.xml><?xml version="1.0" encoding="utf-8"?>
-<ds:datastoreItem xmlns:ds="http://schemas.openxmlformats.org/officeDocument/2006/customXml" ds:itemID="{E0567BDE-C79B-6D44-B2BE-DDD48487773E}">
+<ds:datastoreItem xmlns:ds="http://schemas.openxmlformats.org/officeDocument/2006/customXml" ds:itemID="{E8C819B9-2804-A24D-A75C-CC67302BFC2C}">
   <ds:schemaRefs>
     <ds:schemaRef ds:uri="http://schemas.openxmlformats.org/officeDocument/2006/bibliography"/>
   </ds:schemaRefs>

</xml_diff>

<commit_message>
Added youtube video link to documentation
</commit_message>
<xml_diff>
--- a/Let's Move IT - Unity as fleet manager.docx
+++ b/Let's Move IT - Unity as fleet manager.docx
@@ -899,14 +899,27 @@
                             <w:r>
                               <w:t xml:space="preserve">Figure </w:t>
                             </w:r>
-                            <w:fldSimple w:instr=" SEQ Figure \* ARABIC ">
-                              <w:r>
-                                <w:rPr>
-                                  <w:noProof/>
-                                </w:rPr>
-                                <w:t>1</w:t>
-                              </w:r>
-                            </w:fldSimple>
+                            <w:r>
+                              <w:fldChar w:fldCharType="begin"/>
+                            </w:r>
+                            <w:r>
+                              <w:instrText xml:space="preserve"> SEQ Figure \* ARABIC </w:instrText>
+                            </w:r>
+                            <w:r>
+                              <w:fldChar w:fldCharType="separate"/>
+                            </w:r>
+                            <w:r>
+                              <w:rPr>
+                                <w:noProof/>
+                              </w:rPr>
+                              <w:t>1</w:t>
+                            </w:r>
+                            <w:r>
+                              <w:rPr>
+                                <w:noProof/>
+                              </w:rPr>
+                              <w:fldChar w:fldCharType="end"/>
+                            </w:r>
                             <w:bookmarkEnd w:id="3"/>
                             <w:r>
                               <w:t xml:space="preserve"> Playground setup</w:t>
@@ -3604,14 +3617,27 @@
       <w:r>
         <w:t xml:space="preserve">Figure </w:t>
       </w:r>
-      <w:fldSimple w:instr=" SEQ Figure \* ARABIC ">
-        <w:r>
-          <w:rPr>
-            <w:noProof/>
-          </w:rPr>
-          <w:t>2</w:t>
-        </w:r>
-      </w:fldSimple>
+      <w:r>
+        <w:fldChar w:fldCharType="begin"/>
+      </w:r>
+      <w:r>
+        <w:instrText xml:space="preserve"> SEQ Figure \* ARABIC </w:instrText>
+      </w:r>
+      <w:r>
+        <w:fldChar w:fldCharType="separate"/>
+      </w:r>
+      <w:r>
+        <w:rPr>
+          <w:noProof/>
+        </w:rPr>
+        <w:t>2</w:t>
+      </w:r>
+      <w:r>
+        <w:rPr>
+          <w:noProof/>
+        </w:rPr>
+        <w:fldChar w:fldCharType="end"/>
+      </w:r>
       <w:bookmarkEnd w:id="6"/>
       <w:r>
         <w:t xml:space="preserve"> Soccer experiment</w:t>
@@ -3655,15 +3681,21 @@
     </w:p>
     <w:p>
       <w:r>
-        <w:t>At &lt;</w:t>
-      </w:r>
-      <w:proofErr w:type="spellStart"/>
-      <w:r>
-        <w:t>youtube</w:t>
-      </w:r>
-      <w:proofErr w:type="spellEnd"/>
-      <w:r>
-        <w:t xml:space="preserve"> link&gt; a demo video of the </w:t>
+        <w:t xml:space="preserve">At </w:t>
+      </w:r>
+      <w:hyperlink r:id="rId28" w:history="1">
+        <w:r>
+          <w:rPr>
+            <w:rStyle w:val="Hyperlink"/>
+          </w:rPr>
+          <w:t>https://youtu.be/mdvvy58DPDM</w:t>
+        </w:r>
+      </w:hyperlink>
+      <w:r>
+        <w:t xml:space="preserve"> </w:t>
+      </w:r>
+      <w:r>
+        <w:t xml:space="preserve">a demo video of the </w:t>
       </w:r>
       <w:r>
         <w:t>soccer experiment</w:t>
@@ -3705,10 +3737,39 @@
         </w:numPr>
       </w:pPr>
       <w:r>
-        <w:t>Out of 10 times, the EV3 scored 10 times</w:t>
+        <w:t>Ou</w:t>
+      </w:r>
+      <w:r>
+        <w:t>t of 10 times, the EV3 scores</w:t>
+      </w:r>
+      <w:r>
+        <w:t xml:space="preserve"> 8</w:t>
+      </w:r>
+      <w:r>
+        <w:t xml:space="preserve"> times</w:t>
       </w:r>
       <w:r>
         <w:t>.</w:t>
+      </w:r>
+      <w:r>
+        <w:t xml:space="preserve"> Because </w:t>
+      </w:r>
+      <w:r>
+        <w:t xml:space="preserve">the EV3 moves slowly the ball is also pushed slowly. Because the floor is not flat the ball can roll </w:t>
+      </w:r>
+      <w:proofErr w:type="spellStart"/>
+      <w:r>
+        <w:t>sidewards</w:t>
+      </w:r>
+      <w:proofErr w:type="spellEnd"/>
+      <w:r>
+        <w:t xml:space="preserve"> and miss the goal.</w:t>
+      </w:r>
+      <w:r>
+        <w:t xml:space="preserve"> </w:t>
+      </w:r>
+      <w:r>
+        <w:t xml:space="preserve"> This can be solved by increasing the speed of the EV3 so the ball is pushed with more force. This requires more computing power to increase the framerate to keep up with the faster movements.</w:t>
       </w:r>
     </w:p>
     <w:p/>
@@ -3847,13 +3908,7 @@
         <w:rPr>
           <w:i/>
         </w:rPr>
-        <w:t xml:space="preserve"> </w:t>
-      </w:r>
-      <w:r>
-        <w:rPr>
-          <w:i/>
-        </w:rPr>
-        <w:t>“How useful are Unity tools like behavior trees, decision trees, pathfinding for fleet management?”</w:t>
+        <w:t xml:space="preserve"> “How useful are Unity tools like behavior trees, decision trees, pathfinding for fleet management?”</w:t>
       </w:r>
     </w:p>
     <w:p>
@@ -3909,7 +3964,27 @@
         <w:rPr>
           <w:i/>
         </w:rPr>
-        <w:t>How would Unity compare to existing fleet management systems?</w:t>
+        <w:t>“</w:t>
+      </w:r>
+      <w:r>
+        <w:rPr>
+          <w:i/>
+        </w:rPr>
+        <w:t>How would Unity compare to existing fleet management systems</w:t>
+      </w:r>
+      <w:bookmarkStart w:id="7" w:name="_GoBack"/>
+      <w:bookmarkEnd w:id="7"/>
+      <w:r>
+        <w:rPr>
+          <w:i/>
+        </w:rPr>
+        <w:t>?</w:t>
+      </w:r>
+      <w:r>
+        <w:rPr>
+          <w:i/>
+        </w:rPr>
+        <w:t>”</w:t>
       </w:r>
     </w:p>
     <w:p>
@@ -3927,12 +4002,7 @@
         <w:t>s</w:t>
       </w:r>
       <w:r>
-        <w:t xml:space="preserve"> with exi</w:t>
-      </w:r>
-      <w:bookmarkStart w:id="7" w:name="_GoBack"/>
-      <w:bookmarkEnd w:id="7"/>
-      <w:r>
-        <w:t>sting fleet management solutions.</w:t>
+        <w:t xml:space="preserve"> with existing fleet management solutions.</w:t>
       </w:r>
     </w:p>
     <w:p/>
@@ -4002,7 +4072,7 @@
         </w:rPr>
         <w:t xml:space="preserve">, H. (2017). RAAK MKB Project LET’S MOVE IT. Retrieved from </w:t>
       </w:r>
-      <w:hyperlink r:id="rId28" w:history="1">
+      <w:hyperlink r:id="rId29" w:history="1">
         <w:r>
           <w:rPr>
             <w:rStyle w:val="Hyperlink"/>
@@ -4428,7 +4498,7 @@
       <w:r>
         <w:t xml:space="preserve">Making use of </w:t>
       </w:r>
-      <w:hyperlink r:id="rId29" w:history="1">
+      <w:hyperlink r:id="rId30" w:history="1">
         <w:r>
           <w:rPr>
             <w:rStyle w:val="Hyperlink"/>
@@ -4559,7 +4629,7 @@
       <w:r>
         <w:t xml:space="preserve">Making use of </w:t>
       </w:r>
-      <w:hyperlink r:id="rId30" w:history="1">
+      <w:hyperlink r:id="rId31" w:history="1">
         <w:r>
           <w:rPr>
             <w:rStyle w:val="Hyperlink"/>
@@ -4689,7 +4759,7 @@
       <w:r>
         <w:t xml:space="preserve"> use of </w:t>
       </w:r>
-      <w:hyperlink r:id="rId31" w:history="1">
+      <w:hyperlink r:id="rId32" w:history="1">
         <w:r>
           <w:rPr>
             <w:rStyle w:val="Hyperlink"/>
@@ -4921,7 +4991,7 @@
       <w:r>
         <w:t xml:space="preserve"> is described at </w:t>
       </w:r>
-      <w:hyperlink r:id="rId32" w:history="1">
+      <w:hyperlink r:id="rId33" w:history="1">
         <w:r>
           <w:rPr>
             <w:rStyle w:val="Hyperlink"/>
@@ -5119,7 +5189,7 @@
       <w:r>
         <w:t xml:space="preserve">At </w:t>
       </w:r>
-      <w:hyperlink r:id="rId33" w:history="1">
+      <w:hyperlink r:id="rId34" w:history="1">
         <w:r>
           <w:rPr>
             <w:rStyle w:val="Hyperlink"/>
@@ -10664,7 +10734,7 @@
 </file>
 
 <file path=customXml/itemProps1.xml><?xml version="1.0" encoding="utf-8"?>
-<ds:datastoreItem xmlns:ds="http://schemas.openxmlformats.org/officeDocument/2006/customXml" ds:itemID="{E8C819B9-2804-A24D-A75C-CC67302BFC2C}">
+<ds:datastoreItem xmlns:ds="http://schemas.openxmlformats.org/officeDocument/2006/customXml" ds:itemID="{F9801EF0-A9D6-8E4F-9635-8CA9BBDF4E8B}">
   <ds:schemaRefs>
     <ds:schemaRef ds:uri="http://schemas.openxmlformats.org/officeDocument/2006/bibliography"/>
   </ds:schemaRefs>

</xml_diff>

<commit_message>
Added a picture of the actual playground
</commit_message>
<xml_diff>
--- a/Let's Move IT - Unity as fleet manager.docx
+++ b/Let's Move IT - Unity as fleet manager.docx
@@ -20,21 +20,7 @@
         <w:rPr>
           <w:i/>
         </w:rPr>
-        <w:t xml:space="preserve">Rene </w:t>
-      </w:r>
-      <w:proofErr w:type="spellStart"/>
-      <w:r>
-        <w:rPr>
-          <w:i/>
-        </w:rPr>
-        <w:t>Bakx</w:t>
-      </w:r>
-      <w:proofErr w:type="spellEnd"/>
-      <w:r>
-        <w:rPr>
-          <w:i/>
-        </w:rPr>
-        <w:t xml:space="preserve">, </w:t>
+        <w:t xml:space="preserve">Rene Bakx, </w:t>
       </w:r>
       <w:r>
         <w:rPr>
@@ -633,15 +619,7 @@
         <w:t xml:space="preserve">is described. </w:t>
       </w:r>
       <w:r>
-        <w:t xml:space="preserve">This work is part of the </w:t>
-      </w:r>
-      <w:proofErr w:type="spellStart"/>
-      <w:r>
-        <w:t>Fontys</w:t>
-      </w:r>
-      <w:proofErr w:type="spellEnd"/>
-      <w:r>
-        <w:t xml:space="preserve"> FHICT activities on the two work packages: WP1 (planning and control) and WP4 (test area mobile robots)</w:t>
+        <w:t>This work is part of the Fontys FHICT activities on the two work packages: WP1 (planning and control) and WP4 (test area mobile robots)</w:t>
       </w:r>
       <w:r>
         <w:t>.</w:t>
@@ -678,26 +656,10 @@
     </w:p>
     <w:p>
       <w:r>
-        <w:t xml:space="preserve">To answer this </w:t>
-      </w:r>
-      <w:proofErr w:type="gramStart"/>
-      <w:r>
-        <w:t>question</w:t>
-      </w:r>
-      <w:proofErr w:type="gramEnd"/>
-      <w:r>
-        <w:t xml:space="preserve"> we </w:t>
-      </w:r>
-      <w:r>
-        <w:t xml:space="preserve">want to address the following </w:t>
-      </w:r>
-      <w:proofErr w:type="spellStart"/>
-      <w:r>
-        <w:t>subquestions</w:t>
-      </w:r>
-      <w:proofErr w:type="spellEnd"/>
-      <w:r>
-        <w:t>:</w:t>
+        <w:t xml:space="preserve">To answer this question we </w:t>
+      </w:r>
+      <w:r>
+        <w:t>want to address the following subquestions:</w:t>
       </w:r>
     </w:p>
     <w:p>
@@ -899,27 +861,14 @@
                             <w:r>
                               <w:t xml:space="preserve">Figure </w:t>
                             </w:r>
-                            <w:r>
-                              <w:fldChar w:fldCharType="begin"/>
-                            </w:r>
-                            <w:r>
-                              <w:instrText xml:space="preserve"> SEQ Figure \* ARABIC </w:instrText>
-                            </w:r>
-                            <w:r>
-                              <w:fldChar w:fldCharType="separate"/>
-                            </w:r>
-                            <w:r>
-                              <w:rPr>
-                                <w:noProof/>
-                              </w:rPr>
-                              <w:t>1</w:t>
-                            </w:r>
-                            <w:r>
-                              <w:rPr>
-                                <w:noProof/>
-                              </w:rPr>
-                              <w:fldChar w:fldCharType="end"/>
-                            </w:r>
+                            <w:fldSimple w:instr=" SEQ Figure \* ARABIC ">
+                              <w:r>
+                                <w:rPr>
+                                  <w:noProof/>
+                                </w:rPr>
+                                <w:t>1</w:t>
+                              </w:r>
+                            </w:fldSimple>
                             <w:bookmarkEnd w:id="3"/>
                             <w:r>
                               <w:t xml:space="preserve"> Playground setup</w:t>
@@ -1152,7 +1101,6 @@
                                     <w:szCs w:val="24"/>
                                   </w:rPr>
                                 </w:pPr>
-                                <w:proofErr w:type="gramStart"/>
                                 <w:r>
                                   <w:rPr>
                                     <w:rFonts w:asciiTheme="minorHAnsi" w:eastAsia="ＭＳ 明朝" w:hAnsi="Cambria"/>
@@ -1162,19 +1110,7 @@
                                     <w:szCs w:val="18"/>
                                     <w:lang w:val="nl-NL"/>
                                   </w:rPr>
-                                  <w:t>sensor</w:t>
-                                </w:r>
-                                <w:proofErr w:type="gramEnd"/>
-                                <w:r>
-                                  <w:rPr>
-                                    <w:rFonts w:asciiTheme="minorHAnsi" w:eastAsia="ＭＳ 明朝" w:hAnsi="Cambria"/>
-                                    <w:color w:val="000000" w:themeColor="dark1"/>
-                                    <w:kern w:val="24"/>
-                                    <w:sz w:val="18"/>
-                                    <w:szCs w:val="18"/>
-                                    <w:lang w:val="nl-NL"/>
-                                  </w:rPr>
-                                  <w:t xml:space="preserve"> data</w:t>
+                                  <w:t>sensor data</w:t>
                                 </w:r>
                               </w:p>
                             </w:txbxContent>
@@ -1291,7 +1227,6 @@
                                     <w:szCs w:val="24"/>
                                   </w:rPr>
                                 </w:pPr>
-                                <w:proofErr w:type="gramStart"/>
                                 <w:r>
                                   <w:rPr>
                                     <w:rFonts w:asciiTheme="minorHAnsi" w:eastAsia="ＭＳ 明朝" w:hAnsi="Cambria"/>
@@ -1301,33 +1236,8 @@
                                     <w:szCs w:val="18"/>
                                     <w:lang w:val="nl-NL"/>
                                   </w:rPr>
-                                  <w:t>move</w:t>
+                                  <w:t>move commands</w:t>
                                 </w:r>
-                                <w:proofErr w:type="gramEnd"/>
-                                <w:r>
-                                  <w:rPr>
-                                    <w:rFonts w:asciiTheme="minorHAnsi" w:eastAsia="ＭＳ 明朝" w:hAnsi="Cambria"/>
-                                    <w:color w:val="000000" w:themeColor="dark1"/>
-                                    <w:kern w:val="24"/>
-                                    <w:sz w:val="18"/>
-                                    <w:szCs w:val="18"/>
-                                    <w:lang w:val="nl-NL"/>
-                                  </w:rPr>
-                                  <w:t xml:space="preserve"> </w:t>
-                                </w:r>
-                                <w:proofErr w:type="spellStart"/>
-                                <w:r>
-                                  <w:rPr>
-                                    <w:rFonts w:asciiTheme="minorHAnsi" w:eastAsia="ＭＳ 明朝" w:hAnsi="Cambria"/>
-                                    <w:color w:val="000000" w:themeColor="dark1"/>
-                                    <w:kern w:val="24"/>
-                                    <w:sz w:val="18"/>
-                                    <w:szCs w:val="18"/>
-                                    <w:lang w:val="nl-NL"/>
-                                  </w:rPr>
-                                  <w:t>commands</w:t>
-                                </w:r>
-                                <w:proofErr w:type="spellEnd"/>
                               </w:p>
                             </w:txbxContent>
                           </wps:txbx>
@@ -1454,7 +1364,6 @@
                                   <w:szCs w:val="24"/>
                                 </w:rPr>
                               </w:pPr>
-                              <w:proofErr w:type="gramStart"/>
                               <w:r>
                                 <w:rPr>
                                   <w:rFonts w:asciiTheme="minorHAnsi" w:eastAsia="ＭＳ 明朝" w:hAnsi="Cambria"/>
@@ -1464,81 +1373,8 @@
                                   <w:szCs w:val="18"/>
                                   <w:lang w:val="nl-NL"/>
                                 </w:rPr>
-                                <w:t>laptop</w:t>
+                                <w:t>laptop running Unity and openCV</w:t>
                               </w:r>
-                              <w:proofErr w:type="gramEnd"/>
-                              <w:r>
-                                <w:rPr>
-                                  <w:rFonts w:asciiTheme="minorHAnsi" w:eastAsia="ＭＳ 明朝" w:hAnsi="Cambria"/>
-                                  <w:color w:val="000000" w:themeColor="dark1"/>
-                                  <w:kern w:val="24"/>
-                                  <w:sz w:val="18"/>
-                                  <w:szCs w:val="18"/>
-                                  <w:lang w:val="nl-NL"/>
-                                </w:rPr>
-                                <w:t xml:space="preserve"> running </w:t>
-                              </w:r>
-                              <w:proofErr w:type="spellStart"/>
-                              <w:r>
-                                <w:rPr>
-                                  <w:rFonts w:asciiTheme="minorHAnsi" w:eastAsia="ＭＳ 明朝" w:hAnsi="Cambria"/>
-                                  <w:color w:val="000000" w:themeColor="dark1"/>
-                                  <w:kern w:val="24"/>
-                                  <w:sz w:val="18"/>
-                                  <w:szCs w:val="18"/>
-                                  <w:lang w:val="nl-NL"/>
-                                </w:rPr>
-                                <w:t>Unity</w:t>
-                              </w:r>
-                              <w:proofErr w:type="spellEnd"/>
-                              <w:r>
-                                <w:rPr>
-                                  <w:rFonts w:asciiTheme="minorHAnsi" w:eastAsia="ＭＳ 明朝" w:hAnsi="Cambria"/>
-                                  <w:color w:val="000000" w:themeColor="dark1"/>
-                                  <w:kern w:val="24"/>
-                                  <w:sz w:val="18"/>
-                                  <w:szCs w:val="18"/>
-                                  <w:lang w:val="nl-NL"/>
-                                </w:rPr>
-                                <w:t xml:space="preserve"> </w:t>
-                              </w:r>
-                              <w:proofErr w:type="spellStart"/>
-                              <w:r>
-                                <w:rPr>
-                                  <w:rFonts w:asciiTheme="minorHAnsi" w:eastAsia="ＭＳ 明朝" w:hAnsi="Cambria"/>
-                                  <w:color w:val="000000" w:themeColor="dark1"/>
-                                  <w:kern w:val="24"/>
-                                  <w:sz w:val="18"/>
-                                  <w:szCs w:val="18"/>
-                                  <w:lang w:val="nl-NL"/>
-                                </w:rPr>
-                                <w:t>and</w:t>
-                              </w:r>
-                              <w:proofErr w:type="spellEnd"/>
-                              <w:r>
-                                <w:rPr>
-                                  <w:rFonts w:asciiTheme="minorHAnsi" w:eastAsia="ＭＳ 明朝" w:hAnsi="Cambria"/>
-                                  <w:color w:val="000000" w:themeColor="dark1"/>
-                                  <w:kern w:val="24"/>
-                                  <w:sz w:val="18"/>
-                                  <w:szCs w:val="18"/>
-                                  <w:lang w:val="nl-NL"/>
-                                </w:rPr>
-                                <w:t xml:space="preserve"> </w:t>
-                              </w:r>
-                              <w:proofErr w:type="spellStart"/>
-                              <w:r>
-                                <w:rPr>
-                                  <w:rFonts w:asciiTheme="minorHAnsi" w:eastAsia="ＭＳ 明朝" w:hAnsi="Cambria"/>
-                                  <w:color w:val="000000" w:themeColor="dark1"/>
-                                  <w:kern w:val="24"/>
-                                  <w:sz w:val="18"/>
-                                  <w:szCs w:val="18"/>
-                                  <w:lang w:val="nl-NL"/>
-                                </w:rPr>
-                                <w:t>openCV</w:t>
-                              </w:r>
-                              <w:proofErr w:type="spellEnd"/>
                             </w:p>
                           </w:txbxContent>
                         </wps:txbx>
@@ -1671,8 +1507,6 @@
                                   <w:szCs w:val="24"/>
                                 </w:rPr>
                               </w:pPr>
-                              <w:proofErr w:type="spellStart"/>
-                              <w:proofErr w:type="gramStart"/>
                               <w:r>
                                 <w:rPr>
                                   <w:rFonts w:asciiTheme="minorHAnsi" w:eastAsia="ＭＳ 明朝" w:hAnsi="Cambria"/>
@@ -1682,68 +1516,7 @@
                                   <w:szCs w:val="18"/>
                                   <w:lang w:val="nl-NL"/>
                                 </w:rPr>
-                                <w:t>position</w:t>
-                              </w:r>
-                              <w:proofErr w:type="spellEnd"/>
-                              <w:proofErr w:type="gramEnd"/>
-                              <w:r>
-                                <w:rPr>
-                                  <w:rFonts w:asciiTheme="minorHAnsi" w:eastAsia="ＭＳ 明朝" w:hAnsi="Cambria"/>
-                                  <w:color w:val="000000" w:themeColor="dark1"/>
-                                  <w:kern w:val="24"/>
-                                  <w:sz w:val="18"/>
-                                  <w:szCs w:val="18"/>
-                                  <w:lang w:val="nl-NL"/>
-                                </w:rPr>
-                                <w:t xml:space="preserve"> </w:t>
-                              </w:r>
-                              <w:proofErr w:type="spellStart"/>
-                              <w:r>
-                                <w:rPr>
-                                  <w:rFonts w:asciiTheme="minorHAnsi" w:eastAsia="ＭＳ 明朝" w:hAnsi="Cambria"/>
-                                  <w:color w:val="000000" w:themeColor="dark1"/>
-                                  <w:kern w:val="24"/>
-                                  <w:sz w:val="18"/>
-                                  <w:szCs w:val="18"/>
-                                  <w:lang w:val="nl-NL"/>
-                                </w:rPr>
-                                <w:t>and</w:t>
-                              </w:r>
-                              <w:proofErr w:type="spellEnd"/>
-                              <w:r>
-                                <w:rPr>
-                                  <w:rFonts w:asciiTheme="minorHAnsi" w:eastAsia="ＭＳ 明朝" w:hAnsi="Cambria"/>
-                                  <w:color w:val="000000" w:themeColor="dark1"/>
-                                  <w:kern w:val="24"/>
-                                  <w:sz w:val="18"/>
-                                  <w:szCs w:val="18"/>
-                                  <w:lang w:val="nl-NL"/>
-                                </w:rPr>
-                                <w:t xml:space="preserve"> </w:t>
-                              </w:r>
-                              <w:proofErr w:type="spellStart"/>
-                              <w:r>
-                                <w:rPr>
-                                  <w:rFonts w:asciiTheme="minorHAnsi" w:eastAsia="ＭＳ 明朝" w:hAnsi="Cambria"/>
-                                  <w:color w:val="000000" w:themeColor="dark1"/>
-                                  <w:kern w:val="24"/>
-                                  <w:sz w:val="18"/>
-                                  <w:szCs w:val="18"/>
-                                  <w:lang w:val="nl-NL"/>
-                                </w:rPr>
-                                <w:t>orientation</w:t>
-                              </w:r>
-                              <w:proofErr w:type="spellEnd"/>
-                              <w:r>
-                                <w:rPr>
-                                  <w:rFonts w:asciiTheme="minorHAnsi" w:eastAsia="ＭＳ 明朝" w:hAnsi="Cambria"/>
-                                  <w:color w:val="000000" w:themeColor="dark1"/>
-                                  <w:kern w:val="24"/>
-                                  <w:sz w:val="18"/>
-                                  <w:szCs w:val="18"/>
-                                  <w:lang w:val="nl-NL"/>
-                                </w:rPr>
-                                <w:t xml:space="preserve"> of markers</w:t>
+                                <w:t>position and orientation of markers</w:t>
                               </w:r>
                             </w:p>
                           </w:txbxContent>
@@ -1950,151 +1723,7 @@
                                   <w:szCs w:val="18"/>
                                   <w:lang w:val="nl-NL"/>
                                 </w:rPr>
-                                <w:t xml:space="preserve">Beamer </w:t>
-                              </w:r>
-                              <w:proofErr w:type="spellStart"/>
-                              <w:r>
-                                <w:rPr>
-                                  <w:rFonts w:asciiTheme="minorHAnsi" w:eastAsia="ＭＳ 明朝" w:hAnsi="Cambria"/>
-                                  <w:color w:val="000000" w:themeColor="dark1"/>
-                                  <w:kern w:val="24"/>
-                                  <w:sz w:val="18"/>
-                                  <w:szCs w:val="18"/>
-                                  <w:lang w:val="nl-NL"/>
-                                </w:rPr>
-                                <w:t>displaying</w:t>
-                              </w:r>
-                              <w:proofErr w:type="spellEnd"/>
-                              <w:r>
-                                <w:rPr>
-                                  <w:rFonts w:asciiTheme="minorHAnsi" w:eastAsia="ＭＳ 明朝" w:hAnsi="Cambria"/>
-                                  <w:color w:val="000000" w:themeColor="dark1"/>
-                                  <w:kern w:val="24"/>
-                                  <w:sz w:val="18"/>
-                                  <w:szCs w:val="18"/>
-                                  <w:lang w:val="nl-NL"/>
-                                </w:rPr>
-                                <w:t xml:space="preserve"> </w:t>
-                              </w:r>
-                              <w:proofErr w:type="spellStart"/>
-                              <w:r>
-                                <w:rPr>
-                                  <w:rFonts w:asciiTheme="minorHAnsi" w:eastAsia="ＭＳ 明朝" w:hAnsi="Cambria"/>
-                                  <w:color w:val="000000" w:themeColor="dark1"/>
-                                  <w:kern w:val="24"/>
-                                  <w:sz w:val="18"/>
-                                  <w:szCs w:val="18"/>
-                                  <w:lang w:val="nl-NL"/>
-                                </w:rPr>
-                                <w:t>the</w:t>
-                              </w:r>
-                              <w:proofErr w:type="spellEnd"/>
-                              <w:r>
-                                <w:rPr>
-                                  <w:rFonts w:asciiTheme="minorHAnsi" w:eastAsia="ＭＳ 明朝" w:hAnsi="Cambria"/>
-                                  <w:color w:val="000000" w:themeColor="dark1"/>
-                                  <w:kern w:val="24"/>
-                                  <w:sz w:val="18"/>
-                                  <w:szCs w:val="18"/>
-                                  <w:lang w:val="nl-NL"/>
-                                </w:rPr>
-                                <w:t xml:space="preserve"> </w:t>
-                              </w:r>
-                              <w:proofErr w:type="spellStart"/>
-                              <w:r>
-                                <w:rPr>
-                                  <w:rFonts w:asciiTheme="minorHAnsi" w:eastAsia="ＭＳ 明朝" w:hAnsi="Cambria"/>
-                                  <w:color w:val="000000" w:themeColor="dark1"/>
-                                  <w:kern w:val="24"/>
-                                  <w:sz w:val="18"/>
-                                  <w:szCs w:val="18"/>
-                                  <w:lang w:val="nl-NL"/>
-                                </w:rPr>
-                                <w:t>Unity</w:t>
-                              </w:r>
-                              <w:proofErr w:type="spellEnd"/>
-                              <w:r>
-                                <w:rPr>
-                                  <w:rFonts w:asciiTheme="minorHAnsi" w:eastAsia="ＭＳ 明朝" w:hAnsi="Cambria"/>
-                                  <w:color w:val="000000" w:themeColor="dark1"/>
-                                  <w:kern w:val="24"/>
-                                  <w:sz w:val="18"/>
-                                  <w:szCs w:val="18"/>
-                                  <w:lang w:val="nl-NL"/>
-                                </w:rPr>
-                                <w:t xml:space="preserve"> scene on </w:t>
-                              </w:r>
-                              <w:proofErr w:type="spellStart"/>
-                              <w:r>
-                                <w:rPr>
-                                  <w:rFonts w:asciiTheme="minorHAnsi" w:eastAsia="ＭＳ 明朝" w:hAnsi="Cambria"/>
-                                  <w:color w:val="000000" w:themeColor="dark1"/>
-                                  <w:kern w:val="24"/>
-                                  <w:sz w:val="18"/>
-                                  <w:szCs w:val="18"/>
-                                  <w:lang w:val="nl-NL"/>
-                                </w:rPr>
-                                <w:t>the</w:t>
-                              </w:r>
-                              <w:proofErr w:type="spellEnd"/>
-                              <w:r>
-                                <w:rPr>
-                                  <w:rFonts w:asciiTheme="minorHAnsi" w:eastAsia="ＭＳ 明朝" w:hAnsi="Cambria"/>
-                                  <w:color w:val="000000" w:themeColor="dark1"/>
-                                  <w:kern w:val="24"/>
-                                  <w:sz w:val="18"/>
-                                  <w:szCs w:val="18"/>
-                                  <w:lang w:val="nl-NL"/>
-                                </w:rPr>
-                                <w:t xml:space="preserve"> </w:t>
-                              </w:r>
-                              <w:proofErr w:type="spellStart"/>
-                              <w:r>
-                                <w:rPr>
-                                  <w:rFonts w:asciiTheme="minorHAnsi" w:eastAsia="ＭＳ 明朝" w:hAnsi="Cambria"/>
-                                  <w:color w:val="000000" w:themeColor="dark1"/>
-                                  <w:kern w:val="24"/>
-                                  <w:sz w:val="18"/>
-                                  <w:szCs w:val="18"/>
-                                  <w:lang w:val="nl-NL"/>
-                                </w:rPr>
-                                <w:t>Playground</w:t>
-                              </w:r>
-                              <w:proofErr w:type="spellEnd"/>
-                              <w:r>
-                                <w:rPr>
-                                  <w:rFonts w:asciiTheme="minorHAnsi" w:eastAsia="ＭＳ 明朝" w:hAnsi="Cambria"/>
-                                  <w:color w:val="000000" w:themeColor="dark1"/>
-                                  <w:kern w:val="24"/>
-                                  <w:sz w:val="18"/>
-                                  <w:szCs w:val="18"/>
-                                  <w:lang w:val="nl-NL"/>
-                                </w:rPr>
-                                <w:t xml:space="preserve"> on </w:t>
-                              </w:r>
-                              <w:proofErr w:type="spellStart"/>
-                              <w:r>
-                                <w:rPr>
-                                  <w:rFonts w:asciiTheme="minorHAnsi" w:eastAsia="ＭＳ 明朝" w:hAnsi="Cambria"/>
-                                  <w:color w:val="000000" w:themeColor="dark1"/>
-                                  <w:kern w:val="24"/>
-                                  <w:sz w:val="18"/>
-                                  <w:szCs w:val="18"/>
-                                  <w:lang w:val="nl-NL"/>
-                                </w:rPr>
-                                <w:t>the</w:t>
-                              </w:r>
-                              <w:proofErr w:type="spellEnd"/>
-                              <w:r>
-                                <w:rPr>
-                                  <w:rFonts w:asciiTheme="minorHAnsi" w:eastAsia="ＭＳ 明朝" w:hAnsi="Cambria"/>
-                                  <w:color w:val="000000" w:themeColor="dark1"/>
-                                  <w:kern w:val="24"/>
-                                  <w:sz w:val="18"/>
-                                  <w:szCs w:val="18"/>
-                                  <w:lang w:val="nl-NL"/>
-                                </w:rPr>
-                                <w:t xml:space="preserve"> floor</w:t>
+                                <w:t>Beamer displaying the Unity scene on the Playground on the floor</w:t>
                               </w:r>
                             </w:p>
                           </w:txbxContent>
@@ -2148,7 +1777,6 @@
                                   <w:szCs w:val="24"/>
                                 </w:rPr>
                               </w:pPr>
-                              <w:proofErr w:type="spellStart"/>
                               <w:r>
                                 <w:rPr>
                                   <w:rFonts w:asciiTheme="minorHAnsi" w:eastAsia="ＭＳ 明朝" w:hAnsi="Cambria"/>
@@ -2158,91 +1786,7 @@
                                   <w:szCs w:val="18"/>
                                   <w:lang w:val="nl-NL"/>
                                 </w:rPr>
-                                <w:t>Playground</w:t>
-                              </w:r>
-                              <w:proofErr w:type="spellEnd"/>
-                              <w:r>
-                                <w:rPr>
-                                  <w:rFonts w:asciiTheme="minorHAnsi" w:eastAsia="ＭＳ 明朝" w:hAnsi="Cambria"/>
-                                  <w:color w:val="000000" w:themeColor="dark1"/>
-                                  <w:kern w:val="24"/>
-                                  <w:sz w:val="18"/>
-                                  <w:szCs w:val="18"/>
-                                  <w:lang w:val="nl-NL"/>
-                                </w:rPr>
-                                <w:t xml:space="preserve"> </w:t>
-                              </w:r>
-                              <w:proofErr w:type="spellStart"/>
-                              <w:r>
-                                <w:rPr>
-                                  <w:rFonts w:asciiTheme="minorHAnsi" w:eastAsia="ＭＳ 明朝" w:hAnsi="Cambria"/>
-                                  <w:color w:val="000000" w:themeColor="dark1"/>
-                                  <w:kern w:val="24"/>
-                                  <w:sz w:val="18"/>
-                                  <w:szCs w:val="18"/>
-                                  <w:lang w:val="nl-NL"/>
-                                </w:rPr>
-                                <w:t>with</w:t>
-                              </w:r>
-                              <w:proofErr w:type="spellEnd"/>
-                              <w:r>
-                                <w:rPr>
-                                  <w:rFonts w:asciiTheme="minorHAnsi" w:eastAsia="ＭＳ 明朝" w:hAnsi="Cambria"/>
-                                  <w:color w:val="000000" w:themeColor="dark1"/>
-                                  <w:kern w:val="24"/>
-                                  <w:sz w:val="18"/>
-                                  <w:szCs w:val="18"/>
-                                  <w:lang w:val="nl-NL"/>
-                                </w:rPr>
-                                <w:t xml:space="preserve"> EV3’s </w:t>
-                              </w:r>
-                              <w:proofErr w:type="spellStart"/>
-                              <w:r>
-                                <w:rPr>
-                                  <w:rFonts w:asciiTheme="minorHAnsi" w:eastAsia="ＭＳ 明朝" w:hAnsi="Cambria"/>
-                                  <w:color w:val="000000" w:themeColor="dark1"/>
-                                  <w:kern w:val="24"/>
-                                  <w:sz w:val="18"/>
-                                  <w:szCs w:val="18"/>
-                                  <w:lang w:val="nl-NL"/>
-                                </w:rPr>
-                                <w:t>with</w:t>
-                              </w:r>
-                              <w:proofErr w:type="spellEnd"/>
-                              <w:r>
-                                <w:rPr>
-                                  <w:rFonts w:asciiTheme="minorHAnsi" w:eastAsia="ＭＳ 明朝" w:hAnsi="Cambria"/>
-                                  <w:color w:val="000000" w:themeColor="dark1"/>
-                                  <w:kern w:val="24"/>
-                                  <w:sz w:val="18"/>
-                                  <w:szCs w:val="18"/>
-                                  <w:lang w:val="nl-NL"/>
-                                </w:rPr>
-                                <w:t xml:space="preserve"> </w:t>
-                              </w:r>
-                              <w:proofErr w:type="spellStart"/>
-                              <w:r>
-                                <w:rPr>
-                                  <w:rFonts w:asciiTheme="minorHAnsi" w:eastAsia="ＭＳ 明朝" w:hAnsi="Cambria"/>
-                                  <w:color w:val="000000" w:themeColor="dark1"/>
-                                  <w:kern w:val="24"/>
-                                  <w:sz w:val="18"/>
-                                  <w:szCs w:val="18"/>
-                                  <w:lang w:val="nl-NL"/>
-                                </w:rPr>
-                                <w:t>ArUco</w:t>
-                              </w:r>
-                              <w:proofErr w:type="spellEnd"/>
-                              <w:r>
-                                <w:rPr>
-                                  <w:rFonts w:asciiTheme="minorHAnsi" w:eastAsia="ＭＳ 明朝" w:hAnsi="Cambria"/>
-                                  <w:color w:val="000000" w:themeColor="dark1"/>
-                                  <w:kern w:val="24"/>
-                                  <w:sz w:val="18"/>
-                                  <w:szCs w:val="18"/>
-                                  <w:lang w:val="nl-NL"/>
-                                </w:rPr>
-                                <w:t xml:space="preserve"> marker</w:t>
+                                <w:t>Playground with EV3’s with ArUco marker</w:t>
                               </w:r>
                             </w:p>
                           </w:txbxContent>
@@ -2371,69 +1915,8 @@
                                   <w:szCs w:val="18"/>
                                   <w:lang w:val="nl-NL"/>
                                 </w:rPr>
-                                <w:t xml:space="preserve">Camera </w:t>
+                                <w:t>Camera overviewing the playground</w:t>
                               </w:r>
-                              <w:proofErr w:type="spellStart"/>
-                              <w:r>
-                                <w:rPr>
-                                  <w:rFonts w:asciiTheme="minorHAnsi" w:eastAsia="ＭＳ 明朝" w:hAnsi="Cambria"/>
-                                  <w:color w:val="000000" w:themeColor="dark1"/>
-                                  <w:kern w:val="24"/>
-                                  <w:sz w:val="18"/>
-                                  <w:szCs w:val="18"/>
-                                  <w:lang w:val="nl-NL"/>
-                                </w:rPr>
-                                <w:t>overviewing</w:t>
-                              </w:r>
-                              <w:proofErr w:type="spellEnd"/>
-                              <w:r>
-                                <w:rPr>
-                                  <w:rFonts w:asciiTheme="minorHAnsi" w:eastAsia="ＭＳ 明朝" w:hAnsi="Cambria"/>
-                                  <w:color w:val="000000" w:themeColor="dark1"/>
-                                  <w:kern w:val="24"/>
-                                  <w:sz w:val="18"/>
-                                  <w:szCs w:val="18"/>
-                                  <w:lang w:val="nl-NL"/>
-                                </w:rPr>
-                                <w:t xml:space="preserve"> </w:t>
-                              </w:r>
-                              <w:proofErr w:type="spellStart"/>
-                              <w:r>
-                                <w:rPr>
-                                  <w:rFonts w:asciiTheme="minorHAnsi" w:eastAsia="ＭＳ 明朝" w:hAnsi="Cambria"/>
-                                  <w:color w:val="000000" w:themeColor="dark1"/>
-                                  <w:kern w:val="24"/>
-                                  <w:sz w:val="18"/>
-                                  <w:szCs w:val="18"/>
-                                  <w:lang w:val="nl-NL"/>
-                                </w:rPr>
-                                <w:t>the</w:t>
-                              </w:r>
-                              <w:proofErr w:type="spellEnd"/>
-                              <w:r>
-                                <w:rPr>
-                                  <w:rFonts w:asciiTheme="minorHAnsi" w:eastAsia="ＭＳ 明朝" w:hAnsi="Cambria"/>
-                                  <w:color w:val="000000" w:themeColor="dark1"/>
-                                  <w:kern w:val="24"/>
-                                  <w:sz w:val="18"/>
-                                  <w:szCs w:val="18"/>
-                                  <w:lang w:val="nl-NL"/>
-                                </w:rPr>
-                                <w:t xml:space="preserve"> </w:t>
-                              </w:r>
-                              <w:proofErr w:type="spellStart"/>
-                              <w:r>
-                                <w:rPr>
-                                  <w:rFonts w:asciiTheme="minorHAnsi" w:eastAsia="ＭＳ 明朝" w:hAnsi="Cambria"/>
-                                  <w:color w:val="000000" w:themeColor="dark1"/>
-                                  <w:kern w:val="24"/>
-                                  <w:sz w:val="18"/>
-                                  <w:szCs w:val="18"/>
-                                  <w:lang w:val="nl-NL"/>
-                                </w:rPr>
-                                <w:t>playground</w:t>
-                              </w:r>
-                              <w:proofErr w:type="spellEnd"/>
                             </w:p>
                           </w:txbxContent>
                         </wps:txbx>
@@ -3239,15 +2722,7 @@
         </w:rPr>
       </w:pPr>
       <w:r>
-        <w:t xml:space="preserve">The use of a playground with simple robots like de Mindstorms EV3 enables FHICT Technology students to participate in a practical way in this research. The playground will be virtualized in a Unity scene. In Unity also the robots are virtualized and perform a task in the virtual world. The actions of the virtual robots are sent to the physical robots while sensor data of the physical robots is sent back to Unity. The sensor data includes the vision data obtained by a camera above the playground. This enables Unity to </w:t>
-      </w:r>
-      <w:proofErr w:type="gramStart"/>
-      <w:r>
-        <w:t>correctly  place</w:t>
-      </w:r>
-      <w:proofErr w:type="gramEnd"/>
-      <w:r>
-        <w:t xml:space="preserve"> the virtual robots in the virtual world and calculate appropriate actions. To make the playground more vivid the Unity scene can be projected on the playground using a beamer.</w:t>
+        <w:t>The use of a playground with simple robots like de Mindstorms EV3 enables FHICT Technology students to participate in a practical way in this research. The playground will be virtualized in a Unity scene. In Unity also the robots are virtualized and perform a task in the virtual world. The actions of the virtual robots are sent to the physical robots while sensor data of the physical robots is sent back to Unity. The sensor data includes the vision data obtained by a camera above the playground. This enables Unity to correctly  place the virtual robots in the virtual world and calculate appropriate actions. To make the playground more vivid the Unity scene can be projected on the playground using a beamer.</w:t>
       </w:r>
     </w:p>
     <w:p>
@@ -3303,15 +2778,7 @@
         <w:t xml:space="preserve">This project is the Unity project. </w:t>
       </w:r>
       <w:r>
-        <w:t xml:space="preserve">When a connection with the physical EV3 is made, the EV3 will actually push a real ball into the goal. When there is no connection, a simulation </w:t>
-      </w:r>
-      <w:proofErr w:type="spellStart"/>
-      <w:r>
-        <w:t>minics</w:t>
-      </w:r>
-      <w:proofErr w:type="spellEnd"/>
-      <w:r>
-        <w:t xml:space="preserve"> </w:t>
+        <w:t xml:space="preserve">When a connection with the physical EV3 is made, the EV3 will actually push a real ball into the goal. When there is no connection, a simulation minics </w:t>
       </w:r>
       <w:r>
         <w:t>the behavior of the EV3 in Unity.</w:t>
@@ -3325,21 +2792,8 @@
           <w:numId w:val="38"/>
         </w:numPr>
       </w:pPr>
-      <w:proofErr w:type="spellStart"/>
-      <w:r>
-        <w:t>VisionServer</w:t>
-      </w:r>
-      <w:proofErr w:type="spellEnd"/>
-      <w:r>
-        <w:t xml:space="preserve"> written in Python. This server receives vision data from </w:t>
-      </w:r>
-      <w:proofErr w:type="spellStart"/>
-      <w:r>
-        <w:t>OpenCV</w:t>
-      </w:r>
-      <w:proofErr w:type="spellEnd"/>
-      <w:r>
-        <w:t xml:space="preserve"> about the location and orientation of the EV3 robot and the position of a ball if present. The vision information is sent to Unity</w:t>
+      <w:r>
+        <w:t>VisionServer written in Python. This server receives vision data from OpenCV about the location and orientation of the EV3 robot and the position of a ball if present. The vision information is sent to Unity</w:t>
       </w:r>
       <w:r>
         <w:t xml:space="preserve"> in JSON format</w:t>
@@ -3414,15 +2868,7 @@
         </w:numPr>
       </w:pPr>
       <w:r>
-        <w:t xml:space="preserve">MacBook Pro 2015 running both Unity 2017 and </w:t>
-      </w:r>
-      <w:proofErr w:type="spellStart"/>
-      <w:r>
-        <w:t>OpenCV</w:t>
-      </w:r>
-      <w:proofErr w:type="spellEnd"/>
-      <w:r>
-        <w:t xml:space="preserve"> 3</w:t>
+        <w:t>MacBook Pro 2015 running both Unity 2017 and OpenCV 3</w:t>
       </w:r>
     </w:p>
     <w:p>
@@ -3434,15 +2880,7 @@
         </w:numPr>
       </w:pPr>
       <w:r>
-        <w:t>Camera: Logitech C930: resolution 1920x1080@30</w:t>
-      </w:r>
-      <w:proofErr w:type="gramStart"/>
-      <w:r>
-        <w:t>fps,,</w:t>
-      </w:r>
-      <w:proofErr w:type="gramEnd"/>
-      <w:r>
-        <w:t xml:space="preserve"> </w:t>
+        <w:t xml:space="preserve">Camera: Logitech C930: resolution 1920x1080@30fps,, </w:t>
       </w:r>
       <w:r>
         <w:t>90° field of view</w:t>
@@ -3471,13 +2909,8 @@
           <w:numId w:val="39"/>
         </w:numPr>
       </w:pPr>
-      <w:proofErr w:type="spellStart"/>
-      <w:r>
-        <w:t>Aruco</w:t>
-      </w:r>
-      <w:proofErr w:type="spellEnd"/>
-      <w:r>
-        <w:t xml:space="preserve"> marker size: 8x8 cm</w:t>
+      <w:r>
+        <w:t>Aruco marker size: 8x8 cm</w:t>
       </w:r>
     </w:p>
     <w:p>
@@ -3549,21 +2982,25 @@
         <w:t>.</w:t>
       </w:r>
     </w:p>
-    <w:p/>
-    <w:p>
-      <w:pPr>
-        <w:keepNext/>
-      </w:pPr>
+    <w:p>
       <w:r>
         <w:rPr>
           <w:noProof/>
           <w:lang w:val="en-GB" w:eastAsia="en-GB"/>
         </w:rPr>
         <w:drawing>
-          <wp:inline distT="0" distB="0" distL="0" distR="0" wp14:anchorId="5FA0BA41" wp14:editId="5DC4219A">
-            <wp:extent cx="5262880" cy="3078480"/>
-            <wp:effectExtent l="0" t="0" r="0" b="0"/>
-            <wp:docPr id="1" name="Picture 1" descr="../../../Desktop/Screen%20Shot%202018-04-22%20at%2008.48.42"/>
+          <wp:anchor distT="0" distB="0" distL="114300" distR="114300" simplePos="0" relativeHeight="251703296" behindDoc="0" locked="0" layoutInCell="1" allowOverlap="1" wp14:anchorId="301FFBBA" wp14:editId="75EA7196">
+            <wp:simplePos x="0" y="0"/>
+            <wp:positionH relativeFrom="column">
+              <wp:posOffset>-25400</wp:posOffset>
+            </wp:positionH>
+            <wp:positionV relativeFrom="paragraph">
+              <wp:posOffset>278765</wp:posOffset>
+            </wp:positionV>
+            <wp:extent cx="4848860" cy="3023235"/>
+            <wp:effectExtent l="0" t="0" r="2540" b="0"/>
+            <wp:wrapTopAndBottom/>
+            <wp:docPr id="29" name="Picture 29" descr="../../../Desktop/Screen%20Shot%202018-04-24%20at%2007.51.06"/>
             <wp:cNvGraphicFramePr>
               <a:graphicFrameLocks xmlns:a="http://schemas.openxmlformats.org/drawingml/2006/main" noChangeAspect="1"/>
             </wp:cNvGraphicFramePr>
@@ -3571,7 +3008,7 @@
               <a:graphicData uri="http://schemas.openxmlformats.org/drawingml/2006/picture">
                 <pic:pic xmlns:pic="http://schemas.openxmlformats.org/drawingml/2006/picture">
                   <pic:nvPicPr>
-                    <pic:cNvPr id="0" name="Picture 1" descr="../../../Desktop/Screen%20Shot%202018-04-22%20at%2008.48.42"/>
+                    <pic:cNvPr id="0" name="Picture 2" descr="../../../Desktop/Screen%20Shot%202018-04-24%20at%2007.51.06"/>
                     <pic:cNvPicPr>
                       <a:picLocks noChangeAspect="1" noChangeArrowheads="1"/>
                     </pic:cNvPicPr>
@@ -3592,7 +3029,7 @@
                   <pic:spPr bwMode="auto">
                     <a:xfrm>
                       <a:off x="0" y="0"/>
-                      <a:ext cx="5262880" cy="3078480"/>
+                      <a:ext cx="4848860" cy="3023235"/>
                     </a:xfrm>
                     <a:prstGeom prst="rect">
                       <a:avLst/>
@@ -3605,39 +3042,37 @@
                 </pic:pic>
               </a:graphicData>
             </a:graphic>
-          </wp:inline>
+            <wp14:sizeRelH relativeFrom="page">
+              <wp14:pctWidth>0</wp14:pctWidth>
+            </wp14:sizeRelH>
+            <wp14:sizeRelV relativeFrom="page">
+              <wp14:pctHeight>0</wp14:pctHeight>
+            </wp14:sizeRelV>
+          </wp:anchor>
         </w:drawing>
       </w:r>
     </w:p>
     <w:p>
       <w:pPr>
+        <w:keepNext/>
+      </w:pPr>
+    </w:p>
+    <w:p>
+      <w:pPr>
         <w:pStyle w:val="Caption"/>
       </w:pPr>
       <w:bookmarkStart w:id="6" w:name="_Ref512152441"/>
       <w:r>
         <w:t xml:space="preserve">Figure </w:t>
       </w:r>
-      <w:r>
-        <w:fldChar w:fldCharType="begin"/>
-      </w:r>
-      <w:r>
-        <w:instrText xml:space="preserve"> SEQ Figure \* ARABIC </w:instrText>
-      </w:r>
-      <w:r>
-        <w:fldChar w:fldCharType="separate"/>
-      </w:r>
-      <w:r>
-        <w:rPr>
-          <w:noProof/>
-        </w:rPr>
-        <w:t>2</w:t>
-      </w:r>
-      <w:r>
-        <w:rPr>
-          <w:noProof/>
-        </w:rPr>
-        <w:fldChar w:fldCharType="end"/>
-      </w:r>
+      <w:fldSimple w:instr=" SEQ Figure \* ARABIC ">
+        <w:r>
+          <w:rPr>
+            <w:noProof/>
+          </w:rPr>
+          <w:t>2</w:t>
+        </w:r>
+      </w:fldSimple>
       <w:bookmarkEnd w:id="6"/>
       <w:r>
         <w:t xml:space="preserve"> Soccer experiment</w:t>
@@ -3656,16 +3091,200 @@
       </w:r>
     </w:p>
     <w:p>
-      <w:pPr>
-        <w:rPr>
-          <w:rFonts w:asciiTheme="majorHAnsi" w:eastAsiaTheme="majorEastAsia" w:hAnsiTheme="majorHAnsi" w:cstheme="majorBidi"/>
-          <w:b/>
-          <w:bCs/>
-          <w:color w:val="345A8A" w:themeColor="accent1" w:themeShade="B5"/>
-          <w:sz w:val="32"/>
-          <w:szCs w:val="32"/>
-        </w:rPr>
-      </w:pPr>
+      <w:r>
+        <w:rPr>
+          <w:noProof/>
+          <w:lang w:val="en-GB" w:eastAsia="en-GB"/>
+        </w:rPr>
+        <w:drawing>
+          <wp:anchor distT="0" distB="0" distL="114300" distR="114300" simplePos="0" relativeHeight="251700224" behindDoc="0" locked="0" layoutInCell="1" allowOverlap="1" wp14:anchorId="12807D6E" wp14:editId="552D4F56">
+            <wp:simplePos x="0" y="0"/>
+            <wp:positionH relativeFrom="column">
+              <wp:posOffset>4445</wp:posOffset>
+            </wp:positionH>
+            <wp:positionV relativeFrom="paragraph">
+              <wp:posOffset>261620</wp:posOffset>
+            </wp:positionV>
+            <wp:extent cx="4052570" cy="2949575"/>
+            <wp:effectExtent l="0" t="0" r="11430" b="0"/>
+            <wp:wrapTopAndBottom/>
+            <wp:docPr id="26" name="Picture 26" descr="../../../Desktop/Screen%20Shot%202018-04-24%20at%2007.45.22"/>
+            <wp:cNvGraphicFramePr>
+              <a:graphicFrameLocks xmlns:a="http://schemas.openxmlformats.org/drawingml/2006/main" noChangeAspect="1"/>
+            </wp:cNvGraphicFramePr>
+            <a:graphic xmlns:a="http://schemas.openxmlformats.org/drawingml/2006/main">
+              <a:graphicData uri="http://schemas.openxmlformats.org/drawingml/2006/picture">
+                <pic:pic xmlns:pic="http://schemas.openxmlformats.org/drawingml/2006/picture">
+                  <pic:nvPicPr>
+                    <pic:cNvPr id="0" name="Picture 1" descr="../../../Desktop/Screen%20Shot%202018-04-24%20at%2007.45.22"/>
+                    <pic:cNvPicPr>
+                      <a:picLocks noChangeAspect="1" noChangeArrowheads="1"/>
+                    </pic:cNvPicPr>
+                  </pic:nvPicPr>
+                  <pic:blipFill>
+                    <a:blip r:embed="rId28">
+                      <a:extLst>
+                        <a:ext uri="{28A0092B-C50C-407E-A947-70E740481C1C}">
+                          <a14:useLocalDpi xmlns:a14="http://schemas.microsoft.com/office/drawing/2010/main" val="0"/>
+                        </a:ext>
+                      </a:extLst>
+                    </a:blip>
+                    <a:srcRect/>
+                    <a:stretch>
+                      <a:fillRect/>
+                    </a:stretch>
+                  </pic:blipFill>
+                  <pic:spPr bwMode="auto">
+                    <a:xfrm>
+                      <a:off x="0" y="0"/>
+                      <a:ext cx="4052570" cy="2949575"/>
+                    </a:xfrm>
+                    <a:prstGeom prst="rect">
+                      <a:avLst/>
+                    </a:prstGeom>
+                    <a:noFill/>
+                    <a:ln>
+                      <a:noFill/>
+                    </a:ln>
+                  </pic:spPr>
+                </pic:pic>
+              </a:graphicData>
+            </a:graphic>
+            <wp14:sizeRelH relativeFrom="page">
+              <wp14:pctWidth>0</wp14:pctWidth>
+            </wp14:sizeRelH>
+            <wp14:sizeRelV relativeFrom="page">
+              <wp14:pctHeight>0</wp14:pctHeight>
+            </wp14:sizeRelV>
+          </wp:anchor>
+        </w:drawing>
+      </w:r>
+      <w:r>
+        <w:rPr>
+          <w:noProof/>
+        </w:rPr>
+        <mc:AlternateContent>
+          <mc:Choice Requires="wps">
+            <w:drawing>
+              <wp:anchor distT="0" distB="0" distL="114300" distR="114300" simplePos="0" relativeHeight="251702272" behindDoc="0" locked="0" layoutInCell="1" allowOverlap="1" wp14:anchorId="0B8F21A9" wp14:editId="628FEF3C">
+                <wp:simplePos x="0" y="0"/>
+                <wp:positionH relativeFrom="column">
+                  <wp:posOffset>10160</wp:posOffset>
+                </wp:positionH>
+                <wp:positionV relativeFrom="paragraph">
+                  <wp:posOffset>3299460</wp:posOffset>
+                </wp:positionV>
+                <wp:extent cx="4052570" cy="260985"/>
+                <wp:effectExtent l="0" t="0" r="0" b="0"/>
+                <wp:wrapThrough wrapText="bothSides">
+                  <wp:wrapPolygon edited="0">
+                    <wp:start x="0" y="0"/>
+                    <wp:lineTo x="0" y="0"/>
+                    <wp:lineTo x="0" y="0"/>
+                  </wp:wrapPolygon>
+                </wp:wrapThrough>
+                <wp:docPr id="28" name="Text Box 28"/>
+                <wp:cNvGraphicFramePr/>
+                <a:graphic xmlns:a="http://schemas.openxmlformats.org/drawingml/2006/main">
+                  <a:graphicData uri="http://schemas.microsoft.com/office/word/2010/wordprocessingShape">
+                    <wps:wsp>
+                      <wps:cNvSpPr txBox="1"/>
+                      <wps:spPr>
+                        <a:xfrm>
+                          <a:off x="0" y="0"/>
+                          <a:ext cx="4052570" cy="260985"/>
+                        </a:xfrm>
+                        <a:prstGeom prst="rect">
+                          <a:avLst/>
+                        </a:prstGeom>
+                        <a:solidFill>
+                          <a:prstClr val="white"/>
+                        </a:solidFill>
+                        <a:ln>
+                          <a:noFill/>
+                        </a:ln>
+                        <a:effectLst/>
+                      </wps:spPr>
+                      <wps:txbx>
+                        <w:txbxContent>
+                          <w:p>
+                            <w:pPr>
+                              <w:pStyle w:val="Caption"/>
+                              <w:rPr>
+                                <w:noProof/>
+                              </w:rPr>
+                            </w:pPr>
+                            <w:r>
+                              <w:t xml:space="preserve">Figure </w:t>
+                            </w:r>
+                            <w:fldSimple w:instr=" SEQ Figure \* ARABIC ">
+                              <w:r>
+                                <w:rPr>
+                                  <w:noProof/>
+                                </w:rPr>
+                                <w:t>3</w:t>
+                              </w:r>
+                            </w:fldSimple>
+                            <w:r>
+                              <w:t xml:space="preserve"> Actual playgound</w:t>
+                            </w:r>
+                          </w:p>
+                        </w:txbxContent>
+                      </wps:txbx>
+                      <wps:bodyPr rot="0" spcFirstLastPara="0" vertOverflow="overflow" horzOverflow="overflow" vert="horz" wrap="square" lIns="0" tIns="0" rIns="0" bIns="0" numCol="1" spcCol="0" rtlCol="0" fromWordArt="0" anchor="t" anchorCtr="0" forceAA="0" compatLnSpc="1">
+                        <a:prstTxWarp prst="textNoShape">
+                          <a:avLst/>
+                        </a:prstTxWarp>
+                        <a:spAutoFit/>
+                      </wps:bodyPr>
+                    </wps:wsp>
+                  </a:graphicData>
+                </a:graphic>
+              </wp:anchor>
+            </w:drawing>
+          </mc:Choice>
+          <mc:Fallback>
+            <w:pict>
+              <v:shapetype w14:anchorId="0B8F21A9" id="_x0000_t202" coordsize="21600,21600" o:spt="202" path="m0,0l0,21600,21600,21600,21600,0xe">
+                <v:stroke joinstyle="miter"/>
+                <v:path gradientshapeok="t" o:connecttype="rect"/>
+              </v:shapetype>
+              <v:shape id="Text Box 28" o:spid="_x0000_s1050" type="#_x0000_t202" style="position:absolute;margin-left:.8pt;margin-top:259.8pt;width:319.1pt;height:20.55pt;z-index:251702272;visibility:visible;mso-wrap-style:square;mso-wrap-distance-left:9pt;mso-wrap-distance-top:0;mso-wrap-distance-right:9pt;mso-wrap-distance-bottom:0;mso-position-horizontal:absolute;mso-position-horizontal-relative:text;mso-position-vertical:absolute;mso-position-vertical-relative:text;v-text-anchor:top" o:gfxdata="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" stroked="f">
+                <v:textbox style="mso-fit-shape-to-text:t" inset="0,0,0,0">
+                  <w:txbxContent>
+                    <w:p>
+                      <w:pPr>
+                        <w:pStyle w:val="Caption"/>
+                        <w:rPr>
+                          <w:noProof/>
+                        </w:rPr>
+                      </w:pPr>
+                      <w:r>
+                        <w:t xml:space="preserve">Figure </w:t>
+                      </w:r>
+                      <w:fldSimple w:instr=" SEQ Figure \* ARABIC ">
+                        <w:r>
+                          <w:rPr>
+                            <w:noProof/>
+                          </w:rPr>
+                          <w:t>3</w:t>
+                        </w:r>
+                      </w:fldSimple>
+                      <w:r>
+                        <w:t xml:space="preserve"> Actual playgound</w:t>
+                      </w:r>
+                    </w:p>
+                  </w:txbxContent>
+                </v:textbox>
+                <w10:wrap type="through"/>
+              </v:shape>
+            </w:pict>
+          </mc:Fallback>
+        </mc:AlternateContent>
+      </w:r>
+      <w:r>
+        <w:t>Below a picture of the actual playground.</w:t>
+      </w:r>
       <w:r>
         <w:br w:type="page"/>
       </w:r>
@@ -3683,7 +3302,7 @@
       <w:r>
         <w:t xml:space="preserve">At </w:t>
       </w:r>
-      <w:hyperlink r:id="rId28" w:history="1">
+      <w:hyperlink r:id="rId29" w:history="1">
         <w:r>
           <w:rPr>
             <w:rStyle w:val="Hyperlink"/>
@@ -3755,15 +3374,7 @@
         <w:t xml:space="preserve"> Because </w:t>
       </w:r>
       <w:r>
-        <w:t xml:space="preserve">the EV3 moves slowly the ball is also pushed slowly. Because the floor is not flat the ball can roll </w:t>
-      </w:r>
-      <w:proofErr w:type="spellStart"/>
-      <w:r>
-        <w:t>sidewards</w:t>
-      </w:r>
-      <w:proofErr w:type="spellEnd"/>
-      <w:r>
-        <w:t xml:space="preserve"> and miss the goal.</w:t>
+        <w:t>the EV3 moves slowly the ball is also pushed slowly. Because the floor is not flat the ball can roll sidewards and miss the goal.</w:t>
       </w:r>
       <w:r>
         <w:t xml:space="preserve"> </w:t>
@@ -3854,6 +3465,9 @@
       <w:r>
         <w:t>Adding more robots to the playground and let them interact</w:t>
       </w:r>
+      <w:r>
+        <w:t>.</w:t>
+      </w:r>
     </w:p>
     <w:p>
       <w:pPr>
@@ -3866,6 +3480,9 @@
       <w:r>
         <w:t>Adding different types of robots to the playground and let them interact</w:t>
       </w:r>
+      <w:r>
+        <w:t>.</w:t>
+      </w:r>
     </w:p>
     <w:p>
       <w:pPr>
@@ -3878,6 +3495,9 @@
       <w:r>
         <w:t>Define a robot API for performing meaningful tasks</w:t>
       </w:r>
+      <w:r>
+        <w:t>.</w:t>
+      </w:r>
     </w:p>
     <w:p>
       <w:pPr>
@@ -3890,6 +3510,23 @@
       <w:r>
         <w:t>Define a robot API for announcing its capabilities</w:t>
       </w:r>
+      <w:r>
+        <w:t>.</w:t>
+      </w:r>
+    </w:p>
+    <w:p>
+      <w:pPr>
+        <w:pStyle w:val="ListParagraph"/>
+        <w:numPr>
+          <w:ilvl w:val="0"/>
+          <w:numId w:val="40"/>
+        </w:numPr>
+      </w:pPr>
+      <w:r>
+        <w:t>Let a robot find and connect automatically to its charging station. This would enable a continuous demo.</w:t>
+      </w:r>
+      <w:bookmarkStart w:id="7" w:name="_GoBack"/>
+      <w:bookmarkEnd w:id="7"/>
     </w:p>
     <w:p>
       <w:pPr>
@@ -3970,15 +3607,7 @@
         <w:rPr>
           <w:i/>
         </w:rPr>
-        <w:t>How would Unity compare to existing fleet management systems</w:t>
-      </w:r>
-      <w:bookmarkStart w:id="7" w:name="_GoBack"/>
-      <w:bookmarkEnd w:id="7"/>
-      <w:r>
-        <w:rPr>
-          <w:i/>
-        </w:rPr>
-        <w:t>?</w:t>
+        <w:t>How would Unity compare to existing fleet management systems?</w:t>
       </w:r>
       <w:r>
         <w:rPr>
@@ -4054,25 +3683,15 @@
         </w:rPr>
       </w:pPr>
       <w:bookmarkStart w:id="9" w:name="_Ref509904549"/>
-      <w:proofErr w:type="spellStart"/>
       <w:r>
         <w:rPr>
           <w:rFonts w:ascii="Calibri" w:eastAsia="Calibri" w:hAnsi="Calibri" w:cs="Calibri"/>
           <w:sz w:val="22"/>
           <w:szCs w:val="22"/>
         </w:rPr>
-        <w:t>Kiela</w:t>
-      </w:r>
-      <w:proofErr w:type="spellEnd"/>
-      <w:r>
-        <w:rPr>
-          <w:rFonts w:ascii="Calibri" w:eastAsia="Calibri" w:hAnsi="Calibri" w:cs="Calibri"/>
-          <w:sz w:val="22"/>
-          <w:szCs w:val="22"/>
-        </w:rPr>
-        <w:t xml:space="preserve">, H. (2017). RAAK MKB Project LET’S MOVE IT. Retrieved from </w:t>
-      </w:r>
-      <w:hyperlink r:id="rId29" w:history="1">
+        <w:t xml:space="preserve">Kiela, H. (2017). RAAK MKB Project LET’S MOVE IT. Retrieved from </w:t>
+      </w:r>
+      <w:hyperlink r:id="rId30" w:history="1">
         <w:r>
           <w:rPr>
             <w:rStyle w:val="Hyperlink"/>
@@ -4095,59 +3714,21 @@
       </w:pPr>
       <w:bookmarkStart w:id="10" w:name="_Ref324713802"/>
       <w:bookmarkStart w:id="11" w:name="_Ref325115628"/>
-      <w:proofErr w:type="spellStart"/>
       <w:r>
         <w:rPr>
           <w:rFonts w:ascii="Calibri" w:eastAsia="Calibri" w:hAnsi="Calibri" w:cs="Calibri"/>
           <w:sz w:val="22"/>
           <w:szCs w:val="22"/>
         </w:rPr>
-        <w:t>Bakx</w:t>
-      </w:r>
-      <w:proofErr w:type="spellEnd"/>
+        <w:t>Bakx, R. (n.d.</w:t>
+      </w:r>
       <w:r>
         <w:rPr>
           <w:rFonts w:ascii="Calibri" w:eastAsia="Calibri" w:hAnsi="Calibri" w:cs="Calibri"/>
           <w:sz w:val="22"/>
           <w:szCs w:val="22"/>
         </w:rPr>
-        <w:t>, R. (</w:t>
-      </w:r>
-      <w:proofErr w:type="spellStart"/>
-      <w:r>
-        <w:rPr>
-          <w:rFonts w:ascii="Calibri" w:eastAsia="Calibri" w:hAnsi="Calibri" w:cs="Calibri"/>
-          <w:sz w:val="22"/>
-          <w:szCs w:val="22"/>
-        </w:rPr>
-        <w:t>n.d.</w:t>
-      </w:r>
-      <w:proofErr w:type="spellEnd"/>
-      <w:r>
-        <w:rPr>
-          <w:rFonts w:ascii="Calibri" w:eastAsia="Calibri" w:hAnsi="Calibri" w:cs="Calibri"/>
-          <w:sz w:val="22"/>
-          <w:szCs w:val="22"/>
-        </w:rPr>
-        <w:t xml:space="preserve">). </w:t>
-      </w:r>
-      <w:proofErr w:type="spellStart"/>
-      <w:r>
-        <w:rPr>
-          <w:rFonts w:ascii="Calibri" w:eastAsia="Calibri" w:hAnsi="Calibri" w:cs="Calibri"/>
-          <w:sz w:val="22"/>
-          <w:szCs w:val="22"/>
-        </w:rPr>
-        <w:t>UnityRobot</w:t>
-      </w:r>
-      <w:proofErr w:type="spellEnd"/>
-      <w:r>
-        <w:rPr>
-          <w:rFonts w:ascii="Calibri" w:eastAsia="Calibri" w:hAnsi="Calibri" w:cs="Calibri"/>
-          <w:sz w:val="22"/>
-          <w:szCs w:val="22"/>
-        </w:rPr>
-        <w:t xml:space="preserve"> project. </w:t>
+        <w:t xml:space="preserve">). UnityRobot project. </w:t>
       </w:r>
       <w:r>
         <w:rPr>
@@ -4182,77 +3763,13 @@
         </w:rPr>
       </w:pPr>
       <w:bookmarkStart w:id="12" w:name="_Ref325102907"/>
-      <w:proofErr w:type="spellStart"/>
       <w:r>
         <w:rPr>
           <w:rFonts w:ascii="Calibri" w:eastAsia="Calibri" w:hAnsi="Calibri" w:cs="Calibri"/>
           <w:sz w:val="22"/>
           <w:szCs w:val="22"/>
         </w:rPr>
-        <w:t>Bartneck</w:t>
-      </w:r>
-      <w:proofErr w:type="spellEnd"/>
-      <w:r>
-        <w:rPr>
-          <w:rFonts w:ascii="Calibri" w:eastAsia="Calibri" w:hAnsi="Calibri" w:cs="Calibri"/>
-          <w:sz w:val="22"/>
-          <w:szCs w:val="22"/>
-        </w:rPr>
-        <w:t xml:space="preserve">, C., </w:t>
-      </w:r>
-      <w:proofErr w:type="spellStart"/>
-      <w:r>
-        <w:rPr>
-          <w:rFonts w:ascii="Calibri" w:eastAsia="Calibri" w:hAnsi="Calibri" w:cs="Calibri"/>
-          <w:sz w:val="22"/>
-          <w:szCs w:val="22"/>
-        </w:rPr>
-        <w:t>Soucy</w:t>
-      </w:r>
-      <w:proofErr w:type="spellEnd"/>
-      <w:r>
-        <w:rPr>
-          <w:rFonts w:ascii="Calibri" w:eastAsia="Calibri" w:hAnsi="Calibri" w:cs="Calibri"/>
-          <w:sz w:val="22"/>
-          <w:szCs w:val="22"/>
-        </w:rPr>
-        <w:t xml:space="preserve">, M., </w:t>
-      </w:r>
-      <w:proofErr w:type="spellStart"/>
-      <w:r>
-        <w:rPr>
-          <w:rFonts w:ascii="Calibri" w:eastAsia="Calibri" w:hAnsi="Calibri" w:cs="Calibri"/>
-          <w:sz w:val="22"/>
-          <w:szCs w:val="22"/>
-        </w:rPr>
-        <w:t>Fleuret</w:t>
-      </w:r>
-      <w:proofErr w:type="spellEnd"/>
-      <w:r>
-        <w:rPr>
-          <w:rFonts w:ascii="Calibri" w:eastAsia="Calibri" w:hAnsi="Calibri" w:cs="Calibri"/>
-          <w:sz w:val="22"/>
-          <w:szCs w:val="22"/>
-        </w:rPr>
-        <w:t xml:space="preserve">, K., &amp; Sandoval, E. B. (2015). The Robot Engine - Making The Unity 3D Game Engine Work </w:t>
-      </w:r>
-      <w:proofErr w:type="gramStart"/>
-      <w:r>
-        <w:rPr>
-          <w:rFonts w:ascii="Calibri" w:eastAsia="Calibri" w:hAnsi="Calibri" w:cs="Calibri"/>
-          <w:sz w:val="22"/>
-          <w:szCs w:val="22"/>
-        </w:rPr>
-        <w:t>For</w:t>
-      </w:r>
-      <w:proofErr w:type="gramEnd"/>
-      <w:r>
-        <w:rPr>
-          <w:rFonts w:ascii="Calibri" w:eastAsia="Calibri" w:hAnsi="Calibri" w:cs="Calibri"/>
-          <w:sz w:val="22"/>
-          <w:szCs w:val="22"/>
-        </w:rPr>
-        <w:t xml:space="preserve"> HRI. </w:t>
+        <w:t xml:space="preserve">Bartneck, C., Soucy, M., Fleuret, K., &amp; Sandoval, E. B. (2015). The Robot Engine - Making The Unity 3D Game Engine Work For HRI. </w:t>
       </w:r>
       <w:r>
         <w:rPr>
@@ -4272,7 +3789,6 @@
         </w:rPr>
         <w:t xml:space="preserve">, </w:t>
       </w:r>
-      <w:proofErr w:type="spellStart"/>
       <w:r>
         <w:rPr>
           <w:rFonts w:ascii="Calibri" w:eastAsia="Calibri" w:hAnsi="Calibri" w:cs="Calibri"/>
@@ -4283,7 +3799,6 @@
         </w:rPr>
         <w:t>RO-MAN2015</w:t>
       </w:r>
-      <w:proofErr w:type="spellEnd"/>
       <w:r>
         <w:rPr>
           <w:rFonts w:ascii="Calibri" w:eastAsia="Calibri" w:hAnsi="Calibri" w:cs="Calibri"/>
@@ -4498,7 +4013,7 @@
       <w:r>
         <w:t xml:space="preserve">Making use of </w:t>
       </w:r>
-      <w:hyperlink r:id="rId30" w:history="1">
+      <w:hyperlink r:id="rId31" w:history="1">
         <w:r>
           <w:rPr>
             <w:rStyle w:val="Hyperlink"/>
@@ -4513,45 +4028,22 @@
         <w:t xml:space="preserve">a host </w:t>
       </w:r>
       <w:r>
-        <w:t xml:space="preserve">to the EV3 using Bluetooth. However, some .NET 4 functionality is used: the queuing mechanism in </w:t>
-      </w:r>
-      <w:proofErr w:type="spellStart"/>
-      <w:proofErr w:type="gramStart"/>
-      <w:r>
-        <w:t>System.Collections.Concurrent</w:t>
-      </w:r>
-      <w:proofErr w:type="spellEnd"/>
-      <w:proofErr w:type="gramEnd"/>
+        <w:t>to the EV3 using Bluetooth. However, some .NET 4 functionality is used: the queuing mechanism in System.Collections.Concurrent</w:t>
+      </w:r>
       <w:r>
         <w:t>. So this has to be replaced.</w:t>
       </w:r>
       <w:r>
-        <w:t xml:space="preserve"> In Windows </w:t>
-      </w:r>
-      <w:proofErr w:type="gramStart"/>
-      <w:r>
-        <w:t>an applica</w:t>
-      </w:r>
-      <w:r>
-        <w:t>tions</w:t>
-      </w:r>
-      <w:proofErr w:type="gramEnd"/>
-      <w:r>
-        <w:t xml:space="preserve"> connects to a</w:t>
+        <w:t xml:space="preserve"> In Windows an applica</w:t>
+      </w:r>
+      <w:r>
+        <w:t>tions connects to a</w:t>
       </w:r>
       <w:r>
         <w:t xml:space="preserve"> </w:t>
       </w:r>
       <w:r>
-        <w:t xml:space="preserve">Bluetooth device via a serial port emulation. On the Mac OS X </w:t>
-      </w:r>
-      <w:proofErr w:type="spellStart"/>
-      <w:r>
-        <w:t>MonoDevelop</w:t>
-      </w:r>
-      <w:proofErr w:type="spellEnd"/>
-      <w:r>
-        <w:t>-Unity is used which does not support this, so it is not possible to use the EV3Messenger code with Unity on a Mac.</w:t>
+        <w:t>Bluetooth device via a serial port emulation. On the Mac OS X MonoDevelop-Unity is used which does not support this, so it is not possible to use the EV3Messenger code with Unity on a Mac.</w:t>
       </w:r>
     </w:p>
     <w:p>
@@ -4565,23 +4057,7 @@
         <w:t xml:space="preserve">messaging </w:t>
       </w:r>
       <w:r>
-        <w:t xml:space="preserve">is supported for sending and receiving. Using </w:t>
-      </w:r>
-      <w:proofErr w:type="spellStart"/>
-      <w:r>
-        <w:t>Wifi</w:t>
-      </w:r>
-      <w:proofErr w:type="spellEnd"/>
-      <w:r>
-        <w:t xml:space="preserve">, </w:t>
-      </w:r>
-      <w:proofErr w:type="spellStart"/>
-      <w:r>
-        <w:t>sendig</w:t>
-      </w:r>
-      <w:proofErr w:type="spellEnd"/>
-      <w:r>
-        <w:t xml:space="preserve"> to a EV3 mailbox is supported, receiving seems not to be supported.</w:t>
+        <w:t>is supported for sending and receiving. Using Wifi, sendig to a EV3 mailbox is supported, receiving seems not to be supported.</w:t>
       </w:r>
     </w:p>
     <w:p/>
@@ -4599,37 +4075,19 @@
         </w:rPr>
         <w:t xml:space="preserve">Connecting using </w:t>
       </w:r>
-      <w:proofErr w:type="spellStart"/>
       <w:r>
         <w:rPr>
           <w:b/>
           <w:color w:val="4F81BD" w:themeColor="accent1"/>
         </w:rPr>
-        <w:t>Wifi</w:t>
-      </w:r>
-      <w:proofErr w:type="spellEnd"/>
-      <w:r>
-        <w:rPr>
-          <w:b/>
-          <w:color w:val="4F81BD" w:themeColor="accent1"/>
-        </w:rPr>
-        <w:t xml:space="preserve"> and </w:t>
-      </w:r>
-      <w:proofErr w:type="spellStart"/>
-      <w:r>
-        <w:rPr>
-          <w:b/>
-          <w:color w:val="4F81BD" w:themeColor="accent1"/>
-        </w:rPr>
-        <w:t>MonoBrick</w:t>
-      </w:r>
-      <w:proofErr w:type="spellEnd"/>
+        <w:t>Wifi and MonoBrick</w:t>
+      </w:r>
     </w:p>
     <w:p>
       <w:r>
         <w:t xml:space="preserve">Making use of </w:t>
       </w:r>
-      <w:hyperlink r:id="rId31" w:history="1">
+      <w:hyperlink r:id="rId32" w:history="1">
         <w:r>
           <w:rPr>
             <w:rStyle w:val="Hyperlink"/>
@@ -4649,11 +4107,9 @@
       <w:r>
         <w:t xml:space="preserve">to the EV3 using </w:t>
       </w:r>
-      <w:proofErr w:type="spellStart"/>
       <w:r>
         <w:t>Wifi</w:t>
       </w:r>
-      <w:proofErr w:type="spellEnd"/>
       <w:r>
         <w:t>.</w:t>
       </w:r>
@@ -4670,23 +4126,7 @@
         <w:t xml:space="preserve">' is supported. </w:t>
       </w:r>
       <w:r>
-        <w:t xml:space="preserve">It is tested that with </w:t>
-      </w:r>
-      <w:proofErr w:type="spellStart"/>
-      <w:r>
-        <w:t>MonoBrick</w:t>
-      </w:r>
-      <w:proofErr w:type="spellEnd"/>
-      <w:r>
-        <w:t xml:space="preserve"> it is indeed possible to send mailbox messages to the EV3 using Direct Commands. The </w:t>
-      </w:r>
-      <w:proofErr w:type="spellStart"/>
-      <w:r>
-        <w:t>MonoBrick</w:t>
-      </w:r>
-      <w:proofErr w:type="spellEnd"/>
-      <w:r>
-        <w:t xml:space="preserve"> library uses .NET 4 functionality so will not work with Unity.</w:t>
+        <w:t>It is tested that with MonoBrick it is indeed possible to send mailbox messages to the EV3 using Direct Commands. The MonoBrick library uses .NET 4 functionality so will not work with Unity.</w:t>
       </w:r>
       <w:r>
         <w:t xml:space="preserve"> Receiving messages seems not to be supported. However, with Direct Commands it is possible to retrieve the sensor data. Also it is possible to read memory. It still has to be investigated whether it is possible to write the same memory from a standard EV3 program. If this is the case, it is possible to send messages to an EV3 using a mailbox and receive back messages through memory. </w:t>
@@ -4711,55 +4151,31 @@
           <w:b/>
           <w:color w:val="4F81BD" w:themeColor="accent1"/>
         </w:rPr>
-        <w:t xml:space="preserve">Connecting using </w:t>
-      </w:r>
-      <w:proofErr w:type="spellStart"/>
+        <w:t xml:space="preserve">Connecting using Wifi and </w:t>
+      </w:r>
       <w:r>
         <w:rPr>
           <w:b/>
           <w:color w:val="4F81BD" w:themeColor="accent1"/>
         </w:rPr>
-        <w:t>Wifi</w:t>
-      </w:r>
-      <w:proofErr w:type="spellEnd"/>
+        <w:t xml:space="preserve">the </w:t>
+      </w:r>
       <w:r>
         <w:rPr>
           <w:b/>
           <w:color w:val="4F81BD" w:themeColor="accent1"/>
         </w:rPr>
-        <w:t xml:space="preserve"> and </w:t>
-      </w:r>
-      <w:r>
-        <w:rPr>
-          <w:b/>
-          <w:color w:val="4F81BD" w:themeColor="accent1"/>
-        </w:rPr>
-        <w:t xml:space="preserve">the </w:t>
-      </w:r>
-      <w:r>
-        <w:rPr>
-          <w:b/>
-          <w:color w:val="4F81BD" w:themeColor="accent1"/>
-        </w:rPr>
         <w:t>LEGO MINDSTORMS EV3 API for .NET</w:t>
       </w:r>
     </w:p>
     <w:p>
       <w:r>
-        <w:t xml:space="preserve">Instead of </w:t>
-      </w:r>
-      <w:proofErr w:type="spellStart"/>
-      <w:r>
-        <w:t>MonoBrick</w:t>
-      </w:r>
-      <w:proofErr w:type="spellEnd"/>
-      <w:r>
-        <w:t>, one can make</w:t>
+        <w:t>Instead of MonoBrick, one can make</w:t>
       </w:r>
       <w:r>
         <w:t xml:space="preserve"> use of </w:t>
       </w:r>
-      <w:hyperlink r:id="rId32" w:history="1">
+      <w:hyperlink r:id="rId33" w:history="1">
         <w:r>
           <w:rPr>
             <w:rStyle w:val="Hyperlink"/>
@@ -4768,15 +4184,7 @@
         </w:r>
       </w:hyperlink>
       <w:r>
-        <w:t xml:space="preserve">. These libraries also make use </w:t>
-      </w:r>
-      <w:proofErr w:type="gramStart"/>
-      <w:r>
-        <w:t>of  .NET</w:t>
-      </w:r>
-      <w:proofErr w:type="gramEnd"/>
-      <w:r>
-        <w:t xml:space="preserve"> 4 functionality so will not work with Unity.</w:t>
+        <w:t>. These libraries also make use of  .NET 4 functionality so will not work with Unity.</w:t>
       </w:r>
       <w:r>
         <w:t xml:space="preserve"> I tested this only using a USB connection which worked.</w:t>
@@ -4790,43 +4198,27 @@
         <w:t>IMPORTANT NOTE</w:t>
       </w:r>
       <w:r>
-        <w:t xml:space="preserve">: When building the </w:t>
-      </w:r>
-      <w:proofErr w:type="spellStart"/>
-      <w:r>
-        <w:t>TestApplication</w:t>
-      </w:r>
-      <w:proofErr w:type="spellEnd"/>
-      <w:r>
-        <w:t xml:space="preserve"> provided by </w:t>
-      </w:r>
-      <w:proofErr w:type="spellStart"/>
-      <w:r>
-        <w:t>MonoBrick</w:t>
-      </w:r>
-      <w:proofErr w:type="spellEnd"/>
+        <w:t xml:space="preserve">: When building the TestApplication provided by MonoBrick </w:t>
+      </w:r>
+      <w:r>
+        <w:t xml:space="preserve">it might be that </w:t>
+      </w:r>
+      <w:r>
+        <w:t xml:space="preserve">when starting the error message “Error: Failed to open connection” appears. Resolution: </w:t>
+      </w:r>
+      <w:r>
+        <w:t>set P</w:t>
+      </w:r>
+      <w:r>
+        <w:t xml:space="preserve">latform target </w:t>
+      </w:r>
+      <w:r>
+        <w:t>from ‘Any CPU’ to</w:t>
+      </w:r>
       <w:r>
         <w:t xml:space="preserve"> </w:t>
       </w:r>
       <w:r>
-        <w:t xml:space="preserve">it might be that </w:t>
-      </w:r>
-      <w:r>
-        <w:t xml:space="preserve">when starting the error message “Error: Failed to open connection” appears. Resolution: </w:t>
-      </w:r>
-      <w:r>
-        <w:t>set P</w:t>
-      </w:r>
-      <w:r>
-        <w:t xml:space="preserve">latform target </w:t>
-      </w:r>
-      <w:r>
-        <w:t>from ‘Any CPU’ to</w:t>
-      </w:r>
-      <w:r>
-        <w:t xml:space="preserve"> </w:t>
-      </w:r>
-      <w:r>
         <w:t>‘</w:t>
       </w:r>
       <w:r>
@@ -4847,37 +4239,14 @@
       <w:r>
         <w:t xml:space="preserve">.dll and </w:t>
       </w:r>
-      <w:proofErr w:type="spellStart"/>
-      <w:proofErr w:type="gramStart"/>
       <w:r>
         <w:t>hidapi</w:t>
       </w:r>
       <w:r>
-        <w:t>.dylib</w:t>
-      </w:r>
-      <w:proofErr w:type="spellEnd"/>
-      <w:proofErr w:type="gramEnd"/>
-      <w:r>
-        <w:t xml:space="preserve"> from the LEGO Software installation to the  </w:t>
-      </w:r>
-      <w:proofErr w:type="spellStart"/>
-      <w:r>
-        <w:t>Monobrick</w:t>
-      </w:r>
-      <w:proofErr w:type="spellEnd"/>
-      <w:r>
-        <w:t xml:space="preserve"> </w:t>
-      </w:r>
-      <w:r>
-        <w:t xml:space="preserve">Test </w:t>
-      </w:r>
-      <w:proofErr w:type="spellStart"/>
-      <w:r>
-        <w:t>Apllication</w:t>
-      </w:r>
-      <w:proofErr w:type="spellEnd"/>
-      <w:r>
-        <w:t>.</w:t>
+        <w:t xml:space="preserve">.dylib from the LEGO Software installation to the  Monobrick </w:t>
+      </w:r>
+      <w:r>
+        <w:t>Test Apllication.</w:t>
       </w:r>
     </w:p>
     <w:p/>
@@ -4899,77 +4268,37 @@
           <w:b/>
           <w:color w:val="4F81BD" w:themeColor="accent1"/>
         </w:rPr>
-        <w:t xml:space="preserve">cting using </w:t>
-      </w:r>
-      <w:proofErr w:type="spellStart"/>
+        <w:t xml:space="preserve">cting using Wifi and </w:t>
+      </w:r>
       <w:r>
         <w:rPr>
           <w:b/>
           <w:color w:val="4F81BD" w:themeColor="accent1"/>
         </w:rPr>
-        <w:t>Wifi</w:t>
-      </w:r>
-      <w:proofErr w:type="spellEnd"/>
+        <w:t xml:space="preserve">a </w:t>
+      </w:r>
       <w:r>
         <w:rPr>
           <w:b/>
           <w:color w:val="4F81BD" w:themeColor="accent1"/>
         </w:rPr>
-        <w:t xml:space="preserve"> and </w:t>
+        <w:t xml:space="preserve">simple TCP/IP </w:t>
       </w:r>
       <w:r>
         <w:rPr>
           <w:b/>
           <w:color w:val="4F81BD" w:themeColor="accent1"/>
         </w:rPr>
-        <w:t xml:space="preserve">a </w:t>
+        <w:t>connection</w:t>
       </w:r>
       <w:r>
         <w:rPr>
           <w:b/>
-          <w:color w:val="4F81BD" w:themeColor="accent1"/>
-        </w:rPr>
-        <w:t xml:space="preserve">simple TCP/IP </w:t>
-      </w:r>
-      <w:r>
-        <w:rPr>
-          <w:b/>
-          <w:color w:val="4F81BD" w:themeColor="accent1"/>
-        </w:rPr>
-        <w:t>connection</w:t>
-      </w:r>
-      <w:r>
-        <w:rPr>
-          <w:b/>
         </w:rPr>
         <w:br/>
       </w:r>
       <w:r>
-        <w:t xml:space="preserve">The EV3 can connect </w:t>
-      </w:r>
-      <w:proofErr w:type="spellStart"/>
-      <w:r>
-        <w:t>throug</w:t>
-      </w:r>
-      <w:proofErr w:type="spellEnd"/>
-      <w:r>
-        <w:t xml:space="preserve"> </w:t>
-      </w:r>
-      <w:proofErr w:type="spellStart"/>
-      <w:r>
-        <w:t>Wifi</w:t>
-      </w:r>
-      <w:proofErr w:type="spellEnd"/>
-      <w:r>
-        <w:t xml:space="preserve">. </w:t>
-      </w:r>
-      <w:proofErr w:type="gramStart"/>
-      <w:r>
-        <w:t>Only  the</w:t>
-      </w:r>
-      <w:proofErr w:type="gramEnd"/>
-      <w:r>
-        <w:t xml:space="preserve"> 'NETGEAR </w:t>
+        <w:t xml:space="preserve">The EV3 can connect throug Wifi. Only  the 'NETGEAR </w:t>
       </w:r>
       <w:r>
         <w:t>WNA1100 - N150 Wireless USB Adapter</w:t>
@@ -4981,17 +4310,9 @@
         <w:t xml:space="preserve">a host </w:t>
       </w:r>
       <w:r>
-        <w:t xml:space="preserve">to EV3 through </w:t>
-      </w:r>
-      <w:proofErr w:type="spellStart"/>
-      <w:r>
-        <w:t>Wifi</w:t>
-      </w:r>
-      <w:proofErr w:type="spellEnd"/>
-      <w:r>
-        <w:t xml:space="preserve"> is described at </w:t>
-      </w:r>
-      <w:hyperlink r:id="rId33" w:history="1">
+        <w:t xml:space="preserve">to EV3 through Wifi is described at </w:t>
+      </w:r>
+      <w:hyperlink r:id="rId34" w:history="1">
         <w:r>
           <w:rPr>
             <w:rStyle w:val="Hyperlink"/>
@@ -5015,15 +4336,7 @@
         </w:numPr>
       </w:pPr>
       <w:r>
-        <w:t xml:space="preserve">When the EV3 </w:t>
-      </w:r>
-      <w:proofErr w:type="spellStart"/>
-      <w:r>
-        <w:t>wifi</w:t>
-      </w:r>
-      <w:proofErr w:type="spellEnd"/>
-      <w:r>
-        <w:t xml:space="preserve"> is enabled and connection is made to the network, the EV3 starts broadcasting an UDP message every 10 seconds. This broadcast contains the serial number of the EV3.</w:t>
+        <w:t>When the EV3 wifi is enabled and connection is made to the network, the EV3 starts broadcasting an UDP message every 10 seconds. This broadcast contains the serial number of the EV3.</w:t>
       </w:r>
     </w:p>
     <w:p>
@@ -5097,15 +4410,7 @@
     </w:p>
     <w:p>
       <w:r>
-        <w:t xml:space="preserve">The above connection </w:t>
-      </w:r>
-      <w:proofErr w:type="spellStart"/>
-      <w:r>
-        <w:t>sequency</w:t>
-      </w:r>
-      <w:proofErr w:type="spellEnd"/>
-      <w:r>
-        <w:t xml:space="preserve"> can easily be implemented in C# with .NET 3.5 functionality which is used in Unity.</w:t>
+        <w:t>The above connection sequency can easily be implemented in C# with .NET 3.5 functionality which is used in Unity.</w:t>
       </w:r>
     </w:p>
     <w:p>
@@ -5116,23 +4421,7 @@
         <w:t>IMPORTANT NOTE</w:t>
       </w:r>
       <w:r>
-        <w:t xml:space="preserve">: When running the C# application on a </w:t>
-      </w:r>
-      <w:proofErr w:type="spellStart"/>
-      <w:r>
-        <w:t>VirtualBox</w:t>
-      </w:r>
-      <w:proofErr w:type="spellEnd"/>
-      <w:r>
-        <w:t xml:space="preserve"> virtual machine, be sure that the EV3 robot is on the same network as the virtual machine. This means that in </w:t>
-      </w:r>
-      <w:proofErr w:type="spellStart"/>
-      <w:r>
-        <w:t>VirtualBox</w:t>
-      </w:r>
-      <w:proofErr w:type="spellEnd"/>
-      <w:r>
-        <w:t xml:space="preserve"> ‘Devices -&gt; Network -&gt; Network Settings -&gt; Attached’ must be on ‘Bridged Adapter’ and not on ‘NAT’.</w:t>
+        <w:t>: When running the C# application on a VirtualBox virtual machine, be sure that the EV3 robot is on the same network as the virtual machine. This means that in VirtualBox ‘Devices -&gt; Network -&gt; Network Settings -&gt; Attached’ must be on ‘Bridged Adapter’ and not on ‘NAT’.</w:t>
       </w:r>
     </w:p>
     <w:p/>
@@ -5174,22 +4463,14 @@
     </w:p>
     <w:p>
       <w:r>
-        <w:t xml:space="preserve">Sending back messages from the EV3 to the host through a mailbox seems only to be supported for Bluetooth, not for </w:t>
-      </w:r>
-      <w:proofErr w:type="spellStart"/>
-      <w:r>
-        <w:t>Wifi</w:t>
-      </w:r>
-      <w:proofErr w:type="spellEnd"/>
-      <w:r>
-        <w:t>.</w:t>
+        <w:t>Sending back messages from the EV3 to the host through a mailbox seems only to be supported for Bluetooth, not for Wifi.</w:t>
       </w:r>
     </w:p>
     <w:p>
       <w:r>
         <w:t xml:space="preserve">At </w:t>
       </w:r>
-      <w:hyperlink r:id="rId34" w:history="1">
+      <w:hyperlink r:id="rId35" w:history="1">
         <w:r>
           <w:rPr>
             <w:rStyle w:val="Hyperlink"/>
@@ -5198,24 +4479,14 @@
         </w:r>
       </w:hyperlink>
       <w:r>
-        <w:t xml:space="preserve"> a workaround is </w:t>
-      </w:r>
-      <w:proofErr w:type="spellStart"/>
-      <w:r>
-        <w:t>decscribed</w:t>
-      </w:r>
-      <w:proofErr w:type="spellEnd"/>
-      <w:r>
-        <w:t xml:space="preserve">. On the EV3 it is possible to write text to a file which can be read on the host </w:t>
+        <w:t xml:space="preserve"> a workaround is decscribed. On the EV3 it is possible to write text to a file which can be read on the host </w:t>
       </w:r>
       <w:r>
         <w:t xml:space="preserve">using the </w:t>
       </w:r>
-      <w:proofErr w:type="spellStart"/>
       <w:r>
         <w:t>opFile</w:t>
       </w:r>
-      <w:proofErr w:type="spellEnd"/>
       <w:r>
         <w:t xml:space="preserve">(READ_VALUE) command </w:t>
       </w:r>
@@ -5234,15 +4505,7 @@
     </w:p>
     <w:p>
       <w:r>
-        <w:t>Attention point with this method is that when the EV3 is writing the file, the host cannot read it. A way around this is to let the EV3 write a new value in the file after a request from the host (e.g. '</w:t>
-      </w:r>
-      <w:proofErr w:type="spellStart"/>
-      <w:r>
-        <w:t>get_distance</w:t>
-      </w:r>
-      <w:proofErr w:type="spellEnd"/>
-      <w:r>
-        <w:t>') and then let the host close the file after which the host can read the value.</w:t>
+        <w:t>Attention point with this method is that when the EV3 is writing the file, the host cannot read it. A way around this is to let the EV3 write a new value in the file after a request from the host (e.g. 'get_distance') and then let the host close the file after which the host can read the value.</w:t>
       </w:r>
     </w:p>
     <w:p/>
@@ -5272,15 +4535,7 @@
         <w:t xml:space="preserve">can </w:t>
       </w:r>
       <w:r>
-        <w:t xml:space="preserve">be included in a Unity project. In Unity, set the 'Edit -&gt; Project Settings -&gt; Player -&gt; </w:t>
-      </w:r>
-      <w:proofErr w:type="spellStart"/>
-      <w:r>
-        <w:t>Api</w:t>
-      </w:r>
-      <w:proofErr w:type="spellEnd"/>
-      <w:r>
-        <w:t xml:space="preserve"> Compatibility Level' to '.NET 2.0'.</w:t>
+        <w:t>be included in a Unity project. In Unity, set the 'Edit -&gt; Project Settings -&gt; Player -&gt; Api Compatibility Level' to '.NET 2.0'.</w:t>
       </w:r>
     </w:p>
     <w:p/>
@@ -10734,7 +9989,7 @@
 </file>
 
 <file path=customXml/itemProps1.xml><?xml version="1.0" encoding="utf-8"?>
-<ds:datastoreItem xmlns:ds="http://schemas.openxmlformats.org/officeDocument/2006/customXml" ds:itemID="{F9801EF0-A9D6-8E4F-9635-8CA9BBDF4E8B}">
+<ds:datastoreItem xmlns:ds="http://schemas.openxmlformats.org/officeDocument/2006/customXml" ds:itemID="{687E08C3-25FB-AE4B-8B03-8C559D734C6B}">
   <ds:schemaRefs>
     <ds:schemaRef ds:uri="http://schemas.openxmlformats.org/officeDocument/2006/bibliography"/>
   </ds:schemaRefs>

</xml_diff>

<commit_message>
Added Unity to EV3 API
</commit_message>
<xml_diff>
--- a/Let's Move IT - Unity as fleet manager.docx
+++ b/Let's Move IT - Unity as fleet manager.docx
@@ -20,12 +20,26 @@
         <w:rPr>
           <w:i/>
         </w:rPr>
-        <w:t xml:space="preserve">Rene Bakx, </w:t>
-      </w:r>
+        <w:t xml:space="preserve">Rene </w:t>
+      </w:r>
+      <w:proofErr w:type="spellStart"/>
       <w:r>
         <w:rPr>
           <w:i/>
         </w:rPr>
+        <w:t>Bakx</w:t>
+      </w:r>
+      <w:proofErr w:type="spellEnd"/>
+      <w:r>
+        <w:rPr>
+          <w:i/>
+        </w:rPr>
+        <w:t xml:space="preserve">, </w:t>
+      </w:r>
+      <w:r>
+        <w:rPr>
+          <w:i/>
+        </w:rPr>
         <w:t>April 2018</w:t>
       </w:r>
     </w:p>
@@ -34,7 +48,6 @@
       <w:r>
         <w:rPr>
           <w:noProof/>
-          <w:lang w:val="en-GB" w:eastAsia="en-GB"/>
         </w:rPr>
         <w:drawing>
           <wp:anchor distT="0" distB="0" distL="114300" distR="114300" simplePos="0" relativeHeight="251696128" behindDoc="0" locked="0" layoutInCell="1" allowOverlap="1" wp14:anchorId="12C801B9" wp14:editId="300278CC">
@@ -171,7 +184,7 @@
         <w:rPr>
           <w:noProof/>
         </w:rPr>
-        <w:instrText xml:space="preserve"> PAGEREF _Toc512102989 \h </w:instrText>
+        <w:instrText xml:space="preserve"> PAGEREF _Toc516053479 \h </w:instrText>
       </w:r>
       <w:r>
         <w:rPr>
@@ -244,7 +257,7 @@
         <w:rPr>
           <w:noProof/>
         </w:rPr>
-        <w:instrText xml:space="preserve"> PAGEREF _Toc512102990 \h </w:instrText>
+        <w:instrText xml:space="preserve"> PAGEREF _Toc516053480 \h </w:instrText>
       </w:r>
       <w:r>
         <w:rPr>
@@ -262,6 +275,225 @@
           <w:noProof/>
         </w:rPr>
         <w:t>4</w:t>
+      </w:r>
+      <w:r>
+        <w:rPr>
+          <w:noProof/>
+        </w:rPr>
+        <w:fldChar w:fldCharType="end"/>
+      </w:r>
+    </w:p>
+    <w:p>
+      <w:pPr>
+        <w:pStyle w:val="TOC2"/>
+        <w:tabs>
+          <w:tab w:val="left" w:pos="960"/>
+          <w:tab w:val="right" w:leader="dot" w:pos="8290"/>
+        </w:tabs>
+        <w:rPr>
+          <w:noProof/>
+          <w:lang w:val="en-GB" w:eastAsia="en-GB"/>
+        </w:rPr>
+      </w:pPr>
+      <w:r>
+        <w:rPr>
+          <w:noProof/>
+        </w:rPr>
+        <w:t>2.1.</w:t>
+      </w:r>
+      <w:r>
+        <w:rPr>
+          <w:noProof/>
+          <w:lang w:val="en-GB" w:eastAsia="en-GB"/>
+        </w:rPr>
+        <w:tab/>
+      </w:r>
+      <w:r>
+        <w:rPr>
+          <w:noProof/>
+        </w:rPr>
+        <w:t>Playground overview</w:t>
+      </w:r>
+      <w:r>
+        <w:rPr>
+          <w:noProof/>
+        </w:rPr>
+        <w:tab/>
+      </w:r>
+      <w:r>
+        <w:rPr>
+          <w:noProof/>
+        </w:rPr>
+        <w:fldChar w:fldCharType="begin"/>
+      </w:r>
+      <w:r>
+        <w:rPr>
+          <w:noProof/>
+        </w:rPr>
+        <w:instrText xml:space="preserve"> PAGEREF _Toc516053481 \h </w:instrText>
+      </w:r>
+      <w:r>
+        <w:rPr>
+          <w:noProof/>
+        </w:rPr>
+      </w:r>
+      <w:r>
+        <w:rPr>
+          <w:noProof/>
+        </w:rPr>
+        <w:fldChar w:fldCharType="separate"/>
+      </w:r>
+      <w:r>
+        <w:rPr>
+          <w:noProof/>
+        </w:rPr>
+        <w:t>4</w:t>
+      </w:r>
+      <w:r>
+        <w:rPr>
+          <w:noProof/>
+        </w:rPr>
+        <w:fldChar w:fldCharType="end"/>
+      </w:r>
+    </w:p>
+    <w:p>
+      <w:pPr>
+        <w:pStyle w:val="TOC2"/>
+        <w:tabs>
+          <w:tab w:val="left" w:pos="960"/>
+          <w:tab w:val="right" w:leader="dot" w:pos="8290"/>
+        </w:tabs>
+        <w:rPr>
+          <w:noProof/>
+          <w:lang w:val="en-GB" w:eastAsia="en-GB"/>
+        </w:rPr>
+      </w:pPr>
+      <w:r>
+        <w:rPr>
+          <w:noProof/>
+        </w:rPr>
+        <w:t>2.2.</w:t>
+      </w:r>
+      <w:r>
+        <w:rPr>
+          <w:noProof/>
+          <w:lang w:val="en-GB" w:eastAsia="en-GB"/>
+        </w:rPr>
+        <w:tab/>
+      </w:r>
+      <w:r>
+        <w:rPr>
+          <w:noProof/>
+        </w:rPr>
+        <w:t>Playground components</w:t>
+      </w:r>
+      <w:r>
+        <w:rPr>
+          <w:noProof/>
+        </w:rPr>
+        <w:tab/>
+      </w:r>
+      <w:r>
+        <w:rPr>
+          <w:noProof/>
+        </w:rPr>
+        <w:fldChar w:fldCharType="begin"/>
+      </w:r>
+      <w:r>
+        <w:rPr>
+          <w:noProof/>
+        </w:rPr>
+        <w:instrText xml:space="preserve"> PAGEREF _Toc516053482 \h </w:instrText>
+      </w:r>
+      <w:r>
+        <w:rPr>
+          <w:noProof/>
+        </w:rPr>
+      </w:r>
+      <w:r>
+        <w:rPr>
+          <w:noProof/>
+        </w:rPr>
+        <w:fldChar w:fldCharType="separate"/>
+      </w:r>
+      <w:r>
+        <w:rPr>
+          <w:noProof/>
+        </w:rPr>
+        <w:t>5</w:t>
+      </w:r>
+      <w:r>
+        <w:rPr>
+          <w:noProof/>
+        </w:rPr>
+        <w:fldChar w:fldCharType="end"/>
+      </w:r>
+    </w:p>
+    <w:p>
+      <w:pPr>
+        <w:pStyle w:val="TOC2"/>
+        <w:tabs>
+          <w:tab w:val="left" w:pos="960"/>
+          <w:tab w:val="right" w:leader="dot" w:pos="8290"/>
+        </w:tabs>
+        <w:rPr>
+          <w:noProof/>
+          <w:lang w:val="en-GB" w:eastAsia="en-GB"/>
+        </w:rPr>
+      </w:pPr>
+      <w:r>
+        <w:rPr>
+          <w:noProof/>
+        </w:rPr>
+        <w:t>2.3.</w:t>
+      </w:r>
+      <w:r>
+        <w:rPr>
+          <w:noProof/>
+          <w:lang w:val="en-GB" w:eastAsia="en-GB"/>
+        </w:rPr>
+        <w:tab/>
+      </w:r>
+      <w:r>
+        <w:rPr>
+          <w:noProof/>
+        </w:rPr>
+        <w:t>Playground specifications</w:t>
+      </w:r>
+      <w:r>
+        <w:rPr>
+          <w:noProof/>
+        </w:rPr>
+        <w:tab/>
+      </w:r>
+      <w:r>
+        <w:rPr>
+          <w:noProof/>
+        </w:rPr>
+        <w:fldChar w:fldCharType="begin"/>
+      </w:r>
+      <w:r>
+        <w:rPr>
+          <w:noProof/>
+        </w:rPr>
+        <w:instrText xml:space="preserve"> PAGEREF _Toc516053483 \h </w:instrText>
+      </w:r>
+      <w:r>
+        <w:rPr>
+          <w:noProof/>
+        </w:rPr>
+      </w:r>
+      <w:r>
+        <w:rPr>
+          <w:noProof/>
+        </w:rPr>
+        <w:fldChar w:fldCharType="separate"/>
+      </w:r>
+      <w:r>
+        <w:rPr>
+          <w:noProof/>
+        </w:rPr>
+        <w:t>5</w:t>
       </w:r>
       <w:r>
         <w:rPr>
@@ -317,7 +549,7 @@
         <w:rPr>
           <w:noProof/>
         </w:rPr>
-        <w:instrText xml:space="preserve"> PAGEREF _Toc512102991 \h </w:instrText>
+        <w:instrText xml:space="preserve"> PAGEREF _Toc516053484 \h </w:instrText>
       </w:r>
       <w:r>
         <w:rPr>
@@ -334,7 +566,7 @@
         <w:rPr>
           <w:noProof/>
         </w:rPr>
-        <w:t>5</w:t>
+        <w:t>6</w:t>
       </w:r>
       <w:r>
         <w:rPr>
@@ -374,6 +606,8 @@
         </w:rPr>
         <w:t>Results</w:t>
       </w:r>
+      <w:bookmarkStart w:id="0" w:name="_GoBack"/>
+      <w:bookmarkEnd w:id="0"/>
       <w:r>
         <w:rPr>
           <w:noProof/>
@@ -390,7 +624,7 @@
         <w:rPr>
           <w:noProof/>
         </w:rPr>
-        <w:instrText xml:space="preserve"> PAGEREF _Toc512102992 \h </w:instrText>
+        <w:instrText xml:space="preserve"> PAGEREF _Toc516053485 \h </w:instrText>
       </w:r>
       <w:r>
         <w:rPr>
@@ -407,7 +641,7 @@
         <w:rPr>
           <w:noProof/>
         </w:rPr>
-        <w:t>6</w:t>
+        <w:t>7</w:t>
       </w:r>
       <w:r>
         <w:rPr>
@@ -445,6 +679,79 @@
         <w:rPr>
           <w:noProof/>
         </w:rPr>
+        <w:t>Conclusion</w:t>
+      </w:r>
+      <w:r>
+        <w:rPr>
+          <w:noProof/>
+        </w:rPr>
+        <w:tab/>
+      </w:r>
+      <w:r>
+        <w:rPr>
+          <w:noProof/>
+        </w:rPr>
+        <w:fldChar w:fldCharType="begin"/>
+      </w:r>
+      <w:r>
+        <w:rPr>
+          <w:noProof/>
+        </w:rPr>
+        <w:instrText xml:space="preserve"> PAGEREF _Toc516053486 \h </w:instrText>
+      </w:r>
+      <w:r>
+        <w:rPr>
+          <w:noProof/>
+        </w:rPr>
+      </w:r>
+      <w:r>
+        <w:rPr>
+          <w:noProof/>
+        </w:rPr>
+        <w:fldChar w:fldCharType="separate"/>
+      </w:r>
+      <w:r>
+        <w:rPr>
+          <w:noProof/>
+        </w:rPr>
+        <w:t>8</w:t>
+      </w:r>
+      <w:r>
+        <w:rPr>
+          <w:noProof/>
+        </w:rPr>
+        <w:fldChar w:fldCharType="end"/>
+      </w:r>
+    </w:p>
+    <w:p>
+      <w:pPr>
+        <w:pStyle w:val="TOC1"/>
+        <w:tabs>
+          <w:tab w:val="left" w:pos="480"/>
+          <w:tab w:val="right" w:leader="dot" w:pos="8290"/>
+        </w:tabs>
+        <w:rPr>
+          <w:noProof/>
+          <w:lang w:val="en-GB" w:eastAsia="en-GB"/>
+        </w:rPr>
+      </w:pPr>
+      <w:r>
+        <w:rPr>
+          <w:noProof/>
+        </w:rPr>
+        <w:t>6.</w:t>
+      </w:r>
+      <w:r>
+        <w:rPr>
+          <w:noProof/>
+          <w:lang w:val="en-GB" w:eastAsia="en-GB"/>
+        </w:rPr>
+        <w:tab/>
+      </w:r>
+      <w:r>
+        <w:rPr>
+          <w:noProof/>
+        </w:rPr>
         <w:t>Bibliography</w:t>
       </w:r>
       <w:r>
@@ -463,7 +770,7 @@
         <w:rPr>
           <w:noProof/>
         </w:rPr>
-        <w:instrText xml:space="preserve"> PAGEREF _Toc512102993 \h </w:instrText>
+        <w:instrText xml:space="preserve"> PAGEREF _Toc516053487 \h </w:instrText>
       </w:r>
       <w:r>
         <w:rPr>
@@ -480,7 +787,7 @@
         <w:rPr>
           <w:noProof/>
         </w:rPr>
-        <w:t>7</w:t>
+        <w:t>9</w:t>
       </w:r>
       <w:r>
         <w:rPr>
@@ -504,7 +811,7 @@
         <w:rPr>
           <w:noProof/>
         </w:rPr>
-        <w:t>Appendix 1 Connection of Unity to EV3 Mindstorms</w:t>
+        <w:t>Appendix 1 Unity to EV3 API</w:t>
       </w:r>
       <w:r>
         <w:rPr>
@@ -522,7 +829,7 @@
         <w:rPr>
           <w:noProof/>
         </w:rPr>
-        <w:instrText xml:space="preserve"> PAGEREF _Toc512102994 \h </w:instrText>
+        <w:instrText xml:space="preserve"> PAGEREF _Toc516053488 \h </w:instrText>
       </w:r>
       <w:r>
         <w:rPr>
@@ -539,7 +846,66 @@
         <w:rPr>
           <w:noProof/>
         </w:rPr>
-        <w:t>8</w:t>
+        <w:t>10</w:t>
+      </w:r>
+      <w:r>
+        <w:rPr>
+          <w:noProof/>
+        </w:rPr>
+        <w:fldChar w:fldCharType="end"/>
+      </w:r>
+    </w:p>
+    <w:p>
+      <w:pPr>
+        <w:pStyle w:val="TOC1"/>
+        <w:tabs>
+          <w:tab w:val="right" w:leader="dot" w:pos="8290"/>
+        </w:tabs>
+        <w:rPr>
+          <w:noProof/>
+          <w:lang w:val="en-GB" w:eastAsia="en-GB"/>
+        </w:rPr>
+      </w:pPr>
+      <w:r>
+        <w:rPr>
+          <w:noProof/>
+        </w:rPr>
+        <w:t>Appendix 2 Connection of Unity to EV3 Mindstorms</w:t>
+      </w:r>
+      <w:r>
+        <w:rPr>
+          <w:noProof/>
+        </w:rPr>
+        <w:tab/>
+      </w:r>
+      <w:r>
+        <w:rPr>
+          <w:noProof/>
+        </w:rPr>
+        <w:fldChar w:fldCharType="begin"/>
+      </w:r>
+      <w:r>
+        <w:rPr>
+          <w:noProof/>
+        </w:rPr>
+        <w:instrText xml:space="preserve"> PAGEREF _Toc516053489 \h </w:instrText>
+      </w:r>
+      <w:r>
+        <w:rPr>
+          <w:noProof/>
+        </w:rPr>
+      </w:r>
+      <w:r>
+        <w:rPr>
+          <w:noProof/>
+        </w:rPr>
+        <w:fldChar w:fldCharType="separate"/>
+      </w:r>
+      <w:r>
+        <w:rPr>
+          <w:noProof/>
+        </w:rPr>
+        <w:t>11</w:t>
       </w:r>
       <w:r>
         <w:rPr>
@@ -570,16 +936,16 @@
       <w:pPr>
         <w:pStyle w:val="Heading1"/>
       </w:pPr>
-      <w:bookmarkStart w:id="0" w:name="_Ref324705597"/>
-      <w:bookmarkStart w:id="1" w:name="_Toc512102989"/>
+      <w:bookmarkStart w:id="1" w:name="_Ref324705597"/>
+      <w:bookmarkStart w:id="2" w:name="_Toc516053479"/>
       <w:r>
         <w:t>In</w:t>
       </w:r>
       <w:r>
         <w:t>troduction</w:t>
       </w:r>
-      <w:bookmarkEnd w:id="0"/>
       <w:bookmarkEnd w:id="1"/>
+      <w:bookmarkEnd w:id="2"/>
     </w:p>
     <w:p>
       <w:r>
@@ -619,7 +985,15 @@
         <w:t xml:space="preserve">is described. </w:t>
       </w:r>
       <w:r>
-        <w:t>This work is part of the Fontys FHICT activities on the two work packages: WP1 (planning and control) and WP4 (test area mobile robots)</w:t>
+        <w:t xml:space="preserve">This work is part of the </w:t>
+      </w:r>
+      <w:proofErr w:type="spellStart"/>
+      <w:r>
+        <w:t>Fontys</w:t>
+      </w:r>
+      <w:proofErr w:type="spellEnd"/>
+      <w:r>
+        <w:t xml:space="preserve"> FHICT activities on the two work packages: WP1 (planning and control) and WP4 (test area mobile robots)</w:t>
       </w:r>
       <w:r>
         <w:t>.</w:t>
@@ -656,10 +1030,26 @@
     </w:p>
     <w:p>
       <w:r>
-        <w:t xml:space="preserve">To answer this question we </w:t>
-      </w:r>
-      <w:r>
-        <w:t>want to address the following subquestions:</w:t>
+        <w:t xml:space="preserve">To answer this </w:t>
+      </w:r>
+      <w:proofErr w:type="gramStart"/>
+      <w:r>
+        <w:t>question</w:t>
+      </w:r>
+      <w:proofErr w:type="gramEnd"/>
+      <w:r>
+        <w:t xml:space="preserve"> we </w:t>
+      </w:r>
+      <w:r>
+        <w:t xml:space="preserve">want to address the following </w:t>
+      </w:r>
+      <w:proofErr w:type="spellStart"/>
+      <w:r>
+        <w:t>subquestions</w:t>
+      </w:r>
+      <w:proofErr w:type="spellEnd"/>
+      <w:r>
+        <w:t>:</w:t>
       </w:r>
     </w:p>
     <w:p>
@@ -786,25 +1176,26 @@
       <w:pPr>
         <w:pStyle w:val="Heading1"/>
       </w:pPr>
-      <w:bookmarkStart w:id="2" w:name="_Toc512102990"/>
+      <w:bookmarkStart w:id="3" w:name="_Toc516053480"/>
       <w:r>
         <w:t>Playground setup</w:t>
       </w:r>
-      <w:bookmarkEnd w:id="2"/>
+      <w:bookmarkEnd w:id="3"/>
     </w:p>
     <w:p>
       <w:pPr>
         <w:pStyle w:val="Heading2"/>
       </w:pPr>
+      <w:bookmarkStart w:id="4" w:name="_Toc516053481"/>
       <w:r>
         <w:t>Playground overview</w:t>
       </w:r>
-    </w:p>
-    <w:p>
-      <w:r>
-        <w:rPr>
-          <w:noProof/>
-          <w:lang w:val="en-GB" w:eastAsia="en-GB"/>
+      <w:bookmarkEnd w:id="4"/>
+    </w:p>
+    <w:p>
+      <w:r>
+        <w:rPr>
+          <w:noProof/>
         </w:rPr>
         <mc:AlternateContent>
           <mc:Choice Requires="wpg">
@@ -960,6 +1351,7 @@
                                     <w:szCs w:val="24"/>
                                   </w:rPr>
                                 </w:pPr>
+                                <w:proofErr w:type="gramStart"/>
                                 <w:r>
                                   <w:rPr>
                                     <w:rFonts w:asciiTheme="minorHAnsi" w:eastAsia="ＭＳ 明朝" w:hAnsi="Cambria"/>
@@ -969,7 +1361,19 @@
                                     <w:szCs w:val="18"/>
                                     <w:lang w:val="nl-NL"/>
                                   </w:rPr>
-                                  <w:t>sensor data</w:t>
+                                  <w:t>sensor</w:t>
+                                </w:r>
+                                <w:proofErr w:type="gramEnd"/>
+                                <w:r>
+                                  <w:rPr>
+                                    <w:rFonts w:asciiTheme="minorHAnsi" w:eastAsia="ＭＳ 明朝" w:hAnsi="Cambria"/>
+                                    <w:color w:val="000000" w:themeColor="dark1"/>
+                                    <w:kern w:val="24"/>
+                                    <w:sz w:val="18"/>
+                                    <w:szCs w:val="18"/>
+                                    <w:lang w:val="nl-NL"/>
+                                  </w:rPr>
+                                  <w:t xml:space="preserve"> data</w:t>
                                 </w:r>
                               </w:p>
                             </w:txbxContent>
@@ -1086,6 +1490,7 @@
                                     <w:szCs w:val="24"/>
                                   </w:rPr>
                                 </w:pPr>
+                                <w:proofErr w:type="gramStart"/>
                                 <w:r>
                                   <w:rPr>
                                     <w:rFonts w:asciiTheme="minorHAnsi" w:eastAsia="ＭＳ 明朝" w:hAnsi="Cambria"/>
@@ -1095,8 +1500,33 @@
                                     <w:szCs w:val="18"/>
                                     <w:lang w:val="nl-NL"/>
                                   </w:rPr>
-                                  <w:t>move commands</w:t>
+                                  <w:t>move</w:t>
                                 </w:r>
+                                <w:proofErr w:type="gramEnd"/>
+                                <w:r>
+                                  <w:rPr>
+                                    <w:rFonts w:asciiTheme="minorHAnsi" w:eastAsia="ＭＳ 明朝" w:hAnsi="Cambria"/>
+                                    <w:color w:val="000000" w:themeColor="dark1"/>
+                                    <w:kern w:val="24"/>
+                                    <w:sz w:val="18"/>
+                                    <w:szCs w:val="18"/>
+                                    <w:lang w:val="nl-NL"/>
+                                  </w:rPr>
+                                  <w:t xml:space="preserve"> </w:t>
+                                </w:r>
+                                <w:proofErr w:type="spellStart"/>
+                                <w:r>
+                                  <w:rPr>
+                                    <w:rFonts w:asciiTheme="minorHAnsi" w:eastAsia="ＭＳ 明朝" w:hAnsi="Cambria"/>
+                                    <w:color w:val="000000" w:themeColor="dark1"/>
+                                    <w:kern w:val="24"/>
+                                    <w:sz w:val="18"/>
+                                    <w:szCs w:val="18"/>
+                                    <w:lang w:val="nl-NL"/>
+                                  </w:rPr>
+                                  <w:t>commands</w:t>
+                                </w:r>
+                                <w:proofErr w:type="spellEnd"/>
                               </w:p>
                             </w:txbxContent>
                           </wps:txbx>
@@ -1223,6 +1653,7 @@
                                   <w:szCs w:val="24"/>
                                 </w:rPr>
                               </w:pPr>
+                              <w:proofErr w:type="gramStart"/>
                               <w:r>
                                 <w:rPr>
                                   <w:rFonts w:asciiTheme="minorHAnsi" w:eastAsia="ＭＳ 明朝" w:hAnsi="Cambria"/>
@@ -1232,8 +1663,81 @@
                                   <w:szCs w:val="18"/>
                                   <w:lang w:val="nl-NL"/>
                                 </w:rPr>
-                                <w:t>laptop running Unity and openCV</w:t>
+                                <w:t>laptop</w:t>
                               </w:r>
+                              <w:proofErr w:type="gramEnd"/>
+                              <w:r>
+                                <w:rPr>
+                                  <w:rFonts w:asciiTheme="minorHAnsi" w:eastAsia="ＭＳ 明朝" w:hAnsi="Cambria"/>
+                                  <w:color w:val="000000" w:themeColor="dark1"/>
+                                  <w:kern w:val="24"/>
+                                  <w:sz w:val="18"/>
+                                  <w:szCs w:val="18"/>
+                                  <w:lang w:val="nl-NL"/>
+                                </w:rPr>
+                                <w:t xml:space="preserve"> running </w:t>
+                              </w:r>
+                              <w:proofErr w:type="spellStart"/>
+                              <w:r>
+                                <w:rPr>
+                                  <w:rFonts w:asciiTheme="minorHAnsi" w:eastAsia="ＭＳ 明朝" w:hAnsi="Cambria"/>
+                                  <w:color w:val="000000" w:themeColor="dark1"/>
+                                  <w:kern w:val="24"/>
+                                  <w:sz w:val="18"/>
+                                  <w:szCs w:val="18"/>
+                                  <w:lang w:val="nl-NL"/>
+                                </w:rPr>
+                                <w:t>Unity</w:t>
+                              </w:r>
+                              <w:proofErr w:type="spellEnd"/>
+                              <w:r>
+                                <w:rPr>
+                                  <w:rFonts w:asciiTheme="minorHAnsi" w:eastAsia="ＭＳ 明朝" w:hAnsi="Cambria"/>
+                                  <w:color w:val="000000" w:themeColor="dark1"/>
+                                  <w:kern w:val="24"/>
+                                  <w:sz w:val="18"/>
+                                  <w:szCs w:val="18"/>
+                                  <w:lang w:val="nl-NL"/>
+                                </w:rPr>
+                                <w:t xml:space="preserve"> </w:t>
+                              </w:r>
+                              <w:proofErr w:type="spellStart"/>
+                              <w:r>
+                                <w:rPr>
+                                  <w:rFonts w:asciiTheme="minorHAnsi" w:eastAsia="ＭＳ 明朝" w:hAnsi="Cambria"/>
+                                  <w:color w:val="000000" w:themeColor="dark1"/>
+                                  <w:kern w:val="24"/>
+                                  <w:sz w:val="18"/>
+                                  <w:szCs w:val="18"/>
+                                  <w:lang w:val="nl-NL"/>
+                                </w:rPr>
+                                <w:t>and</w:t>
+                              </w:r>
+                              <w:proofErr w:type="spellEnd"/>
+                              <w:r>
+                                <w:rPr>
+                                  <w:rFonts w:asciiTheme="minorHAnsi" w:eastAsia="ＭＳ 明朝" w:hAnsi="Cambria"/>
+                                  <w:color w:val="000000" w:themeColor="dark1"/>
+                                  <w:kern w:val="24"/>
+                                  <w:sz w:val="18"/>
+                                  <w:szCs w:val="18"/>
+                                  <w:lang w:val="nl-NL"/>
+                                </w:rPr>
+                                <w:t xml:space="preserve"> </w:t>
+                              </w:r>
+                              <w:proofErr w:type="spellStart"/>
+                              <w:r>
+                                <w:rPr>
+                                  <w:rFonts w:asciiTheme="minorHAnsi" w:eastAsia="ＭＳ 明朝" w:hAnsi="Cambria"/>
+                                  <w:color w:val="000000" w:themeColor="dark1"/>
+                                  <w:kern w:val="24"/>
+                                  <w:sz w:val="18"/>
+                                  <w:szCs w:val="18"/>
+                                  <w:lang w:val="nl-NL"/>
+                                </w:rPr>
+                                <w:t>openCV</w:t>
+                              </w:r>
+                              <w:proofErr w:type="spellEnd"/>
                             </w:p>
                           </w:txbxContent>
                         </wps:txbx>
@@ -1366,6 +1870,8 @@
                                   <w:szCs w:val="24"/>
                                 </w:rPr>
                               </w:pPr>
+                              <w:proofErr w:type="spellStart"/>
+                              <w:proofErr w:type="gramStart"/>
                               <w:r>
                                 <w:rPr>
                                   <w:rFonts w:asciiTheme="minorHAnsi" w:eastAsia="ＭＳ 明朝" w:hAnsi="Cambria"/>
@@ -1375,7 +1881,68 @@
                                   <w:szCs w:val="18"/>
                                   <w:lang w:val="nl-NL"/>
                                 </w:rPr>
-                                <w:t>position and orientation of markers</w:t>
+                                <w:t>position</w:t>
+                              </w:r>
+                              <w:proofErr w:type="spellEnd"/>
+                              <w:proofErr w:type="gramEnd"/>
+                              <w:r>
+                                <w:rPr>
+                                  <w:rFonts w:asciiTheme="minorHAnsi" w:eastAsia="ＭＳ 明朝" w:hAnsi="Cambria"/>
+                                  <w:color w:val="000000" w:themeColor="dark1"/>
+                                  <w:kern w:val="24"/>
+                                  <w:sz w:val="18"/>
+                                  <w:szCs w:val="18"/>
+                                  <w:lang w:val="nl-NL"/>
+                                </w:rPr>
+                                <w:t xml:space="preserve"> </w:t>
+                              </w:r>
+                              <w:proofErr w:type="spellStart"/>
+                              <w:r>
+                                <w:rPr>
+                                  <w:rFonts w:asciiTheme="minorHAnsi" w:eastAsia="ＭＳ 明朝" w:hAnsi="Cambria"/>
+                                  <w:color w:val="000000" w:themeColor="dark1"/>
+                                  <w:kern w:val="24"/>
+                                  <w:sz w:val="18"/>
+                                  <w:szCs w:val="18"/>
+                                  <w:lang w:val="nl-NL"/>
+                                </w:rPr>
+                                <w:t>and</w:t>
+                              </w:r>
+                              <w:proofErr w:type="spellEnd"/>
+                              <w:r>
+                                <w:rPr>
+                                  <w:rFonts w:asciiTheme="minorHAnsi" w:eastAsia="ＭＳ 明朝" w:hAnsi="Cambria"/>
+                                  <w:color w:val="000000" w:themeColor="dark1"/>
+                                  <w:kern w:val="24"/>
+                                  <w:sz w:val="18"/>
+                                  <w:szCs w:val="18"/>
+                                  <w:lang w:val="nl-NL"/>
+                                </w:rPr>
+                                <w:t xml:space="preserve"> </w:t>
+                              </w:r>
+                              <w:proofErr w:type="spellStart"/>
+                              <w:r>
+                                <w:rPr>
+                                  <w:rFonts w:asciiTheme="minorHAnsi" w:eastAsia="ＭＳ 明朝" w:hAnsi="Cambria"/>
+                                  <w:color w:val="000000" w:themeColor="dark1"/>
+                                  <w:kern w:val="24"/>
+                                  <w:sz w:val="18"/>
+                                  <w:szCs w:val="18"/>
+                                  <w:lang w:val="nl-NL"/>
+                                </w:rPr>
+                                <w:t>orientation</w:t>
+                              </w:r>
+                              <w:proofErr w:type="spellEnd"/>
+                              <w:r>
+                                <w:rPr>
+                                  <w:rFonts w:asciiTheme="minorHAnsi" w:eastAsia="ＭＳ 明朝" w:hAnsi="Cambria"/>
+                                  <w:color w:val="000000" w:themeColor="dark1"/>
+                                  <w:kern w:val="24"/>
+                                  <w:sz w:val="18"/>
+                                  <w:szCs w:val="18"/>
+                                  <w:lang w:val="nl-NL"/>
+                                </w:rPr>
+                                <w:t xml:space="preserve"> of markers</w:t>
                               </w:r>
                             </w:p>
                           </w:txbxContent>
@@ -1582,7 +2149,151 @@
                                   <w:szCs w:val="18"/>
                                   <w:lang w:val="nl-NL"/>
                                 </w:rPr>
-                                <w:t>Beamer displaying the Unity scene on the Playground on the floor</w:t>
+                                <w:t xml:space="preserve">Beamer </w:t>
+                              </w:r>
+                              <w:proofErr w:type="spellStart"/>
+                              <w:r>
+                                <w:rPr>
+                                  <w:rFonts w:asciiTheme="minorHAnsi" w:eastAsia="ＭＳ 明朝" w:hAnsi="Cambria"/>
+                                  <w:color w:val="000000" w:themeColor="dark1"/>
+                                  <w:kern w:val="24"/>
+                                  <w:sz w:val="18"/>
+                                  <w:szCs w:val="18"/>
+                                  <w:lang w:val="nl-NL"/>
+                                </w:rPr>
+                                <w:t>displaying</w:t>
+                              </w:r>
+                              <w:proofErr w:type="spellEnd"/>
+                              <w:r>
+                                <w:rPr>
+                                  <w:rFonts w:asciiTheme="minorHAnsi" w:eastAsia="ＭＳ 明朝" w:hAnsi="Cambria"/>
+                                  <w:color w:val="000000" w:themeColor="dark1"/>
+                                  <w:kern w:val="24"/>
+                                  <w:sz w:val="18"/>
+                                  <w:szCs w:val="18"/>
+                                  <w:lang w:val="nl-NL"/>
+                                </w:rPr>
+                                <w:t xml:space="preserve"> </w:t>
+                              </w:r>
+                              <w:proofErr w:type="spellStart"/>
+                              <w:r>
+                                <w:rPr>
+                                  <w:rFonts w:asciiTheme="minorHAnsi" w:eastAsia="ＭＳ 明朝" w:hAnsi="Cambria"/>
+                                  <w:color w:val="000000" w:themeColor="dark1"/>
+                                  <w:kern w:val="24"/>
+                                  <w:sz w:val="18"/>
+                                  <w:szCs w:val="18"/>
+                                  <w:lang w:val="nl-NL"/>
+                                </w:rPr>
+                                <w:t>the</w:t>
+                              </w:r>
+                              <w:proofErr w:type="spellEnd"/>
+                              <w:r>
+                                <w:rPr>
+                                  <w:rFonts w:asciiTheme="minorHAnsi" w:eastAsia="ＭＳ 明朝" w:hAnsi="Cambria"/>
+                                  <w:color w:val="000000" w:themeColor="dark1"/>
+                                  <w:kern w:val="24"/>
+                                  <w:sz w:val="18"/>
+                                  <w:szCs w:val="18"/>
+                                  <w:lang w:val="nl-NL"/>
+                                </w:rPr>
+                                <w:t xml:space="preserve"> </w:t>
+                              </w:r>
+                              <w:proofErr w:type="spellStart"/>
+                              <w:r>
+                                <w:rPr>
+                                  <w:rFonts w:asciiTheme="minorHAnsi" w:eastAsia="ＭＳ 明朝" w:hAnsi="Cambria"/>
+                                  <w:color w:val="000000" w:themeColor="dark1"/>
+                                  <w:kern w:val="24"/>
+                                  <w:sz w:val="18"/>
+                                  <w:szCs w:val="18"/>
+                                  <w:lang w:val="nl-NL"/>
+                                </w:rPr>
+                                <w:t>Unity</w:t>
+                              </w:r>
+                              <w:proofErr w:type="spellEnd"/>
+                              <w:r>
+                                <w:rPr>
+                                  <w:rFonts w:asciiTheme="minorHAnsi" w:eastAsia="ＭＳ 明朝" w:hAnsi="Cambria"/>
+                                  <w:color w:val="000000" w:themeColor="dark1"/>
+                                  <w:kern w:val="24"/>
+                                  <w:sz w:val="18"/>
+                                  <w:szCs w:val="18"/>
+                                  <w:lang w:val="nl-NL"/>
+                                </w:rPr>
+                                <w:t xml:space="preserve"> scene on </w:t>
+                              </w:r>
+                              <w:proofErr w:type="spellStart"/>
+                              <w:r>
+                                <w:rPr>
+                                  <w:rFonts w:asciiTheme="minorHAnsi" w:eastAsia="ＭＳ 明朝" w:hAnsi="Cambria"/>
+                                  <w:color w:val="000000" w:themeColor="dark1"/>
+                                  <w:kern w:val="24"/>
+                                  <w:sz w:val="18"/>
+                                  <w:szCs w:val="18"/>
+                                  <w:lang w:val="nl-NL"/>
+                                </w:rPr>
+                                <w:t>the</w:t>
+                              </w:r>
+                              <w:proofErr w:type="spellEnd"/>
+                              <w:r>
+                                <w:rPr>
+                                  <w:rFonts w:asciiTheme="minorHAnsi" w:eastAsia="ＭＳ 明朝" w:hAnsi="Cambria"/>
+                                  <w:color w:val="000000" w:themeColor="dark1"/>
+                                  <w:kern w:val="24"/>
+                                  <w:sz w:val="18"/>
+                                  <w:szCs w:val="18"/>
+                                  <w:lang w:val="nl-NL"/>
+                                </w:rPr>
+                                <w:t xml:space="preserve"> </w:t>
+                              </w:r>
+                              <w:proofErr w:type="spellStart"/>
+                              <w:r>
+                                <w:rPr>
+                                  <w:rFonts w:asciiTheme="minorHAnsi" w:eastAsia="ＭＳ 明朝" w:hAnsi="Cambria"/>
+                                  <w:color w:val="000000" w:themeColor="dark1"/>
+                                  <w:kern w:val="24"/>
+                                  <w:sz w:val="18"/>
+                                  <w:szCs w:val="18"/>
+                                  <w:lang w:val="nl-NL"/>
+                                </w:rPr>
+                                <w:t>Playground</w:t>
+                              </w:r>
+                              <w:proofErr w:type="spellEnd"/>
+                              <w:r>
+                                <w:rPr>
+                                  <w:rFonts w:asciiTheme="minorHAnsi" w:eastAsia="ＭＳ 明朝" w:hAnsi="Cambria"/>
+                                  <w:color w:val="000000" w:themeColor="dark1"/>
+                                  <w:kern w:val="24"/>
+                                  <w:sz w:val="18"/>
+                                  <w:szCs w:val="18"/>
+                                  <w:lang w:val="nl-NL"/>
+                                </w:rPr>
+                                <w:t xml:space="preserve"> on </w:t>
+                              </w:r>
+                              <w:proofErr w:type="spellStart"/>
+                              <w:r>
+                                <w:rPr>
+                                  <w:rFonts w:asciiTheme="minorHAnsi" w:eastAsia="ＭＳ 明朝" w:hAnsi="Cambria"/>
+                                  <w:color w:val="000000" w:themeColor="dark1"/>
+                                  <w:kern w:val="24"/>
+                                  <w:sz w:val="18"/>
+                                  <w:szCs w:val="18"/>
+                                  <w:lang w:val="nl-NL"/>
+                                </w:rPr>
+                                <w:t>the</w:t>
+                              </w:r>
+                              <w:proofErr w:type="spellEnd"/>
+                              <w:r>
+                                <w:rPr>
+                                  <w:rFonts w:asciiTheme="minorHAnsi" w:eastAsia="ＭＳ 明朝" w:hAnsi="Cambria"/>
+                                  <w:color w:val="000000" w:themeColor="dark1"/>
+                                  <w:kern w:val="24"/>
+                                  <w:sz w:val="18"/>
+                                  <w:szCs w:val="18"/>
+                                  <w:lang w:val="nl-NL"/>
+                                </w:rPr>
+                                <w:t xml:space="preserve"> floor</w:t>
                               </w:r>
                             </w:p>
                           </w:txbxContent>
@@ -1636,6 +2347,7 @@
                                   <w:szCs w:val="24"/>
                                 </w:rPr>
                               </w:pPr>
+                              <w:proofErr w:type="spellStart"/>
                               <w:r>
                                 <w:rPr>
                                   <w:rFonts w:asciiTheme="minorHAnsi" w:eastAsia="ＭＳ 明朝" w:hAnsi="Cambria"/>
@@ -1645,7 +2357,91 @@
                                   <w:szCs w:val="18"/>
                                   <w:lang w:val="nl-NL"/>
                                 </w:rPr>
-                                <w:t>Playground with EV3’s with ArUco marker</w:t>
+                                <w:t>Playground</w:t>
+                              </w:r>
+                              <w:proofErr w:type="spellEnd"/>
+                              <w:r>
+                                <w:rPr>
+                                  <w:rFonts w:asciiTheme="minorHAnsi" w:eastAsia="ＭＳ 明朝" w:hAnsi="Cambria"/>
+                                  <w:color w:val="000000" w:themeColor="dark1"/>
+                                  <w:kern w:val="24"/>
+                                  <w:sz w:val="18"/>
+                                  <w:szCs w:val="18"/>
+                                  <w:lang w:val="nl-NL"/>
+                                </w:rPr>
+                                <w:t xml:space="preserve"> </w:t>
+                              </w:r>
+                              <w:proofErr w:type="spellStart"/>
+                              <w:r>
+                                <w:rPr>
+                                  <w:rFonts w:asciiTheme="minorHAnsi" w:eastAsia="ＭＳ 明朝" w:hAnsi="Cambria"/>
+                                  <w:color w:val="000000" w:themeColor="dark1"/>
+                                  <w:kern w:val="24"/>
+                                  <w:sz w:val="18"/>
+                                  <w:szCs w:val="18"/>
+                                  <w:lang w:val="nl-NL"/>
+                                </w:rPr>
+                                <w:t>with</w:t>
+                              </w:r>
+                              <w:proofErr w:type="spellEnd"/>
+                              <w:r>
+                                <w:rPr>
+                                  <w:rFonts w:asciiTheme="minorHAnsi" w:eastAsia="ＭＳ 明朝" w:hAnsi="Cambria"/>
+                                  <w:color w:val="000000" w:themeColor="dark1"/>
+                                  <w:kern w:val="24"/>
+                                  <w:sz w:val="18"/>
+                                  <w:szCs w:val="18"/>
+                                  <w:lang w:val="nl-NL"/>
+                                </w:rPr>
+                                <w:t xml:space="preserve"> EV3’s </w:t>
+                              </w:r>
+                              <w:proofErr w:type="spellStart"/>
+                              <w:r>
+                                <w:rPr>
+                                  <w:rFonts w:asciiTheme="minorHAnsi" w:eastAsia="ＭＳ 明朝" w:hAnsi="Cambria"/>
+                                  <w:color w:val="000000" w:themeColor="dark1"/>
+                                  <w:kern w:val="24"/>
+                                  <w:sz w:val="18"/>
+                                  <w:szCs w:val="18"/>
+                                  <w:lang w:val="nl-NL"/>
+                                </w:rPr>
+                                <w:t>with</w:t>
+                              </w:r>
+                              <w:proofErr w:type="spellEnd"/>
+                              <w:r>
+                                <w:rPr>
+                                  <w:rFonts w:asciiTheme="minorHAnsi" w:eastAsia="ＭＳ 明朝" w:hAnsi="Cambria"/>
+                                  <w:color w:val="000000" w:themeColor="dark1"/>
+                                  <w:kern w:val="24"/>
+                                  <w:sz w:val="18"/>
+                                  <w:szCs w:val="18"/>
+                                  <w:lang w:val="nl-NL"/>
+                                </w:rPr>
+                                <w:t xml:space="preserve"> </w:t>
+                              </w:r>
+                              <w:proofErr w:type="spellStart"/>
+                              <w:r>
+                                <w:rPr>
+                                  <w:rFonts w:asciiTheme="minorHAnsi" w:eastAsia="ＭＳ 明朝" w:hAnsi="Cambria"/>
+                                  <w:color w:val="000000" w:themeColor="dark1"/>
+                                  <w:kern w:val="24"/>
+                                  <w:sz w:val="18"/>
+                                  <w:szCs w:val="18"/>
+                                  <w:lang w:val="nl-NL"/>
+                                </w:rPr>
+                                <w:t>ArUco</w:t>
+                              </w:r>
+                              <w:proofErr w:type="spellEnd"/>
+                              <w:r>
+                                <w:rPr>
+                                  <w:rFonts w:asciiTheme="minorHAnsi" w:eastAsia="ＭＳ 明朝" w:hAnsi="Cambria"/>
+                                  <w:color w:val="000000" w:themeColor="dark1"/>
+                                  <w:kern w:val="24"/>
+                                  <w:sz w:val="18"/>
+                                  <w:szCs w:val="18"/>
+                                  <w:lang w:val="nl-NL"/>
+                                </w:rPr>
+                                <w:t xml:space="preserve"> marker</w:t>
                               </w:r>
                             </w:p>
                           </w:txbxContent>
@@ -1774,8 +2570,69 @@
                                   <w:szCs w:val="18"/>
                                   <w:lang w:val="nl-NL"/>
                                 </w:rPr>
-                                <w:t>Camera overviewing the playground</w:t>
+                                <w:t xml:space="preserve">Camera </w:t>
                               </w:r>
+                              <w:proofErr w:type="spellStart"/>
+                              <w:r>
+                                <w:rPr>
+                                  <w:rFonts w:asciiTheme="minorHAnsi" w:eastAsia="ＭＳ 明朝" w:hAnsi="Cambria"/>
+                                  <w:color w:val="000000" w:themeColor="dark1"/>
+                                  <w:kern w:val="24"/>
+                                  <w:sz w:val="18"/>
+                                  <w:szCs w:val="18"/>
+                                  <w:lang w:val="nl-NL"/>
+                                </w:rPr>
+                                <w:t>overviewing</w:t>
+                              </w:r>
+                              <w:proofErr w:type="spellEnd"/>
+                              <w:r>
+                                <w:rPr>
+                                  <w:rFonts w:asciiTheme="minorHAnsi" w:eastAsia="ＭＳ 明朝" w:hAnsi="Cambria"/>
+                                  <w:color w:val="000000" w:themeColor="dark1"/>
+                                  <w:kern w:val="24"/>
+                                  <w:sz w:val="18"/>
+                                  <w:szCs w:val="18"/>
+                                  <w:lang w:val="nl-NL"/>
+                                </w:rPr>
+                                <w:t xml:space="preserve"> </w:t>
+                              </w:r>
+                              <w:proofErr w:type="spellStart"/>
+                              <w:r>
+                                <w:rPr>
+                                  <w:rFonts w:asciiTheme="minorHAnsi" w:eastAsia="ＭＳ 明朝" w:hAnsi="Cambria"/>
+                                  <w:color w:val="000000" w:themeColor="dark1"/>
+                                  <w:kern w:val="24"/>
+                                  <w:sz w:val="18"/>
+                                  <w:szCs w:val="18"/>
+                                  <w:lang w:val="nl-NL"/>
+                                </w:rPr>
+                                <w:t>the</w:t>
+                              </w:r>
+                              <w:proofErr w:type="spellEnd"/>
+                              <w:r>
+                                <w:rPr>
+                                  <w:rFonts w:asciiTheme="minorHAnsi" w:eastAsia="ＭＳ 明朝" w:hAnsi="Cambria"/>
+                                  <w:color w:val="000000" w:themeColor="dark1"/>
+                                  <w:kern w:val="24"/>
+                                  <w:sz w:val="18"/>
+                                  <w:szCs w:val="18"/>
+                                  <w:lang w:val="nl-NL"/>
+                                </w:rPr>
+                                <w:t xml:space="preserve"> </w:t>
+                              </w:r>
+                              <w:proofErr w:type="spellStart"/>
+                              <w:r>
+                                <w:rPr>
+                                  <w:rFonts w:asciiTheme="minorHAnsi" w:eastAsia="ＭＳ 明朝" w:hAnsi="Cambria"/>
+                                  <w:color w:val="000000" w:themeColor="dark1"/>
+                                  <w:kern w:val="24"/>
+                                  <w:sz w:val="18"/>
+                                  <w:szCs w:val="18"/>
+                                  <w:lang w:val="nl-NL"/>
+                                </w:rPr>
+                                <w:t>playground</w:t>
+                              </w:r>
+                              <w:proofErr w:type="spellEnd"/>
                             </w:p>
                           </w:txbxContent>
                         </wps:txbx>
@@ -2541,7 +3398,6 @@
       <w:r>
         <w:rPr>
           <w:noProof/>
-          <w:lang w:val="en-GB" w:eastAsia="en-GB"/>
         </w:rPr>
         <mc:AlternateContent>
           <mc:Choice Requires="wps">
@@ -2594,7 +3450,7 @@
                                 <w:noProof/>
                               </w:rPr>
                             </w:pPr>
-                            <w:bookmarkStart w:id="3" w:name="_Ref512152414"/>
+                            <w:bookmarkStart w:id="5" w:name="_Ref512152414"/>
                             <w:r>
                               <w:t xml:space="preserve">Figure </w:t>
                             </w:r>
@@ -2606,7 +3462,7 @@
                                 <w:t>1</w:t>
                               </w:r>
                             </w:fldSimple>
-                            <w:bookmarkEnd w:id="3"/>
+                            <w:bookmarkEnd w:id="5"/>
                             <w:r>
                               <w:t xml:space="preserve"> Playground setup</w:t>
                             </w:r>
@@ -2637,32 +3493,19 @@
                           <w:noProof/>
                         </w:rPr>
                       </w:pPr>
-                      <w:bookmarkStart w:id="4" w:name="_Ref512152414"/>
+                      <w:bookmarkStart w:id="6" w:name="_Ref512152414"/>
                       <w:r>
                         <w:t xml:space="preserve">Figure </w:t>
                       </w:r>
-                      <w:r>
-                        <w:fldChar w:fldCharType="begin"/>
-                      </w:r>
-                      <w:r>
-                        <w:instrText xml:space="preserve"> SEQ Figure \* ARABIC </w:instrText>
-                      </w:r>
-                      <w:r>
-                        <w:fldChar w:fldCharType="separate"/>
-                      </w:r>
-                      <w:r>
-                        <w:rPr>
-                          <w:noProof/>
-                        </w:rPr>
-                        <w:t>1</w:t>
-                      </w:r>
-                      <w:r>
-                        <w:rPr>
-                          <w:noProof/>
-                        </w:rPr>
-                        <w:fldChar w:fldCharType="end"/>
-                      </w:r>
-                      <w:bookmarkEnd w:id="4"/>
+                      <w:fldSimple w:instr=" SEQ Figure \* ARABIC ">
+                        <w:r>
+                          <w:rPr>
+                            <w:noProof/>
+                          </w:rPr>
+                          <w:t>1</w:t>
+                        </w:r>
+                      </w:fldSimple>
+                      <w:bookmarkEnd w:id="6"/>
                       <w:r>
                         <w:t xml:space="preserve"> Playground setup</w:t>
                       </w:r>
@@ -2723,7 +3566,15 @@
         </w:rPr>
       </w:pPr>
       <w:r>
-        <w:t>The use of a playground with simple robots like de Mindstorms EV3 enables FHICT Technology students to participate in a practical way in this research. The playground will be virtualized in a Unity scene. In Unity also the robots are virtualized and perform a task in the virtual world. The actions of the virtual robots are sent to the physical robots while sensor data of the physical robots is sent back to Unity. The sensor data includes the vision data obtained by a camera above the playground. This enables Unity to correctly  place the virtual robots in the virtual world and calculate appropriate actions. To make the playground more vivid the Unity scene can be projected on the playground using a beamer.</w:t>
+        <w:t xml:space="preserve">The use of a playground with simple robots like de Mindstorms EV3 enables FHICT Technology students to participate in a practical way in this research. The playground will be virtualized in a Unity scene. In Unity also the robots are virtualized and perform a task in the virtual world. The actions of the virtual robots are sent to the physical robots while sensor data of the physical robots is sent back to Unity. The sensor data includes the vision data obtained by a camera above the playground. This enables Unity to </w:t>
+      </w:r>
+      <w:proofErr w:type="gramStart"/>
+      <w:r>
+        <w:t>correctly  place</w:t>
+      </w:r>
+      <w:proofErr w:type="gramEnd"/>
+      <w:r>
+        <w:t xml:space="preserve"> the virtual robots in the virtual world and calculate appropriate actions. To make the playground more vivid the Unity scene can be projected on the playground using a beamer.</w:t>
       </w:r>
     </w:p>
     <w:p>
@@ -2735,14 +3586,14 @@
       <w:pPr>
         <w:pStyle w:val="Heading2"/>
       </w:pPr>
-      <w:bookmarkStart w:id="4" w:name="_Toc512102991"/>
+      <w:bookmarkStart w:id="7" w:name="_Toc516053482"/>
       <w:r>
         <w:t xml:space="preserve">Playground </w:t>
       </w:r>
-      <w:bookmarkEnd w:id="4"/>
       <w:r>
         <w:t>components</w:t>
       </w:r>
+      <w:bookmarkEnd w:id="7"/>
     </w:p>
     <w:p>
       <w:r>
@@ -2782,7 +3633,15 @@
         <w:t xml:space="preserve">This project is the Unity project. </w:t>
       </w:r>
       <w:r>
-        <w:t xml:space="preserve">When a connection with the physical EV3 is made, the EV3 will actually push a real ball into the goal. When there is no connection, a simulation minics </w:t>
+        <w:t xml:space="preserve">When a connection with the physical EV3 is made, the EV3 will actually push a real ball into the goal. When there is no connection, a simulation </w:t>
+      </w:r>
+      <w:proofErr w:type="spellStart"/>
+      <w:r>
+        <w:t>minics</w:t>
+      </w:r>
+      <w:proofErr w:type="spellEnd"/>
+      <w:r>
+        <w:t xml:space="preserve"> </w:t>
       </w:r>
       <w:r>
         <w:t>the behavior of the EV3 in Unity.</w:t>
@@ -2796,8 +3655,21 @@
           <w:numId w:val="38"/>
         </w:numPr>
       </w:pPr>
-      <w:r>
-        <w:t>VisionServer written in Python. This server receives vision data from OpenCV about the location and orientation of the EV3 robot and the position of a ball if present. The vision information is sent to Unity</w:t>
+      <w:proofErr w:type="spellStart"/>
+      <w:r>
+        <w:t>VisionServer</w:t>
+      </w:r>
+      <w:proofErr w:type="spellEnd"/>
+      <w:r>
+        <w:t xml:space="preserve"> written in Python. This server receives vision data from </w:t>
+      </w:r>
+      <w:proofErr w:type="spellStart"/>
+      <w:r>
+        <w:t>OpenCV</w:t>
+      </w:r>
+      <w:proofErr w:type="spellEnd"/>
+      <w:r>
+        <w:t xml:space="preserve"> about the location and orientation of the EV3 robot and the position of a ball if present. The vision information is sent to Unity</w:t>
       </w:r>
       <w:r>
         <w:t xml:space="preserve"> in JSON format</w:t>
@@ -2851,8 +3723,6 @@
       <w:r>
         <w:t>.</w:t>
       </w:r>
-      <w:bookmarkStart w:id="5" w:name="_GoBack"/>
-      <w:bookmarkEnd w:id="5"/>
       <w:r>
         <w:br/>
         <w:t>This library is used by Unity to communicate to the EV3 robot. It is a C# library for socket communication with the EV3.</w:t>
@@ -2862,9 +3732,11 @@
       <w:pPr>
         <w:pStyle w:val="Heading2"/>
       </w:pPr>
+      <w:bookmarkStart w:id="8" w:name="_Toc516053483"/>
       <w:r>
         <w:t>Playground specifications</w:t>
       </w:r>
+      <w:bookmarkEnd w:id="8"/>
     </w:p>
     <w:p>
       <w:r>
@@ -2880,7 +3752,15 @@
         </w:numPr>
       </w:pPr>
       <w:r>
-        <w:t>MacBook Pro 2015 running both Unity 2017 and OpenCV 3</w:t>
+        <w:t xml:space="preserve">MacBook Pro 2015 running both Unity 2017 and </w:t>
+      </w:r>
+      <w:proofErr w:type="spellStart"/>
+      <w:r>
+        <w:t>OpenCV</w:t>
+      </w:r>
+      <w:proofErr w:type="spellEnd"/>
+      <w:r>
+        <w:t xml:space="preserve"> 3</w:t>
       </w:r>
       <w:r>
         <w:t>.</w:t>
@@ -2895,7 +3775,15 @@
         </w:numPr>
       </w:pPr>
       <w:r>
-        <w:t xml:space="preserve">Camera: Logitech C930: resolution 1920x1080@30fps,, </w:t>
+        <w:t>Camera: Logitech C930: resolution 1920x1080@30</w:t>
+      </w:r>
+      <w:proofErr w:type="gramStart"/>
+      <w:r>
+        <w:t>fps,,</w:t>
+      </w:r>
+      <w:proofErr w:type="gramEnd"/>
+      <w:r>
+        <w:t xml:space="preserve"> </w:t>
       </w:r>
       <w:r>
         <w:t>90° field of view</w:t>
@@ -2930,8 +3818,13 @@
           <w:numId w:val="39"/>
         </w:numPr>
       </w:pPr>
-      <w:r>
-        <w:t>Aruco marker size: 8x8 cm</w:t>
+      <w:proofErr w:type="spellStart"/>
+      <w:r>
+        <w:t>Aruco</w:t>
+      </w:r>
+      <w:proofErr w:type="spellEnd"/>
+      <w:r>
+        <w:t xml:space="preserve"> marker size: 8x8 cm</w:t>
       </w:r>
       <w:r>
         <w:t>.</w:t>
@@ -2946,8 +3839,13 @@
         </w:numPr>
       </w:pPr>
       <w:r>
-        <w:t>Beamer DLP Optoma</w:t>
-      </w:r>
+        <w:t xml:space="preserve">Beamer DLP </w:t>
+      </w:r>
+      <w:proofErr w:type="spellStart"/>
+      <w:r>
+        <w:t>Optoma</w:t>
+      </w:r>
+      <w:proofErr w:type="spellEnd"/>
       <w:r>
         <w:t>.</w:t>
       </w:r>
@@ -2972,10 +3870,11 @@
       <w:pPr>
         <w:pStyle w:val="Heading1"/>
       </w:pPr>
-      <w:bookmarkStart w:id="6" w:name="_Toc512102992"/>
+      <w:bookmarkStart w:id="9" w:name="_Toc516053484"/>
       <w:r>
         <w:t>Playground experiment</w:t>
       </w:r>
+      <w:bookmarkEnd w:id="9"/>
     </w:p>
     <w:p>
       <w:r>
@@ -3013,7 +3912,6 @@
       <w:r>
         <w:rPr>
           <w:noProof/>
-          <w:lang w:val="en-GB" w:eastAsia="en-GB"/>
         </w:rPr>
         <w:drawing>
           <wp:anchor distT="0" distB="0" distL="114300" distR="114300" simplePos="0" relativeHeight="251703296" behindDoc="0" locked="0" layoutInCell="1" allowOverlap="1" wp14:anchorId="301FFBBA" wp14:editId="75EA7196">
@@ -3088,7 +3986,7 @@
       <w:pPr>
         <w:pStyle w:val="Caption"/>
       </w:pPr>
-      <w:bookmarkStart w:id="7" w:name="_Ref512152441"/>
+      <w:bookmarkStart w:id="10" w:name="_Ref512152441"/>
       <w:r>
         <w:t xml:space="preserve">Figure </w:t>
       </w:r>
@@ -3100,7 +3998,7 @@
           <w:t>2</w:t>
         </w:r>
       </w:fldSimple>
-      <w:bookmarkEnd w:id="7"/>
+      <w:bookmarkEnd w:id="10"/>
       <w:r>
         <w:t xml:space="preserve"> Soccer experiment</w:t>
       </w:r>
@@ -3121,7 +4019,6 @@
       <w:r>
         <w:rPr>
           <w:noProof/>
-          <w:lang w:val="en-GB" w:eastAsia="en-GB"/>
         </w:rPr>
         <w:drawing>
           <wp:anchor distT="0" distB="0" distL="114300" distR="114300" simplePos="0" relativeHeight="251700224" behindDoc="0" locked="0" layoutInCell="1" allowOverlap="1" wp14:anchorId="12807D6E" wp14:editId="552D4F56">
@@ -3189,7 +4086,6 @@
       <w:r>
         <w:rPr>
           <w:noProof/>
-          <w:lang w:val="en-GB" w:eastAsia="en-GB"/>
         </w:rPr>
         <mc:AlternateContent>
           <mc:Choice Requires="wps">
@@ -3292,27 +4188,14 @@
                       <w:r>
                         <w:t xml:space="preserve">Figure </w:t>
                       </w:r>
-                      <w:r>
-                        <w:fldChar w:fldCharType="begin"/>
-                      </w:r>
-                      <w:r>
-                        <w:instrText xml:space="preserve"> SEQ Figure \* ARABIC </w:instrText>
-                      </w:r>
-                      <w:r>
-                        <w:fldChar w:fldCharType="separate"/>
-                      </w:r>
-                      <w:r>
-                        <w:rPr>
-                          <w:noProof/>
-                        </w:rPr>
-                        <w:t>3</w:t>
-                      </w:r>
-                      <w:r>
-                        <w:rPr>
-                          <w:noProof/>
-                        </w:rPr>
-                        <w:fldChar w:fldCharType="end"/>
-                      </w:r>
+                      <w:fldSimple w:instr=" SEQ Figure \* ARABIC ">
+                        <w:r>
+                          <w:rPr>
+                            <w:noProof/>
+                          </w:rPr>
+                          <w:t>3</w:t>
+                        </w:r>
+                      </w:fldSimple>
                       <w:r>
                         <w:t xml:space="preserve"> Actual playg</w:t>
                       </w:r>
@@ -3342,10 +4225,11 @@
       <w:pPr>
         <w:pStyle w:val="Heading1"/>
       </w:pPr>
+      <w:bookmarkStart w:id="11" w:name="_Toc516053485"/>
       <w:r>
         <w:t>Results</w:t>
       </w:r>
-      <w:bookmarkEnd w:id="6"/>
+      <w:bookmarkEnd w:id="11"/>
     </w:p>
     <w:p>
       <w:r>
@@ -3423,7 +4307,15 @@
         <w:t xml:space="preserve"> Because </w:t>
       </w:r>
       <w:r>
-        <w:t>the EV3 moves slowly the ball is also pushed slowly. Because the floor is not flat the ball can roll sidewards and miss the goal.</w:t>
+        <w:t xml:space="preserve">the EV3 moves slowly the ball is also pushed slowly. Because the floor is not flat the ball can roll </w:t>
+      </w:r>
+      <w:proofErr w:type="spellStart"/>
+      <w:r>
+        <w:t>sidewards</w:t>
+      </w:r>
+      <w:proofErr w:type="spellEnd"/>
+      <w:r>
+        <w:t xml:space="preserve"> and miss the goal.</w:t>
       </w:r>
       <w:r>
         <w:t xml:space="preserve"> </w:t>
@@ -3452,9 +4344,11 @@
       <w:pPr>
         <w:pStyle w:val="Heading1"/>
       </w:pPr>
+      <w:bookmarkStart w:id="12" w:name="_Toc516053486"/>
       <w:r>
         <w:t>Conclusion</w:t>
       </w:r>
+      <w:bookmarkEnd w:id="12"/>
     </w:p>
     <w:p>
       <w:r>
@@ -3700,11 +4594,11 @@
       <w:pPr>
         <w:pStyle w:val="Heading1"/>
       </w:pPr>
-      <w:bookmarkStart w:id="8" w:name="_Toc512102993"/>
+      <w:bookmarkStart w:id="13" w:name="_Toc516053487"/>
       <w:r>
         <w:t>Bibliography</w:t>
       </w:r>
-      <w:bookmarkEnd w:id="8"/>
+      <w:bookmarkEnd w:id="13"/>
     </w:p>
     <w:p>
       <w:pPr>
@@ -3729,14 +4623,24 @@
           <w:szCs w:val="22"/>
         </w:rPr>
       </w:pPr>
-      <w:bookmarkStart w:id="9" w:name="_Ref509904549"/>
+      <w:bookmarkStart w:id="14" w:name="_Ref509904549"/>
+      <w:proofErr w:type="spellStart"/>
       <w:r>
         <w:rPr>
           <w:rFonts w:ascii="Calibri" w:eastAsia="Calibri" w:hAnsi="Calibri" w:cs="Calibri"/>
           <w:sz w:val="22"/>
           <w:szCs w:val="22"/>
         </w:rPr>
-        <w:t xml:space="preserve">Kiela, H. (2017). RAAK MKB Project LET’S MOVE IT. Retrieved from </w:t>
+        <w:t>Kiela</w:t>
+      </w:r>
+      <w:proofErr w:type="spellEnd"/>
+      <w:r>
+        <w:rPr>
+          <w:rFonts w:ascii="Calibri" w:eastAsia="Calibri" w:hAnsi="Calibri" w:cs="Calibri"/>
+          <w:sz w:val="22"/>
+          <w:szCs w:val="22"/>
+        </w:rPr>
+        <w:t xml:space="preserve">, H. (2017). RAAK MKB Project LET’S MOVE IT. Retrieved from </w:t>
       </w:r>
       <w:hyperlink r:id="rId30" w:history="1">
         <w:r>
@@ -3749,7 +4653,7 @@
           <w:t>https://www.nwo.nl/onderzoek-en-resultaten/onderzoeksprojecten/i/89/29489.html</w:t>
         </w:r>
       </w:hyperlink>
-      <w:bookmarkEnd w:id="9"/>
+      <w:bookmarkEnd w:id="14"/>
     </w:p>
     <w:p>
       <w:pPr>
@@ -3759,42 +4663,80 @@
           <w:numId w:val="18"/>
         </w:numPr>
       </w:pPr>
-      <w:bookmarkStart w:id="10" w:name="_Ref324713802"/>
-      <w:bookmarkStart w:id="11" w:name="_Ref325115628"/>
+      <w:bookmarkStart w:id="15" w:name="_Ref324713802"/>
+      <w:bookmarkStart w:id="16" w:name="_Ref325115628"/>
+      <w:proofErr w:type="spellStart"/>
       <w:r>
         <w:rPr>
           <w:rFonts w:ascii="Calibri" w:eastAsia="Calibri" w:hAnsi="Calibri" w:cs="Calibri"/>
           <w:sz w:val="22"/>
           <w:szCs w:val="22"/>
         </w:rPr>
-        <w:t>Bakx, R. (n.d.</w:t>
-      </w:r>
+        <w:t>Bakx</w:t>
+      </w:r>
+      <w:proofErr w:type="spellEnd"/>
       <w:r>
         <w:rPr>
           <w:rFonts w:ascii="Calibri" w:eastAsia="Calibri" w:hAnsi="Calibri" w:cs="Calibri"/>
           <w:sz w:val="22"/>
           <w:szCs w:val="22"/>
         </w:rPr>
-        <w:t xml:space="preserve">). UnityRobot project. </w:t>
-      </w:r>
+        <w:t>, R. (</w:t>
+      </w:r>
+      <w:proofErr w:type="spellStart"/>
       <w:r>
         <w:rPr>
           <w:rFonts w:ascii="Calibri" w:eastAsia="Calibri" w:hAnsi="Calibri" w:cs="Calibri"/>
           <w:sz w:val="22"/>
           <w:szCs w:val="22"/>
         </w:rPr>
-        <w:t>Retrieved May 17, 2016, from</w:t>
-      </w:r>
+        <w:t>n.d.</w:t>
+      </w:r>
+      <w:proofErr w:type="spellEnd"/>
       <w:r>
         <w:rPr>
           <w:rFonts w:ascii="Calibri" w:eastAsia="Calibri" w:hAnsi="Calibri" w:cs="Calibri"/>
           <w:sz w:val="22"/>
           <w:szCs w:val="22"/>
         </w:rPr>
+        <w:t xml:space="preserve">). </w:t>
+      </w:r>
+      <w:proofErr w:type="spellStart"/>
+      <w:r>
+        <w:rPr>
+          <w:rFonts w:ascii="Calibri" w:eastAsia="Calibri" w:hAnsi="Calibri" w:cs="Calibri"/>
+          <w:sz w:val="22"/>
+          <w:szCs w:val="22"/>
+        </w:rPr>
+        <w:t>UnityRobot</w:t>
+      </w:r>
+      <w:proofErr w:type="spellEnd"/>
+      <w:r>
+        <w:rPr>
+          <w:rFonts w:ascii="Calibri" w:eastAsia="Calibri" w:hAnsi="Calibri" w:cs="Calibri"/>
+          <w:sz w:val="22"/>
+          <w:szCs w:val="22"/>
+        </w:rPr>
+        <w:t xml:space="preserve"> project. </w:t>
+      </w:r>
+      <w:r>
+        <w:rPr>
+          <w:rFonts w:ascii="Calibri" w:eastAsia="Calibri" w:hAnsi="Calibri" w:cs="Calibri"/>
+          <w:sz w:val="22"/>
+          <w:szCs w:val="22"/>
+        </w:rPr>
+        <w:t>Retrieved May 17, 2016, from</w:t>
+      </w:r>
+      <w:r>
+        <w:rPr>
+          <w:rFonts w:ascii="Calibri" w:eastAsia="Calibri" w:hAnsi="Calibri" w:cs="Calibri"/>
+          <w:sz w:val="22"/>
+          <w:szCs w:val="22"/>
+        </w:rPr>
         <w:t xml:space="preserve"> https://github.com/rbakx/UnityRobot</w:t>
       </w:r>
-      <w:bookmarkEnd w:id="10"/>
-      <w:bookmarkEnd w:id="11"/>
+      <w:bookmarkEnd w:id="15"/>
+      <w:bookmarkEnd w:id="16"/>
     </w:p>
     <w:p>
       <w:pPr>
@@ -3809,14 +4751,78 @@
           <w:szCs w:val="22"/>
         </w:rPr>
       </w:pPr>
-      <w:bookmarkStart w:id="12" w:name="_Ref325102907"/>
+      <w:bookmarkStart w:id="17" w:name="_Ref325102907"/>
+      <w:proofErr w:type="spellStart"/>
       <w:r>
         <w:rPr>
           <w:rFonts w:ascii="Calibri" w:eastAsia="Calibri" w:hAnsi="Calibri" w:cs="Calibri"/>
           <w:sz w:val="22"/>
           <w:szCs w:val="22"/>
         </w:rPr>
-        <w:t xml:space="preserve">Bartneck, C., Soucy, M., Fleuret, K., &amp; Sandoval, E. B. (2015). The Robot Engine - Making The Unity 3D Game Engine Work For HRI. </w:t>
+        <w:t>Bartneck</w:t>
+      </w:r>
+      <w:proofErr w:type="spellEnd"/>
+      <w:r>
+        <w:rPr>
+          <w:rFonts w:ascii="Calibri" w:eastAsia="Calibri" w:hAnsi="Calibri" w:cs="Calibri"/>
+          <w:sz w:val="22"/>
+          <w:szCs w:val="22"/>
+        </w:rPr>
+        <w:t xml:space="preserve">, C., </w:t>
+      </w:r>
+      <w:proofErr w:type="spellStart"/>
+      <w:r>
+        <w:rPr>
+          <w:rFonts w:ascii="Calibri" w:eastAsia="Calibri" w:hAnsi="Calibri" w:cs="Calibri"/>
+          <w:sz w:val="22"/>
+          <w:szCs w:val="22"/>
+        </w:rPr>
+        <w:t>Soucy</w:t>
+      </w:r>
+      <w:proofErr w:type="spellEnd"/>
+      <w:r>
+        <w:rPr>
+          <w:rFonts w:ascii="Calibri" w:eastAsia="Calibri" w:hAnsi="Calibri" w:cs="Calibri"/>
+          <w:sz w:val="22"/>
+          <w:szCs w:val="22"/>
+        </w:rPr>
+        <w:t xml:space="preserve">, M., </w:t>
+      </w:r>
+      <w:proofErr w:type="spellStart"/>
+      <w:r>
+        <w:rPr>
+          <w:rFonts w:ascii="Calibri" w:eastAsia="Calibri" w:hAnsi="Calibri" w:cs="Calibri"/>
+          <w:sz w:val="22"/>
+          <w:szCs w:val="22"/>
+        </w:rPr>
+        <w:t>Fleuret</w:t>
+      </w:r>
+      <w:proofErr w:type="spellEnd"/>
+      <w:r>
+        <w:rPr>
+          <w:rFonts w:ascii="Calibri" w:eastAsia="Calibri" w:hAnsi="Calibri" w:cs="Calibri"/>
+          <w:sz w:val="22"/>
+          <w:szCs w:val="22"/>
+        </w:rPr>
+        <w:t xml:space="preserve">, K., &amp; Sandoval, E. B. (2015). The Robot Engine - Making The Unity 3D Game Engine Work </w:t>
+      </w:r>
+      <w:proofErr w:type="gramStart"/>
+      <w:r>
+        <w:rPr>
+          <w:rFonts w:ascii="Calibri" w:eastAsia="Calibri" w:hAnsi="Calibri" w:cs="Calibri"/>
+          <w:sz w:val="22"/>
+          <w:szCs w:val="22"/>
+        </w:rPr>
+        <w:t>For</w:t>
+      </w:r>
+      <w:proofErr w:type="gramEnd"/>
+      <w:r>
+        <w:rPr>
+          <w:rFonts w:ascii="Calibri" w:eastAsia="Calibri" w:hAnsi="Calibri" w:cs="Calibri"/>
+          <w:sz w:val="22"/>
+          <w:szCs w:val="22"/>
+        </w:rPr>
+        <w:t xml:space="preserve"> HRI. </w:t>
       </w:r>
       <w:r>
         <w:rPr>
@@ -3836,6 +4842,7 @@
         </w:rPr>
         <w:t xml:space="preserve">, </w:t>
       </w:r>
+      <w:proofErr w:type="spellStart"/>
       <w:r>
         <w:rPr>
           <w:rFonts w:ascii="Calibri" w:eastAsia="Calibri" w:hAnsi="Calibri" w:cs="Calibri"/>
@@ -3846,6 +4853,7 @@
         </w:rPr>
         <w:t>RO-MAN2015</w:t>
       </w:r>
+      <w:proofErr w:type="spellEnd"/>
       <w:r>
         <w:rPr>
           <w:rFonts w:ascii="Calibri" w:eastAsia="Calibri" w:hAnsi="Calibri" w:cs="Calibri"/>
@@ -3854,7 +4862,7 @@
         </w:rPr>
         <w:t>, 431-437. doi:10.1109/ROMAN.2015.7333561</w:t>
       </w:r>
-      <w:bookmarkEnd w:id="12"/>
+      <w:bookmarkEnd w:id="17"/>
     </w:p>
     <w:p>
       <w:pPr>
@@ -3869,11 +4877,83 @@
           <w:szCs w:val="22"/>
         </w:rPr>
       </w:pPr>
-    </w:p>
-    <w:p>
-      <w:pPr>
-        <w:rPr>
-          <w:rFonts w:ascii="Times" w:eastAsia="Times New Roman" w:hAnsi="Times" w:cs="Times New Roman"/>
+      <w:proofErr w:type="spellStart"/>
+      <w:r>
+        <w:rPr>
+          <w:rFonts w:ascii="Calibri" w:eastAsia="Calibri" w:hAnsi="Calibri" w:cs="Calibri"/>
+          <w:sz w:val="22"/>
+          <w:szCs w:val="22"/>
+        </w:rPr>
+        <w:t>Singhal</w:t>
+      </w:r>
+      <w:proofErr w:type="spellEnd"/>
+      <w:r>
+        <w:rPr>
+          <w:rFonts w:ascii="Calibri" w:eastAsia="Calibri" w:hAnsi="Calibri" w:cs="Calibri"/>
+          <w:sz w:val="22"/>
+          <w:szCs w:val="22"/>
+        </w:rPr>
+        <w:t xml:space="preserve">, A., </w:t>
+      </w:r>
+      <w:proofErr w:type="spellStart"/>
+      <w:r>
+        <w:rPr>
+          <w:rFonts w:ascii="Calibri" w:eastAsia="Calibri" w:hAnsi="Calibri" w:cs="Calibri"/>
+          <w:sz w:val="22"/>
+          <w:szCs w:val="22"/>
+        </w:rPr>
+        <w:t>Kejriwal</w:t>
+      </w:r>
+      <w:proofErr w:type="spellEnd"/>
+      <w:r>
+        <w:rPr>
+          <w:rFonts w:ascii="Calibri" w:eastAsia="Calibri" w:hAnsi="Calibri" w:cs="Calibri"/>
+          <w:sz w:val="22"/>
+          <w:szCs w:val="22"/>
+        </w:rPr>
+        <w:t xml:space="preserve">, N., </w:t>
+      </w:r>
+      <w:proofErr w:type="spellStart"/>
+      <w:r>
+        <w:rPr>
+          <w:rFonts w:ascii="Calibri" w:eastAsia="Calibri" w:hAnsi="Calibri" w:cs="Calibri"/>
+          <w:sz w:val="22"/>
+          <w:szCs w:val="22"/>
+        </w:rPr>
+        <w:t>Pallav</w:t>
+      </w:r>
+      <w:proofErr w:type="spellEnd"/>
+      <w:r>
+        <w:rPr>
+          <w:rFonts w:ascii="Calibri" w:eastAsia="Calibri" w:hAnsi="Calibri" w:cs="Calibri"/>
+          <w:sz w:val="22"/>
+          <w:szCs w:val="22"/>
+        </w:rPr>
+        <w:t xml:space="preserve">, P., Choudhury, S., Sinha, R., &amp; Kumar, S. (2017, November 9). Managing a Fleet of Autonomous Mobile Robots (AMR) using Cloud Robotics Platform [IEEE </w:t>
+      </w:r>
+      <w:proofErr w:type="spellStart"/>
+      <w:r>
+        <w:rPr>
+          <w:rFonts w:ascii="Calibri" w:eastAsia="Calibri" w:hAnsi="Calibri" w:cs="Calibri"/>
+          <w:sz w:val="22"/>
+          <w:szCs w:val="22"/>
+        </w:rPr>
+        <w:t>Xplore</w:t>
+      </w:r>
+      <w:proofErr w:type="spellEnd"/>
+      <w:r>
+        <w:rPr>
+          <w:rFonts w:ascii="Calibri" w:eastAsia="Calibri" w:hAnsi="Calibri" w:cs="Calibri"/>
+          <w:sz w:val="22"/>
+          <w:szCs w:val="22"/>
+        </w:rPr>
+        <w:t>]. Retrieved May 17, 2018, from https://ieeexplore.ieee.org/document/8098721/</w:t>
+      </w:r>
+    </w:p>
+    <w:p>
+      <w:pPr>
+        <w:rPr>
+          <w:rFonts w:ascii="Times" w:eastAsia="Times New Roman" w:hAnsi="Times"/>
           <w:sz w:val="20"/>
           <w:szCs w:val="20"/>
         </w:rPr>
@@ -3914,12 +4994,578 @@
           <w:numId w:val="0"/>
         </w:numPr>
       </w:pPr>
-      <w:bookmarkStart w:id="13" w:name="_Toc512102994"/>
+      <w:bookmarkStart w:id="18" w:name="_Toc516053488"/>
       <w:r>
         <w:t>Appendix 1</w:t>
       </w:r>
       <w:r>
         <w:br/>
+        <w:t>Unity to EV3 API</w:t>
+      </w:r>
+      <w:bookmarkEnd w:id="18"/>
+    </w:p>
+    <w:p>
+      <w:pPr>
+        <w:rPr>
+          <w:rFonts w:ascii="Menlo" w:eastAsia="Times New Roman" w:hAnsi="Menlo" w:cs="Menlo"/>
+          <w:color w:val="009695"/>
+        </w:rPr>
+      </w:pPr>
+    </w:p>
+    <w:p>
+      <w:pPr>
+        <w:rPr>
+          <w:rFonts w:ascii="Courier" w:eastAsia="Times New Roman" w:hAnsi="Courier"/>
+          <w:color w:val="000000" w:themeColor="text1"/>
+        </w:rPr>
+      </w:pPr>
+      <w:r>
+        <w:rPr>
+          <w:rFonts w:ascii="Courier" w:eastAsia="Times New Roman" w:hAnsi="Courier" w:cs="Menlo"/>
+          <w:color w:val="000000" w:themeColor="text1"/>
+          <w:highlight w:val="lightGray"/>
+        </w:rPr>
+        <w:t>using EV3WifiLib;</w:t>
+      </w:r>
+      <w:r>
+        <w:rPr>
+          <w:rFonts w:ascii="Courier" w:eastAsia="Times New Roman" w:hAnsi="Courier"/>
+          <w:color w:val="000000" w:themeColor="text1"/>
+        </w:rPr>
+        <w:t xml:space="preserve"> </w:t>
+      </w:r>
+    </w:p>
+    <w:p>
+      <w:pPr>
+        <w:rPr>
+          <w:rFonts w:eastAsia="Times New Roman"/>
+        </w:rPr>
+      </w:pPr>
+      <w:r>
+        <w:rPr>
+          <w:rFonts w:ascii="Menlo" w:eastAsia="Times New Roman" w:hAnsi="Menlo" w:cs="Menlo"/>
+          <w:color w:val="333333"/>
+        </w:rPr>
+        <w:t xml:space="preserve">EV3WifiLib </w:t>
+      </w:r>
+      <w:r>
+        <w:rPr>
+          <w:rFonts w:eastAsia="Times New Roman"/>
+        </w:rPr>
+        <w:t>namespace</w:t>
+      </w:r>
+    </w:p>
+    <w:p>
+      <w:pPr>
+        <w:rPr>
+          <w:rFonts w:eastAsia="Times New Roman"/>
+        </w:rPr>
+      </w:pPr>
+    </w:p>
+    <w:p>
+      <w:pPr>
+        <w:rPr>
+          <w:rFonts w:ascii="Courier" w:eastAsia="Times New Roman" w:hAnsi="Courier"/>
+          <w:color w:val="000000" w:themeColor="text1"/>
+        </w:rPr>
+      </w:pPr>
+      <w:r>
+        <w:rPr>
+          <w:rFonts w:ascii="Courier" w:eastAsia="Times New Roman" w:hAnsi="Courier" w:cs="Menlo"/>
+          <w:color w:val="000000" w:themeColor="text1"/>
+          <w:highlight w:val="lightGray"/>
+        </w:rPr>
+        <w:t>myEV3.Connect ("1234", </w:t>
+      </w:r>
+      <w:proofErr w:type="spellStart"/>
+      <w:r>
+        <w:rPr>
+          <w:rFonts w:ascii="Courier" w:eastAsia="Times New Roman" w:hAnsi="Courier" w:cs="Menlo"/>
+          <w:color w:val="000000" w:themeColor="text1"/>
+          <w:highlight w:val="lightGray"/>
+        </w:rPr>
+        <w:t>ipAddress</w:t>
+      </w:r>
+      <w:proofErr w:type="spellEnd"/>
+      <w:r>
+        <w:rPr>
+          <w:rFonts w:ascii="Courier" w:eastAsia="Times New Roman" w:hAnsi="Courier" w:cs="Menlo"/>
+          <w:color w:val="000000" w:themeColor="text1"/>
+        </w:rPr>
+        <w:t>)</w:t>
+      </w:r>
+      <w:r>
+        <w:rPr>
+          <w:rFonts w:ascii="Courier" w:eastAsia="Times New Roman" w:hAnsi="Courier" w:cs="Menlo"/>
+          <w:color w:val="000000" w:themeColor="text1"/>
+        </w:rPr>
+        <w:t>;</w:t>
+      </w:r>
+      <w:r>
+        <w:rPr>
+          <w:rFonts w:ascii="Courier" w:eastAsia="Times New Roman" w:hAnsi="Courier" w:cs="Menlo"/>
+          <w:color w:val="000000" w:themeColor="text1"/>
+        </w:rPr>
+        <w:t> </w:t>
+      </w:r>
+      <w:r>
+        <w:rPr>
+          <w:rFonts w:ascii="Courier" w:eastAsia="Times New Roman" w:hAnsi="Courier"/>
+          <w:color w:val="000000" w:themeColor="text1"/>
+        </w:rPr>
+        <w:t xml:space="preserve"> </w:t>
+      </w:r>
+    </w:p>
+    <w:p>
+      <w:pPr>
+        <w:rPr>
+          <w:rFonts w:eastAsia="Times New Roman"/>
+        </w:rPr>
+      </w:pPr>
+      <w:r>
+        <w:rPr>
+          <w:rFonts w:eastAsia="Times New Roman"/>
+        </w:rPr>
+        <w:t>Connect to EV3. R</w:t>
+      </w:r>
+      <w:r>
+        <w:rPr>
+          <w:rFonts w:eastAsia="Times New Roman"/>
+        </w:rPr>
+        <w:t>eturns true if successful, else false</w:t>
+      </w:r>
+    </w:p>
+    <w:p>
+      <w:pPr>
+        <w:rPr>
+          <w:rFonts w:eastAsia="Times New Roman"/>
+        </w:rPr>
+      </w:pPr>
+    </w:p>
+    <w:p>
+      <w:pPr>
+        <w:rPr>
+          <w:rFonts w:ascii="Courier" w:eastAsia="Times New Roman" w:hAnsi="Courier" w:cs="Courier New"/>
+          <w:color w:val="000000" w:themeColor="text1"/>
+        </w:rPr>
+      </w:pPr>
+      <w:r>
+        <w:rPr>
+          <w:rFonts w:ascii="Courier" w:eastAsia="Times New Roman" w:hAnsi="Courier" w:cs="Courier New"/>
+          <w:color w:val="000000" w:themeColor="text1"/>
+          <w:highlight w:val="lightGray"/>
+        </w:rPr>
+        <w:t xml:space="preserve">myEV3.Disconnect </w:t>
+      </w:r>
+      <w:r>
+        <w:rPr>
+          <w:rFonts w:ascii="Courier" w:eastAsia="Times New Roman" w:hAnsi="Courier" w:cs="Courier New"/>
+          <w:color w:val="000000" w:themeColor="text1"/>
+          <w:highlight w:val="lightGray"/>
+        </w:rPr>
+        <w:t>()</w:t>
+      </w:r>
+      <w:r>
+        <w:rPr>
+          <w:rFonts w:ascii="Courier" w:eastAsia="Times New Roman" w:hAnsi="Courier" w:cs="Courier New"/>
+          <w:color w:val="000000" w:themeColor="text1"/>
+          <w:highlight w:val="lightGray"/>
+        </w:rPr>
+        <w:t>;</w:t>
+      </w:r>
+    </w:p>
+    <w:p>
+      <w:pPr>
+        <w:rPr>
+          <w:rFonts w:eastAsia="Times New Roman"/>
+        </w:rPr>
+      </w:pPr>
+      <w:r>
+        <w:rPr>
+          <w:rFonts w:eastAsia="Times New Roman"/>
+        </w:rPr>
+        <w:t>Disconnect from EV3. No return value.</w:t>
+      </w:r>
+    </w:p>
+    <w:p>
+      <w:pPr>
+        <w:rPr>
+          <w:rFonts w:eastAsia="Times New Roman"/>
+        </w:rPr>
+      </w:pPr>
+    </w:p>
+    <w:p>
+      <w:pPr>
+        <w:rPr>
+          <w:rFonts w:eastAsia="Times New Roman"/>
+        </w:rPr>
+      </w:pPr>
+      <w:r>
+        <w:rPr>
+          <w:rFonts w:ascii="Courier" w:eastAsia="Times New Roman" w:hAnsi="Courier" w:cs="Menlo"/>
+          <w:color w:val="000000" w:themeColor="text1"/>
+          <w:highlight w:val="lightGray"/>
+        </w:rPr>
+        <w:t>myEV3.SendMessage ("Move 0 10 30", "0"</w:t>
+      </w:r>
+      <w:r>
+        <w:rPr>
+          <w:rFonts w:ascii="Courier" w:eastAsia="Times New Roman" w:hAnsi="Courier" w:cs="Menlo"/>
+          <w:color w:val="000000" w:themeColor="text1"/>
+          <w:highlight w:val="lightGray"/>
+        </w:rPr>
+        <w:t>);</w:t>
+      </w:r>
+      <w:r>
+        <w:rPr>
+          <w:rFonts w:ascii="Menlo" w:eastAsia="Times New Roman" w:hAnsi="Menlo" w:cs="Menlo"/>
+          <w:color w:val="333333"/>
+        </w:rPr>
+        <w:br/>
+      </w:r>
+      <w:r>
+        <w:rPr>
+          <w:rFonts w:eastAsia="Times New Roman"/>
+          <w:iCs/>
+          <w:color w:val="000000" w:themeColor="text1"/>
+        </w:rPr>
+        <w:t>First parameter is a string in the format: “</w:t>
+      </w:r>
+      <w:r>
+        <w:rPr>
+          <w:rFonts w:eastAsia="Times New Roman"/>
+          <w:iCs/>
+          <w:color w:val="000000" w:themeColor="text1"/>
+        </w:rPr>
+        <w:t>Move angle (-180 .. 180) distance (cm) power (0..100</w:t>
+      </w:r>
+      <w:r>
+        <w:rPr>
+          <w:rFonts w:eastAsia="Times New Roman"/>
+          <w:iCs/>
+          <w:color w:val="000000" w:themeColor="text1"/>
+        </w:rPr>
+        <w:t>)”</w:t>
+      </w:r>
+      <w:r>
+        <w:rPr>
+          <w:rFonts w:eastAsia="Times New Roman"/>
+          <w:iCs/>
+          <w:color w:val="000000" w:themeColor="text1"/>
+        </w:rPr>
+        <w:br/>
+        <w:t>Second parameter is the EV3 inbox number which is “0”.</w:t>
+      </w:r>
+    </w:p>
+    <w:p>
+      <w:pPr>
+        <w:rPr>
+          <w:rFonts w:eastAsia="Times New Roman"/>
+        </w:rPr>
+      </w:pPr>
+    </w:p>
+    <w:p>
+      <w:pPr>
+        <w:rPr>
+          <w:rFonts w:ascii="Courier" w:eastAsia="Times New Roman" w:hAnsi="Courier"/>
+          <w:color w:val="000000" w:themeColor="text1"/>
+        </w:rPr>
+      </w:pPr>
+      <w:r>
+        <w:rPr>
+          <w:rFonts w:ascii="Courier" w:eastAsia="Times New Roman" w:hAnsi="Courier" w:cs="Menlo"/>
+          <w:color w:val="000000" w:themeColor="text1"/>
+          <w:highlight w:val="lightGray"/>
+        </w:rPr>
+        <w:t>myEV3.ReceiveMessage ("EV3_OUTBOX0");</w:t>
+      </w:r>
+      <w:r>
+        <w:rPr>
+          <w:rFonts w:ascii="Courier" w:eastAsia="Times New Roman" w:hAnsi="Courier"/>
+          <w:color w:val="000000" w:themeColor="text1"/>
+        </w:rPr>
+        <w:t xml:space="preserve"> </w:t>
+      </w:r>
+    </w:p>
+    <w:p>
+      <w:pPr>
+        <w:rPr>
+          <w:rFonts w:eastAsia="Times New Roman"/>
+        </w:rPr>
+      </w:pPr>
+      <w:r>
+        <w:rPr>
+          <w:rFonts w:eastAsia="Times New Roman"/>
+        </w:rPr>
+        <w:t xml:space="preserve">Receives </w:t>
+      </w:r>
+      <w:r>
+        <w:rPr>
+          <w:rFonts w:eastAsia="Times New Roman"/>
+        </w:rPr>
+        <w:t>a string with 4 numbers separated by a space</w:t>
+      </w:r>
+      <w:r>
+        <w:rPr>
+          <w:rFonts w:eastAsia="Times New Roman"/>
+        </w:rPr>
+        <w:t>.</w:t>
+      </w:r>
+    </w:p>
+    <w:p>
+      <w:pPr>
+        <w:rPr>
+          <w:rFonts w:eastAsia="Times New Roman"/>
+        </w:rPr>
+      </w:pPr>
+      <w:proofErr w:type="spellStart"/>
+      <w:r>
+        <w:rPr>
+          <w:rFonts w:eastAsia="Times New Roman"/>
+        </w:rPr>
+        <w:t>int</w:t>
+      </w:r>
+      <w:proofErr w:type="spellEnd"/>
+      <w:r>
+        <w:rPr>
+          <w:rFonts w:eastAsia="Times New Roman"/>
+        </w:rPr>
+        <w:t xml:space="preserve"> </w:t>
+      </w:r>
+      <w:proofErr w:type="spellStart"/>
+      <w:r>
+        <w:rPr>
+          <w:rFonts w:eastAsia="Times New Roman"/>
+        </w:rPr>
+        <w:t>taskReady</w:t>
+      </w:r>
+      <w:proofErr w:type="spellEnd"/>
+      <w:r>
+        <w:rPr>
+          <w:rFonts w:eastAsia="Times New Roman"/>
+        </w:rPr>
+        <w:t>:</w:t>
+      </w:r>
+    </w:p>
+    <w:p>
+      <w:pPr>
+        <w:ind w:firstLine="720"/>
+        <w:rPr>
+          <w:rFonts w:eastAsia="Times New Roman"/>
+        </w:rPr>
+      </w:pPr>
+      <w:r>
+        <w:rPr>
+          <w:rFonts w:eastAsia="Times New Roman"/>
+        </w:rPr>
+        <w:t>indicates whether EV3 is ready for the next task or not, true or false</w:t>
+      </w:r>
+    </w:p>
+    <w:p>
+      <w:pPr>
+        <w:rPr>
+          <w:rFonts w:eastAsia="Times New Roman"/>
+        </w:rPr>
+      </w:pPr>
+      <w:r>
+        <w:rPr>
+          <w:rFonts w:eastAsia="Times New Roman"/>
+        </w:rPr>
+        <w:t xml:space="preserve">float </w:t>
+      </w:r>
+      <w:proofErr w:type="spellStart"/>
+      <w:r>
+        <w:rPr>
+          <w:rFonts w:eastAsia="Times New Roman"/>
+        </w:rPr>
+        <w:t>angleMoved:</w:t>
+      </w:r>
+    </w:p>
+    <w:p>
+      <w:pPr>
+        <w:ind w:firstLine="720"/>
+        <w:rPr>
+          <w:rFonts w:eastAsia="Times New Roman"/>
+        </w:rPr>
+      </w:pPr>
+      <w:proofErr w:type="spellEnd"/>
+      <w:r>
+        <w:rPr>
+          <w:rFonts w:eastAsia="Times New Roman"/>
+        </w:rPr>
+        <w:t>indicates the angle in degrees the EV3 has actually moved, -</w:t>
+      </w:r>
+      <w:proofErr w:type="gramStart"/>
+      <w:r>
+        <w:rPr>
+          <w:rFonts w:eastAsia="Times New Roman"/>
+        </w:rPr>
+        <w:t>180..</w:t>
+      </w:r>
+      <w:proofErr w:type="gramEnd"/>
+      <w:r>
+        <w:rPr>
+          <w:rFonts w:eastAsia="Times New Roman"/>
+        </w:rPr>
+        <w:t>180</w:t>
+      </w:r>
+    </w:p>
+    <w:p>
+      <w:pPr>
+        <w:rPr>
+          <w:rFonts w:eastAsia="Times New Roman"/>
+        </w:rPr>
+      </w:pPr>
+      <w:r>
+        <w:rPr>
+          <w:rFonts w:eastAsia="Times New Roman"/>
+        </w:rPr>
+        <w:t xml:space="preserve">float </w:t>
+      </w:r>
+      <w:proofErr w:type="spellStart"/>
+      <w:r>
+        <w:rPr>
+          <w:rFonts w:eastAsia="Times New Roman"/>
+        </w:rPr>
+        <w:t>distanceMoved:</w:t>
+      </w:r>
+    </w:p>
+    <w:p>
+      <w:pPr>
+        <w:ind w:firstLine="720"/>
+        <w:rPr>
+          <w:rFonts w:eastAsia="Times New Roman"/>
+        </w:rPr>
+      </w:pPr>
+      <w:proofErr w:type="spellEnd"/>
+      <w:r>
+        <w:rPr>
+          <w:rFonts w:eastAsia="Times New Roman"/>
+        </w:rPr>
+        <w:t>indicates the distance in cm the EV3 has actually moved, -</w:t>
+      </w:r>
+      <w:proofErr w:type="spellStart"/>
+      <w:r>
+        <w:rPr>
+          <w:rFonts w:eastAsia="Times New Roman"/>
+        </w:rPr>
+        <w:t>inf</w:t>
+      </w:r>
+      <w:proofErr w:type="spellEnd"/>
+      <w:r>
+        <w:rPr>
+          <w:rFonts w:eastAsia="Times New Roman"/>
+        </w:rPr>
+        <w:t xml:space="preserve">, </w:t>
+      </w:r>
+      <w:proofErr w:type="spellStart"/>
+      <w:r>
+        <w:rPr>
+          <w:rFonts w:eastAsia="Times New Roman"/>
+        </w:rPr>
+        <w:t>inf</w:t>
+      </w:r>
+      <w:proofErr w:type="spellEnd"/>
+    </w:p>
+    <w:p>
+      <w:pPr>
+        <w:rPr>
+          <w:rFonts w:eastAsia="Times New Roman"/>
+        </w:rPr>
+      </w:pPr>
+      <w:r>
+        <w:rPr>
+          <w:rFonts w:eastAsia="Times New Roman"/>
+        </w:rPr>
+        <w:t xml:space="preserve">float </w:t>
+      </w:r>
+      <w:proofErr w:type="spellStart"/>
+      <w:r>
+        <w:rPr>
+          <w:rFonts w:eastAsia="Times New Roman"/>
+        </w:rPr>
+        <w:t>distanceToObject:</w:t>
+      </w:r>
+    </w:p>
+    <w:p>
+      <w:pPr>
+        <w:ind w:firstLine="720"/>
+        <w:rPr>
+          <w:rFonts w:eastAsia="Times New Roman"/>
+        </w:rPr>
+      </w:pPr>
+      <w:proofErr w:type="spellEnd"/>
+      <w:r>
+        <w:rPr>
+          <w:rFonts w:eastAsia="Times New Roman"/>
+        </w:rPr>
+        <w:t xml:space="preserve">indicates the distance in cm to a detected object: </w:t>
+      </w:r>
+      <w:proofErr w:type="gramStart"/>
+      <w:r>
+        <w:rPr>
+          <w:rFonts w:eastAsia="Times New Roman"/>
+        </w:rPr>
+        <w:t>0..</w:t>
+      </w:r>
+      <w:proofErr w:type="gramEnd"/>
+      <w:r>
+        <w:rPr>
+          <w:rFonts w:eastAsia="Times New Roman"/>
+        </w:rPr>
+        <w:t>inf</w:t>
+      </w:r>
+    </w:p>
+    <w:p>
+      <w:pPr>
+        <w:rPr>
+          <w:rFonts w:eastAsia="Times New Roman"/>
+        </w:rPr>
+      </w:pPr>
+    </w:p>
+    <w:p>
+      <w:pPr>
+        <w:rPr>
+          <w:rFonts w:eastAsia="Times New Roman"/>
+        </w:rPr>
+      </w:pPr>
+    </w:p>
+    <w:p>
+      <w:pPr>
+        <w:rPr>
+          <w:rFonts w:eastAsia="Times New Roman"/>
+        </w:rPr>
+      </w:pPr>
+    </w:p>
+    <w:p>
+      <w:pPr>
+        <w:pStyle w:val="Heading1"/>
+        <w:numPr>
+          <w:ilvl w:val="0"/>
+          <w:numId w:val="0"/>
+        </w:numPr>
+      </w:pPr>
+      <w:r>
+        <w:br w:type="page"/>
+      </w:r>
+    </w:p>
+    <w:p>
+      <w:pPr>
+        <w:pStyle w:val="Heading1"/>
+        <w:numPr>
+          <w:ilvl w:val="0"/>
+          <w:numId w:val="0"/>
+        </w:numPr>
+      </w:pPr>
+      <w:bookmarkStart w:id="19" w:name="_Toc516053489"/>
+      <w:r>
+        <w:t>A</w:t>
+      </w:r>
+      <w:r>
+        <w:t>ppendix 2</w:t>
+      </w:r>
+      <w:r>
+        <w:br/>
       </w:r>
       <w:r>
         <w:t xml:space="preserve">Connection of Unity to EV3 </w:t>
@@ -3927,7 +5573,7 @@
       <w:r>
         <w:t>Mindstorms</w:t>
       </w:r>
-      <w:bookmarkEnd w:id="13"/>
+      <w:bookmarkEnd w:id="19"/>
     </w:p>
     <w:p>
       <w:pPr>
@@ -4075,22 +5721,45 @@
         <w:t xml:space="preserve">a host </w:t>
       </w:r>
       <w:r>
-        <w:t>to the EV3 using Bluetooth. However, some .NET 4 functionality is used: the queuing mechanism in System.Collections.Concurrent</w:t>
-      </w:r>
+        <w:t xml:space="preserve">to the EV3 using Bluetooth. However, some .NET 4 functionality is used: the queuing mechanism in </w:t>
+      </w:r>
+      <w:proofErr w:type="spellStart"/>
+      <w:proofErr w:type="gramStart"/>
+      <w:r>
+        <w:t>System.Collections.Concurrent</w:t>
+      </w:r>
+      <w:proofErr w:type="spellEnd"/>
+      <w:proofErr w:type="gramEnd"/>
       <w:r>
         <w:t>. So this has to be replaced.</w:t>
       </w:r>
       <w:r>
-        <w:t xml:space="preserve"> In Windows an applica</w:t>
-      </w:r>
-      <w:r>
-        <w:t>tions connects to a</w:t>
+        <w:t xml:space="preserve"> In Windows </w:t>
+      </w:r>
+      <w:proofErr w:type="gramStart"/>
+      <w:r>
+        <w:t>an applica</w:t>
+      </w:r>
+      <w:r>
+        <w:t>tions</w:t>
+      </w:r>
+      <w:proofErr w:type="gramEnd"/>
+      <w:r>
+        <w:t xml:space="preserve"> connects to a</w:t>
       </w:r>
       <w:r>
         <w:t xml:space="preserve"> </w:t>
       </w:r>
       <w:r>
-        <w:t>Bluetooth device via a serial port emulation. On the Mac OS X MonoDevelop-Unity is used which does not support this, so it is not possible to use the EV3Messenger code with Unity on a Mac.</w:t>
+        <w:t xml:space="preserve">Bluetooth device via a serial port emulation. On the Mac OS X </w:t>
+      </w:r>
+      <w:proofErr w:type="spellStart"/>
+      <w:r>
+        <w:t>MonoDevelop</w:t>
+      </w:r>
+      <w:proofErr w:type="spellEnd"/>
+      <w:r>
+        <w:t>-Unity is used which does not support this, so it is not possible to use the EV3Messenger code with Unity on a Mac.</w:t>
       </w:r>
     </w:p>
     <w:p>
@@ -4104,7 +5773,23 @@
         <w:t xml:space="preserve">messaging </w:t>
       </w:r>
       <w:r>
-        <w:t>is supported for sending and receiving. Using Wifi, sendig to a EV3 mailbox is supported, receiving seems not to be supported.</w:t>
+        <w:t xml:space="preserve">is supported for sending and receiving. Using </w:t>
+      </w:r>
+      <w:proofErr w:type="spellStart"/>
+      <w:r>
+        <w:t>Wifi</w:t>
+      </w:r>
+      <w:proofErr w:type="spellEnd"/>
+      <w:r>
+        <w:t xml:space="preserve">, </w:t>
+      </w:r>
+      <w:proofErr w:type="spellStart"/>
+      <w:r>
+        <w:t>sendig</w:t>
+      </w:r>
+      <w:proofErr w:type="spellEnd"/>
+      <w:r>
+        <w:t xml:space="preserve"> to a EV3 mailbox is supported, receiving seems not to be supported.</w:t>
       </w:r>
     </w:p>
     <w:p/>
@@ -4122,13 +5807,31 @@
         </w:rPr>
         <w:t xml:space="preserve">Connecting using </w:t>
       </w:r>
+      <w:proofErr w:type="spellStart"/>
       <w:r>
         <w:rPr>
           <w:b/>
           <w:color w:val="4F81BD" w:themeColor="accent1"/>
         </w:rPr>
-        <w:t>Wifi and MonoBrick</w:t>
-      </w:r>
+        <w:t>Wifi</w:t>
+      </w:r>
+      <w:proofErr w:type="spellEnd"/>
+      <w:r>
+        <w:rPr>
+          <w:b/>
+          <w:color w:val="4F81BD" w:themeColor="accent1"/>
+        </w:rPr>
+        <w:t xml:space="preserve"> and </w:t>
+      </w:r>
+      <w:proofErr w:type="spellStart"/>
+      <w:r>
+        <w:rPr>
+          <w:b/>
+          <w:color w:val="4F81BD" w:themeColor="accent1"/>
+        </w:rPr>
+        <w:t>MonoBrick</w:t>
+      </w:r>
+      <w:proofErr w:type="spellEnd"/>
     </w:p>
     <w:p>
       <w:r>
@@ -4154,9 +5857,11 @@
       <w:r>
         <w:t xml:space="preserve">to the EV3 using </w:t>
       </w:r>
+      <w:proofErr w:type="spellStart"/>
       <w:r>
         <w:t>Wifi</w:t>
       </w:r>
+      <w:proofErr w:type="spellEnd"/>
       <w:r>
         <w:t>.</w:t>
       </w:r>
@@ -4173,7 +5878,23 @@
         <w:t xml:space="preserve">' is supported. </w:t>
       </w:r>
       <w:r>
-        <w:t>It is tested that with MonoBrick it is indeed possible to send mailbox messages to the EV3 using Direct Commands. The MonoBrick library uses .NET 4 functionality so will not work with Unity.</w:t>
+        <w:t xml:space="preserve">It is tested that with </w:t>
+      </w:r>
+      <w:proofErr w:type="spellStart"/>
+      <w:r>
+        <w:t>MonoBrick</w:t>
+      </w:r>
+      <w:proofErr w:type="spellEnd"/>
+      <w:r>
+        <w:t xml:space="preserve"> it is indeed possible to send mailbox messages to the EV3 using Direct Commands. The </w:t>
+      </w:r>
+      <w:proofErr w:type="spellStart"/>
+      <w:r>
+        <w:t>MonoBrick</w:t>
+      </w:r>
+      <w:proofErr w:type="spellEnd"/>
+      <w:r>
+        <w:t xml:space="preserve"> library uses .NET 4 functionality so will not work with Unity.</w:t>
       </w:r>
       <w:r>
         <w:t xml:space="preserve"> Receiving messages seems not to be supported. However, with Direct Commands it is possible to retrieve the sensor data. Also it is possible to read memory. It still has to be investigated whether it is possible to write the same memory from a standard EV3 program. If this is the case, it is possible to send messages to an EV3 using a mailbox and receive back messages through memory. </w:t>
@@ -4198,26 +5919,50 @@
           <w:b/>
           <w:color w:val="4F81BD" w:themeColor="accent1"/>
         </w:rPr>
-        <w:t xml:space="preserve">Connecting using Wifi and </w:t>
-      </w:r>
+        <w:t xml:space="preserve">Connecting using </w:t>
+      </w:r>
+      <w:proofErr w:type="spellStart"/>
       <w:r>
         <w:rPr>
           <w:b/>
           <w:color w:val="4F81BD" w:themeColor="accent1"/>
         </w:rPr>
-        <w:t xml:space="preserve">the </w:t>
-      </w:r>
+        <w:t>Wifi</w:t>
+      </w:r>
+      <w:proofErr w:type="spellEnd"/>
       <w:r>
         <w:rPr>
           <w:b/>
           <w:color w:val="4F81BD" w:themeColor="accent1"/>
         </w:rPr>
+        <w:t xml:space="preserve"> and </w:t>
+      </w:r>
+      <w:r>
+        <w:rPr>
+          <w:b/>
+          <w:color w:val="4F81BD" w:themeColor="accent1"/>
+        </w:rPr>
+        <w:t xml:space="preserve">the </w:t>
+      </w:r>
+      <w:r>
+        <w:rPr>
+          <w:b/>
+          <w:color w:val="4F81BD" w:themeColor="accent1"/>
+        </w:rPr>
         <w:t>LEGO MINDSTORMS EV3 API for .NET</w:t>
       </w:r>
     </w:p>
     <w:p>
       <w:r>
-        <w:t>Instead of MonoBrick, one can make</w:t>
+        <w:t xml:space="preserve">Instead of </w:t>
+      </w:r>
+      <w:proofErr w:type="spellStart"/>
+      <w:r>
+        <w:t>MonoBrick</w:t>
+      </w:r>
+      <w:proofErr w:type="spellEnd"/>
+      <w:r>
+        <w:t>, one can make</w:t>
       </w:r>
       <w:r>
         <w:t xml:space="preserve"> use of </w:t>
@@ -4231,7 +5976,15 @@
         </w:r>
       </w:hyperlink>
       <w:r>
-        <w:t>. These libraries also make use of  .NET 4 functionality so will not work with Unity.</w:t>
+        <w:t xml:space="preserve">. These libraries also make use </w:t>
+      </w:r>
+      <w:proofErr w:type="gramStart"/>
+      <w:r>
+        <w:t>of  .NET</w:t>
+      </w:r>
+      <w:proofErr w:type="gramEnd"/>
+      <w:r>
+        <w:t xml:space="preserve"> 4 functionality so will not work with Unity.</w:t>
       </w:r>
       <w:r>
         <w:t xml:space="preserve"> I tested this only using a USB connection which worked.</w:t>
@@ -4245,7 +5998,23 @@
         <w:t>IMPORTANT NOTE</w:t>
       </w:r>
       <w:r>
-        <w:t xml:space="preserve">: When building the TestApplication provided by MonoBrick </w:t>
+        <w:t xml:space="preserve">: When building the </w:t>
+      </w:r>
+      <w:proofErr w:type="spellStart"/>
+      <w:r>
+        <w:t>TestApplication</w:t>
+      </w:r>
+      <w:proofErr w:type="spellEnd"/>
+      <w:r>
+        <w:t xml:space="preserve"> provided by </w:t>
+      </w:r>
+      <w:proofErr w:type="spellStart"/>
+      <w:r>
+        <w:t>MonoBrick</w:t>
+      </w:r>
+      <w:proofErr w:type="spellEnd"/>
+      <w:r>
+        <w:t xml:space="preserve"> </w:t>
       </w:r>
       <w:r>
         <w:t xml:space="preserve">it might be that </w:t>
@@ -4286,14 +6055,37 @@
       <w:r>
         <w:t xml:space="preserve">.dll and </w:t>
       </w:r>
+      <w:proofErr w:type="spellStart"/>
+      <w:proofErr w:type="gramStart"/>
       <w:r>
         <w:t>hidapi</w:t>
       </w:r>
       <w:r>
-        <w:t xml:space="preserve">.dylib from the LEGO Software installation to the  Monobrick </w:t>
-      </w:r>
-      <w:r>
-        <w:t>Test Apllication.</w:t>
+        <w:t>.dylib</w:t>
+      </w:r>
+      <w:proofErr w:type="spellEnd"/>
+      <w:proofErr w:type="gramEnd"/>
+      <w:r>
+        <w:t xml:space="preserve"> from the LEGO Software installation to the  </w:t>
+      </w:r>
+      <w:proofErr w:type="spellStart"/>
+      <w:r>
+        <w:t>Monobrick</w:t>
+      </w:r>
+      <w:proofErr w:type="spellEnd"/>
+      <w:r>
+        <w:t xml:space="preserve"> </w:t>
+      </w:r>
+      <w:r>
+        <w:t xml:space="preserve">Test </w:t>
+      </w:r>
+      <w:proofErr w:type="spellStart"/>
+      <w:r>
+        <w:t>Apllication</w:t>
+      </w:r>
+      <w:proofErr w:type="spellEnd"/>
+      <w:r>
+        <w:t>.</w:t>
       </w:r>
     </w:p>
     <w:p/>
@@ -4315,27 +6107,43 @@
           <w:b/>
           <w:color w:val="4F81BD" w:themeColor="accent1"/>
         </w:rPr>
-        <w:t xml:space="preserve">cting using Wifi and </w:t>
-      </w:r>
+        <w:t xml:space="preserve">cting using </w:t>
+      </w:r>
+      <w:proofErr w:type="spellStart"/>
       <w:r>
         <w:rPr>
           <w:b/>
           <w:color w:val="4F81BD" w:themeColor="accent1"/>
         </w:rPr>
-        <w:t xml:space="preserve">a </w:t>
-      </w:r>
+        <w:t>Wifi</w:t>
+      </w:r>
+      <w:proofErr w:type="spellEnd"/>
       <w:r>
         <w:rPr>
           <w:b/>
           <w:color w:val="4F81BD" w:themeColor="accent1"/>
         </w:rPr>
-        <w:t xml:space="preserve">simple TCP/IP </w:t>
+        <w:t xml:space="preserve"> and </w:t>
       </w:r>
       <w:r>
         <w:rPr>
           <w:b/>
           <w:color w:val="4F81BD" w:themeColor="accent1"/>
         </w:rPr>
+        <w:t xml:space="preserve">a </w:t>
+      </w:r>
+      <w:r>
+        <w:rPr>
+          <w:b/>
+          <w:color w:val="4F81BD" w:themeColor="accent1"/>
+        </w:rPr>
+        <w:t xml:space="preserve">simple TCP/IP </w:t>
+      </w:r>
+      <w:r>
+        <w:rPr>
+          <w:b/>
+          <w:color w:val="4F81BD" w:themeColor="accent1"/>
+        </w:rPr>
         <w:t>connection</w:t>
       </w:r>
       <w:r>
@@ -4345,7 +6153,31 @@
         <w:br/>
       </w:r>
       <w:r>
-        <w:t xml:space="preserve">The EV3 can connect throug Wifi. Only  the 'NETGEAR </w:t>
+        <w:t xml:space="preserve">The EV3 can connect </w:t>
+      </w:r>
+      <w:proofErr w:type="spellStart"/>
+      <w:r>
+        <w:t>throug</w:t>
+      </w:r>
+      <w:proofErr w:type="spellEnd"/>
+      <w:r>
+        <w:t xml:space="preserve"> </w:t>
+      </w:r>
+      <w:proofErr w:type="spellStart"/>
+      <w:r>
+        <w:t>Wifi</w:t>
+      </w:r>
+      <w:proofErr w:type="spellEnd"/>
+      <w:r>
+        <w:t xml:space="preserve">. </w:t>
+      </w:r>
+      <w:proofErr w:type="gramStart"/>
+      <w:r>
+        <w:t>Only  the</w:t>
+      </w:r>
+      <w:proofErr w:type="gramEnd"/>
+      <w:r>
+        <w:t xml:space="preserve"> 'NETGEAR </w:t>
       </w:r>
       <w:r>
         <w:t>WNA1100 - N150 Wireless USB Adapter</w:t>
@@ -4357,7 +6189,15 @@
         <w:t xml:space="preserve">a host </w:t>
       </w:r>
       <w:r>
-        <w:t xml:space="preserve">to EV3 through Wifi is described at </w:t>
+        <w:t xml:space="preserve">to EV3 through </w:t>
+      </w:r>
+      <w:proofErr w:type="spellStart"/>
+      <w:r>
+        <w:t>Wifi</w:t>
+      </w:r>
+      <w:proofErr w:type="spellEnd"/>
+      <w:r>
+        <w:t xml:space="preserve"> is described at </w:t>
       </w:r>
       <w:hyperlink r:id="rId34" w:history="1">
         <w:r>
@@ -4383,7 +6223,15 @@
         </w:numPr>
       </w:pPr>
       <w:r>
-        <w:t>When the EV3 wifi is enabled and connection is made to the network, the EV3 starts broadcasting an UDP message every 10 seconds. This broadcast contains the serial number of the EV3.</w:t>
+        <w:t xml:space="preserve">When the EV3 </w:t>
+      </w:r>
+      <w:proofErr w:type="spellStart"/>
+      <w:r>
+        <w:t>wifi</w:t>
+      </w:r>
+      <w:proofErr w:type="spellEnd"/>
+      <w:r>
+        <w:t xml:space="preserve"> is enabled and connection is made to the network, the EV3 starts broadcasting an UDP message every 10 seconds. This broadcast contains the serial number of the EV3.</w:t>
       </w:r>
     </w:p>
     <w:p>
@@ -4457,7 +6305,15 @@
     </w:p>
     <w:p>
       <w:r>
-        <w:t>The above connection sequency can easily be implemented in C# with .NET 3.5 functionality which is used in Unity.</w:t>
+        <w:t xml:space="preserve">The above connection </w:t>
+      </w:r>
+      <w:proofErr w:type="spellStart"/>
+      <w:r>
+        <w:t>sequency</w:t>
+      </w:r>
+      <w:proofErr w:type="spellEnd"/>
+      <w:r>
+        <w:t xml:space="preserve"> can easily be implemented in C# with .NET 3.5 functionality which is used in Unity.</w:t>
       </w:r>
     </w:p>
     <w:p>
@@ -4468,7 +6324,23 @@
         <w:t>IMPORTANT NOTE</w:t>
       </w:r>
       <w:r>
-        <w:t>: When running the C# application on a VirtualBox virtual machine, be sure that the EV3 robot is on the same network as the virtual machine. This means that in VirtualBox ‘Devices -&gt; Network -&gt; Network Settings -&gt; Attached’ must be on ‘Bridged Adapter’ and not on ‘NAT’.</w:t>
+        <w:t xml:space="preserve">: When running the C# application on a </w:t>
+      </w:r>
+      <w:proofErr w:type="spellStart"/>
+      <w:r>
+        <w:t>VirtualBox</w:t>
+      </w:r>
+      <w:proofErr w:type="spellEnd"/>
+      <w:r>
+        <w:t xml:space="preserve"> virtual machine, be sure that the EV3 robot is on the same network as the virtual machine. This means that in </w:t>
+      </w:r>
+      <w:proofErr w:type="spellStart"/>
+      <w:r>
+        <w:t>VirtualBox</w:t>
+      </w:r>
+      <w:proofErr w:type="spellEnd"/>
+      <w:r>
+        <w:t xml:space="preserve"> ‘Devices -&gt; Network -&gt; Network Settings -&gt; Attached’ must be on ‘Bridged Adapter’ and not on ‘NAT’.</w:t>
       </w:r>
     </w:p>
     <w:p/>
@@ -4510,7 +6382,15 @@
     </w:p>
     <w:p>
       <w:r>
-        <w:t>Sending back messages from the EV3 to the host through a mailbox seems only to be supported for Bluetooth, not for Wifi.</w:t>
+        <w:t xml:space="preserve">Sending back messages from the EV3 to the host through a mailbox seems only to be supported for Bluetooth, not for </w:t>
+      </w:r>
+      <w:proofErr w:type="spellStart"/>
+      <w:r>
+        <w:t>Wifi</w:t>
+      </w:r>
+      <w:proofErr w:type="spellEnd"/>
+      <w:r>
+        <w:t>.</w:t>
       </w:r>
     </w:p>
     <w:p>
@@ -4526,14 +6406,24 @@
         </w:r>
       </w:hyperlink>
       <w:r>
-        <w:t xml:space="preserve"> a workaround is decscribed. On the EV3 it is possible to write text to a file which can be read on the host </w:t>
+        <w:t xml:space="preserve"> a workaround is </w:t>
+      </w:r>
+      <w:proofErr w:type="spellStart"/>
+      <w:r>
+        <w:t>decscribed</w:t>
+      </w:r>
+      <w:proofErr w:type="spellEnd"/>
+      <w:r>
+        <w:t xml:space="preserve">. On the EV3 it is possible to write text to a file which can be read on the host </w:t>
       </w:r>
       <w:r>
         <w:t xml:space="preserve">using the </w:t>
       </w:r>
+      <w:proofErr w:type="spellStart"/>
       <w:r>
         <w:t>opFile</w:t>
       </w:r>
+      <w:proofErr w:type="spellEnd"/>
       <w:r>
         <w:t xml:space="preserve">(READ_VALUE) command </w:t>
       </w:r>
@@ -4552,7 +6442,15 @@
     </w:p>
     <w:p>
       <w:r>
-        <w:t>Attention point with this method is that when the EV3 is writing the file, the host cannot read it. A way around this is to let the EV3 write a new value in the file after a request from the host (e.g. 'get_distance') and then let the host close the file after which the host can read the value.</w:t>
+        <w:t>Attention point with this method is that when the EV3 is writing the file, the host cannot read it. A way around this is to let the EV3 write a new value in the file after a request from the host (e.g. '</w:t>
+      </w:r>
+      <w:proofErr w:type="spellStart"/>
+      <w:r>
+        <w:t>get_distance</w:t>
+      </w:r>
+      <w:proofErr w:type="spellEnd"/>
+      <w:r>
+        <w:t>') and then let the host close the file after which the host can read the value.</w:t>
       </w:r>
     </w:p>
     <w:p/>
@@ -4582,7 +6480,15 @@
         <w:t xml:space="preserve">can </w:t>
       </w:r>
       <w:r>
-        <w:t>be included in a Unity project. In Unity, set the 'Edit -&gt; Project Settings -&gt; Player -&gt; Api Compatibility Level' to '.NET 2.0'.</w:t>
+        <w:t xml:space="preserve">be included in a Unity project. In Unity, set the 'Edit -&gt; Project Settings -&gt; Player -&gt; </w:t>
+      </w:r>
+      <w:proofErr w:type="spellStart"/>
+      <w:r>
+        <w:t>Api</w:t>
+      </w:r>
+      <w:proofErr w:type="spellEnd"/>
+      <w:r>
+        <w:t xml:space="preserve"> Compatibility Level' to '.NET 2.0'.</w:t>
       </w:r>
     </w:p>
     <w:p/>
@@ -9179,6 +11085,11 @@
   <w:style w:type="paragraph" w:default="1" w:styleId="Normal">
     <w:name w:val="Normal"/>
     <w:qFormat/>
+    <w:rsid w:val="00FB66D4"/>
+    <w:rPr>
+      <w:rFonts w:ascii="Times New Roman" w:hAnsi="Times New Roman" w:cs="Times New Roman"/>
+      <w:lang w:val="en-GB" w:eastAsia="en-GB"/>
+    </w:rPr>
   </w:style>
   <w:style w:type="paragraph" w:styleId="Heading1">
     <w:name w:val="heading 1"/>
@@ -9204,6 +11115,7 @@
       <w:color w:val="345A8A" w:themeColor="accent1" w:themeShade="B5"/>
       <w:sz w:val="32"/>
       <w:szCs w:val="32"/>
+      <w:lang w:val="en-US" w:eastAsia="en-US"/>
     </w:rPr>
   </w:style>
   <w:style w:type="paragraph" w:styleId="Heading2">
@@ -9232,6 +11144,7 @@
       <w:color w:val="4F81BD" w:themeColor="accent1"/>
       <w:sz w:val="26"/>
       <w:szCs w:val="26"/>
+      <w:lang w:val="en-US" w:eastAsia="en-US"/>
     </w:rPr>
   </w:style>
   <w:style w:type="paragraph" w:styleId="Heading3">
@@ -9258,6 +11171,7 @@
       <w:b/>
       <w:bCs/>
       <w:color w:val="4F81BD" w:themeColor="accent1"/>
+      <w:lang w:val="en-US" w:eastAsia="en-US"/>
     </w:rPr>
   </w:style>
   <w:style w:type="paragraph" w:styleId="Heading4">
@@ -9284,6 +11198,7 @@
       <w:b/>
       <w:bCs/>
       <w:color w:val="4F81BD" w:themeColor="accent1"/>
+      <w:lang w:val="en-US" w:eastAsia="en-US"/>
     </w:rPr>
   </w:style>
   <w:style w:type="character" w:default="1" w:styleId="DefaultParagraphFont">
@@ -9335,6 +11250,7 @@
       <w:kern w:val="28"/>
       <w:sz w:val="52"/>
       <w:szCs w:val="52"/>
+      <w:lang w:val="en-US" w:eastAsia="en-US"/>
     </w:rPr>
   </w:style>
   <w:style w:type="character" w:customStyle="1" w:styleId="TitleChar">
@@ -9422,6 +11338,10 @@
     <w:uiPriority w:val="39"/>
     <w:unhideWhenUsed/>
     <w:rsid w:val="00664599"/>
+    <w:rPr>
+      <w:rFonts w:asciiTheme="minorHAnsi" w:hAnsiTheme="minorHAnsi" w:cstheme="minorBidi"/>
+      <w:lang w:val="en-US" w:eastAsia="en-US"/>
+    </w:rPr>
   </w:style>
   <w:style w:type="paragraph" w:styleId="TOC2">
     <w:name w:val="toc 2"/>
@@ -9434,6 +11354,10 @@
     <w:pPr>
       <w:ind w:left="240"/>
     </w:pPr>
+    <w:rPr>
+      <w:rFonts w:asciiTheme="minorHAnsi" w:hAnsiTheme="minorHAnsi" w:cstheme="minorBidi"/>
+      <w:lang w:val="en-US" w:eastAsia="en-US"/>
+    </w:rPr>
   </w:style>
   <w:style w:type="paragraph" w:styleId="TOC3">
     <w:name w:val="toc 3"/>
@@ -9446,6 +11370,10 @@
     <w:pPr>
       <w:ind w:left="480"/>
     </w:pPr>
+    <w:rPr>
+      <w:rFonts w:asciiTheme="minorHAnsi" w:hAnsiTheme="minorHAnsi" w:cstheme="minorBidi"/>
+      <w:lang w:val="en-US" w:eastAsia="en-US"/>
+    </w:rPr>
   </w:style>
   <w:style w:type="paragraph" w:styleId="TOC4">
     <w:name w:val="toc 4"/>
@@ -9458,6 +11386,10 @@
     <w:pPr>
       <w:ind w:left="720"/>
     </w:pPr>
+    <w:rPr>
+      <w:rFonts w:asciiTheme="minorHAnsi" w:hAnsiTheme="minorHAnsi" w:cstheme="minorBidi"/>
+      <w:lang w:val="en-US" w:eastAsia="en-US"/>
+    </w:rPr>
   </w:style>
   <w:style w:type="paragraph" w:styleId="TOC5">
     <w:name w:val="toc 5"/>
@@ -9470,6 +11402,10 @@
     <w:pPr>
       <w:ind w:left="960"/>
     </w:pPr>
+    <w:rPr>
+      <w:rFonts w:asciiTheme="minorHAnsi" w:hAnsiTheme="minorHAnsi" w:cstheme="minorBidi"/>
+      <w:lang w:val="en-US" w:eastAsia="en-US"/>
+    </w:rPr>
   </w:style>
   <w:style w:type="paragraph" w:styleId="TOC6">
     <w:name w:val="toc 6"/>
@@ -9482,6 +11418,10 @@
     <w:pPr>
       <w:ind w:left="1200"/>
     </w:pPr>
+    <w:rPr>
+      <w:rFonts w:asciiTheme="minorHAnsi" w:hAnsiTheme="minorHAnsi" w:cstheme="minorBidi"/>
+      <w:lang w:val="en-US" w:eastAsia="en-US"/>
+    </w:rPr>
   </w:style>
   <w:style w:type="paragraph" w:styleId="TOC7">
     <w:name w:val="toc 7"/>
@@ -9494,6 +11434,10 @@
     <w:pPr>
       <w:ind w:left="1440"/>
     </w:pPr>
+    <w:rPr>
+      <w:rFonts w:asciiTheme="minorHAnsi" w:hAnsiTheme="minorHAnsi" w:cstheme="minorBidi"/>
+      <w:lang w:val="en-US" w:eastAsia="en-US"/>
+    </w:rPr>
   </w:style>
   <w:style w:type="paragraph" w:styleId="TOC8">
     <w:name w:val="toc 8"/>
@@ -9506,6 +11450,10 @@
     <w:pPr>
       <w:ind w:left="1680"/>
     </w:pPr>
+    <w:rPr>
+      <w:rFonts w:asciiTheme="minorHAnsi" w:hAnsiTheme="minorHAnsi" w:cstheme="minorBidi"/>
+      <w:lang w:val="en-US" w:eastAsia="en-US"/>
+    </w:rPr>
   </w:style>
   <w:style w:type="paragraph" w:styleId="TOC9">
     <w:name w:val="toc 9"/>
@@ -9518,6 +11466,10 @@
     <w:pPr>
       <w:ind w:left="1920"/>
     </w:pPr>
+    <w:rPr>
+      <w:rFonts w:asciiTheme="minorHAnsi" w:hAnsiTheme="minorHAnsi" w:cstheme="minorBidi"/>
+      <w:lang w:val="en-US" w:eastAsia="en-US"/>
+    </w:rPr>
   </w:style>
   <w:style w:type="character" w:styleId="Hyperlink">
     <w:name w:val="Hyperlink"/>
@@ -9576,6 +11528,7 @@
       <w:iCs/>
       <w:color w:val="4F81BD" w:themeColor="accent1"/>
       <w:spacing w:val="15"/>
+      <w:lang w:val="en-US" w:eastAsia="en-US"/>
     </w:rPr>
   </w:style>
   <w:style w:type="character" w:customStyle="1" w:styleId="SubtitleChar">
@@ -9603,9 +11556,10 @@
       <w:spacing w:before="100" w:beforeAutospacing="1" w:after="100" w:afterAutospacing="1"/>
     </w:pPr>
     <w:rPr>
-      <w:rFonts w:ascii="Times" w:hAnsi="Times" w:cs="Times New Roman"/>
+      <w:rFonts w:ascii="Times" w:hAnsi="Times"/>
       <w:sz w:val="20"/>
       <w:szCs w:val="20"/>
+      <w:lang w:val="en-US" w:eastAsia="en-US"/>
     </w:rPr>
   </w:style>
   <w:style w:type="character" w:customStyle="1" w:styleId="apple-converted-space">
@@ -9640,6 +11594,10 @@
       <w:ind w:left="720"/>
       <w:contextualSpacing/>
     </w:pPr>
+    <w:rPr>
+      <w:rFonts w:asciiTheme="minorHAnsi" w:hAnsiTheme="minorHAnsi" w:cstheme="minorBidi"/>
+      <w:lang w:val="en-US" w:eastAsia="en-US"/>
+    </w:rPr>
   </w:style>
   <w:style w:type="paragraph" w:styleId="Caption">
     <w:name w:val="caption"/>
@@ -9653,11 +11611,13 @@
       <w:spacing w:after="200"/>
     </w:pPr>
     <w:rPr>
+      <w:rFonts w:asciiTheme="minorHAnsi" w:hAnsiTheme="minorHAnsi" w:cstheme="minorBidi"/>
       <w:b/>
       <w:bCs/>
       <w:color w:val="4F81BD" w:themeColor="accent1"/>
       <w:sz w:val="18"/>
       <w:szCs w:val="18"/>
+      <w:lang w:val="en-US" w:eastAsia="en-US"/>
     </w:rPr>
   </w:style>
   <w:style w:type="paragraph" w:styleId="FootnoteText">
@@ -9667,6 +11627,10 @@
     <w:uiPriority w:val="99"/>
     <w:unhideWhenUsed/>
     <w:rsid w:val="00377DAB"/>
+    <w:rPr>
+      <w:rFonts w:asciiTheme="minorHAnsi" w:hAnsiTheme="minorHAnsi" w:cstheme="minorBidi"/>
+      <w:lang w:val="en-US" w:eastAsia="en-US"/>
+    </w:rPr>
   </w:style>
   <w:style w:type="character" w:customStyle="1" w:styleId="FootnoteTextChar">
     <w:name w:val="Footnote Text Char"/>
@@ -10036,7 +12000,7 @@
 </file>
 
 <file path=customXml/itemProps1.xml><?xml version="1.0" encoding="utf-8"?>
-<ds:datastoreItem xmlns:ds="http://schemas.openxmlformats.org/officeDocument/2006/customXml" ds:itemID="{59F8AB17-43D8-6F49-9EE1-FCAA57E5E22B}">
+<ds:datastoreItem xmlns:ds="http://schemas.openxmlformats.org/officeDocument/2006/customXml" ds:itemID="{6877A68C-822B-7B47-BF04-8032E47D71E4}">
   <ds:schemaRefs>
     <ds:schemaRef ds:uri="http://schemas.openxmlformats.org/officeDocument/2006/bibliography"/>
   </ds:schemaRefs>

</xml_diff>